<commit_message>
Add special signaling broadcast handling to the MAC control requirements
</commit_message>
<xml_diff>
--- a/docs/DOGE FAS.docx
+++ b/docs/DOGE FAS.docx
@@ -6,10 +6,16 @@
       <w:bookmarkStart w:id="0" w:name="_GoBack"/>
       <w:bookmarkEnd w:id="0"/>
       <w:r>
-        <w:t xml:space="preserve">The DOGE MAC protocol </w:t>
-      </w:r>
-      <w:r>
-        <w:t xml:space="preserve">uses a </w:t>
+        <w:t xml:space="preserve">The DOGE networking </w:t>
+      </w:r>
+      <w:r>
+        <w:t>protocol</w:t>
+      </w:r>
+      <w:r>
+        <w:t>s are</w:t>
+      </w:r>
+      <w:r>
+        <w:t xml:space="preserve"> a </w:t>
       </w:r>
       <w:r>
         <w:t xml:space="preserve">“Neighbor Protocol” </w:t>
@@ -18,16 +24,10 @@
         <w:t xml:space="preserve">for neighbor discovery </w:t>
       </w:r>
       <w:r>
-        <w:t xml:space="preserve">and a </w:t>
-      </w:r>
-      <w:r>
-        <w:t>“</w:t>
-      </w:r>
-      <w:r>
-        <w:t>Data Transfer</w:t>
-      </w:r>
-      <w:r>
-        <w:t>” protocol for steady state use.</w:t>
+        <w:t>and the MAC ALOHA protocol for data transmission</w:t>
+      </w:r>
+      <w:r>
+        <w:t>.</w:t>
       </w:r>
     </w:p>
     <w:p>
@@ -39,6 +39,9 @@
       </w:r>
     </w:p>
     <w:p>
+      <w:pPr>
+        <w:pStyle w:val="Heading4"/>
+      </w:pPr>
       <w:r>
         <w:t>Notes</w:t>
       </w:r>
@@ -60,56 +63,64 @@
     </w:p>
     <w:p>
       <w:pPr>
-        <w:pStyle w:val="NoSpacing"/>
-      </w:pPr>
-      <w:proofErr w:type="spellStart"/>
-      <w:proofErr w:type="gramStart"/>
+        <w:pStyle w:val="ListParagraph"/>
+        <w:numPr>
+          <w:ilvl w:val="0"/>
+          <w:numId w:val="4"/>
+        </w:numPr>
+      </w:pPr>
       <w:r>
         <w:rPr>
           <w:i/>
         </w:rPr>
         <w:t>tsb</w:t>
       </w:r>
-      <w:proofErr w:type="spellEnd"/>
-      <w:proofErr w:type="gramEnd"/>
       <w:r>
         <w:t xml:space="preserve"> = signaling broadcast period</w:t>
       </w:r>
     </w:p>
     <w:p>
       <w:pPr>
-        <w:pStyle w:val="NoSpacing"/>
-      </w:pPr>
-      <w:proofErr w:type="spellStart"/>
-      <w:proofErr w:type="gramStart"/>
+        <w:pStyle w:val="ListParagraph"/>
+        <w:numPr>
+          <w:ilvl w:val="0"/>
+          <w:numId w:val="4"/>
+        </w:numPr>
+      </w:pPr>
       <w:r>
         <w:rPr>
           <w:i/>
         </w:rPr>
         <w:t>tsr</w:t>
       </w:r>
-      <w:proofErr w:type="spellEnd"/>
-      <w:proofErr w:type="gramEnd"/>
       <w:r>
         <w:t xml:space="preserve"> = signaling receiving period</w:t>
       </w:r>
     </w:p>
     <w:p>
       <w:pPr>
-        <w:pStyle w:val="NoSpacing"/>
-      </w:pPr>
-      <w:proofErr w:type="spellStart"/>
-      <w:proofErr w:type="gramStart"/>
+        <w:pStyle w:val="ListParagraph"/>
+        <w:numPr>
+          <w:ilvl w:val="0"/>
+          <w:numId w:val="4"/>
+        </w:numPr>
+      </w:pPr>
       <w:r>
         <w:rPr>
           <w:i/>
         </w:rPr>
         <w:t>tsleep</w:t>
       </w:r>
-      <w:proofErr w:type="spellEnd"/>
-      <w:proofErr w:type="gramEnd"/>
       <w:r>
         <w:t xml:space="preserve"> = node sleeping period</w:t>
+      </w:r>
+    </w:p>
+    <w:p>
+      <w:pPr>
+        <w:pStyle w:val="Heading4"/>
+      </w:pPr>
+      <w:r>
+        <w:t>Requirements</w:t>
       </w:r>
     </w:p>
     <w:p>
@@ -123,14 +134,12 @@
       <w:r>
         <w:t>When power is first applied to a sensor node, a node shall continuously broadcast signaling packets for '</w:t>
       </w:r>
-      <w:proofErr w:type="spellStart"/>
       <w:r>
         <w:rPr>
           <w:i/>
         </w:rPr>
         <w:t>tsb</w:t>
       </w:r>
-      <w:proofErr w:type="spellEnd"/>
       <w:r>
         <w:t>' seconds (signaling broadcast period).</w:t>
       </w:r>
@@ -146,14 +155,12 @@
       <w:r>
         <w:t>After a node's signaling broadcast period elapses, a node shall switch its radio into receiver mode for '</w:t>
       </w:r>
-      <w:proofErr w:type="spellStart"/>
       <w:r>
         <w:rPr>
           <w:i/>
         </w:rPr>
         <w:t>tsr</w:t>
       </w:r>
-      <w:proofErr w:type="spellEnd"/>
       <w:r>
         <w:t>' seconds (signaling receiving period).</w:t>
       </w:r>
@@ -179,10 +186,7 @@
         </w:numPr>
       </w:pPr>
       <w:r>
-        <w:t>C</w:t>
-      </w:r>
-      <w:r>
-        <w:t>heck the signaling node's id for neighbor table inclusion</w:t>
+        <w:t>Check the signaling node's id for neighbor table inclusion</w:t>
       </w:r>
     </w:p>
     <w:p>
@@ -206,10 +210,7 @@
         </w:numPr>
       </w:pPr>
       <w:r>
-        <w:t xml:space="preserve">Send a </w:t>
-      </w:r>
-      <w:r>
-        <w:t>unicast signaling packet to the signaling broadcast node.</w:t>
+        <w:t>Send a unicast signaling packet to the signaling broadcast node.</w:t>
       </w:r>
     </w:p>
     <w:p>
@@ -257,15 +258,7 @@
         </w:numPr>
       </w:pPr>
       <w:r>
-        <w:t>If the number of received unicast signaling packets is zero, the node shall sleep for '</w:t>
-      </w:r>
-      <w:proofErr w:type="spellStart"/>
-      <w:r>
-        <w:t>tp</w:t>
-      </w:r>
-      <w:proofErr w:type="spellEnd"/>
-      <w:r>
-        <w:t>' seconds, and then reattempt the signaling broadcast sequence.</w:t>
+        <w:t>If the number of received unicast signaling packets is zero, the node shall sleep for 'tp' seconds, and then reattempt the signaling broadcast sequence.</w:t>
       </w:r>
     </w:p>
     <w:p>
@@ -273,13 +266,24 @@
         <w:pStyle w:val="Heading2"/>
       </w:pPr>
       <w:r>
-        <w:t xml:space="preserve">Data transfer </w:t>
+        <w:t>MAC</w:t>
+      </w:r>
+      <w:r>
+        <w:t xml:space="preserve"> </w:t>
       </w:r>
       <w:r>
         <w:t>protocol (ALOHA</w:t>
       </w:r>
       <w:r>
         <w:t>)</w:t>
+      </w:r>
+    </w:p>
+    <w:p>
+      <w:pPr>
+        <w:pStyle w:val="Heading4"/>
+      </w:pPr>
+      <w:r>
+        <w:t>Notes</w:t>
       </w:r>
     </w:p>
     <w:p>
@@ -291,33 +295,24 @@
         </w:numPr>
       </w:pPr>
       <w:r>
-        <w:t xml:space="preserve">When a data packet is present in a node's </w:t>
-      </w:r>
-      <w:proofErr w:type="spellStart"/>
-      <w:proofErr w:type="gramStart"/>
-      <w:r>
-        <w:t>tx</w:t>
-      </w:r>
-      <w:proofErr w:type="spellEnd"/>
-      <w:proofErr w:type="gramEnd"/>
-      <w:r>
-        <w:t xml:space="preserve"> packet queue, a node shall transmit the data packet and immediately switch to </w:t>
-      </w:r>
-      <w:proofErr w:type="spellStart"/>
-      <w:r>
-        <w:t>rx</w:t>
-      </w:r>
-      <w:proofErr w:type="spellEnd"/>
-      <w:r>
-        <w:t xml:space="preserve"> mode for '</w:t>
-      </w:r>
-      <w:proofErr w:type="spellStart"/>
-      <w:r>
+        <w:rPr>
+          <w:i/>
+        </w:rPr>
         <w:t>tr</w:t>
       </w:r>
-      <w:proofErr w:type="spellEnd"/>
-      <w:r>
-        <w:t>' seconds (data receiving period).</w:t>
+      <w:r>
+        <w:t xml:space="preserve"> = acknowledgement receiving</w:t>
+      </w:r>
+      <w:r>
+        <w:t xml:space="preserve"> period</w:t>
+      </w:r>
+    </w:p>
+    <w:p>
+      <w:pPr>
+        <w:pStyle w:val="Heading4"/>
+      </w:pPr>
+      <w:r>
+        <w:t>Requirements</w:t>
       </w:r>
     </w:p>
     <w:p>
@@ -329,10 +324,19 @@
         </w:numPr>
       </w:pPr>
       <w:r>
-        <w:t xml:space="preserve">During a </w:t>
-      </w:r>
-      <w:r>
-        <w:t>data receiving period, a node shall continuously check for a data packet ACK.</w:t>
+        <w:t xml:space="preserve">When a </w:t>
+      </w:r>
+      <w:r>
+        <w:t>packet is present in a node's tx packet queue, a node shall</w:t>
+      </w:r>
+      <w:r>
+        <w:t xml:space="preserve"> check the packet type t</w:t>
+      </w:r>
+      <w:r>
+        <w:t>o determine if this packet requires an acknowledgement receiving period</w:t>
+      </w:r>
+      <w:r>
+        <w:t xml:space="preserve">. </w:t>
       </w:r>
     </w:p>
     <w:p>
@@ -344,19 +348,58 @@
         </w:numPr>
       </w:pPr>
       <w:r>
-        <w:t xml:space="preserve">If a data packet ACK is received, the node shall </w:t>
-      </w:r>
-      <w:r>
-        <w:t xml:space="preserve">immediately </w:t>
-      </w:r>
-      <w:r>
-        <w:t>cancel the current data receiving perio</w:t>
-      </w:r>
-      <w:r>
-        <w:t>d</w:t>
-      </w:r>
-      <w:r>
-        <w:t>.</w:t>
+        <w:t>If the packet is</w:t>
+      </w:r>
+      <w:r>
+        <w:t xml:space="preserve"> a signaling broadcast packet, the</w:t>
+      </w:r>
+      <w:r>
+        <w:t xml:space="preserve"> node</w:t>
+      </w:r>
+      <w:r>
+        <w:t xml:space="preserve"> shall </w:t>
+      </w:r>
+      <w:r>
+        <w:t>transmit the packet</w:t>
+      </w:r>
+      <w:r>
+        <w:t xml:space="preserve"> and remove it from the packet queue.</w:t>
+      </w:r>
+    </w:p>
+    <w:p>
+      <w:pPr>
+        <w:pStyle w:val="ListParagraph"/>
+        <w:numPr>
+          <w:ilvl w:val="1"/>
+          <w:numId w:val="1"/>
+        </w:numPr>
+      </w:pPr>
+      <w:r>
+        <w:t>If the packet is not</w:t>
+      </w:r>
+      <w:r>
+        <w:t xml:space="preserve"> a signaling broadcast packet, the</w:t>
+      </w:r>
+      <w:r>
+        <w:t xml:space="preserve"> node shall transmit the </w:t>
+      </w:r>
+      <w:r>
+        <w:t>packet and immediately switch t</w:t>
+      </w:r>
+      <w:r>
+        <w:t>o rx mode for '</w:t>
+      </w:r>
+      <w:r>
+        <w:rPr>
+          <w:i/>
+        </w:rPr>
+        <w:t>tr</w:t>
+      </w:r>
+      <w:r>
+        <w:t>' seconds (acknowledgement</w:t>
+      </w:r>
+      <w:r>
+        <w:t xml:space="preserve"> receiving period).</w:t>
       </w:r>
     </w:p>
     <w:p>
@@ -368,28 +411,13 @@
         </w:numPr>
       </w:pPr>
       <w:r>
-        <w:t>After a node's data receiving period terminates (timeout or ACK received), a node shall check it</w:t>
-      </w:r>
-      <w:r>
-        <w:t xml:space="preserve">s </w:t>
-      </w:r>
-      <w:proofErr w:type="spellStart"/>
-      <w:proofErr w:type="gramStart"/>
-      <w:r>
-        <w:t>rx</w:t>
-      </w:r>
-      <w:proofErr w:type="spellEnd"/>
-      <w:proofErr w:type="gramEnd"/>
-      <w:r>
-        <w:t xml:space="preserve"> data packet queue to determine how to process the current </w:t>
-      </w:r>
-      <w:proofErr w:type="spellStart"/>
-      <w:r>
-        <w:t>tx</w:t>
-      </w:r>
-      <w:proofErr w:type="spellEnd"/>
-      <w:r>
-        <w:t xml:space="preserve"> packet</w:t>
+        <w:t xml:space="preserve">During an acknowledgement </w:t>
+      </w:r>
+      <w:r>
+        <w:t>receiving period, a node sha</w:t>
+      </w:r>
+      <w:r>
+        <w:t>ll continuously check for an ACK packet</w:t>
       </w:r>
       <w:r>
         <w:t>.</w:t>
@@ -404,40 +432,32 @@
         </w:numPr>
       </w:pPr>
       <w:r>
-        <w:t xml:space="preserve">If a data packet ACK is </w:t>
-      </w:r>
-      <w:r>
-        <w:t xml:space="preserve">present, a node shall </w:t>
-      </w:r>
-      <w:r>
-        <w:t xml:space="preserve">remove the current </w:t>
-      </w:r>
-      <w:proofErr w:type="spellStart"/>
-      <w:proofErr w:type="gramStart"/>
-      <w:r>
-        <w:t>tx</w:t>
-      </w:r>
-      <w:proofErr w:type="spellEnd"/>
-      <w:proofErr w:type="gramEnd"/>
-      <w:r>
-        <w:t xml:space="preserve"> packet from the packet queue, and perfo</w:t>
-      </w:r>
-      <w:r>
-        <w:t>rm no further processing of the</w:t>
-      </w:r>
-      <w:r>
-        <w:t xml:space="preserve"> </w:t>
-      </w:r>
-      <w:proofErr w:type="spellStart"/>
-      <w:r>
-        <w:t>tx</w:t>
-      </w:r>
-      <w:proofErr w:type="spellEnd"/>
-      <w:r>
-        <w:t xml:space="preserve"> packet</w:t>
-      </w:r>
-      <w:r>
-        <w:t>.</w:t>
+        <w:t xml:space="preserve">If an </w:t>
+      </w:r>
+      <w:r>
+        <w:t>ACK is received, the node shall imme</w:t>
+      </w:r>
+      <w:r>
+        <w:t xml:space="preserve">diately cancel the current acknowledgement </w:t>
+      </w:r>
+      <w:r>
+        <w:t>receiving period.</w:t>
+      </w:r>
+    </w:p>
+    <w:p>
+      <w:pPr>
+        <w:pStyle w:val="ListParagraph"/>
+        <w:numPr>
+          <w:ilvl w:val="0"/>
+          <w:numId w:val="1"/>
+        </w:numPr>
+      </w:pPr>
+      <w:r>
+        <w:lastRenderedPageBreak/>
+        <w:t xml:space="preserve">After a node's acknowledgment </w:t>
+      </w:r>
+      <w:r>
+        <w:t>receiving period terminates (timeout or ACK received), a node shall check its rx data packet queue to determine how to process the current tx packet.</w:t>
       </w:r>
     </w:p>
     <w:p>
@@ -449,10 +469,40 @@
         </w:numPr>
       </w:pPr>
       <w:r>
-        <w:t>If a data packet ACK is not present, a node shall</w:t>
-      </w:r>
-      <w:r>
-        <w:t xml:space="preserve"> perform the following</w:t>
+        <w:t xml:space="preserve">If a data packet ACK is </w:t>
+      </w:r>
+      <w:r>
+        <w:t>present, the</w:t>
+      </w:r>
+      <w:r>
+        <w:t xml:space="preserve"> node shall </w:t>
+      </w:r>
+      <w:r>
+        <w:t>remove the current tx packet from the packet queue, and perfo</w:t>
+      </w:r>
+      <w:r>
+        <w:t>rm no further processing of the</w:t>
+      </w:r>
+      <w:r>
+        <w:t xml:space="preserve"> tx packet.</w:t>
+      </w:r>
+    </w:p>
+    <w:p>
+      <w:pPr>
+        <w:pStyle w:val="ListParagraph"/>
+        <w:numPr>
+          <w:ilvl w:val="1"/>
+          <w:numId w:val="1"/>
+        </w:numPr>
+      </w:pPr>
+      <w:r>
+        <w:t>If a d</w:t>
+      </w:r>
+      <w:r>
+        <w:t>ata packet ACK is not present, the</w:t>
+      </w:r>
+      <w:r>
+        <w:t xml:space="preserve"> node shall perform the following</w:t>
       </w:r>
       <w:r>
         <w:t xml:space="preserve"> steps</w:t>
@@ -488,20 +538,7 @@
         <w:t>, the</w:t>
       </w:r>
       <w:r>
-        <w:t xml:space="preserve"> node shall r</w:t>
-      </w:r>
-      <w:r>
-        <w:t xml:space="preserve">emove the current </w:t>
-      </w:r>
-      <w:proofErr w:type="spellStart"/>
-      <w:proofErr w:type="gramStart"/>
-      <w:r>
-        <w:t>tx</w:t>
-      </w:r>
-      <w:proofErr w:type="spellEnd"/>
-      <w:proofErr w:type="gramEnd"/>
-      <w:r>
-        <w:t xml:space="preserve"> packet from the packet queue</w:t>
+        <w:t xml:space="preserve"> node shall remove the current tx packet from the packet queue</w:t>
       </w:r>
       <w:r>
         <w:t>, and perfo</w:t>
@@ -510,15 +547,7 @@
         <w:t>rm no further processing of the</w:t>
       </w:r>
       <w:r>
-        <w:t xml:space="preserve"> </w:t>
-      </w:r>
-      <w:proofErr w:type="spellStart"/>
-      <w:r>
-        <w:t>tx</w:t>
-      </w:r>
-      <w:proofErr w:type="spellEnd"/>
-      <w:r>
-        <w:t xml:space="preserve"> packet</w:t>
+        <w:t xml:space="preserve"> tx packet</w:t>
       </w:r>
       <w:r>
         <w:t>.</w:t>
@@ -551,7 +580,6 @@
         </w:numPr>
       </w:pPr>
       <w:r>
-        <w:lastRenderedPageBreak/>
         <w:t xml:space="preserve">If the current contention period is greater than zero and less than the max contention period, the node </w:t>
       </w:r>
       <w:r>
@@ -561,15 +589,7 @@
         <w:t>ouble the current contention period</w:t>
       </w:r>
       <w:r>
-        <w:t xml:space="preserve"> (exponential </w:t>
-      </w:r>
-      <w:proofErr w:type="spellStart"/>
-      <w:r>
-        <w:t>backoff</w:t>
-      </w:r>
-      <w:proofErr w:type="spellEnd"/>
-      <w:r>
-        <w:t>).</w:t>
+        <w:t xml:space="preserve"> (exponential backoff).</w:t>
       </w:r>
     </w:p>
     <w:p>
@@ -584,15 +604,7 @@
         <w:t>After assigning new contention periods, a node shall s</w:t>
       </w:r>
       <w:r>
-        <w:t xml:space="preserve">et the current </w:t>
-      </w:r>
-      <w:proofErr w:type="spellStart"/>
-      <w:r>
-        <w:t>backoff</w:t>
-      </w:r>
-      <w:proofErr w:type="spellEnd"/>
-      <w:r>
-        <w:t xml:space="preserve"> period to a random value between 0 and the current contention period, and </w:t>
+        <w:t xml:space="preserve">et the current backoff period to a random value between 0 and the current contention period, and </w:t>
       </w:r>
       <w:r>
         <w:t xml:space="preserve">then </w:t>
@@ -601,17 +613,7 @@
         <w:t>sleep for that amount of time</w:t>
       </w:r>
       <w:r>
-        <w:t xml:space="preserve"> before rechecking the </w:t>
-      </w:r>
-      <w:proofErr w:type="spellStart"/>
-      <w:proofErr w:type="gramStart"/>
-      <w:r>
-        <w:t>tx</w:t>
-      </w:r>
-      <w:proofErr w:type="spellEnd"/>
-      <w:proofErr w:type="gramEnd"/>
-      <w:r>
-        <w:t xml:space="preserve"> packet queue</w:t>
+        <w:t xml:space="preserve"> before rechecking the tx packet queue</w:t>
       </w:r>
       <w:r>
         <w:t>.</w:t>

</xml_diff>

<commit_message>
Add Radio Driver requirements and MAC layer requirements to support RNP/PRR LQE.
</commit_message>
<xml_diff>
--- a/docs/DOGE FAS.docx
+++ b/docs/DOGE FAS.docx
@@ -3,8 +3,6 @@
 <w:document xmlns:wpc="http://schemas.microsoft.com/office/word/2010/wordprocessingCanvas" xmlns:mc="http://schemas.openxmlformats.org/markup-compatibility/2006" xmlns:o="urn:schemas-microsoft-com:office:office" xmlns:r="http://schemas.openxmlformats.org/officeDocument/2006/relationships" xmlns:m="http://schemas.openxmlformats.org/officeDocument/2006/math" xmlns:v="urn:schemas-microsoft-com:vml" xmlns:wp14="http://schemas.microsoft.com/office/word/2010/wordprocessingDrawing" xmlns:wp="http://schemas.openxmlformats.org/drawingml/2006/wordprocessingDrawing" xmlns:w10="urn:schemas-microsoft-com:office:word" xmlns:w="http://schemas.openxmlformats.org/wordprocessingml/2006/main" xmlns:w14="http://schemas.microsoft.com/office/word/2010/wordml" xmlns:w15="http://schemas.microsoft.com/office/word/2012/wordml" xmlns:wpg="http://schemas.microsoft.com/office/word/2010/wordprocessingGroup" xmlns:wpi="http://schemas.microsoft.com/office/word/2010/wordprocessingInk" xmlns:wne="http://schemas.microsoft.com/office/word/2006/wordml" xmlns:wps="http://schemas.microsoft.com/office/word/2010/wordprocessingShape" mc:Ignorable="w14 w15 wp14">
   <w:body>
     <w:p>
-      <w:bookmarkStart w:id="0" w:name="_GoBack"/>
-      <w:bookmarkEnd w:id="0"/>
       <w:r>
         <w:t xml:space="preserve">The DOGE networking </w:t>
       </w:r>
@@ -301,10 +299,7 @@
         <w:t>tr</w:t>
       </w:r>
       <w:r>
-        <w:t xml:space="preserve"> = acknowledgement receiving</w:t>
-      </w:r>
-      <w:r>
-        <w:t xml:space="preserve"> period</w:t>
+        <w:t xml:space="preserve"> = acknowledgement receiving period</w:t>
       </w:r>
     </w:p>
     <w:p>
@@ -324,20 +319,64 @@
         </w:numPr>
       </w:pPr>
       <w:r>
-        <w:t xml:space="preserve">When a </w:t>
-      </w:r>
-      <w:r>
-        <w:t>packet is present in a node's tx packet queue, a node shall</w:t>
-      </w:r>
-      <w:r>
-        <w:t xml:space="preserve"> check the packet type t</w:t>
-      </w:r>
-      <w:r>
-        <w:t>o determine if this packet requires an acknowledgement receiving period</w:t>
-      </w:r>
-      <w:r>
-        <w:t xml:space="preserve">. </w:t>
-      </w:r>
+        <w:t xml:space="preserve">When </w:t>
+      </w:r>
+      <w:r>
+        <w:t>a</w:t>
+      </w:r>
+      <w:r>
+        <w:t xml:space="preserve"> node is not in an acknowledgement receiving period</w:t>
+      </w:r>
+      <w:r>
+        <w:t xml:space="preserve"> </w:t>
+      </w:r>
+      <w:r>
+        <w:t>a</w:t>
+      </w:r>
+      <w:r>
+        <w:t>nd a</w:t>
+      </w:r>
+      <w:r>
+        <w:t xml:space="preserve"> </w:t>
+      </w:r>
+      <w:r>
+        <w:t>packet is present in a node's tx packet queue</w:t>
+      </w:r>
+      <w:r>
+        <w:t>, the node</w:t>
+      </w:r>
+      <w:r>
+        <w:t xml:space="preserve"> shall</w:t>
+      </w:r>
+      <w:r>
+        <w:t xml:space="preserve"> inspect </w:t>
+      </w:r>
+      <w:r>
+        <w:t xml:space="preserve">the </w:t>
+      </w:r>
+      <w:r>
+        <w:t xml:space="preserve">current </w:t>
+      </w:r>
+      <w:r>
+        <w:t xml:space="preserve">tx </w:t>
+      </w:r>
+      <w:r>
+        <w:t xml:space="preserve">packet </w:t>
+      </w:r>
+      <w:r>
+        <w:t>t</w:t>
+      </w:r>
+      <w:r>
+        <w:t>o determine if it</w:t>
+      </w:r>
+      <w:r>
+        <w:t xml:space="preserve"> requires an acknowledgement receiving period</w:t>
+      </w:r>
+      <w:r>
+        <w:t>.</w:t>
+      </w:r>
+      <w:bookmarkStart w:id="0" w:name="_GoBack"/>
+      <w:bookmarkEnd w:id="0"/>
     </w:p>
     <w:p>
       <w:pPr>
@@ -357,13 +396,43 @@
         <w:t xml:space="preserve"> node</w:t>
       </w:r>
       <w:r>
-        <w:t xml:space="preserve"> shall </w:t>
+        <w:t xml:space="preserve"> shall</w:t>
+      </w:r>
+      <w:r>
+        <w:t>:</w:t>
+      </w:r>
+    </w:p>
+    <w:p>
+      <w:pPr>
+        <w:pStyle w:val="ListParagraph"/>
+        <w:numPr>
+          <w:ilvl w:val="2"/>
+          <w:numId w:val="1"/>
+        </w:numPr>
+      </w:pPr>
+      <w:r>
+        <w:t xml:space="preserve">Request that the radio driver </w:t>
       </w:r>
       <w:r>
         <w:t>transmit the packet</w:t>
       </w:r>
       <w:r>
-        <w:t xml:space="preserve"> and remove it from the packet queue.</w:t>
+        <w:t>.</w:t>
+      </w:r>
+    </w:p>
+    <w:p>
+      <w:pPr>
+        <w:pStyle w:val="ListParagraph"/>
+        <w:numPr>
+          <w:ilvl w:val="2"/>
+          <w:numId w:val="1"/>
+        </w:numPr>
+      </w:pPr>
+      <w:r>
+        <w:t>Remove the signaling broadcast packet</w:t>
+      </w:r>
+      <w:r>
+        <w:t xml:space="preserve"> from the packet queue.</w:t>
       </w:r>
     </w:p>
     <w:p>
@@ -381,13 +450,58 @@
         <w:t xml:space="preserve"> a signaling broadcast packet, the</w:t>
       </w:r>
       <w:r>
-        <w:t xml:space="preserve"> node shall transmit the </w:t>
-      </w:r>
-      <w:r>
-        <w:t>packet and immediately switch t</w:t>
-      </w:r>
-      <w:r>
-        <w:t>o rx mode for '</w:t>
+        <w:t xml:space="preserve"> node</w:t>
+      </w:r>
+      <w:r>
+        <w:t xml:space="preserve"> shall</w:t>
+      </w:r>
+      <w:r>
+        <w:t>:</w:t>
+      </w:r>
+    </w:p>
+    <w:p>
+      <w:pPr>
+        <w:pStyle w:val="ListParagraph"/>
+        <w:numPr>
+          <w:ilvl w:val="2"/>
+          <w:numId w:val="1"/>
+        </w:numPr>
+      </w:pPr>
+      <w:r>
+        <w:t>A</w:t>
+      </w:r>
+      <w:r>
+        <w:t>ssi</w:t>
+      </w:r>
+      <w:r>
+        <w:t>gn the packet a unique id.</w:t>
+      </w:r>
+    </w:p>
+    <w:p>
+      <w:pPr>
+        <w:pStyle w:val="ListParagraph"/>
+        <w:numPr>
+          <w:ilvl w:val="2"/>
+          <w:numId w:val="1"/>
+        </w:numPr>
+      </w:pPr>
+      <w:r>
+        <w:t>Request that the radio driver transmit the packet.</w:t>
+      </w:r>
+    </w:p>
+    <w:p>
+      <w:pPr>
+        <w:pStyle w:val="ListParagraph"/>
+        <w:numPr>
+          <w:ilvl w:val="2"/>
+          <w:numId w:val="1"/>
+        </w:numPr>
+      </w:pPr>
+      <w:r>
+        <w:t xml:space="preserve">Switch the radio driver into </w:t>
+      </w:r>
+      <w:r>
+        <w:t>rx mode for '</w:t>
       </w:r>
       <w:r>
         <w:rPr>
@@ -411,13 +525,20 @@
         </w:numPr>
       </w:pPr>
       <w:r>
+        <w:lastRenderedPageBreak/>
         <w:t xml:space="preserve">During an acknowledgement </w:t>
       </w:r>
       <w:r>
         <w:t>receiving period, a node sha</w:t>
       </w:r>
       <w:r>
-        <w:t>ll continuously check for an ACK packet</w:t>
+        <w:t xml:space="preserve">ll continuously check </w:t>
+      </w:r>
+      <w:r>
+        <w:t xml:space="preserve">the rx packet queue </w:t>
+      </w:r>
+      <w:r>
+        <w:t>for an ACK packet</w:t>
       </w:r>
       <w:r>
         <w:t>.</w:t>
@@ -453,11 +574,10 @@
         </w:numPr>
       </w:pPr>
       <w:r>
-        <w:lastRenderedPageBreak/>
         <w:t xml:space="preserve">After a node's acknowledgment </w:t>
       </w:r>
       <w:r>
-        <w:t>receiving period terminates (timeout or ACK received), a node shall check its rx data packet queue to determine how to process the current tx packet.</w:t>
+        <w:t>receiving period terminates (timeout or ACK received), a node shall check its rx packet queue to determine how to process the current tx packet.</w:t>
       </w:r>
     </w:p>
     <w:p>
@@ -469,16 +589,133 @@
         </w:numPr>
       </w:pPr>
       <w:r>
-        <w:t xml:space="preserve">If a data packet ACK is </w:t>
+        <w:t xml:space="preserve">If a packet ACK is </w:t>
       </w:r>
       <w:r>
         <w:t>present, the</w:t>
       </w:r>
       <w:r>
-        <w:t xml:space="preserve"> node shall </w:t>
-      </w:r>
-      <w:r>
-        <w:t>remove the current tx packet from the packet queue, and perfo</w:t>
+        <w:t xml:space="preserve"> node shall</w:t>
+      </w:r>
+      <w:r>
+        <w:t>:</w:t>
+      </w:r>
+    </w:p>
+    <w:p>
+      <w:pPr>
+        <w:pStyle w:val="ListParagraph"/>
+        <w:numPr>
+          <w:ilvl w:val="2"/>
+          <w:numId w:val="1"/>
+        </w:numPr>
+      </w:pPr>
+      <w:r>
+        <w:t xml:space="preserve">Calculate a </w:t>
+      </w:r>
+      <w:r>
+        <w:t>PRR (</w:t>
+      </w:r>
+      <w:r>
+        <w:t>“Packet Reception Ratio”</w:t>
+      </w:r>
+      <w:r>
+        <w:t>)</w:t>
+      </w:r>
+      <w:r>
+        <w:t xml:space="preserve"> from </w:t>
+      </w:r>
+      <w:r>
+        <w:t xml:space="preserve">the </w:t>
+      </w:r>
+      <w:r>
+        <w:t xml:space="preserve">ACK packet’s </w:t>
+      </w:r>
+      <w:r>
+        <w:t>“</w:t>
+      </w:r>
+      <w:r>
+        <w:t>packet transmission count</w:t>
+      </w:r>
+      <w:r>
+        <w:t>er”</w:t>
+      </w:r>
+      <w:r>
+        <w:t xml:space="preserve"> and</w:t>
+      </w:r>
+      <w:r>
+        <w:t xml:space="preserve"> “packet received counter</w:t>
+      </w:r>
+      <w:r>
+        <w:t>.</w:t>
+      </w:r>
+      <w:r>
+        <w:t>”</w:t>
+      </w:r>
+      <w:r>
+        <w:t xml:space="preserve"> </w:t>
+      </w:r>
+    </w:p>
+    <w:p>
+      <w:pPr>
+        <w:pStyle w:val="ListParagraph"/>
+        <w:numPr>
+          <w:ilvl w:val="2"/>
+          <w:numId w:val="1"/>
+        </w:numPr>
+      </w:pPr>
+      <w:r>
+        <w:t>U</w:t>
+      </w:r>
+      <w:r>
+        <w:t xml:space="preserve">pdate the </w:t>
+      </w:r>
+      <w:r>
+        <w:t>neighbor</w:t>
+      </w:r>
+      <w:r>
+        <w:t xml:space="preserve"> table entry for this node with this ACK </w:t>
+      </w:r>
+      <w:r>
+        <w:t xml:space="preserve">packet’s </w:t>
+      </w:r>
+      <w:r>
+        <w:t xml:space="preserve">PRR </w:t>
+      </w:r>
+      <w:r>
+        <w:t>value.</w:t>
+      </w:r>
+    </w:p>
+    <w:p>
+      <w:pPr>
+        <w:pStyle w:val="ListParagraph"/>
+        <w:numPr>
+          <w:ilvl w:val="2"/>
+          <w:numId w:val="1"/>
+        </w:numPr>
+      </w:pPr>
+      <w:r>
+        <w:t>Remove the current tx packet from the packet queue.</w:t>
+      </w:r>
+      <w:r>
+        <w:t xml:space="preserve"> </w:t>
+      </w:r>
+      <w:r>
+        <w:t xml:space="preserve"> </w:t>
+      </w:r>
+    </w:p>
+    <w:p>
+      <w:pPr>
+        <w:pStyle w:val="ListParagraph"/>
+        <w:numPr>
+          <w:ilvl w:val="2"/>
+          <w:numId w:val="1"/>
+        </w:numPr>
+      </w:pPr>
+      <w:r>
+        <w:t>P</w:t>
+      </w:r>
+      <w:r>
+        <w:t>erfo</w:t>
       </w:r>
       <w:r>
         <w:t>rm no further processing of the</w:t>
@@ -496,10 +733,10 @@
         </w:numPr>
       </w:pPr>
       <w:r>
-        <w:t>If a d</w:t>
-      </w:r>
-      <w:r>
-        <w:t>ata packet ACK is not present, the</w:t>
+        <w:t xml:space="preserve">If a </w:t>
+      </w:r>
+      <w:r>
+        <w:t>packet ACK is not present, the</w:t>
       </w:r>
       <w:r>
         <w:t xml:space="preserve"> node shall perform the following</w:t>
@@ -538,10 +775,121 @@
         <w:t>, the</w:t>
       </w:r>
       <w:r>
-        <w:t xml:space="preserve"> node shall remove the current tx packet from the packet queue</w:t>
-      </w:r>
-      <w:r>
-        <w:t>, and perfo</w:t>
+        <w:t xml:space="preserve"> node shall</w:t>
+      </w:r>
+      <w:r>
+        <w:t>:</w:t>
+      </w:r>
+    </w:p>
+    <w:p>
+      <w:pPr>
+        <w:pStyle w:val="ListParagraph"/>
+        <w:numPr>
+          <w:ilvl w:val="3"/>
+          <w:numId w:val="1"/>
+        </w:numPr>
+      </w:pPr>
+      <w:r>
+        <w:t xml:space="preserve">Calculate the </w:t>
+      </w:r>
+      <w:r>
+        <w:rPr>
+          <w:rStyle w:val="highlight"/>
+        </w:rPr>
+        <w:t>RNP</w:t>
+      </w:r>
+      <w:r>
+        <w:rPr>
+          <w:rStyle w:val="highlight"/>
+        </w:rPr>
+        <w:t xml:space="preserve"> </w:t>
+      </w:r>
+      <w:r>
+        <w:t>(</w:t>
+      </w:r>
+      <w:r>
+        <w:t>“</w:t>
+      </w:r>
+      <w:r>
+        <w:t>Required Number of Packet</w:t>
+      </w:r>
+      <w:r>
+        <w:t xml:space="preserve"> </w:t>
+      </w:r>
+      <w:r>
+        <w:t>retransmission</w:t>
+      </w:r>
+      <w:r>
+        <w:t>s”) by reading the tx packet’s “packet transmission counter”.</w:t>
+      </w:r>
+    </w:p>
+    <w:p>
+      <w:pPr>
+        <w:pStyle w:val="ListParagraph"/>
+        <w:numPr>
+          <w:ilvl w:val="3"/>
+          <w:numId w:val="1"/>
+        </w:numPr>
+      </w:pPr>
+      <w:r>
+        <w:t xml:space="preserve">Update the neighbor table entry for this node </w:t>
+      </w:r>
+      <w:r>
+        <w:t xml:space="preserve">with this tx </w:t>
+      </w:r>
+      <w:r>
+        <w:t xml:space="preserve">packet’s </w:t>
+      </w:r>
+      <w:r>
+        <w:t>R</w:t>
+      </w:r>
+      <w:r>
+        <w:t>N</w:t>
+      </w:r>
+      <w:r>
+        <w:t>P</w:t>
+      </w:r>
+      <w:r>
+        <w:t xml:space="preserve"> value.</w:t>
+      </w:r>
+    </w:p>
+    <w:p>
+      <w:pPr>
+        <w:pStyle w:val="ListParagraph"/>
+        <w:numPr>
+          <w:ilvl w:val="3"/>
+          <w:numId w:val="1"/>
+        </w:numPr>
+      </w:pPr>
+      <w:r>
+        <w:t>R</w:t>
+      </w:r>
+      <w:r>
+        <w:t xml:space="preserve">emove the current tx packet from the </w:t>
+      </w:r>
+      <w:r>
+        <w:t xml:space="preserve">tx </w:t>
+      </w:r>
+      <w:r>
+        <w:t>packet queue</w:t>
+      </w:r>
+      <w:r>
+        <w:t>.</w:t>
+      </w:r>
+    </w:p>
+    <w:p>
+      <w:pPr>
+        <w:pStyle w:val="ListParagraph"/>
+        <w:numPr>
+          <w:ilvl w:val="3"/>
+          <w:numId w:val="1"/>
+        </w:numPr>
+      </w:pPr>
+      <w:r>
+        <w:t>P</w:t>
+      </w:r>
+      <w:r>
+        <w:t>erfo</w:t>
       </w:r>
       <w:r>
         <w:t>rm no further processing of the</w:t>
@@ -614,6 +962,209 @@
       </w:r>
       <w:r>
         <w:t xml:space="preserve"> before rechecking the tx packet queue</w:t>
+      </w:r>
+      <w:r>
+        <w:t>.</w:t>
+      </w:r>
+    </w:p>
+    <w:p>
+      <w:pPr>
+        <w:pStyle w:val="Heading2"/>
+      </w:pPr>
+      <w:r>
+        <w:t>Radio Driver</w:t>
+      </w:r>
+    </w:p>
+    <w:p>
+      <w:pPr>
+        <w:pStyle w:val="Heading4"/>
+      </w:pPr>
+      <w:r>
+        <w:t>Requirements</w:t>
+      </w:r>
+    </w:p>
+    <w:p>
+      <w:pPr>
+        <w:pStyle w:val="ListParagraph"/>
+        <w:numPr>
+          <w:ilvl w:val="0"/>
+          <w:numId w:val="5"/>
+        </w:numPr>
+      </w:pPr>
+      <w:r>
+        <w:t>The radio driver shall provide a method to switch the RF transceiver and the radio driver between rx and tx mode.</w:t>
+      </w:r>
+    </w:p>
+    <w:p>
+      <w:pPr>
+        <w:pStyle w:val="ListParagraph"/>
+        <w:numPr>
+          <w:ilvl w:val="0"/>
+          <w:numId w:val="5"/>
+        </w:numPr>
+      </w:pPr>
+      <w:r>
+        <w:t>When the radio driver is in rx mode, t</w:t>
+      </w:r>
+      <w:r>
+        <w:t>he radio dr</w:t>
+      </w:r>
+      <w:r>
+        <w:t>iver shall check the</w:t>
+      </w:r>
+      <w:r>
+        <w:t xml:space="preserve"> </w:t>
+      </w:r>
+      <w:r>
+        <w:t>RF transceiver for new packets.</w:t>
+      </w:r>
+    </w:p>
+    <w:p>
+      <w:pPr>
+        <w:pStyle w:val="ListParagraph"/>
+        <w:numPr>
+          <w:ilvl w:val="0"/>
+          <w:numId w:val="5"/>
+        </w:numPr>
+      </w:pPr>
+      <w:r>
+        <w:t>Upon detecting a new RF transceiver packet,</w:t>
+      </w:r>
+      <w:r>
+        <w:t xml:space="preserve"> the radio driver shall check the rx packet queue to determine how it must process the new RF transceiver packet</w:t>
+      </w:r>
+      <w:r>
+        <w:t>.</w:t>
+      </w:r>
+    </w:p>
+    <w:p>
+      <w:pPr>
+        <w:pStyle w:val="ListParagraph"/>
+        <w:numPr>
+          <w:ilvl w:val="1"/>
+          <w:numId w:val="5"/>
+        </w:numPr>
+      </w:pPr>
+      <w:r>
+        <w:t>If the packet id of the new RF transceiver packet exists within the rx packet queue, the radio driver shall increment the “packet received counter” within the correspondin</w:t>
+      </w:r>
+      <w:r>
+        <w:t>g packet in the rx packet queue</w:t>
+      </w:r>
+      <w:r>
+        <w:t>.</w:t>
+      </w:r>
+    </w:p>
+    <w:p>
+      <w:pPr>
+        <w:pStyle w:val="ListParagraph"/>
+        <w:numPr>
+          <w:ilvl w:val="1"/>
+          <w:numId w:val="5"/>
+        </w:numPr>
+      </w:pPr>
+      <w:r>
+        <w:t>If the packet id of the new RF transceiver packet does not exist within the rx packet queue, the radio driver shall</w:t>
+      </w:r>
+      <w:r>
+        <w:t xml:space="preserve"> check the rx packet queue state to continue processing the current RF transceiver packet.</w:t>
+      </w:r>
+    </w:p>
+    <w:p>
+      <w:pPr>
+        <w:pStyle w:val="ListParagraph"/>
+        <w:numPr>
+          <w:ilvl w:val="2"/>
+          <w:numId w:val="5"/>
+        </w:numPr>
+      </w:pPr>
+      <w:r>
+        <w:lastRenderedPageBreak/>
+        <w:t>If the rx packet queue is full, the radio driver shall drop the RF transceiver packet.</w:t>
+      </w:r>
+    </w:p>
+    <w:p>
+      <w:pPr>
+        <w:pStyle w:val="ListParagraph"/>
+        <w:numPr>
+          <w:ilvl w:val="2"/>
+          <w:numId w:val="5"/>
+        </w:numPr>
+      </w:pPr>
+      <w:r>
+        <w:t>If the rx packet queue is not full, the radio driver shall</w:t>
+      </w:r>
+      <w:r>
+        <w:t xml:space="preserve"> insert the </w:t>
+      </w:r>
+      <w:r>
+        <w:t>RF transceiver packet into the rx packet queue.</w:t>
+      </w:r>
+    </w:p>
+    <w:p>
+      <w:pPr>
+        <w:pStyle w:val="ListParagraph"/>
+        <w:numPr>
+          <w:ilvl w:val="0"/>
+          <w:numId w:val="5"/>
+        </w:numPr>
+      </w:pPr>
+      <w:r>
+        <w:t>The radio driver shall provide a method to transmit and retransmit a specific index within the tx packet queue.</w:t>
+      </w:r>
+    </w:p>
+    <w:p>
+      <w:pPr>
+        <w:pStyle w:val="ListParagraph"/>
+        <w:numPr>
+          <w:ilvl w:val="0"/>
+          <w:numId w:val="5"/>
+        </w:numPr>
+      </w:pPr>
+      <w:r>
+        <w:t>The radio driver shall transmit packets only when the MAC layer has explicitly requested a switch into tx mode beforehand.</w:t>
+      </w:r>
+    </w:p>
+    <w:p>
+      <w:pPr>
+        <w:pStyle w:val="ListParagraph"/>
+        <w:numPr>
+          <w:ilvl w:val="0"/>
+          <w:numId w:val="5"/>
+        </w:numPr>
+      </w:pPr>
+      <w:r>
+        <w:t>When the radio driver has been requested to transmit a specific index within the tx packe</w:t>
+      </w:r>
+      <w:r>
+        <w:t xml:space="preserve">t queue, </w:t>
+      </w:r>
+      <w:r>
+        <w:t xml:space="preserve">the radio driver shall </w:t>
+      </w:r>
+      <w:r>
+        <w:t>increment the “</w:t>
+      </w:r>
+      <w:r>
+        <w:t xml:space="preserve">packet </w:t>
+      </w:r>
+      <w:r>
+        <w:t>transmission count</w:t>
+      </w:r>
+      <w:r>
+        <w:t>er</w:t>
+      </w:r>
+      <w:r>
+        <w:t>”</w:t>
+      </w:r>
+      <w:r>
+        <w:t xml:space="preserve"> within the packet, and hand over the packet to </w:t>
+      </w:r>
+      <w:r>
+        <w:t>the RF t</w:t>
+      </w:r>
+      <w:r>
+        <w:t>ransceiver for transmission</w:t>
       </w:r>
       <w:r>
         <w:t>.</w:t>
@@ -682,6 +1233,92 @@
 <file path=word/numbering.xml><?xml version="1.0" encoding="utf-8"?>
 <w:numbering xmlns:wpc="http://schemas.microsoft.com/office/word/2010/wordprocessingCanvas" xmlns:mc="http://schemas.openxmlformats.org/markup-compatibility/2006" xmlns:o="urn:schemas-microsoft-com:office:office" xmlns:r="http://schemas.openxmlformats.org/officeDocument/2006/relationships" xmlns:m="http://schemas.openxmlformats.org/officeDocument/2006/math" xmlns:v="urn:schemas-microsoft-com:vml" xmlns:wp14="http://schemas.microsoft.com/office/word/2010/wordprocessingDrawing" xmlns:wp="http://schemas.openxmlformats.org/drawingml/2006/wordprocessingDrawing" xmlns:w10="urn:schemas-microsoft-com:office:word" xmlns:w="http://schemas.openxmlformats.org/wordprocessingml/2006/main" xmlns:w14="http://schemas.microsoft.com/office/word/2010/wordml" xmlns:w15="http://schemas.microsoft.com/office/word/2012/wordml" xmlns:wpg="http://schemas.microsoft.com/office/word/2010/wordprocessingGroup" xmlns:wpi="http://schemas.microsoft.com/office/word/2010/wordprocessingInk" xmlns:wne="http://schemas.microsoft.com/office/word/2006/wordml" xmlns:wps="http://schemas.microsoft.com/office/word/2010/wordprocessingShape" mc:Ignorable="w14 w15 wp14">
   <w:abstractNum w:abstractNumId="0">
+    <w:nsid w:val="0E0166A6"/>
+    <w:multiLevelType w:val="hybridMultilevel"/>
+    <w:tmpl w:val="AED81258"/>
+    <w:lvl w:ilvl="0" w:tplc="0409000F">
+      <w:start w:val="1"/>
+      <w:numFmt w:val="decimal"/>
+      <w:lvlText w:val="%1."/>
+      <w:lvlJc w:val="left"/>
+      <w:pPr>
+        <w:ind w:left="720" w:hanging="360"/>
+      </w:pPr>
+    </w:lvl>
+    <w:lvl w:ilvl="1" w:tplc="04090019">
+      <w:start w:val="1"/>
+      <w:numFmt w:val="lowerLetter"/>
+      <w:lvlText w:val="%2."/>
+      <w:lvlJc w:val="left"/>
+      <w:pPr>
+        <w:ind w:left="1440" w:hanging="360"/>
+      </w:pPr>
+    </w:lvl>
+    <w:lvl w:ilvl="2" w:tplc="0409001B">
+      <w:start w:val="1"/>
+      <w:numFmt w:val="lowerRoman"/>
+      <w:lvlText w:val="%3."/>
+      <w:lvlJc w:val="right"/>
+      <w:pPr>
+        <w:ind w:left="2160" w:hanging="180"/>
+      </w:pPr>
+    </w:lvl>
+    <w:lvl w:ilvl="3" w:tplc="0409000F">
+      <w:start w:val="1"/>
+      <w:numFmt w:val="decimal"/>
+      <w:lvlText w:val="%4."/>
+      <w:lvlJc w:val="left"/>
+      <w:pPr>
+        <w:ind w:left="2880" w:hanging="360"/>
+      </w:pPr>
+    </w:lvl>
+    <w:lvl w:ilvl="4" w:tplc="04090019" w:tentative="1">
+      <w:start w:val="1"/>
+      <w:numFmt w:val="lowerLetter"/>
+      <w:lvlText w:val="%5."/>
+      <w:lvlJc w:val="left"/>
+      <w:pPr>
+        <w:ind w:left="3600" w:hanging="360"/>
+      </w:pPr>
+    </w:lvl>
+    <w:lvl w:ilvl="5" w:tplc="0409001B" w:tentative="1">
+      <w:start w:val="1"/>
+      <w:numFmt w:val="lowerRoman"/>
+      <w:lvlText w:val="%6."/>
+      <w:lvlJc w:val="right"/>
+      <w:pPr>
+        <w:ind w:left="4320" w:hanging="180"/>
+      </w:pPr>
+    </w:lvl>
+    <w:lvl w:ilvl="6" w:tplc="0409000F" w:tentative="1">
+      <w:start w:val="1"/>
+      <w:numFmt w:val="decimal"/>
+      <w:lvlText w:val="%7."/>
+      <w:lvlJc w:val="left"/>
+      <w:pPr>
+        <w:ind w:left="5040" w:hanging="360"/>
+      </w:pPr>
+    </w:lvl>
+    <w:lvl w:ilvl="7" w:tplc="04090019" w:tentative="1">
+      <w:start w:val="1"/>
+      <w:numFmt w:val="lowerLetter"/>
+      <w:lvlText w:val="%8."/>
+      <w:lvlJc w:val="left"/>
+      <w:pPr>
+        <w:ind w:left="5760" w:hanging="360"/>
+      </w:pPr>
+    </w:lvl>
+    <w:lvl w:ilvl="8" w:tplc="0409001B" w:tentative="1">
+      <w:start w:val="1"/>
+      <w:numFmt w:val="lowerRoman"/>
+      <w:lvlText w:val="%9."/>
+      <w:lvlJc w:val="right"/>
+      <w:pPr>
+        <w:ind w:left="6480" w:hanging="180"/>
+      </w:pPr>
+    </w:lvl>
+  </w:abstractNum>
+  <w:abstractNum w:abstractNumId="1">
     <w:nsid w:val="111E7270"/>
     <w:multiLevelType w:val="hybridMultilevel"/>
     <w:tmpl w:val="042C8094"/>
@@ -770,7 +1407,7 @@
       </w:pPr>
     </w:lvl>
   </w:abstractNum>
-  <w:abstractNum w:abstractNumId="1">
+  <w:abstractNum w:abstractNumId="2">
     <w:nsid w:val="178A3EBF"/>
     <w:multiLevelType w:val="hybridMultilevel"/>
     <w:tmpl w:val="AED81258"/>
@@ -856,7 +1493,7 @@
       </w:pPr>
     </w:lvl>
   </w:abstractNum>
-  <w:abstractNum w:abstractNumId="2">
+  <w:abstractNum w:abstractNumId="3">
     <w:nsid w:val="498C310C"/>
     <w:multiLevelType w:val="hybridMultilevel"/>
     <w:tmpl w:val="727A4B12"/>
@@ -945,7 +1582,7 @@
       </w:pPr>
     </w:lvl>
   </w:abstractNum>
-  <w:abstractNum w:abstractNumId="3">
+  <w:abstractNum w:abstractNumId="4">
     <w:nsid w:val="4FAE0DD3"/>
     <w:multiLevelType w:val="hybridMultilevel"/>
     <w:tmpl w:val="C620602E"/>
@@ -1035,15 +1672,18 @@
     </w:lvl>
   </w:abstractNum>
   <w:num w:numId="1">
+    <w:abstractNumId w:val="2"/>
+  </w:num>
+  <w:num w:numId="2">
+    <w:abstractNumId w:val="4"/>
+  </w:num>
+  <w:num w:numId="3">
+    <w:abstractNumId w:val="3"/>
+  </w:num>
+  <w:num w:numId="4">
     <w:abstractNumId w:val="1"/>
   </w:num>
-  <w:num w:numId="2">
-    <w:abstractNumId w:val="3"/>
-  </w:num>
-  <w:num w:numId="3">
-    <w:abstractNumId w:val="2"/>
-  </w:num>
-  <w:num w:numId="4">
+  <w:num w:numId="5">
     <w:abstractNumId w:val="0"/>
   </w:num>
 </w:numbering>
@@ -1673,6 +2313,11 @@
     <w:uiPriority w:val="99"/>
     <w:rsid w:val="001B5F03"/>
   </w:style>
+  <w:style w:type="character" w:customStyle="1" w:styleId="highlight">
+    <w:name w:val="highlight"/>
+    <w:basedOn w:val="DefaultParagraphFont"/>
+    <w:rsid w:val="002176E0"/>
+  </w:style>
 </w:styles>
 </file>
 

</xml_diff>

<commit_message>
Add packet formats to FAS
</commit_message>
<xml_diff>
--- a/docs/DOGE FAS.docx
+++ b/docs/DOGE FAS.docx
@@ -3,30 +3,4195 @@
 <w:document xmlns:wpc="http://schemas.microsoft.com/office/word/2010/wordprocessingCanvas" xmlns:mc="http://schemas.openxmlformats.org/markup-compatibility/2006" xmlns:o="urn:schemas-microsoft-com:office:office" xmlns:r="http://schemas.openxmlformats.org/officeDocument/2006/relationships" xmlns:m="http://schemas.openxmlformats.org/officeDocument/2006/math" xmlns:v="urn:schemas-microsoft-com:vml" xmlns:wp14="http://schemas.microsoft.com/office/word/2010/wordprocessingDrawing" xmlns:wp="http://schemas.openxmlformats.org/drawingml/2006/wordprocessingDrawing" xmlns:w10="urn:schemas-microsoft-com:office:word" xmlns:w="http://schemas.openxmlformats.org/wordprocessingml/2006/main" xmlns:w14="http://schemas.microsoft.com/office/word/2010/wordml" xmlns:w15="http://schemas.microsoft.com/office/word/2012/wordml" xmlns:wpg="http://schemas.microsoft.com/office/word/2010/wordprocessingGroup" xmlns:wpi="http://schemas.microsoft.com/office/word/2010/wordprocessingInk" xmlns:wne="http://schemas.microsoft.com/office/word/2006/wordml" xmlns:wps="http://schemas.microsoft.com/office/word/2010/wordprocessingShape" mc:Ignorable="w14 w15 wp14">
   <w:body>
     <w:p>
-      <w:r>
-        <w:t xml:space="preserve">The DOGE networking </w:t>
-      </w:r>
-      <w:r>
-        <w:t>protocol</w:t>
-      </w:r>
-      <w:r>
-        <w:t>s are</w:t>
-      </w:r>
-      <w:r>
-        <w:t xml:space="preserve"> a </w:t>
-      </w:r>
-      <w:r>
-        <w:t xml:space="preserve">“Neighbor Protocol” </w:t>
-      </w:r>
-      <w:r>
-        <w:t xml:space="preserve">for neighbor discovery </w:t>
-      </w:r>
-      <w:r>
-        <w:t>and the MAC ALOHA protocol for data transmission</w:t>
+      <w:pPr>
+        <w:pStyle w:val="Title"/>
+        <w:rPr>
+          <w:color w:val="5B9BD5" w:themeColor="accent1"/>
+        </w:rPr>
+      </w:pPr>
+      <w:r>
+        <w:rPr>
+          <w:color w:val="5B9BD5" w:themeColor="accent1"/>
+        </w:rPr>
+        <w:t>DOGE Firmware Architecture Specification</w:t>
+      </w:r>
+    </w:p>
+    <w:p>
+      <w:pPr>
+        <w:pStyle w:val="Heading2"/>
+      </w:pPr>
+      <w:bookmarkStart w:id="0" w:name="_GoBack"/>
+      <w:bookmarkEnd w:id="0"/>
+    </w:p>
+    <w:p>
+      <w:pPr>
+        <w:pStyle w:val="Heading2"/>
+      </w:pPr>
+      <w:r>
+        <w:t>Opens</w:t>
+      </w:r>
+    </w:p>
+    <w:p>
+      <w:pPr>
+        <w:pStyle w:val="ListParagraph"/>
+        <w:numPr>
+          <w:ilvl w:val="0"/>
+          <w:numId w:val="7"/>
+        </w:numPr>
+      </w:pPr>
+      <w:r>
+        <w:t>Sizes to use for tx/rx packet queues on each target architecture.</w:t>
+      </w:r>
+    </w:p>
+    <w:p>
+      <w:pPr>
+        <w:pStyle w:val="ListParagraph"/>
+        <w:numPr>
+          <w:ilvl w:val="0"/>
+          <w:numId w:val="7"/>
+        </w:numPr>
+      </w:pPr>
+      <w:r>
+        <w:t>Sizes to use for window queues on each target architecture.</w:t>
+      </w:r>
+    </w:p>
+    <w:p>
+      <w:pPr>
+        <w:pStyle w:val="ListParagraph"/>
+        <w:numPr>
+          <w:ilvl w:val="0"/>
+          <w:numId w:val="7"/>
+        </w:numPr>
+      </w:pPr>
+      <w:r>
+        <w:t>Sizes to use for packets (32 bytes?)</w:t>
+      </w:r>
+      <w:r>
+        <w:t>. Fixed size is much easier.</w:t>
+      </w:r>
+    </w:p>
+    <w:p>
+      <w:pPr>
+        <w:pStyle w:val="ListParagraph"/>
+        <w:numPr>
+          <w:ilvl w:val="0"/>
+          <w:numId w:val="7"/>
+        </w:numPr>
+      </w:pPr>
+      <w:r>
+        <w:t>For writes, do we want to check addresses for errors?</w:t>
+      </w:r>
+    </w:p>
+    <w:p>
+      <w:pPr>
+        <w:pStyle w:val="Heading1"/>
+      </w:pPr>
+      <w:r>
+        <w:t>Network</w:t>
+      </w:r>
+      <w:r>
+        <w:t>ing</w:t>
+      </w:r>
+      <w:r>
+        <w:t xml:space="preserve"> Protocol</w:t>
+      </w:r>
+      <w:r>
+        <w:t>s</w:t>
+      </w:r>
+    </w:p>
+    <w:p>
+      <w:r>
+        <w:t xml:space="preserve">The DOGE networking protocols are a “Neighbor Protocol” </w:t>
+      </w:r>
+      <w:r>
+        <w:t>for neighbor discovery, a</w:t>
+      </w:r>
+      <w:r>
+        <w:t xml:space="preserve"> MAC ALOHA protocol for data transmission</w:t>
+      </w:r>
+      <w:r>
+        <w:t xml:space="preserve"> on </w:t>
+      </w:r>
+      <w:r>
+        <w:t xml:space="preserve">a </w:t>
+      </w:r>
+      <w:r>
+        <w:t xml:space="preserve">shared </w:t>
+      </w:r>
+      <w:r>
+        <w:t xml:space="preserve">wireless channel, and a </w:t>
+      </w:r>
+      <w:r>
+        <w:t>“sliding window protocol” for reliable data transmission.</w:t>
+      </w:r>
+    </w:p>
+    <w:p>
+      <w:pPr>
+        <w:pStyle w:val="Heading3"/>
+      </w:pPr>
+      <w:r>
+        <w:t>Packets</w:t>
+      </w:r>
+    </w:p>
+    <w:p>
+      <w:pPr>
+        <w:pStyle w:val="Heading4"/>
+      </w:pPr>
+      <w:r>
+        <w:t>Definitions</w:t>
+      </w:r>
+    </w:p>
+    <w:p>
+      <w:pPr>
+        <w:pStyle w:val="ListParagraph"/>
+        <w:numPr>
+          <w:ilvl w:val="0"/>
+          <w:numId w:val="8"/>
+        </w:numPr>
+      </w:pPr>
+      <w:r>
+        <w:t>TYPE – Packet type.</w:t>
+      </w:r>
+    </w:p>
+    <w:p>
+      <w:pPr>
+        <w:pStyle w:val="ListParagraph"/>
+        <w:numPr>
+          <w:ilvl w:val="0"/>
+          <w:numId w:val="8"/>
+        </w:numPr>
+      </w:pPr>
+      <w:r>
+        <w:t>ACK – Acknowledgement packet.</w:t>
+      </w:r>
+    </w:p>
+    <w:p>
+      <w:pPr>
+        <w:pStyle w:val="ListParagraph"/>
+        <w:numPr>
+          <w:ilvl w:val="0"/>
+          <w:numId w:val="8"/>
+        </w:numPr>
+      </w:pPr>
+      <w:r>
+        <w:t>SRC – Originating node id.</w:t>
+      </w:r>
+    </w:p>
+    <w:p>
+      <w:pPr>
+        <w:pStyle w:val="ListParagraph"/>
+        <w:numPr>
+          <w:ilvl w:val="0"/>
+          <w:numId w:val="8"/>
+        </w:numPr>
+      </w:pPr>
+      <w:r>
+        <w:t>DST – Destination node id.</w:t>
+      </w:r>
+    </w:p>
+    <w:p>
+      <w:pPr>
+        <w:pStyle w:val="ListParagraph"/>
+        <w:numPr>
+          <w:ilvl w:val="0"/>
+          <w:numId w:val="8"/>
+        </w:numPr>
+      </w:pPr>
+      <w:r>
+        <w:t>TTL – Time to live.</w:t>
+      </w:r>
+    </w:p>
+    <w:p>
+      <w:pPr>
+        <w:pStyle w:val="ListParagraph"/>
+        <w:numPr>
+          <w:ilvl w:val="0"/>
+          <w:numId w:val="8"/>
+        </w:numPr>
+      </w:pPr>
+      <w:r>
+        <w:t>PACKET ID – Packet ID</w:t>
+      </w:r>
+      <w:r>
+        <w:t xml:space="preserve"> used to track </w:t>
+      </w:r>
+      <w:r>
+        <w:t>duplicate</w:t>
+      </w:r>
+      <w:r>
+        <w:t xml:space="preserve"> packet reception</w:t>
       </w:r>
       <w:r>
         <w:t>.</w:t>
       </w:r>
+    </w:p>
+    <w:p>
+      <w:pPr>
+        <w:pStyle w:val="ListParagraph"/>
+        <w:numPr>
+          <w:ilvl w:val="0"/>
+          <w:numId w:val="8"/>
+        </w:numPr>
+      </w:pPr>
+      <w:r>
+        <w:t>RTA – Packet retransmission</w:t>
+      </w:r>
+      <w:r>
+        <w:t xml:space="preserve"> count.</w:t>
+      </w:r>
+    </w:p>
+    <w:p>
+      <w:pPr>
+        <w:pStyle w:val="ListParagraph"/>
+        <w:numPr>
+          <w:ilvl w:val="0"/>
+          <w:numId w:val="8"/>
+        </w:numPr>
+      </w:pPr>
+      <w:r>
+        <w:t xml:space="preserve">ADDRESS – Address </w:t>
+      </w:r>
+      <w:r>
+        <w:t>for bulk data reads</w:t>
+      </w:r>
+      <w:r>
+        <w:t>/writes</w:t>
+      </w:r>
+      <w:r>
+        <w:t>.</w:t>
+      </w:r>
+      <w:r>
+        <w:t xml:space="preserve"> </w:t>
+      </w:r>
+    </w:p>
+    <w:p>
+      <w:pPr>
+        <w:pStyle w:val="ListParagraph"/>
+        <w:numPr>
+          <w:ilvl w:val="0"/>
+          <w:numId w:val="8"/>
+        </w:numPr>
+      </w:pPr>
+      <w:r>
+        <w:t>NUMBER OF PACKETS – Requested number of packets in a bulk data read/write</w:t>
+      </w:r>
+      <w:r>
+        <w:t xml:space="preserve"> request.</w:t>
+      </w:r>
+    </w:p>
+    <w:p>
+      <w:pPr>
+        <w:pStyle w:val="Heading4"/>
+      </w:pPr>
+      <w:r>
+        <w:t>Raw Packet</w:t>
+      </w:r>
+    </w:p>
+    <w:p>
+      <w:pPr>
+        <w:pStyle w:val="NoSpacing"/>
+      </w:pPr>
+      <w:r>
+        <w:t xml:space="preserve">TYPE = </w:t>
+      </w:r>
+      <w:r>
+        <w:t xml:space="preserve">SINGLE </w:t>
+      </w:r>
+      <w:r>
+        <w:t>RAW</w:t>
+      </w:r>
+      <w:r>
+        <w:t xml:space="preserve"> PACKET</w:t>
+      </w:r>
+    </w:p>
+    <w:p>
+      <w:pPr>
+        <w:pStyle w:val="NoSpacing"/>
+      </w:pPr>
+      <w:r>
+        <w:t>ACK = FALSE</w:t>
+      </w:r>
+    </w:p>
+    <w:tbl>
+      <w:tblPr>
+        <w:tblStyle w:val="TableGrid"/>
+        <w:tblW w:w="0" w:type="auto"/>
+        <w:tblLook w:val="04A0" w:firstRow="1" w:lastRow="0" w:firstColumn="1" w:lastColumn="0" w:noHBand="0" w:noVBand="1"/>
+      </w:tblPr>
+      <w:tblGrid>
+        <w:gridCol w:w="1024"/>
+        <w:gridCol w:w="652"/>
+        <w:gridCol w:w="575"/>
+        <w:gridCol w:w="554"/>
+        <w:gridCol w:w="560"/>
+        <w:gridCol w:w="570"/>
+        <w:gridCol w:w="523"/>
+        <w:gridCol w:w="1144"/>
+        <w:gridCol w:w="714"/>
+        <w:gridCol w:w="571"/>
+      </w:tblGrid>
+      <w:tr>
+        <w:tc>
+          <w:tcPr>
+            <w:tcW w:w="1024" w:type="dxa"/>
+          </w:tcPr>
+          <w:p>
+            <w:pPr>
+              <w:pStyle w:val="NoSpacing"/>
+            </w:pPr>
+            <w:r>
+              <w:t>Size(bits)</w:t>
+            </w:r>
+          </w:p>
+        </w:tc>
+        <w:tc>
+          <w:tcPr>
+            <w:tcW w:w="652" w:type="dxa"/>
+          </w:tcPr>
+          <w:p>
+            <w:pPr>
+              <w:pStyle w:val="NoSpacing"/>
+            </w:pPr>
+            <w:r>
+              <w:t>8</w:t>
+            </w:r>
+          </w:p>
+        </w:tc>
+        <w:tc>
+          <w:tcPr>
+            <w:tcW w:w="0" w:type="auto"/>
+          </w:tcPr>
+          <w:p>
+            <w:pPr>
+              <w:pStyle w:val="NoSpacing"/>
+            </w:pPr>
+            <w:r>
+              <w:t>1</w:t>
+            </w:r>
+          </w:p>
+        </w:tc>
+        <w:tc>
+          <w:tcPr>
+            <w:tcW w:w="0" w:type="auto"/>
+          </w:tcPr>
+          <w:p>
+            <w:pPr>
+              <w:pStyle w:val="NoSpacing"/>
+            </w:pPr>
+            <w:r>
+              <w:t>16</w:t>
+            </w:r>
+          </w:p>
+        </w:tc>
+        <w:tc>
+          <w:tcPr>
+            <w:tcW w:w="0" w:type="auto"/>
+          </w:tcPr>
+          <w:p>
+            <w:pPr>
+              <w:pStyle w:val="NoSpacing"/>
+            </w:pPr>
+            <w:r>
+              <w:t>16</w:t>
+            </w:r>
+          </w:p>
+        </w:tc>
+        <w:tc>
+          <w:tcPr>
+            <w:tcW w:w="0" w:type="auto"/>
+          </w:tcPr>
+          <w:p>
+            <w:pPr>
+              <w:pStyle w:val="NoSpacing"/>
+            </w:pPr>
+            <w:r>
+              <w:t>3</w:t>
+            </w:r>
+          </w:p>
+        </w:tc>
+        <w:tc>
+          <w:tcPr>
+            <w:tcW w:w="0" w:type="auto"/>
+          </w:tcPr>
+          <w:p>
+            <w:pPr>
+              <w:pStyle w:val="NoSpacing"/>
+            </w:pPr>
+            <w:r>
+              <w:t>8</w:t>
+            </w:r>
+          </w:p>
+        </w:tc>
+        <w:tc>
+          <w:tcPr>
+            <w:tcW w:w="0" w:type="auto"/>
+          </w:tcPr>
+          <w:p>
+            <w:pPr>
+              <w:pStyle w:val="NoSpacing"/>
+            </w:pPr>
+            <w:r>
+              <w:t xml:space="preserve"> 4</w:t>
+            </w:r>
+          </w:p>
+        </w:tc>
+        <w:tc>
+          <w:tcPr>
+            <w:tcW w:w="0" w:type="auto"/>
+          </w:tcPr>
+          <w:p>
+            <w:pPr>
+              <w:pStyle w:val="NoSpacing"/>
+            </w:pPr>
+            <w:r>
+              <w:t>160</w:t>
+            </w:r>
+          </w:p>
+        </w:tc>
+        <w:tc>
+          <w:tcPr>
+            <w:tcW w:w="0" w:type="auto"/>
+          </w:tcPr>
+          <w:p>
+            <w:pPr>
+              <w:pStyle w:val="NoSpacing"/>
+            </w:pPr>
+            <w:r>
+              <w:t>8</w:t>
+            </w:r>
+          </w:p>
+        </w:tc>
+      </w:tr>
+      <w:tr>
+        <w:tc>
+          <w:tcPr>
+            <w:tcW w:w="1024" w:type="dxa"/>
+          </w:tcPr>
+          <w:p>
+            <w:pPr>
+              <w:pStyle w:val="NoSpacing"/>
+            </w:pPr>
+            <w:r>
+              <w:t>Name</w:t>
+            </w:r>
+          </w:p>
+        </w:tc>
+        <w:tc>
+          <w:tcPr>
+            <w:tcW w:w="652" w:type="dxa"/>
+          </w:tcPr>
+          <w:p>
+            <w:pPr>
+              <w:pStyle w:val="NoSpacing"/>
+            </w:pPr>
+            <w:r>
+              <w:t>TYPE</w:t>
+            </w:r>
+          </w:p>
+        </w:tc>
+        <w:tc>
+          <w:tcPr>
+            <w:tcW w:w="0" w:type="auto"/>
+          </w:tcPr>
+          <w:p>
+            <w:pPr>
+              <w:pStyle w:val="NoSpacing"/>
+            </w:pPr>
+            <w:r>
+              <w:t>ACK</w:t>
+            </w:r>
+          </w:p>
+        </w:tc>
+        <w:tc>
+          <w:tcPr>
+            <w:tcW w:w="0" w:type="auto"/>
+          </w:tcPr>
+          <w:p>
+            <w:pPr>
+              <w:pStyle w:val="NoSpacing"/>
+            </w:pPr>
+            <w:r>
+              <w:t>SRC</w:t>
+            </w:r>
+          </w:p>
+        </w:tc>
+        <w:tc>
+          <w:tcPr>
+            <w:tcW w:w="0" w:type="auto"/>
+          </w:tcPr>
+          <w:p>
+            <w:pPr>
+              <w:pStyle w:val="NoSpacing"/>
+            </w:pPr>
+            <w:r>
+              <w:t>DST</w:t>
+            </w:r>
+          </w:p>
+        </w:tc>
+        <w:tc>
+          <w:tcPr>
+            <w:tcW w:w="0" w:type="auto"/>
+          </w:tcPr>
+          <w:p>
+            <w:pPr>
+              <w:pStyle w:val="NoSpacing"/>
+            </w:pPr>
+            <w:r>
+              <w:t>RTA</w:t>
+            </w:r>
+          </w:p>
+        </w:tc>
+        <w:tc>
+          <w:tcPr>
+            <w:tcW w:w="0" w:type="auto"/>
+          </w:tcPr>
+          <w:p>
+            <w:pPr>
+              <w:pStyle w:val="NoSpacing"/>
+            </w:pPr>
+            <w:r>
+              <w:t>TTL</w:t>
+            </w:r>
+          </w:p>
+        </w:tc>
+        <w:tc>
+          <w:tcPr>
+            <w:tcW w:w="0" w:type="auto"/>
+          </w:tcPr>
+          <w:p>
+            <w:pPr>
+              <w:pStyle w:val="NoSpacing"/>
+            </w:pPr>
+            <w:r>
+              <w:t>PACKET ID</w:t>
+            </w:r>
+          </w:p>
+        </w:tc>
+        <w:tc>
+          <w:tcPr>
+            <w:tcW w:w="0" w:type="auto"/>
+          </w:tcPr>
+          <w:p>
+            <w:pPr>
+              <w:pStyle w:val="NoSpacing"/>
+            </w:pPr>
+            <w:r>
+              <w:t>DATA</w:t>
+            </w:r>
+          </w:p>
+        </w:tc>
+        <w:tc>
+          <w:tcPr>
+            <w:tcW w:w="0" w:type="auto"/>
+          </w:tcPr>
+          <w:p>
+            <w:pPr>
+              <w:pStyle w:val="NoSpacing"/>
+            </w:pPr>
+            <w:r>
+              <w:t>CRC</w:t>
+            </w:r>
+          </w:p>
+        </w:tc>
+      </w:tr>
+    </w:tbl>
+    <w:p>
+      <w:pPr>
+        <w:pStyle w:val="NoSpacing"/>
+      </w:pPr>
+    </w:p>
+    <w:p>
+      <w:pPr>
+        <w:pStyle w:val="NoSpacing"/>
+      </w:pPr>
+      <w:r>
+        <w:t xml:space="preserve">TYPE = </w:t>
+      </w:r>
+      <w:r>
+        <w:t xml:space="preserve">SINGLE </w:t>
+      </w:r>
+      <w:r>
+        <w:t>RAW PACKET</w:t>
+      </w:r>
+    </w:p>
+    <w:p>
+      <w:pPr>
+        <w:pStyle w:val="NoSpacing"/>
+      </w:pPr>
+      <w:r>
+        <w:t>ACK = TRUE</w:t>
+      </w:r>
+    </w:p>
+    <w:tbl>
+      <w:tblPr>
+        <w:tblStyle w:val="TableGrid"/>
+        <w:tblW w:w="0" w:type="auto"/>
+        <w:tblLook w:val="04A0" w:firstRow="1" w:lastRow="0" w:firstColumn="1" w:lastColumn="0" w:noHBand="0" w:noVBand="1"/>
+      </w:tblPr>
+      <w:tblGrid>
+        <w:gridCol w:w="1024"/>
+        <w:gridCol w:w="652"/>
+        <w:gridCol w:w="575"/>
+        <w:gridCol w:w="554"/>
+        <w:gridCol w:w="560"/>
+        <w:gridCol w:w="570"/>
+        <w:gridCol w:w="523"/>
+        <w:gridCol w:w="1144"/>
+        <w:gridCol w:w="714"/>
+        <w:gridCol w:w="571"/>
+      </w:tblGrid>
+      <w:tr>
+        <w:tc>
+          <w:tcPr>
+            <w:tcW w:w="1024" w:type="dxa"/>
+          </w:tcPr>
+          <w:p>
+            <w:pPr>
+              <w:pStyle w:val="NoSpacing"/>
+            </w:pPr>
+            <w:r>
+              <w:t>Size(bits)</w:t>
+            </w:r>
+          </w:p>
+        </w:tc>
+        <w:tc>
+          <w:tcPr>
+            <w:tcW w:w="652" w:type="dxa"/>
+          </w:tcPr>
+          <w:p>
+            <w:pPr>
+              <w:pStyle w:val="NoSpacing"/>
+            </w:pPr>
+            <w:r>
+              <w:t>8</w:t>
+            </w:r>
+          </w:p>
+        </w:tc>
+        <w:tc>
+          <w:tcPr>
+            <w:tcW w:w="0" w:type="auto"/>
+          </w:tcPr>
+          <w:p>
+            <w:pPr>
+              <w:pStyle w:val="NoSpacing"/>
+            </w:pPr>
+            <w:r>
+              <w:t>1</w:t>
+            </w:r>
+          </w:p>
+        </w:tc>
+        <w:tc>
+          <w:tcPr>
+            <w:tcW w:w="0" w:type="auto"/>
+          </w:tcPr>
+          <w:p>
+            <w:pPr>
+              <w:pStyle w:val="NoSpacing"/>
+            </w:pPr>
+            <w:r>
+              <w:t>16</w:t>
+            </w:r>
+          </w:p>
+        </w:tc>
+        <w:tc>
+          <w:tcPr>
+            <w:tcW w:w="0" w:type="auto"/>
+          </w:tcPr>
+          <w:p>
+            <w:pPr>
+              <w:pStyle w:val="NoSpacing"/>
+            </w:pPr>
+            <w:r>
+              <w:t>16</w:t>
+            </w:r>
+          </w:p>
+        </w:tc>
+        <w:tc>
+          <w:tcPr>
+            <w:tcW w:w="0" w:type="auto"/>
+          </w:tcPr>
+          <w:p>
+            <w:pPr>
+              <w:pStyle w:val="NoSpacing"/>
+            </w:pPr>
+            <w:r>
+              <w:t>3</w:t>
+            </w:r>
+          </w:p>
+        </w:tc>
+        <w:tc>
+          <w:tcPr>
+            <w:tcW w:w="0" w:type="auto"/>
+          </w:tcPr>
+          <w:p>
+            <w:pPr>
+              <w:pStyle w:val="NoSpacing"/>
+            </w:pPr>
+            <w:r>
+              <w:t>8</w:t>
+            </w:r>
+          </w:p>
+        </w:tc>
+        <w:tc>
+          <w:tcPr>
+            <w:tcW w:w="0" w:type="auto"/>
+          </w:tcPr>
+          <w:p>
+            <w:pPr>
+              <w:pStyle w:val="NoSpacing"/>
+            </w:pPr>
+            <w:r>
+              <w:t xml:space="preserve"> 4</w:t>
+            </w:r>
+          </w:p>
+        </w:tc>
+        <w:tc>
+          <w:tcPr>
+            <w:tcW w:w="0" w:type="auto"/>
+          </w:tcPr>
+          <w:p>
+            <w:pPr>
+              <w:pStyle w:val="NoSpacing"/>
+            </w:pPr>
+            <w:r>
+              <w:t>160</w:t>
+            </w:r>
+          </w:p>
+        </w:tc>
+        <w:tc>
+          <w:tcPr>
+            <w:tcW w:w="0" w:type="auto"/>
+          </w:tcPr>
+          <w:p>
+            <w:pPr>
+              <w:pStyle w:val="NoSpacing"/>
+            </w:pPr>
+            <w:r>
+              <w:t>8</w:t>
+            </w:r>
+          </w:p>
+        </w:tc>
+      </w:tr>
+      <w:tr>
+        <w:tc>
+          <w:tcPr>
+            <w:tcW w:w="1024" w:type="dxa"/>
+          </w:tcPr>
+          <w:p>
+            <w:pPr>
+              <w:pStyle w:val="NoSpacing"/>
+            </w:pPr>
+            <w:r>
+              <w:t>Name</w:t>
+            </w:r>
+          </w:p>
+        </w:tc>
+        <w:tc>
+          <w:tcPr>
+            <w:tcW w:w="652" w:type="dxa"/>
+          </w:tcPr>
+          <w:p>
+            <w:pPr>
+              <w:pStyle w:val="NoSpacing"/>
+            </w:pPr>
+            <w:r>
+              <w:t>TYPE</w:t>
+            </w:r>
+          </w:p>
+        </w:tc>
+        <w:tc>
+          <w:tcPr>
+            <w:tcW w:w="0" w:type="auto"/>
+          </w:tcPr>
+          <w:p>
+            <w:pPr>
+              <w:pStyle w:val="NoSpacing"/>
+            </w:pPr>
+            <w:r>
+              <w:t>ACK</w:t>
+            </w:r>
+          </w:p>
+        </w:tc>
+        <w:tc>
+          <w:tcPr>
+            <w:tcW w:w="0" w:type="auto"/>
+          </w:tcPr>
+          <w:p>
+            <w:pPr>
+              <w:pStyle w:val="NoSpacing"/>
+            </w:pPr>
+            <w:r>
+              <w:t>SRC</w:t>
+            </w:r>
+          </w:p>
+        </w:tc>
+        <w:tc>
+          <w:tcPr>
+            <w:tcW w:w="0" w:type="auto"/>
+          </w:tcPr>
+          <w:p>
+            <w:pPr>
+              <w:pStyle w:val="NoSpacing"/>
+            </w:pPr>
+            <w:r>
+              <w:t>DST</w:t>
+            </w:r>
+          </w:p>
+        </w:tc>
+        <w:tc>
+          <w:tcPr>
+            <w:tcW w:w="0" w:type="auto"/>
+          </w:tcPr>
+          <w:p>
+            <w:pPr>
+              <w:pStyle w:val="NoSpacing"/>
+            </w:pPr>
+            <w:r>
+              <w:t>RTA</w:t>
+            </w:r>
+          </w:p>
+        </w:tc>
+        <w:tc>
+          <w:tcPr>
+            <w:tcW w:w="0" w:type="auto"/>
+          </w:tcPr>
+          <w:p>
+            <w:pPr>
+              <w:pStyle w:val="NoSpacing"/>
+            </w:pPr>
+            <w:r>
+              <w:t>TTL</w:t>
+            </w:r>
+          </w:p>
+        </w:tc>
+        <w:tc>
+          <w:tcPr>
+            <w:tcW w:w="0" w:type="auto"/>
+          </w:tcPr>
+          <w:p>
+            <w:pPr>
+              <w:pStyle w:val="NoSpacing"/>
+            </w:pPr>
+            <w:r>
+              <w:t>PACKET ID</w:t>
+            </w:r>
+          </w:p>
+        </w:tc>
+        <w:tc>
+          <w:tcPr>
+            <w:tcW w:w="0" w:type="auto"/>
+          </w:tcPr>
+          <w:p>
+            <w:pPr>
+              <w:pStyle w:val="NoSpacing"/>
+            </w:pPr>
+            <w:r>
+              <w:t>DATA</w:t>
+            </w:r>
+          </w:p>
+        </w:tc>
+        <w:tc>
+          <w:tcPr>
+            <w:tcW w:w="0" w:type="auto"/>
+          </w:tcPr>
+          <w:p>
+            <w:pPr>
+              <w:pStyle w:val="NoSpacing"/>
+            </w:pPr>
+            <w:r>
+              <w:t>CRC</w:t>
+            </w:r>
+          </w:p>
+        </w:tc>
+      </w:tr>
+    </w:tbl>
+    <w:p>
+      <w:pPr>
+        <w:pStyle w:val="NoSpacing"/>
+      </w:pPr>
+    </w:p>
+    <w:p>
+      <w:pPr>
+        <w:pStyle w:val="Heading4"/>
+      </w:pPr>
+      <w:r>
+        <w:t>Signaling</w:t>
+      </w:r>
+      <w:r>
+        <w:t xml:space="preserve"> Beacon</w:t>
+      </w:r>
+      <w:r>
+        <w:t>s</w:t>
+      </w:r>
+    </w:p>
+    <w:p>
+      <w:pPr>
+        <w:pStyle w:val="NoSpacing"/>
+      </w:pPr>
+      <w:r>
+        <w:t xml:space="preserve">TYPE = </w:t>
+      </w:r>
+      <w:r>
+        <w:t xml:space="preserve">SIGNALING </w:t>
+      </w:r>
+      <w:r>
+        <w:t xml:space="preserve">BROADCAST </w:t>
+      </w:r>
+      <w:r>
+        <w:t>BEACON</w:t>
+      </w:r>
+    </w:p>
+    <w:p>
+      <w:pPr>
+        <w:pStyle w:val="NoSpacing"/>
+      </w:pPr>
+      <w:r>
+        <w:t>ACK = FALSE</w:t>
+      </w:r>
+    </w:p>
+    <w:tbl>
+      <w:tblPr>
+        <w:tblStyle w:val="TableGrid"/>
+        <w:tblW w:w="0" w:type="auto"/>
+        <w:tblLook w:val="04A0" w:firstRow="1" w:lastRow="0" w:firstColumn="1" w:lastColumn="0" w:noHBand="0" w:noVBand="1"/>
+      </w:tblPr>
+      <w:tblGrid>
+        <w:gridCol w:w="1024"/>
+        <w:gridCol w:w="652"/>
+        <w:gridCol w:w="575"/>
+        <w:gridCol w:w="554"/>
+        <w:gridCol w:w="560"/>
+        <w:gridCol w:w="570"/>
+        <w:gridCol w:w="523"/>
+        <w:gridCol w:w="1144"/>
+        <w:gridCol w:w="1139"/>
+        <w:gridCol w:w="571"/>
+      </w:tblGrid>
+      <w:tr>
+        <w:tc>
+          <w:tcPr>
+            <w:tcW w:w="1024" w:type="dxa"/>
+          </w:tcPr>
+          <w:p>
+            <w:pPr>
+              <w:pStyle w:val="NoSpacing"/>
+            </w:pPr>
+            <w:r>
+              <w:t>Size(bits)</w:t>
+            </w:r>
+          </w:p>
+        </w:tc>
+        <w:tc>
+          <w:tcPr>
+            <w:tcW w:w="652" w:type="dxa"/>
+          </w:tcPr>
+          <w:p>
+            <w:pPr>
+              <w:pStyle w:val="NoSpacing"/>
+            </w:pPr>
+            <w:r>
+              <w:t>8</w:t>
+            </w:r>
+          </w:p>
+        </w:tc>
+        <w:tc>
+          <w:tcPr>
+            <w:tcW w:w="0" w:type="auto"/>
+          </w:tcPr>
+          <w:p>
+            <w:pPr>
+              <w:pStyle w:val="NoSpacing"/>
+            </w:pPr>
+            <w:r>
+              <w:t>1</w:t>
+            </w:r>
+          </w:p>
+        </w:tc>
+        <w:tc>
+          <w:tcPr>
+            <w:tcW w:w="0" w:type="auto"/>
+          </w:tcPr>
+          <w:p>
+            <w:pPr>
+              <w:pStyle w:val="NoSpacing"/>
+            </w:pPr>
+            <w:r>
+              <w:t>16</w:t>
+            </w:r>
+          </w:p>
+        </w:tc>
+        <w:tc>
+          <w:tcPr>
+            <w:tcW w:w="0" w:type="auto"/>
+          </w:tcPr>
+          <w:p>
+            <w:pPr>
+              <w:pStyle w:val="NoSpacing"/>
+            </w:pPr>
+            <w:r>
+              <w:t>16</w:t>
+            </w:r>
+          </w:p>
+        </w:tc>
+        <w:tc>
+          <w:tcPr>
+            <w:tcW w:w="0" w:type="auto"/>
+          </w:tcPr>
+          <w:p>
+            <w:pPr>
+              <w:pStyle w:val="NoSpacing"/>
+            </w:pPr>
+            <w:r>
+              <w:t>3</w:t>
+            </w:r>
+          </w:p>
+        </w:tc>
+        <w:tc>
+          <w:tcPr>
+            <w:tcW w:w="0" w:type="auto"/>
+          </w:tcPr>
+          <w:p>
+            <w:pPr>
+              <w:pStyle w:val="NoSpacing"/>
+            </w:pPr>
+            <w:r>
+              <w:t>8</w:t>
+            </w:r>
+          </w:p>
+        </w:tc>
+        <w:tc>
+          <w:tcPr>
+            <w:tcW w:w="0" w:type="auto"/>
+          </w:tcPr>
+          <w:p>
+            <w:pPr>
+              <w:pStyle w:val="NoSpacing"/>
+            </w:pPr>
+            <w:r>
+              <w:t xml:space="preserve"> 4</w:t>
+            </w:r>
+          </w:p>
+        </w:tc>
+        <w:tc>
+          <w:tcPr>
+            <w:tcW w:w="0" w:type="auto"/>
+          </w:tcPr>
+          <w:p>
+            <w:pPr>
+              <w:pStyle w:val="NoSpacing"/>
+            </w:pPr>
+            <w:r>
+              <w:t>160</w:t>
+            </w:r>
+          </w:p>
+        </w:tc>
+        <w:tc>
+          <w:tcPr>
+            <w:tcW w:w="0" w:type="auto"/>
+          </w:tcPr>
+          <w:p>
+            <w:pPr>
+              <w:pStyle w:val="NoSpacing"/>
+            </w:pPr>
+            <w:r>
+              <w:t>8</w:t>
+            </w:r>
+          </w:p>
+        </w:tc>
+      </w:tr>
+      <w:tr>
+        <w:tc>
+          <w:tcPr>
+            <w:tcW w:w="1024" w:type="dxa"/>
+          </w:tcPr>
+          <w:p>
+            <w:pPr>
+              <w:pStyle w:val="NoSpacing"/>
+            </w:pPr>
+            <w:r>
+              <w:t>Name</w:t>
+            </w:r>
+          </w:p>
+        </w:tc>
+        <w:tc>
+          <w:tcPr>
+            <w:tcW w:w="652" w:type="dxa"/>
+          </w:tcPr>
+          <w:p>
+            <w:pPr>
+              <w:pStyle w:val="NoSpacing"/>
+            </w:pPr>
+            <w:r>
+              <w:t>TYPE</w:t>
+            </w:r>
+          </w:p>
+        </w:tc>
+        <w:tc>
+          <w:tcPr>
+            <w:tcW w:w="0" w:type="auto"/>
+          </w:tcPr>
+          <w:p>
+            <w:pPr>
+              <w:pStyle w:val="NoSpacing"/>
+            </w:pPr>
+            <w:r>
+              <w:t>ACK</w:t>
+            </w:r>
+          </w:p>
+        </w:tc>
+        <w:tc>
+          <w:tcPr>
+            <w:tcW w:w="0" w:type="auto"/>
+          </w:tcPr>
+          <w:p>
+            <w:pPr>
+              <w:pStyle w:val="NoSpacing"/>
+            </w:pPr>
+            <w:r>
+              <w:t>SRC</w:t>
+            </w:r>
+          </w:p>
+        </w:tc>
+        <w:tc>
+          <w:tcPr>
+            <w:tcW w:w="0" w:type="auto"/>
+          </w:tcPr>
+          <w:p>
+            <w:pPr>
+              <w:pStyle w:val="NoSpacing"/>
+            </w:pPr>
+            <w:r>
+              <w:t>DST</w:t>
+            </w:r>
+          </w:p>
+        </w:tc>
+        <w:tc>
+          <w:tcPr>
+            <w:tcW w:w="0" w:type="auto"/>
+          </w:tcPr>
+          <w:p>
+            <w:pPr>
+              <w:pStyle w:val="NoSpacing"/>
+            </w:pPr>
+            <w:r>
+              <w:t>RTA</w:t>
+            </w:r>
+          </w:p>
+        </w:tc>
+        <w:tc>
+          <w:tcPr>
+            <w:tcW w:w="0" w:type="auto"/>
+          </w:tcPr>
+          <w:p>
+            <w:pPr>
+              <w:pStyle w:val="NoSpacing"/>
+            </w:pPr>
+            <w:r>
+              <w:t>TTL</w:t>
+            </w:r>
+          </w:p>
+        </w:tc>
+        <w:tc>
+          <w:tcPr>
+            <w:tcW w:w="0" w:type="auto"/>
+          </w:tcPr>
+          <w:p>
+            <w:pPr>
+              <w:pStyle w:val="NoSpacing"/>
+            </w:pPr>
+            <w:r>
+              <w:t>PACKET ID</w:t>
+            </w:r>
+          </w:p>
+        </w:tc>
+        <w:tc>
+          <w:tcPr>
+            <w:tcW w:w="0" w:type="auto"/>
+          </w:tcPr>
+          <w:p>
+            <w:pPr>
+              <w:pStyle w:val="NoSpacing"/>
+            </w:pPr>
+            <w:r>
+              <w:t>RESERVED</w:t>
+            </w:r>
+          </w:p>
+        </w:tc>
+        <w:tc>
+          <w:tcPr>
+            <w:tcW w:w="0" w:type="auto"/>
+          </w:tcPr>
+          <w:p>
+            <w:pPr>
+              <w:pStyle w:val="NoSpacing"/>
+            </w:pPr>
+            <w:r>
+              <w:t>CRC</w:t>
+            </w:r>
+          </w:p>
+        </w:tc>
+      </w:tr>
+    </w:tbl>
+    <w:p>
+      <w:pPr>
+        <w:pStyle w:val="NoSpacing"/>
+      </w:pPr>
+    </w:p>
+    <w:p>
+      <w:pPr>
+        <w:pStyle w:val="NoSpacing"/>
+      </w:pPr>
+      <w:r>
+        <w:t xml:space="preserve">TYPE = SIGNALING </w:t>
+      </w:r>
+      <w:r>
+        <w:t>UNICAST</w:t>
+      </w:r>
+      <w:r>
+        <w:t xml:space="preserve"> BEACON</w:t>
+      </w:r>
+    </w:p>
+    <w:p>
+      <w:pPr>
+        <w:pStyle w:val="NoSpacing"/>
+      </w:pPr>
+      <w:r>
+        <w:lastRenderedPageBreak/>
+        <w:t>ACK = FALSE</w:t>
+      </w:r>
+    </w:p>
+    <w:tbl>
+      <w:tblPr>
+        <w:tblStyle w:val="TableGrid"/>
+        <w:tblW w:w="0" w:type="auto"/>
+        <w:tblLook w:val="04A0" w:firstRow="1" w:lastRow="0" w:firstColumn="1" w:lastColumn="0" w:noHBand="0" w:noVBand="1"/>
+      </w:tblPr>
+      <w:tblGrid>
+        <w:gridCol w:w="1024"/>
+        <w:gridCol w:w="652"/>
+        <w:gridCol w:w="575"/>
+        <w:gridCol w:w="554"/>
+        <w:gridCol w:w="560"/>
+        <w:gridCol w:w="570"/>
+        <w:gridCol w:w="523"/>
+        <w:gridCol w:w="1144"/>
+        <w:gridCol w:w="1139"/>
+        <w:gridCol w:w="571"/>
+      </w:tblGrid>
+      <w:tr>
+        <w:tc>
+          <w:tcPr>
+            <w:tcW w:w="1024" w:type="dxa"/>
+          </w:tcPr>
+          <w:p>
+            <w:pPr>
+              <w:pStyle w:val="NoSpacing"/>
+            </w:pPr>
+            <w:r>
+              <w:t>Size(bits)</w:t>
+            </w:r>
+          </w:p>
+        </w:tc>
+        <w:tc>
+          <w:tcPr>
+            <w:tcW w:w="652" w:type="dxa"/>
+          </w:tcPr>
+          <w:p>
+            <w:pPr>
+              <w:pStyle w:val="NoSpacing"/>
+            </w:pPr>
+            <w:r>
+              <w:t>8</w:t>
+            </w:r>
+          </w:p>
+        </w:tc>
+        <w:tc>
+          <w:tcPr>
+            <w:tcW w:w="0" w:type="auto"/>
+          </w:tcPr>
+          <w:p>
+            <w:pPr>
+              <w:pStyle w:val="NoSpacing"/>
+            </w:pPr>
+            <w:r>
+              <w:t>1</w:t>
+            </w:r>
+          </w:p>
+        </w:tc>
+        <w:tc>
+          <w:tcPr>
+            <w:tcW w:w="0" w:type="auto"/>
+          </w:tcPr>
+          <w:p>
+            <w:pPr>
+              <w:pStyle w:val="NoSpacing"/>
+            </w:pPr>
+            <w:r>
+              <w:t>16</w:t>
+            </w:r>
+          </w:p>
+        </w:tc>
+        <w:tc>
+          <w:tcPr>
+            <w:tcW w:w="0" w:type="auto"/>
+          </w:tcPr>
+          <w:p>
+            <w:pPr>
+              <w:pStyle w:val="NoSpacing"/>
+            </w:pPr>
+            <w:r>
+              <w:t>16</w:t>
+            </w:r>
+          </w:p>
+        </w:tc>
+        <w:tc>
+          <w:tcPr>
+            <w:tcW w:w="0" w:type="auto"/>
+          </w:tcPr>
+          <w:p>
+            <w:pPr>
+              <w:pStyle w:val="NoSpacing"/>
+            </w:pPr>
+            <w:r>
+              <w:t>3</w:t>
+            </w:r>
+          </w:p>
+        </w:tc>
+        <w:tc>
+          <w:tcPr>
+            <w:tcW w:w="0" w:type="auto"/>
+          </w:tcPr>
+          <w:p>
+            <w:pPr>
+              <w:pStyle w:val="NoSpacing"/>
+            </w:pPr>
+            <w:r>
+              <w:t>8</w:t>
+            </w:r>
+          </w:p>
+        </w:tc>
+        <w:tc>
+          <w:tcPr>
+            <w:tcW w:w="0" w:type="auto"/>
+          </w:tcPr>
+          <w:p>
+            <w:pPr>
+              <w:pStyle w:val="NoSpacing"/>
+            </w:pPr>
+            <w:r>
+              <w:t xml:space="preserve"> 4</w:t>
+            </w:r>
+          </w:p>
+        </w:tc>
+        <w:tc>
+          <w:tcPr>
+            <w:tcW w:w="0" w:type="auto"/>
+          </w:tcPr>
+          <w:p>
+            <w:pPr>
+              <w:pStyle w:val="NoSpacing"/>
+            </w:pPr>
+            <w:r>
+              <w:t>160</w:t>
+            </w:r>
+          </w:p>
+        </w:tc>
+        <w:tc>
+          <w:tcPr>
+            <w:tcW w:w="0" w:type="auto"/>
+          </w:tcPr>
+          <w:p>
+            <w:pPr>
+              <w:pStyle w:val="NoSpacing"/>
+            </w:pPr>
+            <w:r>
+              <w:t>8</w:t>
+            </w:r>
+          </w:p>
+        </w:tc>
+      </w:tr>
+      <w:tr>
+        <w:tc>
+          <w:tcPr>
+            <w:tcW w:w="1024" w:type="dxa"/>
+          </w:tcPr>
+          <w:p>
+            <w:pPr>
+              <w:pStyle w:val="NoSpacing"/>
+            </w:pPr>
+            <w:r>
+              <w:t>Name</w:t>
+            </w:r>
+          </w:p>
+        </w:tc>
+        <w:tc>
+          <w:tcPr>
+            <w:tcW w:w="652" w:type="dxa"/>
+          </w:tcPr>
+          <w:p>
+            <w:pPr>
+              <w:pStyle w:val="NoSpacing"/>
+            </w:pPr>
+            <w:r>
+              <w:t>TYPE</w:t>
+            </w:r>
+          </w:p>
+        </w:tc>
+        <w:tc>
+          <w:tcPr>
+            <w:tcW w:w="0" w:type="auto"/>
+          </w:tcPr>
+          <w:p>
+            <w:pPr>
+              <w:pStyle w:val="NoSpacing"/>
+            </w:pPr>
+            <w:r>
+              <w:t>ACK</w:t>
+            </w:r>
+          </w:p>
+        </w:tc>
+        <w:tc>
+          <w:tcPr>
+            <w:tcW w:w="0" w:type="auto"/>
+          </w:tcPr>
+          <w:p>
+            <w:pPr>
+              <w:pStyle w:val="NoSpacing"/>
+            </w:pPr>
+            <w:r>
+              <w:t>SRC</w:t>
+            </w:r>
+          </w:p>
+        </w:tc>
+        <w:tc>
+          <w:tcPr>
+            <w:tcW w:w="0" w:type="auto"/>
+          </w:tcPr>
+          <w:p>
+            <w:pPr>
+              <w:pStyle w:val="NoSpacing"/>
+            </w:pPr>
+            <w:r>
+              <w:t>DST</w:t>
+            </w:r>
+          </w:p>
+        </w:tc>
+        <w:tc>
+          <w:tcPr>
+            <w:tcW w:w="0" w:type="auto"/>
+          </w:tcPr>
+          <w:p>
+            <w:pPr>
+              <w:pStyle w:val="NoSpacing"/>
+            </w:pPr>
+            <w:r>
+              <w:t>RTA</w:t>
+            </w:r>
+          </w:p>
+        </w:tc>
+        <w:tc>
+          <w:tcPr>
+            <w:tcW w:w="0" w:type="auto"/>
+          </w:tcPr>
+          <w:p>
+            <w:pPr>
+              <w:pStyle w:val="NoSpacing"/>
+            </w:pPr>
+            <w:r>
+              <w:t>TTL</w:t>
+            </w:r>
+          </w:p>
+        </w:tc>
+        <w:tc>
+          <w:tcPr>
+            <w:tcW w:w="0" w:type="auto"/>
+          </w:tcPr>
+          <w:p>
+            <w:pPr>
+              <w:pStyle w:val="NoSpacing"/>
+            </w:pPr>
+            <w:r>
+              <w:t>PACKET ID</w:t>
+            </w:r>
+          </w:p>
+        </w:tc>
+        <w:tc>
+          <w:tcPr>
+            <w:tcW w:w="0" w:type="auto"/>
+          </w:tcPr>
+          <w:p>
+            <w:pPr>
+              <w:pStyle w:val="NoSpacing"/>
+            </w:pPr>
+            <w:r>
+              <w:t>RESERVED</w:t>
+            </w:r>
+          </w:p>
+        </w:tc>
+        <w:tc>
+          <w:tcPr>
+            <w:tcW w:w="0" w:type="auto"/>
+          </w:tcPr>
+          <w:p>
+            <w:pPr>
+              <w:pStyle w:val="NoSpacing"/>
+            </w:pPr>
+            <w:r>
+              <w:t>CRC</w:t>
+            </w:r>
+          </w:p>
+        </w:tc>
+      </w:tr>
+    </w:tbl>
+    <w:p>
+      <w:pPr>
+        <w:pStyle w:val="NoSpacing"/>
+      </w:pPr>
+    </w:p>
+    <w:p>
+      <w:pPr>
+        <w:pStyle w:val="Heading4"/>
+      </w:pPr>
+      <w:r>
+        <w:t>Bulk Data Read Request Packets</w:t>
+      </w:r>
+    </w:p>
+    <w:p>
+      <w:pPr>
+        <w:pStyle w:val="NoSpacing"/>
+      </w:pPr>
+      <w:r>
+        <w:t>TYPE = BULK DATA READ REQUEST</w:t>
+      </w:r>
+    </w:p>
+    <w:p>
+      <w:pPr>
+        <w:pStyle w:val="NoSpacing"/>
+      </w:pPr>
+      <w:r>
+        <w:t>ACK = FALSE</w:t>
+      </w:r>
+    </w:p>
+    <w:tbl>
+      <w:tblPr>
+        <w:tblStyle w:val="TableGrid"/>
+        <w:tblW w:w="0" w:type="auto"/>
+        <w:tblLook w:val="04A0" w:firstRow="1" w:lastRow="0" w:firstColumn="1" w:lastColumn="0" w:noHBand="0" w:noVBand="1"/>
+      </w:tblPr>
+      <w:tblGrid>
+        <w:gridCol w:w="1024"/>
+        <w:gridCol w:w="652"/>
+        <w:gridCol w:w="575"/>
+        <w:gridCol w:w="554"/>
+        <w:gridCol w:w="560"/>
+        <w:gridCol w:w="570"/>
+        <w:gridCol w:w="523"/>
+        <w:gridCol w:w="1138"/>
+        <w:gridCol w:w="1044"/>
+        <w:gridCol w:w="2139"/>
+        <w:gridCol w:w="571"/>
+      </w:tblGrid>
+      <w:tr>
+        <w:tc>
+          <w:tcPr>
+            <w:tcW w:w="236" w:type="dxa"/>
+          </w:tcPr>
+          <w:p>
+            <w:pPr>
+              <w:pStyle w:val="NoSpacing"/>
+            </w:pPr>
+            <w:r>
+              <w:t>Size(bits)</w:t>
+            </w:r>
+          </w:p>
+        </w:tc>
+        <w:tc>
+          <w:tcPr>
+            <w:tcW w:w="638" w:type="dxa"/>
+          </w:tcPr>
+          <w:p>
+            <w:pPr>
+              <w:pStyle w:val="NoSpacing"/>
+            </w:pPr>
+            <w:r>
+              <w:t>8</w:t>
+            </w:r>
+          </w:p>
+        </w:tc>
+        <w:tc>
+          <w:tcPr>
+            <w:tcW w:w="0" w:type="auto"/>
+          </w:tcPr>
+          <w:p>
+            <w:pPr>
+              <w:pStyle w:val="NoSpacing"/>
+            </w:pPr>
+            <w:r>
+              <w:t>1</w:t>
+            </w:r>
+          </w:p>
+        </w:tc>
+        <w:tc>
+          <w:tcPr>
+            <w:tcW w:w="0" w:type="auto"/>
+          </w:tcPr>
+          <w:p>
+            <w:pPr>
+              <w:pStyle w:val="NoSpacing"/>
+            </w:pPr>
+            <w:r>
+              <w:t>16</w:t>
+            </w:r>
+          </w:p>
+        </w:tc>
+        <w:tc>
+          <w:tcPr>
+            <w:tcW w:w="0" w:type="auto"/>
+          </w:tcPr>
+          <w:p>
+            <w:pPr>
+              <w:pStyle w:val="NoSpacing"/>
+            </w:pPr>
+            <w:r>
+              <w:t>16</w:t>
+            </w:r>
+          </w:p>
+        </w:tc>
+        <w:tc>
+          <w:tcPr>
+            <w:tcW w:w="0" w:type="auto"/>
+          </w:tcPr>
+          <w:p>
+            <w:pPr>
+              <w:pStyle w:val="NoSpacing"/>
+            </w:pPr>
+            <w:r>
+              <w:t>3</w:t>
+            </w:r>
+          </w:p>
+        </w:tc>
+        <w:tc>
+          <w:tcPr>
+            <w:tcW w:w="0" w:type="auto"/>
+          </w:tcPr>
+          <w:p>
+            <w:pPr>
+              <w:pStyle w:val="NoSpacing"/>
+            </w:pPr>
+            <w:r>
+              <w:t>8</w:t>
+            </w:r>
+          </w:p>
+        </w:tc>
+        <w:tc>
+          <w:tcPr>
+            <w:tcW w:w="0" w:type="auto"/>
+          </w:tcPr>
+          <w:p>
+            <w:pPr>
+              <w:pStyle w:val="NoSpacing"/>
+            </w:pPr>
+            <w:r>
+              <w:t xml:space="preserve"> 4</w:t>
+            </w:r>
+          </w:p>
+        </w:tc>
+        <w:tc>
+          <w:tcPr>
+            <w:tcW w:w="0" w:type="auto"/>
+          </w:tcPr>
+          <w:p>
+            <w:pPr>
+              <w:pStyle w:val="NoSpacing"/>
+            </w:pPr>
+            <w:r>
+              <w:t>16</w:t>
+            </w:r>
+          </w:p>
+        </w:tc>
+        <w:tc>
+          <w:tcPr>
+            <w:tcW w:w="0" w:type="auto"/>
+          </w:tcPr>
+          <w:p>
+            <w:pPr>
+              <w:pStyle w:val="NoSpacing"/>
+            </w:pPr>
+            <w:r>
+              <w:t>8</w:t>
+            </w:r>
+          </w:p>
+        </w:tc>
+        <w:tc>
+          <w:tcPr>
+            <w:tcW w:w="0" w:type="auto"/>
+          </w:tcPr>
+          <w:p>
+            <w:pPr>
+              <w:pStyle w:val="NoSpacing"/>
+            </w:pPr>
+            <w:r>
+              <w:t>8</w:t>
+            </w:r>
+          </w:p>
+        </w:tc>
+      </w:tr>
+      <w:tr>
+        <w:tc>
+          <w:tcPr>
+            <w:tcW w:w="236" w:type="dxa"/>
+          </w:tcPr>
+          <w:p>
+            <w:pPr>
+              <w:pStyle w:val="NoSpacing"/>
+            </w:pPr>
+            <w:r>
+              <w:t>Name</w:t>
+            </w:r>
+          </w:p>
+        </w:tc>
+        <w:tc>
+          <w:tcPr>
+            <w:tcW w:w="638" w:type="dxa"/>
+          </w:tcPr>
+          <w:p>
+            <w:pPr>
+              <w:pStyle w:val="NoSpacing"/>
+            </w:pPr>
+            <w:r>
+              <w:t>TYPE</w:t>
+            </w:r>
+          </w:p>
+        </w:tc>
+        <w:tc>
+          <w:tcPr>
+            <w:tcW w:w="0" w:type="auto"/>
+          </w:tcPr>
+          <w:p>
+            <w:pPr>
+              <w:pStyle w:val="NoSpacing"/>
+            </w:pPr>
+            <w:r>
+              <w:t>ACK</w:t>
+            </w:r>
+          </w:p>
+        </w:tc>
+        <w:tc>
+          <w:tcPr>
+            <w:tcW w:w="0" w:type="auto"/>
+          </w:tcPr>
+          <w:p>
+            <w:pPr>
+              <w:pStyle w:val="NoSpacing"/>
+            </w:pPr>
+            <w:r>
+              <w:t>SRC</w:t>
+            </w:r>
+          </w:p>
+        </w:tc>
+        <w:tc>
+          <w:tcPr>
+            <w:tcW w:w="0" w:type="auto"/>
+          </w:tcPr>
+          <w:p>
+            <w:pPr>
+              <w:pStyle w:val="NoSpacing"/>
+            </w:pPr>
+            <w:r>
+              <w:t>DST</w:t>
+            </w:r>
+          </w:p>
+        </w:tc>
+        <w:tc>
+          <w:tcPr>
+            <w:tcW w:w="0" w:type="auto"/>
+          </w:tcPr>
+          <w:p>
+            <w:pPr>
+              <w:pStyle w:val="NoSpacing"/>
+            </w:pPr>
+            <w:r>
+              <w:t>RTA</w:t>
+            </w:r>
+          </w:p>
+        </w:tc>
+        <w:tc>
+          <w:tcPr>
+            <w:tcW w:w="0" w:type="auto"/>
+          </w:tcPr>
+          <w:p>
+            <w:pPr>
+              <w:pStyle w:val="NoSpacing"/>
+            </w:pPr>
+            <w:r>
+              <w:t>TTL</w:t>
+            </w:r>
+          </w:p>
+        </w:tc>
+        <w:tc>
+          <w:tcPr>
+            <w:tcW w:w="0" w:type="auto"/>
+          </w:tcPr>
+          <w:p>
+            <w:pPr>
+              <w:pStyle w:val="NoSpacing"/>
+            </w:pPr>
+            <w:r>
+              <w:t>PACKET ID</w:t>
+            </w:r>
+          </w:p>
+        </w:tc>
+        <w:tc>
+          <w:tcPr>
+            <w:tcW w:w="0" w:type="auto"/>
+          </w:tcPr>
+          <w:p>
+            <w:pPr>
+              <w:pStyle w:val="NoSpacing"/>
+            </w:pPr>
+            <w:r>
+              <w:t>ADDRESS</w:t>
+            </w:r>
+          </w:p>
+        </w:tc>
+        <w:tc>
+          <w:tcPr>
+            <w:tcW w:w="0" w:type="auto"/>
+          </w:tcPr>
+          <w:p>
+            <w:pPr>
+              <w:pStyle w:val="NoSpacing"/>
+            </w:pPr>
+            <w:r>
+              <w:t>NUMBER OF PACKETS</w:t>
+            </w:r>
+          </w:p>
+        </w:tc>
+        <w:tc>
+          <w:tcPr>
+            <w:tcW w:w="0" w:type="auto"/>
+          </w:tcPr>
+          <w:p>
+            <w:pPr>
+              <w:pStyle w:val="NoSpacing"/>
+            </w:pPr>
+            <w:r>
+              <w:t>CRC</w:t>
+            </w:r>
+          </w:p>
+        </w:tc>
+      </w:tr>
+    </w:tbl>
+    <w:p>
+      <w:pPr>
+        <w:pStyle w:val="NoSpacing"/>
+      </w:pPr>
+    </w:p>
+    <w:p>
+      <w:pPr>
+        <w:pStyle w:val="NoSpacing"/>
+      </w:pPr>
+      <w:r>
+        <w:t>TYPE = BULK DATA READ REQUEST</w:t>
+      </w:r>
+    </w:p>
+    <w:p>
+      <w:pPr>
+        <w:pStyle w:val="NoSpacing"/>
+      </w:pPr>
+      <w:r>
+        <w:t>ACK = TRUE</w:t>
+      </w:r>
+    </w:p>
+    <w:tbl>
+      <w:tblPr>
+        <w:tblStyle w:val="TableGrid"/>
+        <w:tblW w:w="0" w:type="auto"/>
+        <w:tblLook w:val="04A0" w:firstRow="1" w:lastRow="0" w:firstColumn="1" w:lastColumn="0" w:noHBand="0" w:noVBand="1"/>
+      </w:tblPr>
+      <w:tblGrid>
+        <w:gridCol w:w="1024"/>
+        <w:gridCol w:w="652"/>
+        <w:gridCol w:w="575"/>
+        <w:gridCol w:w="554"/>
+        <w:gridCol w:w="560"/>
+        <w:gridCol w:w="570"/>
+        <w:gridCol w:w="523"/>
+        <w:gridCol w:w="1144"/>
+        <w:gridCol w:w="571"/>
+      </w:tblGrid>
+      <w:tr>
+        <w:tc>
+          <w:tcPr>
+            <w:tcW w:w="0" w:type="auto"/>
+          </w:tcPr>
+          <w:p>
+            <w:r>
+              <w:t>Size(bits)</w:t>
+            </w:r>
+          </w:p>
+        </w:tc>
+        <w:tc>
+          <w:tcPr>
+            <w:tcW w:w="0" w:type="auto"/>
+          </w:tcPr>
+          <w:p>
+            <w:r>
+              <w:t>8</w:t>
+            </w:r>
+          </w:p>
+        </w:tc>
+        <w:tc>
+          <w:tcPr>
+            <w:tcW w:w="0" w:type="auto"/>
+          </w:tcPr>
+          <w:p>
+            <w:r>
+              <w:t>1</w:t>
+            </w:r>
+          </w:p>
+        </w:tc>
+        <w:tc>
+          <w:tcPr>
+            <w:tcW w:w="0" w:type="auto"/>
+          </w:tcPr>
+          <w:p>
+            <w:r>
+              <w:t>16</w:t>
+            </w:r>
+          </w:p>
+        </w:tc>
+        <w:tc>
+          <w:tcPr>
+            <w:tcW w:w="0" w:type="auto"/>
+          </w:tcPr>
+          <w:p>
+            <w:r>
+              <w:t>16</w:t>
+            </w:r>
+          </w:p>
+        </w:tc>
+        <w:tc>
+          <w:tcPr>
+            <w:tcW w:w="0" w:type="auto"/>
+          </w:tcPr>
+          <w:p>
+            <w:r>
+              <w:t>3</w:t>
+            </w:r>
+          </w:p>
+        </w:tc>
+        <w:tc>
+          <w:tcPr>
+            <w:tcW w:w="0" w:type="auto"/>
+          </w:tcPr>
+          <w:p>
+            <w:r>
+              <w:t>8</w:t>
+            </w:r>
+          </w:p>
+        </w:tc>
+        <w:tc>
+          <w:tcPr>
+            <w:tcW w:w="0" w:type="auto"/>
+          </w:tcPr>
+          <w:p>
+            <w:r>
+              <w:t>4</w:t>
+            </w:r>
+          </w:p>
+        </w:tc>
+        <w:tc>
+          <w:tcPr>
+            <w:tcW w:w="0" w:type="auto"/>
+          </w:tcPr>
+          <w:p>
+            <w:r>
+              <w:t>16</w:t>
+            </w:r>
+          </w:p>
+        </w:tc>
+      </w:tr>
+      <w:tr>
+        <w:tc>
+          <w:tcPr>
+            <w:tcW w:w="0" w:type="auto"/>
+          </w:tcPr>
+          <w:p>
+            <w:r>
+              <w:t>Name</w:t>
+            </w:r>
+          </w:p>
+        </w:tc>
+        <w:tc>
+          <w:tcPr>
+            <w:tcW w:w="0" w:type="auto"/>
+          </w:tcPr>
+          <w:p>
+            <w:r>
+              <w:t>TYPE</w:t>
+            </w:r>
+          </w:p>
+        </w:tc>
+        <w:tc>
+          <w:tcPr>
+            <w:tcW w:w="0" w:type="auto"/>
+          </w:tcPr>
+          <w:p>
+            <w:r>
+              <w:t>ACK</w:t>
+            </w:r>
+          </w:p>
+        </w:tc>
+        <w:tc>
+          <w:tcPr>
+            <w:tcW w:w="0" w:type="auto"/>
+          </w:tcPr>
+          <w:p>
+            <w:r>
+              <w:t>SRC</w:t>
+            </w:r>
+          </w:p>
+        </w:tc>
+        <w:tc>
+          <w:tcPr>
+            <w:tcW w:w="0" w:type="auto"/>
+          </w:tcPr>
+          <w:p>
+            <w:r>
+              <w:t>DST</w:t>
+            </w:r>
+          </w:p>
+        </w:tc>
+        <w:tc>
+          <w:tcPr>
+            <w:tcW w:w="0" w:type="auto"/>
+          </w:tcPr>
+          <w:p>
+            <w:r>
+              <w:t>RTA</w:t>
+            </w:r>
+          </w:p>
+        </w:tc>
+        <w:tc>
+          <w:tcPr>
+            <w:tcW w:w="0" w:type="auto"/>
+          </w:tcPr>
+          <w:p>
+            <w:r>
+              <w:t>TTL</w:t>
+            </w:r>
+          </w:p>
+        </w:tc>
+        <w:tc>
+          <w:tcPr>
+            <w:tcW w:w="0" w:type="auto"/>
+          </w:tcPr>
+          <w:p>
+            <w:r>
+              <w:t>PACKET ID</w:t>
+            </w:r>
+          </w:p>
+        </w:tc>
+        <w:tc>
+          <w:tcPr>
+            <w:tcW w:w="0" w:type="auto"/>
+          </w:tcPr>
+          <w:p>
+            <w:r>
+              <w:t>CRC</w:t>
+            </w:r>
+          </w:p>
+        </w:tc>
+      </w:tr>
+    </w:tbl>
+    <w:p>
+      <w:pPr>
+        <w:pStyle w:val="NoSpacing"/>
+      </w:pPr>
+    </w:p>
+    <w:p>
+      <w:pPr>
+        <w:pStyle w:val="Heading4"/>
+      </w:pPr>
+      <w:r>
+        <w:t xml:space="preserve">Bulk Data Read Data </w:t>
+      </w:r>
+      <w:r>
+        <w:t>Packets</w:t>
+      </w:r>
+    </w:p>
+    <w:p>
+      <w:pPr>
+        <w:pStyle w:val="NoSpacing"/>
+      </w:pPr>
+      <w:r>
+        <w:t>TYPE = BULK DATA READ DATA</w:t>
+      </w:r>
+    </w:p>
+    <w:p>
+      <w:pPr>
+        <w:pStyle w:val="NoSpacing"/>
+      </w:pPr>
+      <w:r>
+        <w:t xml:space="preserve">ACK = </w:t>
+      </w:r>
+      <w:r>
+        <w:t>FALSE</w:t>
+      </w:r>
+    </w:p>
+    <w:tbl>
+      <w:tblPr>
+        <w:tblStyle w:val="TableGrid"/>
+        <w:tblW w:w="0" w:type="auto"/>
+        <w:tblLook w:val="04A0" w:firstRow="1" w:lastRow="0" w:firstColumn="1" w:lastColumn="0" w:noHBand="0" w:noVBand="1"/>
+      </w:tblPr>
+      <w:tblGrid>
+        <w:gridCol w:w="1024"/>
+        <w:gridCol w:w="652"/>
+        <w:gridCol w:w="575"/>
+        <w:gridCol w:w="554"/>
+        <w:gridCol w:w="560"/>
+        <w:gridCol w:w="570"/>
+        <w:gridCol w:w="523"/>
+        <w:gridCol w:w="1144"/>
+        <w:gridCol w:w="2056"/>
+        <w:gridCol w:w="1065"/>
+        <w:gridCol w:w="571"/>
+      </w:tblGrid>
+      <w:tr>
+        <w:tc>
+          <w:tcPr>
+            <w:tcW w:w="0" w:type="auto"/>
+          </w:tcPr>
+          <w:p>
+            <w:r>
+              <w:t>Size(bits)</w:t>
+            </w:r>
+          </w:p>
+        </w:tc>
+        <w:tc>
+          <w:tcPr>
+            <w:tcW w:w="0" w:type="auto"/>
+          </w:tcPr>
+          <w:p>
+            <w:r>
+              <w:t>8</w:t>
+            </w:r>
+          </w:p>
+        </w:tc>
+        <w:tc>
+          <w:tcPr>
+            <w:tcW w:w="0" w:type="auto"/>
+          </w:tcPr>
+          <w:p>
+            <w:r>
+              <w:t>1</w:t>
+            </w:r>
+          </w:p>
+        </w:tc>
+        <w:tc>
+          <w:tcPr>
+            <w:tcW w:w="0" w:type="auto"/>
+          </w:tcPr>
+          <w:p>
+            <w:r>
+              <w:t>16</w:t>
+            </w:r>
+          </w:p>
+        </w:tc>
+        <w:tc>
+          <w:tcPr>
+            <w:tcW w:w="0" w:type="auto"/>
+          </w:tcPr>
+          <w:p>
+            <w:r>
+              <w:t>16</w:t>
+            </w:r>
+          </w:p>
+        </w:tc>
+        <w:tc>
+          <w:tcPr>
+            <w:tcW w:w="0" w:type="auto"/>
+          </w:tcPr>
+          <w:p>
+            <w:r>
+              <w:t>3</w:t>
+            </w:r>
+          </w:p>
+        </w:tc>
+        <w:tc>
+          <w:tcPr>
+            <w:tcW w:w="0" w:type="auto"/>
+          </w:tcPr>
+          <w:p>
+            <w:r>
+              <w:t>8</w:t>
+            </w:r>
+          </w:p>
+        </w:tc>
+        <w:tc>
+          <w:tcPr>
+            <w:tcW w:w="0" w:type="auto"/>
+          </w:tcPr>
+          <w:p>
+            <w:r>
+              <w:t>4</w:t>
+            </w:r>
+          </w:p>
+        </w:tc>
+        <w:tc>
+          <w:tcPr>
+            <w:tcW w:w="0" w:type="auto"/>
+          </w:tcPr>
+          <w:p>
+            <w:r>
+              <w:t>10</w:t>
+            </w:r>
+          </w:p>
+        </w:tc>
+        <w:tc>
+          <w:tcPr>
+            <w:tcW w:w="0" w:type="auto"/>
+          </w:tcPr>
+          <w:p>
+            <w:r>
+              <w:t>160</w:t>
+            </w:r>
+          </w:p>
+        </w:tc>
+        <w:tc>
+          <w:tcPr>
+            <w:tcW w:w="0" w:type="auto"/>
+          </w:tcPr>
+          <w:p>
+            <w:r>
+              <w:t>8</w:t>
+            </w:r>
+          </w:p>
+        </w:tc>
+      </w:tr>
+      <w:tr>
+        <w:tc>
+          <w:tcPr>
+            <w:tcW w:w="0" w:type="auto"/>
+          </w:tcPr>
+          <w:p>
+            <w:r>
+              <w:t>Name</w:t>
+            </w:r>
+          </w:p>
+        </w:tc>
+        <w:tc>
+          <w:tcPr>
+            <w:tcW w:w="0" w:type="auto"/>
+          </w:tcPr>
+          <w:p>
+            <w:r>
+              <w:t>TYPE</w:t>
+            </w:r>
+          </w:p>
+        </w:tc>
+        <w:tc>
+          <w:tcPr>
+            <w:tcW w:w="0" w:type="auto"/>
+          </w:tcPr>
+          <w:p>
+            <w:r>
+              <w:t>ACK</w:t>
+            </w:r>
+          </w:p>
+        </w:tc>
+        <w:tc>
+          <w:tcPr>
+            <w:tcW w:w="0" w:type="auto"/>
+          </w:tcPr>
+          <w:p>
+            <w:r>
+              <w:t>SRC</w:t>
+            </w:r>
+          </w:p>
+        </w:tc>
+        <w:tc>
+          <w:tcPr>
+            <w:tcW w:w="0" w:type="auto"/>
+          </w:tcPr>
+          <w:p>
+            <w:r>
+              <w:t>DST</w:t>
+            </w:r>
+          </w:p>
+        </w:tc>
+        <w:tc>
+          <w:tcPr>
+            <w:tcW w:w="0" w:type="auto"/>
+          </w:tcPr>
+          <w:p>
+            <w:r>
+              <w:t>RTA</w:t>
+            </w:r>
+          </w:p>
+        </w:tc>
+        <w:tc>
+          <w:tcPr>
+            <w:tcW w:w="0" w:type="auto"/>
+          </w:tcPr>
+          <w:p>
+            <w:r>
+              <w:t>TTL</w:t>
+            </w:r>
+          </w:p>
+        </w:tc>
+        <w:tc>
+          <w:tcPr>
+            <w:tcW w:w="0" w:type="auto"/>
+          </w:tcPr>
+          <w:p>
+            <w:r>
+              <w:t xml:space="preserve">PACKET </w:t>
+            </w:r>
+            <w:r>
+              <w:t>ID</w:t>
+            </w:r>
+          </w:p>
+        </w:tc>
+        <w:tc>
+          <w:tcPr>
+            <w:tcW w:w="0" w:type="auto"/>
+          </w:tcPr>
+          <w:p>
+            <w:r>
+              <w:t>SEQUENCE NUMBER</w:t>
+            </w:r>
+          </w:p>
+        </w:tc>
+        <w:tc>
+          <w:tcPr>
+            <w:tcW w:w="0" w:type="auto"/>
+          </w:tcPr>
+          <w:p>
+            <w:r>
+              <w:t>PAYLOAD</w:t>
+            </w:r>
+          </w:p>
+        </w:tc>
+        <w:tc>
+          <w:tcPr>
+            <w:tcW w:w="0" w:type="auto"/>
+          </w:tcPr>
+          <w:p>
+            <w:r>
+              <w:t>CRC</w:t>
+            </w:r>
+          </w:p>
+        </w:tc>
+      </w:tr>
+    </w:tbl>
+    <w:p>
+      <w:pPr>
+        <w:pStyle w:val="NoSpacing"/>
+      </w:pPr>
+    </w:p>
+    <w:p>
+      <w:pPr>
+        <w:pStyle w:val="NoSpacing"/>
+      </w:pPr>
+      <w:r>
+        <w:t>TYPE = BULK DATA READ DATA</w:t>
+      </w:r>
+    </w:p>
+    <w:p>
+      <w:pPr>
+        <w:pStyle w:val="NoSpacing"/>
+      </w:pPr>
+      <w:r>
+        <w:t xml:space="preserve">ACK = </w:t>
+      </w:r>
+      <w:r>
+        <w:t>TRUE</w:t>
+      </w:r>
+    </w:p>
+    <w:tbl>
+      <w:tblPr>
+        <w:tblStyle w:val="TableGrid"/>
+        <w:tblW w:w="0" w:type="auto"/>
+        <w:tblLook w:val="04A0" w:firstRow="1" w:lastRow="0" w:firstColumn="1" w:lastColumn="0" w:noHBand="0" w:noVBand="1"/>
+      </w:tblPr>
+      <w:tblGrid>
+        <w:gridCol w:w="1024"/>
+        <w:gridCol w:w="652"/>
+        <w:gridCol w:w="575"/>
+        <w:gridCol w:w="554"/>
+        <w:gridCol w:w="560"/>
+        <w:gridCol w:w="570"/>
+        <w:gridCol w:w="523"/>
+        <w:gridCol w:w="1144"/>
+        <w:gridCol w:w="2056"/>
+        <w:gridCol w:w="571"/>
+      </w:tblGrid>
+      <w:tr>
+        <w:tc>
+          <w:tcPr>
+            <w:tcW w:w="0" w:type="auto"/>
+          </w:tcPr>
+          <w:p>
+            <w:r>
+              <w:t>Size(bits)</w:t>
+            </w:r>
+          </w:p>
+        </w:tc>
+        <w:tc>
+          <w:tcPr>
+            <w:tcW w:w="0" w:type="auto"/>
+          </w:tcPr>
+          <w:p>
+            <w:r>
+              <w:t>8</w:t>
+            </w:r>
+          </w:p>
+        </w:tc>
+        <w:tc>
+          <w:tcPr>
+            <w:tcW w:w="0" w:type="auto"/>
+          </w:tcPr>
+          <w:p>
+            <w:r>
+              <w:t>1</w:t>
+            </w:r>
+          </w:p>
+        </w:tc>
+        <w:tc>
+          <w:tcPr>
+            <w:tcW w:w="0" w:type="auto"/>
+          </w:tcPr>
+          <w:p>
+            <w:r>
+              <w:t>16</w:t>
+            </w:r>
+          </w:p>
+        </w:tc>
+        <w:tc>
+          <w:tcPr>
+            <w:tcW w:w="0" w:type="auto"/>
+          </w:tcPr>
+          <w:p>
+            <w:r>
+              <w:t>16</w:t>
+            </w:r>
+          </w:p>
+        </w:tc>
+        <w:tc>
+          <w:tcPr>
+            <w:tcW w:w="0" w:type="auto"/>
+          </w:tcPr>
+          <w:p>
+            <w:r>
+              <w:t>3</w:t>
+            </w:r>
+          </w:p>
+        </w:tc>
+        <w:tc>
+          <w:tcPr>
+            <w:tcW w:w="0" w:type="auto"/>
+          </w:tcPr>
+          <w:p>
+            <w:r>
+              <w:t>8</w:t>
+            </w:r>
+          </w:p>
+        </w:tc>
+        <w:tc>
+          <w:tcPr>
+            <w:tcW w:w="0" w:type="auto"/>
+          </w:tcPr>
+          <w:p>
+            <w:r>
+              <w:t>4</w:t>
+            </w:r>
+          </w:p>
+        </w:tc>
+        <w:tc>
+          <w:tcPr>
+            <w:tcW w:w="0" w:type="auto"/>
+          </w:tcPr>
+          <w:p>
+            <w:r>
+              <w:t>10</w:t>
+            </w:r>
+          </w:p>
+        </w:tc>
+        <w:tc>
+          <w:tcPr>
+            <w:tcW w:w="0" w:type="auto"/>
+          </w:tcPr>
+          <w:p>
+            <w:r>
+              <w:t>8</w:t>
+            </w:r>
+          </w:p>
+        </w:tc>
+      </w:tr>
+      <w:tr>
+        <w:tc>
+          <w:tcPr>
+            <w:tcW w:w="0" w:type="auto"/>
+          </w:tcPr>
+          <w:p>
+            <w:r>
+              <w:t>Name</w:t>
+            </w:r>
+          </w:p>
+        </w:tc>
+        <w:tc>
+          <w:tcPr>
+            <w:tcW w:w="0" w:type="auto"/>
+          </w:tcPr>
+          <w:p>
+            <w:r>
+              <w:t>TYPE</w:t>
+            </w:r>
+          </w:p>
+        </w:tc>
+        <w:tc>
+          <w:tcPr>
+            <w:tcW w:w="0" w:type="auto"/>
+          </w:tcPr>
+          <w:p>
+            <w:r>
+              <w:t>ACK</w:t>
+            </w:r>
+          </w:p>
+        </w:tc>
+        <w:tc>
+          <w:tcPr>
+            <w:tcW w:w="0" w:type="auto"/>
+          </w:tcPr>
+          <w:p>
+            <w:r>
+              <w:t>SRC</w:t>
+            </w:r>
+          </w:p>
+        </w:tc>
+        <w:tc>
+          <w:tcPr>
+            <w:tcW w:w="0" w:type="auto"/>
+          </w:tcPr>
+          <w:p>
+            <w:r>
+              <w:t>DST</w:t>
+            </w:r>
+          </w:p>
+        </w:tc>
+        <w:tc>
+          <w:tcPr>
+            <w:tcW w:w="0" w:type="auto"/>
+          </w:tcPr>
+          <w:p>
+            <w:r>
+              <w:t>RTA</w:t>
+            </w:r>
+          </w:p>
+        </w:tc>
+        <w:tc>
+          <w:tcPr>
+            <w:tcW w:w="0" w:type="auto"/>
+          </w:tcPr>
+          <w:p>
+            <w:r>
+              <w:t>TTL</w:t>
+            </w:r>
+          </w:p>
+        </w:tc>
+        <w:tc>
+          <w:tcPr>
+            <w:tcW w:w="0" w:type="auto"/>
+          </w:tcPr>
+          <w:p>
+            <w:r>
+              <w:t>PACKET ID</w:t>
+            </w:r>
+          </w:p>
+        </w:tc>
+        <w:tc>
+          <w:tcPr>
+            <w:tcW w:w="0" w:type="auto"/>
+          </w:tcPr>
+          <w:p>
+            <w:r>
+              <w:t>SEQUENCE NUMBER</w:t>
+            </w:r>
+          </w:p>
+        </w:tc>
+        <w:tc>
+          <w:tcPr>
+            <w:tcW w:w="0" w:type="auto"/>
+          </w:tcPr>
+          <w:p>
+            <w:r>
+              <w:t>CRC</w:t>
+            </w:r>
+          </w:p>
+        </w:tc>
+      </w:tr>
+    </w:tbl>
+    <w:p>
+      <w:pPr>
+        <w:pStyle w:val="NoSpacing"/>
+      </w:pPr>
+    </w:p>
+    <w:p>
+      <w:pPr>
+        <w:pStyle w:val="Heading4"/>
+      </w:pPr>
+      <w:r>
+        <w:t>Bulk Data Write</w:t>
+      </w:r>
+      <w:r>
+        <w:t xml:space="preserve"> Request Packets</w:t>
+      </w:r>
+    </w:p>
+    <w:p>
+      <w:pPr>
+        <w:pStyle w:val="NoSpacing"/>
+      </w:pPr>
+      <w:r>
+        <w:t xml:space="preserve">TYPE = </w:t>
+      </w:r>
+      <w:r>
+        <w:t>BULK DATA WRITE</w:t>
+      </w:r>
+      <w:r>
+        <w:t xml:space="preserve"> REQUEST</w:t>
+      </w:r>
+    </w:p>
+    <w:p>
+      <w:pPr>
+        <w:pStyle w:val="NoSpacing"/>
+      </w:pPr>
+      <w:r>
+        <w:t>ACK = FALSE</w:t>
+      </w:r>
+    </w:p>
+    <w:tbl>
+      <w:tblPr>
+        <w:tblStyle w:val="TableGrid"/>
+        <w:tblW w:w="0" w:type="auto"/>
+        <w:tblLook w:val="04A0" w:firstRow="1" w:lastRow="0" w:firstColumn="1" w:lastColumn="0" w:noHBand="0" w:noVBand="1"/>
+      </w:tblPr>
+      <w:tblGrid>
+        <w:gridCol w:w="1024"/>
+        <w:gridCol w:w="652"/>
+        <w:gridCol w:w="575"/>
+        <w:gridCol w:w="554"/>
+        <w:gridCol w:w="560"/>
+        <w:gridCol w:w="570"/>
+        <w:gridCol w:w="523"/>
+        <w:gridCol w:w="1138"/>
+        <w:gridCol w:w="1044"/>
+        <w:gridCol w:w="2139"/>
+        <w:gridCol w:w="571"/>
+      </w:tblGrid>
+      <w:tr>
+        <w:tc>
+          <w:tcPr>
+            <w:tcW w:w="236" w:type="dxa"/>
+          </w:tcPr>
+          <w:p>
+            <w:pPr>
+              <w:pStyle w:val="NoSpacing"/>
+            </w:pPr>
+            <w:r>
+              <w:t>Size(bits)</w:t>
+            </w:r>
+          </w:p>
+        </w:tc>
+        <w:tc>
+          <w:tcPr>
+            <w:tcW w:w="638" w:type="dxa"/>
+          </w:tcPr>
+          <w:p>
+            <w:pPr>
+              <w:pStyle w:val="NoSpacing"/>
+            </w:pPr>
+            <w:r>
+              <w:t>8</w:t>
+            </w:r>
+          </w:p>
+        </w:tc>
+        <w:tc>
+          <w:tcPr>
+            <w:tcW w:w="0" w:type="auto"/>
+          </w:tcPr>
+          <w:p>
+            <w:pPr>
+              <w:pStyle w:val="NoSpacing"/>
+            </w:pPr>
+            <w:r>
+              <w:t>1</w:t>
+            </w:r>
+          </w:p>
+        </w:tc>
+        <w:tc>
+          <w:tcPr>
+            <w:tcW w:w="0" w:type="auto"/>
+          </w:tcPr>
+          <w:p>
+            <w:pPr>
+              <w:pStyle w:val="NoSpacing"/>
+            </w:pPr>
+            <w:r>
+              <w:t>16</w:t>
+            </w:r>
+          </w:p>
+        </w:tc>
+        <w:tc>
+          <w:tcPr>
+            <w:tcW w:w="0" w:type="auto"/>
+          </w:tcPr>
+          <w:p>
+            <w:pPr>
+              <w:pStyle w:val="NoSpacing"/>
+            </w:pPr>
+            <w:r>
+              <w:t>16</w:t>
+            </w:r>
+          </w:p>
+        </w:tc>
+        <w:tc>
+          <w:tcPr>
+            <w:tcW w:w="0" w:type="auto"/>
+          </w:tcPr>
+          <w:p>
+            <w:pPr>
+              <w:pStyle w:val="NoSpacing"/>
+            </w:pPr>
+            <w:r>
+              <w:t>3</w:t>
+            </w:r>
+          </w:p>
+        </w:tc>
+        <w:tc>
+          <w:tcPr>
+            <w:tcW w:w="0" w:type="auto"/>
+          </w:tcPr>
+          <w:p>
+            <w:pPr>
+              <w:pStyle w:val="NoSpacing"/>
+            </w:pPr>
+            <w:r>
+              <w:t>8</w:t>
+            </w:r>
+          </w:p>
+        </w:tc>
+        <w:tc>
+          <w:tcPr>
+            <w:tcW w:w="0" w:type="auto"/>
+          </w:tcPr>
+          <w:p>
+            <w:pPr>
+              <w:pStyle w:val="NoSpacing"/>
+            </w:pPr>
+            <w:r>
+              <w:t xml:space="preserve"> 4</w:t>
+            </w:r>
+          </w:p>
+        </w:tc>
+        <w:tc>
+          <w:tcPr>
+            <w:tcW w:w="0" w:type="auto"/>
+          </w:tcPr>
+          <w:p>
+            <w:pPr>
+              <w:pStyle w:val="NoSpacing"/>
+            </w:pPr>
+            <w:r>
+              <w:t>16</w:t>
+            </w:r>
+          </w:p>
+        </w:tc>
+        <w:tc>
+          <w:tcPr>
+            <w:tcW w:w="0" w:type="auto"/>
+          </w:tcPr>
+          <w:p>
+            <w:pPr>
+              <w:pStyle w:val="NoSpacing"/>
+            </w:pPr>
+            <w:r>
+              <w:t>8</w:t>
+            </w:r>
+          </w:p>
+        </w:tc>
+        <w:tc>
+          <w:tcPr>
+            <w:tcW w:w="0" w:type="auto"/>
+          </w:tcPr>
+          <w:p>
+            <w:pPr>
+              <w:pStyle w:val="NoSpacing"/>
+            </w:pPr>
+            <w:r>
+              <w:t>8</w:t>
+            </w:r>
+          </w:p>
+        </w:tc>
+      </w:tr>
+      <w:tr>
+        <w:tc>
+          <w:tcPr>
+            <w:tcW w:w="236" w:type="dxa"/>
+          </w:tcPr>
+          <w:p>
+            <w:pPr>
+              <w:pStyle w:val="NoSpacing"/>
+            </w:pPr>
+            <w:r>
+              <w:t>Name</w:t>
+            </w:r>
+          </w:p>
+        </w:tc>
+        <w:tc>
+          <w:tcPr>
+            <w:tcW w:w="638" w:type="dxa"/>
+          </w:tcPr>
+          <w:p>
+            <w:pPr>
+              <w:pStyle w:val="NoSpacing"/>
+            </w:pPr>
+            <w:r>
+              <w:t>TYPE</w:t>
+            </w:r>
+          </w:p>
+        </w:tc>
+        <w:tc>
+          <w:tcPr>
+            <w:tcW w:w="0" w:type="auto"/>
+          </w:tcPr>
+          <w:p>
+            <w:pPr>
+              <w:pStyle w:val="NoSpacing"/>
+            </w:pPr>
+            <w:r>
+              <w:t>ACK</w:t>
+            </w:r>
+          </w:p>
+        </w:tc>
+        <w:tc>
+          <w:tcPr>
+            <w:tcW w:w="0" w:type="auto"/>
+          </w:tcPr>
+          <w:p>
+            <w:pPr>
+              <w:pStyle w:val="NoSpacing"/>
+            </w:pPr>
+            <w:r>
+              <w:t>SRC</w:t>
+            </w:r>
+          </w:p>
+        </w:tc>
+        <w:tc>
+          <w:tcPr>
+            <w:tcW w:w="0" w:type="auto"/>
+          </w:tcPr>
+          <w:p>
+            <w:pPr>
+              <w:pStyle w:val="NoSpacing"/>
+            </w:pPr>
+            <w:r>
+              <w:t>DST</w:t>
+            </w:r>
+          </w:p>
+        </w:tc>
+        <w:tc>
+          <w:tcPr>
+            <w:tcW w:w="0" w:type="auto"/>
+          </w:tcPr>
+          <w:p>
+            <w:pPr>
+              <w:pStyle w:val="NoSpacing"/>
+            </w:pPr>
+            <w:r>
+              <w:t>RTA</w:t>
+            </w:r>
+          </w:p>
+        </w:tc>
+        <w:tc>
+          <w:tcPr>
+            <w:tcW w:w="0" w:type="auto"/>
+          </w:tcPr>
+          <w:p>
+            <w:pPr>
+              <w:pStyle w:val="NoSpacing"/>
+            </w:pPr>
+            <w:r>
+              <w:t>TTL</w:t>
+            </w:r>
+          </w:p>
+        </w:tc>
+        <w:tc>
+          <w:tcPr>
+            <w:tcW w:w="0" w:type="auto"/>
+          </w:tcPr>
+          <w:p>
+            <w:pPr>
+              <w:pStyle w:val="NoSpacing"/>
+            </w:pPr>
+            <w:r>
+              <w:t>PACKET ID</w:t>
+            </w:r>
+          </w:p>
+        </w:tc>
+        <w:tc>
+          <w:tcPr>
+            <w:tcW w:w="0" w:type="auto"/>
+          </w:tcPr>
+          <w:p>
+            <w:pPr>
+              <w:pStyle w:val="NoSpacing"/>
+            </w:pPr>
+            <w:r>
+              <w:t>ADDRESS</w:t>
+            </w:r>
+          </w:p>
+        </w:tc>
+        <w:tc>
+          <w:tcPr>
+            <w:tcW w:w="0" w:type="auto"/>
+          </w:tcPr>
+          <w:p>
+            <w:pPr>
+              <w:pStyle w:val="NoSpacing"/>
+            </w:pPr>
+            <w:r>
+              <w:t>NUMBER OF PACKETS</w:t>
+            </w:r>
+          </w:p>
+        </w:tc>
+        <w:tc>
+          <w:tcPr>
+            <w:tcW w:w="0" w:type="auto"/>
+          </w:tcPr>
+          <w:p>
+            <w:pPr>
+              <w:pStyle w:val="NoSpacing"/>
+            </w:pPr>
+            <w:r>
+              <w:t>CRC</w:t>
+            </w:r>
+          </w:p>
+        </w:tc>
+      </w:tr>
+    </w:tbl>
+    <w:p>
+      <w:pPr>
+        <w:pStyle w:val="NoSpacing"/>
+      </w:pPr>
+    </w:p>
+    <w:p>
+      <w:pPr>
+        <w:pStyle w:val="NoSpacing"/>
+      </w:pPr>
+      <w:r>
+        <w:t xml:space="preserve">TYPE = </w:t>
+      </w:r>
+      <w:r>
+        <w:t>BULK DATA WRITE</w:t>
+      </w:r>
+      <w:r>
+        <w:t xml:space="preserve"> REQUEST</w:t>
+      </w:r>
+    </w:p>
+    <w:p>
+      <w:pPr>
+        <w:pStyle w:val="NoSpacing"/>
+      </w:pPr>
+      <w:r>
+        <w:t>ACK = TRUE</w:t>
+      </w:r>
+    </w:p>
+    <w:tbl>
+      <w:tblPr>
+        <w:tblStyle w:val="TableGrid"/>
+        <w:tblW w:w="0" w:type="auto"/>
+        <w:tblLook w:val="04A0" w:firstRow="1" w:lastRow="0" w:firstColumn="1" w:lastColumn="0" w:noHBand="0" w:noVBand="1"/>
+      </w:tblPr>
+      <w:tblGrid>
+        <w:gridCol w:w="1024"/>
+        <w:gridCol w:w="652"/>
+        <w:gridCol w:w="575"/>
+        <w:gridCol w:w="554"/>
+        <w:gridCol w:w="560"/>
+        <w:gridCol w:w="570"/>
+        <w:gridCol w:w="523"/>
+        <w:gridCol w:w="1144"/>
+        <w:gridCol w:w="571"/>
+      </w:tblGrid>
+      <w:tr>
+        <w:tc>
+          <w:tcPr>
+            <w:tcW w:w="0" w:type="auto"/>
+          </w:tcPr>
+          <w:p>
+            <w:r>
+              <w:t>Size(bits)</w:t>
+            </w:r>
+          </w:p>
+        </w:tc>
+        <w:tc>
+          <w:tcPr>
+            <w:tcW w:w="0" w:type="auto"/>
+          </w:tcPr>
+          <w:p>
+            <w:r>
+              <w:t>8</w:t>
+            </w:r>
+          </w:p>
+        </w:tc>
+        <w:tc>
+          <w:tcPr>
+            <w:tcW w:w="0" w:type="auto"/>
+          </w:tcPr>
+          <w:p>
+            <w:r>
+              <w:t>1</w:t>
+            </w:r>
+          </w:p>
+        </w:tc>
+        <w:tc>
+          <w:tcPr>
+            <w:tcW w:w="0" w:type="auto"/>
+          </w:tcPr>
+          <w:p>
+            <w:r>
+              <w:t>16</w:t>
+            </w:r>
+          </w:p>
+        </w:tc>
+        <w:tc>
+          <w:tcPr>
+            <w:tcW w:w="0" w:type="auto"/>
+          </w:tcPr>
+          <w:p>
+            <w:r>
+              <w:t>16</w:t>
+            </w:r>
+          </w:p>
+        </w:tc>
+        <w:tc>
+          <w:tcPr>
+            <w:tcW w:w="0" w:type="auto"/>
+          </w:tcPr>
+          <w:p>
+            <w:r>
+              <w:t>3</w:t>
+            </w:r>
+          </w:p>
+        </w:tc>
+        <w:tc>
+          <w:tcPr>
+            <w:tcW w:w="0" w:type="auto"/>
+          </w:tcPr>
+          <w:p>
+            <w:r>
+              <w:t>8</w:t>
+            </w:r>
+          </w:p>
+        </w:tc>
+        <w:tc>
+          <w:tcPr>
+            <w:tcW w:w="0" w:type="auto"/>
+          </w:tcPr>
+          <w:p>
+            <w:r>
+              <w:t>4</w:t>
+            </w:r>
+          </w:p>
+        </w:tc>
+        <w:tc>
+          <w:tcPr>
+            <w:tcW w:w="0" w:type="auto"/>
+          </w:tcPr>
+          <w:p>
+            <w:r>
+              <w:t>16</w:t>
+            </w:r>
+          </w:p>
+        </w:tc>
+      </w:tr>
+      <w:tr>
+        <w:tc>
+          <w:tcPr>
+            <w:tcW w:w="0" w:type="auto"/>
+          </w:tcPr>
+          <w:p>
+            <w:r>
+              <w:t>Name</w:t>
+            </w:r>
+          </w:p>
+        </w:tc>
+        <w:tc>
+          <w:tcPr>
+            <w:tcW w:w="0" w:type="auto"/>
+          </w:tcPr>
+          <w:p>
+            <w:r>
+              <w:t>TYPE</w:t>
+            </w:r>
+          </w:p>
+        </w:tc>
+        <w:tc>
+          <w:tcPr>
+            <w:tcW w:w="0" w:type="auto"/>
+          </w:tcPr>
+          <w:p>
+            <w:r>
+              <w:t>ACK</w:t>
+            </w:r>
+          </w:p>
+        </w:tc>
+        <w:tc>
+          <w:tcPr>
+            <w:tcW w:w="0" w:type="auto"/>
+          </w:tcPr>
+          <w:p>
+            <w:r>
+              <w:t>SRC</w:t>
+            </w:r>
+          </w:p>
+        </w:tc>
+        <w:tc>
+          <w:tcPr>
+            <w:tcW w:w="0" w:type="auto"/>
+          </w:tcPr>
+          <w:p>
+            <w:r>
+              <w:t>DST</w:t>
+            </w:r>
+          </w:p>
+        </w:tc>
+        <w:tc>
+          <w:tcPr>
+            <w:tcW w:w="0" w:type="auto"/>
+          </w:tcPr>
+          <w:p>
+            <w:r>
+              <w:t>RTA</w:t>
+            </w:r>
+          </w:p>
+        </w:tc>
+        <w:tc>
+          <w:tcPr>
+            <w:tcW w:w="0" w:type="auto"/>
+          </w:tcPr>
+          <w:p>
+            <w:r>
+              <w:t>TTL</w:t>
+            </w:r>
+          </w:p>
+        </w:tc>
+        <w:tc>
+          <w:tcPr>
+            <w:tcW w:w="0" w:type="auto"/>
+          </w:tcPr>
+          <w:p>
+            <w:r>
+              <w:t>PACKET ID</w:t>
+            </w:r>
+          </w:p>
+        </w:tc>
+        <w:tc>
+          <w:tcPr>
+            <w:tcW w:w="0" w:type="auto"/>
+          </w:tcPr>
+          <w:p>
+            <w:r>
+              <w:t>CRC</w:t>
+            </w:r>
+          </w:p>
+        </w:tc>
+      </w:tr>
+    </w:tbl>
+    <w:p>
+      <w:pPr>
+        <w:pStyle w:val="NoSpacing"/>
+      </w:pPr>
+    </w:p>
+    <w:p>
+      <w:pPr>
+        <w:pStyle w:val="Heading4"/>
+      </w:pPr>
+      <w:r>
+        <w:t>Bulk Data Write</w:t>
+      </w:r>
+      <w:r>
+        <w:t xml:space="preserve"> Data Packets</w:t>
+      </w:r>
+    </w:p>
+    <w:p>
+      <w:pPr>
+        <w:pStyle w:val="NoSpacing"/>
+      </w:pPr>
+      <w:r>
+        <w:t>TYPE = BULK DATA WRITE</w:t>
+      </w:r>
+      <w:r>
+        <w:t xml:space="preserve"> DATA</w:t>
+      </w:r>
+    </w:p>
+    <w:p>
+      <w:pPr>
+        <w:pStyle w:val="NoSpacing"/>
+      </w:pPr>
+      <w:r>
+        <w:t>ACK = FALSE</w:t>
+      </w:r>
+    </w:p>
+    <w:tbl>
+      <w:tblPr>
+        <w:tblStyle w:val="TableGrid"/>
+        <w:tblW w:w="0" w:type="auto"/>
+        <w:tblLook w:val="04A0" w:firstRow="1" w:lastRow="0" w:firstColumn="1" w:lastColumn="0" w:noHBand="0" w:noVBand="1"/>
+      </w:tblPr>
+      <w:tblGrid>
+        <w:gridCol w:w="1024"/>
+        <w:gridCol w:w="652"/>
+        <w:gridCol w:w="575"/>
+        <w:gridCol w:w="554"/>
+        <w:gridCol w:w="560"/>
+        <w:gridCol w:w="570"/>
+        <w:gridCol w:w="523"/>
+        <w:gridCol w:w="1144"/>
+        <w:gridCol w:w="2056"/>
+        <w:gridCol w:w="1065"/>
+        <w:gridCol w:w="571"/>
+      </w:tblGrid>
+      <w:tr>
+        <w:tc>
+          <w:tcPr>
+            <w:tcW w:w="0" w:type="auto"/>
+          </w:tcPr>
+          <w:p>
+            <w:r>
+              <w:t>Size(bits)</w:t>
+            </w:r>
+          </w:p>
+        </w:tc>
+        <w:tc>
+          <w:tcPr>
+            <w:tcW w:w="0" w:type="auto"/>
+          </w:tcPr>
+          <w:p>
+            <w:r>
+              <w:t>8</w:t>
+            </w:r>
+          </w:p>
+        </w:tc>
+        <w:tc>
+          <w:tcPr>
+            <w:tcW w:w="0" w:type="auto"/>
+          </w:tcPr>
+          <w:p>
+            <w:r>
+              <w:t>1</w:t>
+            </w:r>
+          </w:p>
+        </w:tc>
+        <w:tc>
+          <w:tcPr>
+            <w:tcW w:w="0" w:type="auto"/>
+          </w:tcPr>
+          <w:p>
+            <w:r>
+              <w:t>16</w:t>
+            </w:r>
+          </w:p>
+        </w:tc>
+        <w:tc>
+          <w:tcPr>
+            <w:tcW w:w="0" w:type="auto"/>
+          </w:tcPr>
+          <w:p>
+            <w:r>
+              <w:t>16</w:t>
+            </w:r>
+          </w:p>
+        </w:tc>
+        <w:tc>
+          <w:tcPr>
+            <w:tcW w:w="0" w:type="auto"/>
+          </w:tcPr>
+          <w:p>
+            <w:r>
+              <w:t>3</w:t>
+            </w:r>
+          </w:p>
+        </w:tc>
+        <w:tc>
+          <w:tcPr>
+            <w:tcW w:w="0" w:type="auto"/>
+          </w:tcPr>
+          <w:p>
+            <w:r>
+              <w:t>8</w:t>
+            </w:r>
+          </w:p>
+        </w:tc>
+        <w:tc>
+          <w:tcPr>
+            <w:tcW w:w="0" w:type="auto"/>
+          </w:tcPr>
+          <w:p>
+            <w:r>
+              <w:t>4</w:t>
+            </w:r>
+          </w:p>
+        </w:tc>
+        <w:tc>
+          <w:tcPr>
+            <w:tcW w:w="0" w:type="auto"/>
+          </w:tcPr>
+          <w:p>
+            <w:r>
+              <w:t>10</w:t>
+            </w:r>
+          </w:p>
+        </w:tc>
+        <w:tc>
+          <w:tcPr>
+            <w:tcW w:w="0" w:type="auto"/>
+          </w:tcPr>
+          <w:p>
+            <w:r>
+              <w:t>160</w:t>
+            </w:r>
+          </w:p>
+        </w:tc>
+        <w:tc>
+          <w:tcPr>
+            <w:tcW w:w="0" w:type="auto"/>
+          </w:tcPr>
+          <w:p>
+            <w:r>
+              <w:t>8</w:t>
+            </w:r>
+          </w:p>
+        </w:tc>
+      </w:tr>
+      <w:tr>
+        <w:tc>
+          <w:tcPr>
+            <w:tcW w:w="0" w:type="auto"/>
+          </w:tcPr>
+          <w:p>
+            <w:r>
+              <w:t>Name</w:t>
+            </w:r>
+          </w:p>
+        </w:tc>
+        <w:tc>
+          <w:tcPr>
+            <w:tcW w:w="0" w:type="auto"/>
+          </w:tcPr>
+          <w:p>
+            <w:r>
+              <w:t>TYPE</w:t>
+            </w:r>
+          </w:p>
+        </w:tc>
+        <w:tc>
+          <w:tcPr>
+            <w:tcW w:w="0" w:type="auto"/>
+          </w:tcPr>
+          <w:p>
+            <w:r>
+              <w:t>ACK</w:t>
+            </w:r>
+          </w:p>
+        </w:tc>
+        <w:tc>
+          <w:tcPr>
+            <w:tcW w:w="0" w:type="auto"/>
+          </w:tcPr>
+          <w:p>
+            <w:r>
+              <w:t>SRC</w:t>
+            </w:r>
+          </w:p>
+        </w:tc>
+        <w:tc>
+          <w:tcPr>
+            <w:tcW w:w="0" w:type="auto"/>
+          </w:tcPr>
+          <w:p>
+            <w:r>
+              <w:t>DST</w:t>
+            </w:r>
+          </w:p>
+        </w:tc>
+        <w:tc>
+          <w:tcPr>
+            <w:tcW w:w="0" w:type="auto"/>
+          </w:tcPr>
+          <w:p>
+            <w:r>
+              <w:t>RTA</w:t>
+            </w:r>
+          </w:p>
+        </w:tc>
+        <w:tc>
+          <w:tcPr>
+            <w:tcW w:w="0" w:type="auto"/>
+          </w:tcPr>
+          <w:p>
+            <w:r>
+              <w:t>TTL</w:t>
+            </w:r>
+          </w:p>
+        </w:tc>
+        <w:tc>
+          <w:tcPr>
+            <w:tcW w:w="0" w:type="auto"/>
+          </w:tcPr>
+          <w:p>
+            <w:r>
+              <w:t>PACKET ID</w:t>
+            </w:r>
+          </w:p>
+        </w:tc>
+        <w:tc>
+          <w:tcPr>
+            <w:tcW w:w="0" w:type="auto"/>
+          </w:tcPr>
+          <w:p>
+            <w:r>
+              <w:t>SEQUENCE NUMBER</w:t>
+            </w:r>
+          </w:p>
+        </w:tc>
+        <w:tc>
+          <w:tcPr>
+            <w:tcW w:w="0" w:type="auto"/>
+          </w:tcPr>
+          <w:p>
+            <w:r>
+              <w:t>PAYLOAD</w:t>
+            </w:r>
+          </w:p>
+        </w:tc>
+        <w:tc>
+          <w:tcPr>
+            <w:tcW w:w="0" w:type="auto"/>
+          </w:tcPr>
+          <w:p>
+            <w:r>
+              <w:t>CRC</w:t>
+            </w:r>
+          </w:p>
+        </w:tc>
+      </w:tr>
+    </w:tbl>
+    <w:p>
+      <w:pPr>
+        <w:pStyle w:val="NoSpacing"/>
+      </w:pPr>
+    </w:p>
+    <w:p>
+      <w:pPr>
+        <w:pStyle w:val="NoSpacing"/>
+      </w:pPr>
+      <w:r>
+        <w:t>TYPE = BULK DATA WRITE</w:t>
+      </w:r>
+      <w:r>
+        <w:t xml:space="preserve"> DATA</w:t>
+      </w:r>
+    </w:p>
+    <w:p>
+      <w:pPr>
+        <w:pStyle w:val="NoSpacing"/>
+      </w:pPr>
+      <w:r>
+        <w:lastRenderedPageBreak/>
+        <w:t>ACK = TRUE</w:t>
+      </w:r>
+    </w:p>
+    <w:tbl>
+      <w:tblPr>
+        <w:tblStyle w:val="TableGrid"/>
+        <w:tblW w:w="0" w:type="auto"/>
+        <w:tblLook w:val="04A0" w:firstRow="1" w:lastRow="0" w:firstColumn="1" w:lastColumn="0" w:noHBand="0" w:noVBand="1"/>
+      </w:tblPr>
+      <w:tblGrid>
+        <w:gridCol w:w="1024"/>
+        <w:gridCol w:w="652"/>
+        <w:gridCol w:w="575"/>
+        <w:gridCol w:w="554"/>
+        <w:gridCol w:w="560"/>
+        <w:gridCol w:w="570"/>
+        <w:gridCol w:w="523"/>
+        <w:gridCol w:w="1144"/>
+        <w:gridCol w:w="2056"/>
+        <w:gridCol w:w="571"/>
+      </w:tblGrid>
+      <w:tr>
+        <w:tc>
+          <w:tcPr>
+            <w:tcW w:w="0" w:type="auto"/>
+          </w:tcPr>
+          <w:p>
+            <w:r>
+              <w:t>Size(bits)</w:t>
+            </w:r>
+          </w:p>
+        </w:tc>
+        <w:tc>
+          <w:tcPr>
+            <w:tcW w:w="0" w:type="auto"/>
+          </w:tcPr>
+          <w:p>
+            <w:r>
+              <w:t>8</w:t>
+            </w:r>
+          </w:p>
+        </w:tc>
+        <w:tc>
+          <w:tcPr>
+            <w:tcW w:w="0" w:type="auto"/>
+          </w:tcPr>
+          <w:p>
+            <w:r>
+              <w:t>1</w:t>
+            </w:r>
+          </w:p>
+        </w:tc>
+        <w:tc>
+          <w:tcPr>
+            <w:tcW w:w="0" w:type="auto"/>
+          </w:tcPr>
+          <w:p>
+            <w:r>
+              <w:t>16</w:t>
+            </w:r>
+          </w:p>
+        </w:tc>
+        <w:tc>
+          <w:tcPr>
+            <w:tcW w:w="0" w:type="auto"/>
+          </w:tcPr>
+          <w:p>
+            <w:r>
+              <w:t>16</w:t>
+            </w:r>
+          </w:p>
+        </w:tc>
+        <w:tc>
+          <w:tcPr>
+            <w:tcW w:w="0" w:type="auto"/>
+          </w:tcPr>
+          <w:p>
+            <w:r>
+              <w:t>3</w:t>
+            </w:r>
+          </w:p>
+        </w:tc>
+        <w:tc>
+          <w:tcPr>
+            <w:tcW w:w="0" w:type="auto"/>
+          </w:tcPr>
+          <w:p>
+            <w:r>
+              <w:t>8</w:t>
+            </w:r>
+          </w:p>
+        </w:tc>
+        <w:tc>
+          <w:tcPr>
+            <w:tcW w:w="0" w:type="auto"/>
+          </w:tcPr>
+          <w:p>
+            <w:r>
+              <w:t>4</w:t>
+            </w:r>
+          </w:p>
+        </w:tc>
+        <w:tc>
+          <w:tcPr>
+            <w:tcW w:w="0" w:type="auto"/>
+          </w:tcPr>
+          <w:p>
+            <w:r>
+              <w:t>10</w:t>
+            </w:r>
+          </w:p>
+        </w:tc>
+        <w:tc>
+          <w:tcPr>
+            <w:tcW w:w="0" w:type="auto"/>
+          </w:tcPr>
+          <w:p>
+            <w:r>
+              <w:t>8</w:t>
+            </w:r>
+          </w:p>
+        </w:tc>
+      </w:tr>
+      <w:tr>
+        <w:tc>
+          <w:tcPr>
+            <w:tcW w:w="0" w:type="auto"/>
+          </w:tcPr>
+          <w:p>
+            <w:r>
+              <w:t>Name</w:t>
+            </w:r>
+          </w:p>
+        </w:tc>
+        <w:tc>
+          <w:tcPr>
+            <w:tcW w:w="0" w:type="auto"/>
+          </w:tcPr>
+          <w:p>
+            <w:r>
+              <w:t>TYPE</w:t>
+            </w:r>
+          </w:p>
+        </w:tc>
+        <w:tc>
+          <w:tcPr>
+            <w:tcW w:w="0" w:type="auto"/>
+          </w:tcPr>
+          <w:p>
+            <w:r>
+              <w:t>ACK</w:t>
+            </w:r>
+          </w:p>
+        </w:tc>
+        <w:tc>
+          <w:tcPr>
+            <w:tcW w:w="0" w:type="auto"/>
+          </w:tcPr>
+          <w:p>
+            <w:r>
+              <w:t>SRC</w:t>
+            </w:r>
+          </w:p>
+        </w:tc>
+        <w:tc>
+          <w:tcPr>
+            <w:tcW w:w="0" w:type="auto"/>
+          </w:tcPr>
+          <w:p>
+            <w:r>
+              <w:t>DST</w:t>
+            </w:r>
+          </w:p>
+        </w:tc>
+        <w:tc>
+          <w:tcPr>
+            <w:tcW w:w="0" w:type="auto"/>
+          </w:tcPr>
+          <w:p>
+            <w:r>
+              <w:t>RTA</w:t>
+            </w:r>
+          </w:p>
+        </w:tc>
+        <w:tc>
+          <w:tcPr>
+            <w:tcW w:w="0" w:type="auto"/>
+          </w:tcPr>
+          <w:p>
+            <w:r>
+              <w:t>TTL</w:t>
+            </w:r>
+          </w:p>
+        </w:tc>
+        <w:tc>
+          <w:tcPr>
+            <w:tcW w:w="0" w:type="auto"/>
+          </w:tcPr>
+          <w:p>
+            <w:r>
+              <w:t>PACKET ID</w:t>
+            </w:r>
+          </w:p>
+        </w:tc>
+        <w:tc>
+          <w:tcPr>
+            <w:tcW w:w="0" w:type="auto"/>
+          </w:tcPr>
+          <w:p>
+            <w:r>
+              <w:t>SEQUENCE NUMBER</w:t>
+            </w:r>
+          </w:p>
+        </w:tc>
+        <w:tc>
+          <w:tcPr>
+            <w:tcW w:w="0" w:type="auto"/>
+          </w:tcPr>
+          <w:p>
+            <w:r>
+              <w:t>CRC</w:t>
+            </w:r>
+          </w:p>
+        </w:tc>
+      </w:tr>
+    </w:tbl>
+    <w:p/>
+    <w:p>
+      <w:pPr>
+        <w:pStyle w:val="Heading4"/>
+      </w:pPr>
+      <w:r>
+        <w:t>Bulk Data Read/Write Abort Packet</w:t>
+      </w:r>
+    </w:p>
+    <w:p>
+      <w:pPr>
+        <w:pStyle w:val="NoSpacing"/>
+      </w:pPr>
+      <w:r>
+        <w:t>TYPE = BULK DATA RW ABORT</w:t>
+      </w:r>
+    </w:p>
+    <w:p>
+      <w:pPr>
+        <w:pStyle w:val="NoSpacing"/>
+      </w:pPr>
+      <w:r>
+        <w:t>ACK = FALSE</w:t>
+      </w:r>
+    </w:p>
+    <w:tbl>
+      <w:tblPr>
+        <w:tblStyle w:val="TableGrid"/>
+        <w:tblW w:w="0" w:type="auto"/>
+        <w:tblLook w:val="04A0" w:firstRow="1" w:lastRow="0" w:firstColumn="1" w:lastColumn="0" w:noHBand="0" w:noVBand="1"/>
+      </w:tblPr>
+      <w:tblGrid>
+        <w:gridCol w:w="1024"/>
+        <w:gridCol w:w="652"/>
+        <w:gridCol w:w="575"/>
+        <w:gridCol w:w="554"/>
+        <w:gridCol w:w="560"/>
+        <w:gridCol w:w="570"/>
+        <w:gridCol w:w="523"/>
+        <w:gridCol w:w="1144"/>
+        <w:gridCol w:w="571"/>
+      </w:tblGrid>
+      <w:tr>
+        <w:tc>
+          <w:tcPr>
+            <w:tcW w:w="0" w:type="auto"/>
+          </w:tcPr>
+          <w:p>
+            <w:r>
+              <w:t>Size(bits)</w:t>
+            </w:r>
+          </w:p>
+        </w:tc>
+        <w:tc>
+          <w:tcPr>
+            <w:tcW w:w="0" w:type="auto"/>
+          </w:tcPr>
+          <w:p>
+            <w:r>
+              <w:t>8</w:t>
+            </w:r>
+          </w:p>
+        </w:tc>
+        <w:tc>
+          <w:tcPr>
+            <w:tcW w:w="0" w:type="auto"/>
+          </w:tcPr>
+          <w:p>
+            <w:r>
+              <w:t>1</w:t>
+            </w:r>
+          </w:p>
+        </w:tc>
+        <w:tc>
+          <w:tcPr>
+            <w:tcW w:w="0" w:type="auto"/>
+          </w:tcPr>
+          <w:p>
+            <w:r>
+              <w:t>16</w:t>
+            </w:r>
+          </w:p>
+        </w:tc>
+        <w:tc>
+          <w:tcPr>
+            <w:tcW w:w="0" w:type="auto"/>
+          </w:tcPr>
+          <w:p>
+            <w:r>
+              <w:t>16</w:t>
+            </w:r>
+          </w:p>
+        </w:tc>
+        <w:tc>
+          <w:tcPr>
+            <w:tcW w:w="0" w:type="auto"/>
+          </w:tcPr>
+          <w:p>
+            <w:r>
+              <w:t>3</w:t>
+            </w:r>
+          </w:p>
+        </w:tc>
+        <w:tc>
+          <w:tcPr>
+            <w:tcW w:w="0" w:type="auto"/>
+          </w:tcPr>
+          <w:p>
+            <w:r>
+              <w:t>8</w:t>
+            </w:r>
+          </w:p>
+        </w:tc>
+        <w:tc>
+          <w:tcPr>
+            <w:tcW w:w="0" w:type="auto"/>
+          </w:tcPr>
+          <w:p>
+            <w:r>
+              <w:t>4</w:t>
+            </w:r>
+          </w:p>
+        </w:tc>
+        <w:tc>
+          <w:tcPr>
+            <w:tcW w:w="0" w:type="auto"/>
+          </w:tcPr>
+          <w:p>
+            <w:r>
+              <w:t>8</w:t>
+            </w:r>
+          </w:p>
+        </w:tc>
+      </w:tr>
+      <w:tr>
+        <w:tc>
+          <w:tcPr>
+            <w:tcW w:w="0" w:type="auto"/>
+          </w:tcPr>
+          <w:p>
+            <w:r>
+              <w:t>Name</w:t>
+            </w:r>
+          </w:p>
+        </w:tc>
+        <w:tc>
+          <w:tcPr>
+            <w:tcW w:w="0" w:type="auto"/>
+          </w:tcPr>
+          <w:p>
+            <w:r>
+              <w:t>TYPE</w:t>
+            </w:r>
+          </w:p>
+        </w:tc>
+        <w:tc>
+          <w:tcPr>
+            <w:tcW w:w="0" w:type="auto"/>
+          </w:tcPr>
+          <w:p>
+            <w:r>
+              <w:t>ACK</w:t>
+            </w:r>
+          </w:p>
+        </w:tc>
+        <w:tc>
+          <w:tcPr>
+            <w:tcW w:w="0" w:type="auto"/>
+          </w:tcPr>
+          <w:p>
+            <w:r>
+              <w:t>SRC</w:t>
+            </w:r>
+          </w:p>
+        </w:tc>
+        <w:tc>
+          <w:tcPr>
+            <w:tcW w:w="0" w:type="auto"/>
+          </w:tcPr>
+          <w:p>
+            <w:r>
+              <w:t>DST</w:t>
+            </w:r>
+          </w:p>
+        </w:tc>
+        <w:tc>
+          <w:tcPr>
+            <w:tcW w:w="0" w:type="auto"/>
+          </w:tcPr>
+          <w:p>
+            <w:r>
+              <w:t>RTA</w:t>
+            </w:r>
+          </w:p>
+        </w:tc>
+        <w:tc>
+          <w:tcPr>
+            <w:tcW w:w="0" w:type="auto"/>
+          </w:tcPr>
+          <w:p>
+            <w:r>
+              <w:t>TTL</w:t>
+            </w:r>
+          </w:p>
+        </w:tc>
+        <w:tc>
+          <w:tcPr>
+            <w:tcW w:w="0" w:type="auto"/>
+          </w:tcPr>
+          <w:p>
+            <w:r>
+              <w:t>PACKET ID</w:t>
+            </w:r>
+          </w:p>
+        </w:tc>
+        <w:tc>
+          <w:tcPr>
+            <w:tcW w:w="0" w:type="auto"/>
+          </w:tcPr>
+          <w:p>
+            <w:r>
+              <w:t>CRC</w:t>
+            </w:r>
+          </w:p>
+        </w:tc>
+      </w:tr>
+    </w:tbl>
+    <w:p>
+      <w:pPr>
+        <w:pStyle w:val="NoSpacing"/>
+      </w:pPr>
+    </w:p>
+    <w:p>
+      <w:pPr>
+        <w:pStyle w:val="NoSpacing"/>
+      </w:pPr>
+      <w:r>
+        <w:t>TYPE = BULK DATA RW ABORT</w:t>
+      </w:r>
+    </w:p>
+    <w:p>
+      <w:pPr>
+        <w:pStyle w:val="NoSpacing"/>
+      </w:pPr>
+      <w:r>
+        <w:t>ACK = TRUE</w:t>
+      </w:r>
+    </w:p>
+    <w:tbl>
+      <w:tblPr>
+        <w:tblStyle w:val="TableGrid"/>
+        <w:tblW w:w="0" w:type="auto"/>
+        <w:tblLook w:val="04A0" w:firstRow="1" w:lastRow="0" w:firstColumn="1" w:lastColumn="0" w:noHBand="0" w:noVBand="1"/>
+      </w:tblPr>
+      <w:tblGrid>
+        <w:gridCol w:w="1024"/>
+        <w:gridCol w:w="652"/>
+        <w:gridCol w:w="575"/>
+        <w:gridCol w:w="554"/>
+        <w:gridCol w:w="560"/>
+        <w:gridCol w:w="570"/>
+        <w:gridCol w:w="523"/>
+        <w:gridCol w:w="1144"/>
+        <w:gridCol w:w="571"/>
+      </w:tblGrid>
+      <w:tr>
+        <w:tc>
+          <w:tcPr>
+            <w:tcW w:w="0" w:type="auto"/>
+          </w:tcPr>
+          <w:p>
+            <w:r>
+              <w:t>Size(bits)</w:t>
+            </w:r>
+          </w:p>
+        </w:tc>
+        <w:tc>
+          <w:tcPr>
+            <w:tcW w:w="0" w:type="auto"/>
+          </w:tcPr>
+          <w:p>
+            <w:r>
+              <w:t>8</w:t>
+            </w:r>
+          </w:p>
+        </w:tc>
+        <w:tc>
+          <w:tcPr>
+            <w:tcW w:w="0" w:type="auto"/>
+          </w:tcPr>
+          <w:p>
+            <w:r>
+              <w:t>1</w:t>
+            </w:r>
+          </w:p>
+        </w:tc>
+        <w:tc>
+          <w:tcPr>
+            <w:tcW w:w="0" w:type="auto"/>
+          </w:tcPr>
+          <w:p>
+            <w:r>
+              <w:t>16</w:t>
+            </w:r>
+          </w:p>
+        </w:tc>
+        <w:tc>
+          <w:tcPr>
+            <w:tcW w:w="0" w:type="auto"/>
+          </w:tcPr>
+          <w:p>
+            <w:r>
+              <w:t>16</w:t>
+            </w:r>
+          </w:p>
+        </w:tc>
+        <w:tc>
+          <w:tcPr>
+            <w:tcW w:w="0" w:type="auto"/>
+          </w:tcPr>
+          <w:p>
+            <w:r>
+              <w:t>3</w:t>
+            </w:r>
+          </w:p>
+        </w:tc>
+        <w:tc>
+          <w:tcPr>
+            <w:tcW w:w="0" w:type="auto"/>
+          </w:tcPr>
+          <w:p>
+            <w:r>
+              <w:t>8</w:t>
+            </w:r>
+          </w:p>
+        </w:tc>
+        <w:tc>
+          <w:tcPr>
+            <w:tcW w:w="0" w:type="auto"/>
+          </w:tcPr>
+          <w:p>
+            <w:r>
+              <w:t>4</w:t>
+            </w:r>
+          </w:p>
+        </w:tc>
+        <w:tc>
+          <w:tcPr>
+            <w:tcW w:w="0" w:type="auto"/>
+          </w:tcPr>
+          <w:p>
+            <w:r>
+              <w:t>8</w:t>
+            </w:r>
+          </w:p>
+        </w:tc>
+      </w:tr>
+      <w:tr>
+        <w:tc>
+          <w:tcPr>
+            <w:tcW w:w="0" w:type="auto"/>
+          </w:tcPr>
+          <w:p>
+            <w:r>
+              <w:t>Name</w:t>
+            </w:r>
+          </w:p>
+        </w:tc>
+        <w:tc>
+          <w:tcPr>
+            <w:tcW w:w="0" w:type="auto"/>
+          </w:tcPr>
+          <w:p>
+            <w:r>
+              <w:t>TYPE</w:t>
+            </w:r>
+          </w:p>
+        </w:tc>
+        <w:tc>
+          <w:tcPr>
+            <w:tcW w:w="0" w:type="auto"/>
+          </w:tcPr>
+          <w:p>
+            <w:r>
+              <w:t>ACK</w:t>
+            </w:r>
+          </w:p>
+        </w:tc>
+        <w:tc>
+          <w:tcPr>
+            <w:tcW w:w="0" w:type="auto"/>
+          </w:tcPr>
+          <w:p>
+            <w:r>
+              <w:t>SRC</w:t>
+            </w:r>
+          </w:p>
+        </w:tc>
+        <w:tc>
+          <w:tcPr>
+            <w:tcW w:w="0" w:type="auto"/>
+          </w:tcPr>
+          <w:p>
+            <w:r>
+              <w:t>DST</w:t>
+            </w:r>
+          </w:p>
+        </w:tc>
+        <w:tc>
+          <w:tcPr>
+            <w:tcW w:w="0" w:type="auto"/>
+          </w:tcPr>
+          <w:p>
+            <w:r>
+              <w:t>RTA</w:t>
+            </w:r>
+          </w:p>
+        </w:tc>
+        <w:tc>
+          <w:tcPr>
+            <w:tcW w:w="0" w:type="auto"/>
+          </w:tcPr>
+          <w:p>
+            <w:r>
+              <w:t>TTL</w:t>
+            </w:r>
+          </w:p>
+        </w:tc>
+        <w:tc>
+          <w:tcPr>
+            <w:tcW w:w="0" w:type="auto"/>
+          </w:tcPr>
+          <w:p>
+            <w:r>
+              <w:t>PACKET ID</w:t>
+            </w:r>
+          </w:p>
+        </w:tc>
+        <w:tc>
+          <w:tcPr>
+            <w:tcW w:w="0" w:type="auto"/>
+          </w:tcPr>
+          <w:p>
+            <w:r>
+              <w:t>CRC</w:t>
+            </w:r>
+          </w:p>
+        </w:tc>
+      </w:tr>
+    </w:tbl>
+    <w:p>
+      <w:pPr>
+        <w:pStyle w:val="NoSpacing"/>
+      </w:pPr>
     </w:p>
     <w:p>
       <w:pPr>
@@ -172,7 +4337,10 @@
         </w:numPr>
       </w:pPr>
       <w:r>
-        <w:t xml:space="preserve">Upon receiving a signaling broadcast packet, a node shall: </w:t>
+        <w:t xml:space="preserve">Upon receiving a signaling </w:t>
+      </w:r>
+      <w:r>
+        <w:t>broadcast packet, a node shall:</w:t>
       </w:r>
     </w:p>
     <w:p>
@@ -186,6 +4354,9 @@
       <w:r>
         <w:t>Check the signaling node's id for neighbor table inclusion</w:t>
       </w:r>
+      <w:r>
+        <w:t>.</w:t>
+      </w:r>
     </w:p>
     <w:p>
       <w:pPr>
@@ -198,6 +4369,9 @@
       <w:r>
         <w:t>Switch into transmitter mode</w:t>
       </w:r>
+      <w:r>
+        <w:t>.</w:t>
+      </w:r>
     </w:p>
     <w:p>
       <w:pPr>
@@ -307,6 +4481,7 @@
         <w:pStyle w:val="Heading4"/>
       </w:pPr>
       <w:r>
+        <w:lastRenderedPageBreak/>
         <w:t>Requirements</w:t>
       </w:r>
     </w:p>
@@ -322,24 +4497,18 @@
         <w:t xml:space="preserve">When </w:t>
       </w:r>
       <w:r>
+        <w:t xml:space="preserve">a node is not in an acknowledgement receiving period </w:t>
+      </w:r>
+      <w:r>
         <w:t>a</w:t>
       </w:r>
       <w:r>
-        <w:t xml:space="preserve"> node is not in an acknowledgement receiving period</w:t>
+        <w:t>nd a</w:t>
       </w:r>
       <w:r>
         <w:t xml:space="preserve"> </w:t>
       </w:r>
       <w:r>
-        <w:t>a</w:t>
-      </w:r>
-      <w:r>
-        <w:t>nd a</w:t>
-      </w:r>
-      <w:r>
-        <w:t xml:space="preserve"> </w:t>
-      </w:r>
-      <w:r>
         <w:t>packet is present in a node's tx packet queue</w:t>
       </w:r>
       <w:r>
@@ -375,8 +4544,6 @@
       <w:r>
         <w:t>.</w:t>
       </w:r>
-      <w:bookmarkStart w:id="0" w:name="_GoBack"/>
-      <w:bookmarkEnd w:id="0"/>
     </w:p>
     <w:p>
       <w:pPr>
@@ -525,7 +4692,6 @@
         </w:numPr>
       </w:pPr>
       <w:r>
-        <w:lastRenderedPageBreak/>
         <w:t xml:space="preserve">During an acknowledgement </w:t>
       </w:r>
       <w:r>
@@ -808,10 +4974,7 @@
         <w:t>(</w:t>
       </w:r>
       <w:r>
-        <w:t>“</w:t>
-      </w:r>
-      <w:r>
-        <w:t>Required Number of Packet</w:t>
+        <w:t>“Required Number of Packet</w:t>
       </w:r>
       <w:r>
         <w:t xml:space="preserve"> </w:t>
@@ -820,7 +4983,25 @@
         <w:t>retransmission</w:t>
       </w:r>
       <w:r>
-        <w:t>s”) by reading the tx packet’s “packet transmission counter”.</w:t>
+        <w:t xml:space="preserve">s”) by reading the tx packet’s </w:t>
+      </w:r>
+      <w:r>
+        <w:t xml:space="preserve">RTA </w:t>
+      </w:r>
+      <w:r>
+        <w:t xml:space="preserve">“packet </w:t>
+      </w:r>
+      <w:r>
+        <w:t>retransmission count</w:t>
+      </w:r>
+      <w:r>
+        <w:t>”</w:t>
+      </w:r>
+      <w:r>
+        <w:t xml:space="preserve"> value</w:t>
+      </w:r>
+      <w:r>
+        <w:t>.</w:t>
       </w:r>
     </w:p>
     <w:p>
@@ -832,13 +5013,7 @@
         </w:numPr>
       </w:pPr>
       <w:r>
-        <w:t xml:space="preserve">Update the neighbor table entry for this node </w:t>
-      </w:r>
-      <w:r>
-        <w:t xml:space="preserve">with this tx </w:t>
-      </w:r>
-      <w:r>
-        <w:t xml:space="preserve">packet’s </w:t>
+        <w:t xml:space="preserve">Update the neighbor table entry for this node with this tx packet’s </w:t>
       </w:r>
       <w:r>
         <w:t>R</w:t>
@@ -972,6 +5147,7 @@
         <w:pStyle w:val="Heading2"/>
       </w:pPr>
       <w:r>
+        <w:lastRenderedPageBreak/>
         <w:t>Radio Driver</w:t>
       </w:r>
     </w:p>
@@ -1079,7 +5255,6 @@
         </w:numPr>
       </w:pPr>
       <w:r>
-        <w:lastRenderedPageBreak/>
         <w:t>If the rx packet queue is full, the radio driver shall drop the RF transceiver packet.</w:t>
       </w:r>
     </w:p>
@@ -1494,9 +5669,9 @@
     </w:lvl>
   </w:abstractNum>
   <w:abstractNum w:abstractNumId="3">
-    <w:nsid w:val="498C310C"/>
+    <w:nsid w:val="1EBE1DBA"/>
     <w:multiLevelType w:val="hybridMultilevel"/>
-    <w:tmpl w:val="727A4B12"/>
+    <w:tmpl w:val="13A4BAB2"/>
     <w:lvl w:ilvl="0" w:tplc="0409000F">
       <w:start w:val="1"/>
       <w:numFmt w:val="decimal"/>
@@ -1583,6 +5758,208 @@
     </w:lvl>
   </w:abstractNum>
   <w:abstractNum w:abstractNumId="4">
+    <w:nsid w:val="4657428F"/>
+    <w:multiLevelType w:val="hybridMultilevel"/>
+    <w:tmpl w:val="5600A876"/>
+    <w:lvl w:ilvl="0" w:tplc="04090001">
+      <w:start w:val="1"/>
+      <w:numFmt w:val="bullet"/>
+      <w:lvlText w:val=""/>
+      <w:lvlJc w:val="left"/>
+      <w:pPr>
+        <w:ind w:left="720" w:hanging="360"/>
+      </w:pPr>
+      <w:rPr>
+        <w:rFonts w:ascii="Symbol" w:hAnsi="Symbol" w:hint="default"/>
+      </w:rPr>
+    </w:lvl>
+    <w:lvl w:ilvl="1" w:tplc="04090003" w:tentative="1">
+      <w:start w:val="1"/>
+      <w:numFmt w:val="bullet"/>
+      <w:lvlText w:val="o"/>
+      <w:lvlJc w:val="left"/>
+      <w:pPr>
+        <w:ind w:left="1440" w:hanging="360"/>
+      </w:pPr>
+      <w:rPr>
+        <w:rFonts w:ascii="Courier New" w:hAnsi="Courier New" w:cs="Courier New" w:hint="default"/>
+      </w:rPr>
+    </w:lvl>
+    <w:lvl w:ilvl="2" w:tplc="04090005" w:tentative="1">
+      <w:start w:val="1"/>
+      <w:numFmt w:val="bullet"/>
+      <w:lvlText w:val=""/>
+      <w:lvlJc w:val="left"/>
+      <w:pPr>
+        <w:ind w:left="2160" w:hanging="360"/>
+      </w:pPr>
+      <w:rPr>
+        <w:rFonts w:ascii="Wingdings" w:hAnsi="Wingdings" w:hint="default"/>
+      </w:rPr>
+    </w:lvl>
+    <w:lvl w:ilvl="3" w:tplc="04090001" w:tentative="1">
+      <w:start w:val="1"/>
+      <w:numFmt w:val="bullet"/>
+      <w:lvlText w:val=""/>
+      <w:lvlJc w:val="left"/>
+      <w:pPr>
+        <w:ind w:left="2880" w:hanging="360"/>
+      </w:pPr>
+      <w:rPr>
+        <w:rFonts w:ascii="Symbol" w:hAnsi="Symbol" w:hint="default"/>
+      </w:rPr>
+    </w:lvl>
+    <w:lvl w:ilvl="4" w:tplc="04090003" w:tentative="1">
+      <w:start w:val="1"/>
+      <w:numFmt w:val="bullet"/>
+      <w:lvlText w:val="o"/>
+      <w:lvlJc w:val="left"/>
+      <w:pPr>
+        <w:ind w:left="3600" w:hanging="360"/>
+      </w:pPr>
+      <w:rPr>
+        <w:rFonts w:ascii="Courier New" w:hAnsi="Courier New" w:cs="Courier New" w:hint="default"/>
+      </w:rPr>
+    </w:lvl>
+    <w:lvl w:ilvl="5" w:tplc="04090005" w:tentative="1">
+      <w:start w:val="1"/>
+      <w:numFmt w:val="bullet"/>
+      <w:lvlText w:val=""/>
+      <w:lvlJc w:val="left"/>
+      <w:pPr>
+        <w:ind w:left="4320" w:hanging="360"/>
+      </w:pPr>
+      <w:rPr>
+        <w:rFonts w:ascii="Wingdings" w:hAnsi="Wingdings" w:hint="default"/>
+      </w:rPr>
+    </w:lvl>
+    <w:lvl w:ilvl="6" w:tplc="04090001" w:tentative="1">
+      <w:start w:val="1"/>
+      <w:numFmt w:val="bullet"/>
+      <w:lvlText w:val=""/>
+      <w:lvlJc w:val="left"/>
+      <w:pPr>
+        <w:ind w:left="5040" w:hanging="360"/>
+      </w:pPr>
+      <w:rPr>
+        <w:rFonts w:ascii="Symbol" w:hAnsi="Symbol" w:hint="default"/>
+      </w:rPr>
+    </w:lvl>
+    <w:lvl w:ilvl="7" w:tplc="04090003" w:tentative="1">
+      <w:start w:val="1"/>
+      <w:numFmt w:val="bullet"/>
+      <w:lvlText w:val="o"/>
+      <w:lvlJc w:val="left"/>
+      <w:pPr>
+        <w:ind w:left="5760" w:hanging="360"/>
+      </w:pPr>
+      <w:rPr>
+        <w:rFonts w:ascii="Courier New" w:hAnsi="Courier New" w:cs="Courier New" w:hint="default"/>
+      </w:rPr>
+    </w:lvl>
+    <w:lvl w:ilvl="8" w:tplc="04090005" w:tentative="1">
+      <w:start w:val="1"/>
+      <w:numFmt w:val="bullet"/>
+      <w:lvlText w:val=""/>
+      <w:lvlJc w:val="left"/>
+      <w:pPr>
+        <w:ind w:left="6480" w:hanging="360"/>
+      </w:pPr>
+      <w:rPr>
+        <w:rFonts w:ascii="Wingdings" w:hAnsi="Wingdings" w:hint="default"/>
+      </w:rPr>
+    </w:lvl>
+  </w:abstractNum>
+  <w:abstractNum w:abstractNumId="5">
+    <w:nsid w:val="498C310C"/>
+    <w:multiLevelType w:val="hybridMultilevel"/>
+    <w:tmpl w:val="727A4B12"/>
+    <w:lvl w:ilvl="0" w:tplc="0409000F">
+      <w:start w:val="1"/>
+      <w:numFmt w:val="decimal"/>
+      <w:lvlText w:val="%1."/>
+      <w:lvlJc w:val="left"/>
+      <w:pPr>
+        <w:ind w:left="720" w:hanging="360"/>
+      </w:pPr>
+      <w:rPr>
+        <w:rFonts w:hint="default"/>
+      </w:rPr>
+    </w:lvl>
+    <w:lvl w:ilvl="1" w:tplc="04090019" w:tentative="1">
+      <w:start w:val="1"/>
+      <w:numFmt w:val="lowerLetter"/>
+      <w:lvlText w:val="%2."/>
+      <w:lvlJc w:val="left"/>
+      <w:pPr>
+        <w:ind w:left="1440" w:hanging="360"/>
+      </w:pPr>
+    </w:lvl>
+    <w:lvl w:ilvl="2" w:tplc="0409001B" w:tentative="1">
+      <w:start w:val="1"/>
+      <w:numFmt w:val="lowerRoman"/>
+      <w:lvlText w:val="%3."/>
+      <w:lvlJc w:val="right"/>
+      <w:pPr>
+        <w:ind w:left="2160" w:hanging="180"/>
+      </w:pPr>
+    </w:lvl>
+    <w:lvl w:ilvl="3" w:tplc="0409000F" w:tentative="1">
+      <w:start w:val="1"/>
+      <w:numFmt w:val="decimal"/>
+      <w:lvlText w:val="%4."/>
+      <w:lvlJc w:val="left"/>
+      <w:pPr>
+        <w:ind w:left="2880" w:hanging="360"/>
+      </w:pPr>
+    </w:lvl>
+    <w:lvl w:ilvl="4" w:tplc="04090019" w:tentative="1">
+      <w:start w:val="1"/>
+      <w:numFmt w:val="lowerLetter"/>
+      <w:lvlText w:val="%5."/>
+      <w:lvlJc w:val="left"/>
+      <w:pPr>
+        <w:ind w:left="3600" w:hanging="360"/>
+      </w:pPr>
+    </w:lvl>
+    <w:lvl w:ilvl="5" w:tplc="0409001B" w:tentative="1">
+      <w:start w:val="1"/>
+      <w:numFmt w:val="lowerRoman"/>
+      <w:lvlText w:val="%6."/>
+      <w:lvlJc w:val="right"/>
+      <w:pPr>
+        <w:ind w:left="4320" w:hanging="180"/>
+      </w:pPr>
+    </w:lvl>
+    <w:lvl w:ilvl="6" w:tplc="0409000F" w:tentative="1">
+      <w:start w:val="1"/>
+      <w:numFmt w:val="decimal"/>
+      <w:lvlText w:val="%7."/>
+      <w:lvlJc w:val="left"/>
+      <w:pPr>
+        <w:ind w:left="5040" w:hanging="360"/>
+      </w:pPr>
+    </w:lvl>
+    <w:lvl w:ilvl="7" w:tplc="04090019" w:tentative="1">
+      <w:start w:val="1"/>
+      <w:numFmt w:val="lowerLetter"/>
+      <w:lvlText w:val="%8."/>
+      <w:lvlJc w:val="left"/>
+      <w:pPr>
+        <w:ind w:left="5760" w:hanging="360"/>
+      </w:pPr>
+    </w:lvl>
+    <w:lvl w:ilvl="8" w:tplc="0409001B" w:tentative="1">
+      <w:start w:val="1"/>
+      <w:numFmt w:val="lowerRoman"/>
+      <w:lvlText w:val="%9."/>
+      <w:lvlJc w:val="right"/>
+      <w:pPr>
+        <w:ind w:left="6480" w:hanging="180"/>
+      </w:pPr>
+    </w:lvl>
+  </w:abstractNum>
+  <w:abstractNum w:abstractNumId="6">
     <w:nsid w:val="4FAE0DD3"/>
     <w:multiLevelType w:val="hybridMultilevel"/>
     <w:tmpl w:val="C620602E"/>
@@ -1671,20 +6048,118 @@
       </w:pPr>
     </w:lvl>
   </w:abstractNum>
+  <w:abstractNum w:abstractNumId="7">
+    <w:nsid w:val="6360344C"/>
+    <w:multiLevelType w:val="hybridMultilevel"/>
+    <w:tmpl w:val="ED580AE0"/>
+    <w:lvl w:ilvl="0" w:tplc="0409000F">
+      <w:start w:val="1"/>
+      <w:numFmt w:val="decimal"/>
+      <w:lvlText w:val="%1."/>
+      <w:lvlJc w:val="left"/>
+      <w:pPr>
+        <w:ind w:left="720" w:hanging="360"/>
+      </w:pPr>
+      <w:rPr>
+        <w:rFonts w:hint="default"/>
+      </w:rPr>
+    </w:lvl>
+    <w:lvl w:ilvl="1" w:tplc="04090019" w:tentative="1">
+      <w:start w:val="1"/>
+      <w:numFmt w:val="lowerLetter"/>
+      <w:lvlText w:val="%2."/>
+      <w:lvlJc w:val="left"/>
+      <w:pPr>
+        <w:ind w:left="1440" w:hanging="360"/>
+      </w:pPr>
+    </w:lvl>
+    <w:lvl w:ilvl="2" w:tplc="0409001B" w:tentative="1">
+      <w:start w:val="1"/>
+      <w:numFmt w:val="lowerRoman"/>
+      <w:lvlText w:val="%3."/>
+      <w:lvlJc w:val="right"/>
+      <w:pPr>
+        <w:ind w:left="2160" w:hanging="180"/>
+      </w:pPr>
+    </w:lvl>
+    <w:lvl w:ilvl="3" w:tplc="0409000F" w:tentative="1">
+      <w:start w:val="1"/>
+      <w:numFmt w:val="decimal"/>
+      <w:lvlText w:val="%4."/>
+      <w:lvlJc w:val="left"/>
+      <w:pPr>
+        <w:ind w:left="2880" w:hanging="360"/>
+      </w:pPr>
+    </w:lvl>
+    <w:lvl w:ilvl="4" w:tplc="04090019" w:tentative="1">
+      <w:start w:val="1"/>
+      <w:numFmt w:val="lowerLetter"/>
+      <w:lvlText w:val="%5."/>
+      <w:lvlJc w:val="left"/>
+      <w:pPr>
+        <w:ind w:left="3600" w:hanging="360"/>
+      </w:pPr>
+    </w:lvl>
+    <w:lvl w:ilvl="5" w:tplc="0409001B" w:tentative="1">
+      <w:start w:val="1"/>
+      <w:numFmt w:val="lowerRoman"/>
+      <w:lvlText w:val="%6."/>
+      <w:lvlJc w:val="right"/>
+      <w:pPr>
+        <w:ind w:left="4320" w:hanging="180"/>
+      </w:pPr>
+    </w:lvl>
+    <w:lvl w:ilvl="6" w:tplc="0409000F" w:tentative="1">
+      <w:start w:val="1"/>
+      <w:numFmt w:val="decimal"/>
+      <w:lvlText w:val="%7."/>
+      <w:lvlJc w:val="left"/>
+      <w:pPr>
+        <w:ind w:left="5040" w:hanging="360"/>
+      </w:pPr>
+    </w:lvl>
+    <w:lvl w:ilvl="7" w:tplc="04090019" w:tentative="1">
+      <w:start w:val="1"/>
+      <w:numFmt w:val="lowerLetter"/>
+      <w:lvlText w:val="%8."/>
+      <w:lvlJc w:val="left"/>
+      <w:pPr>
+        <w:ind w:left="5760" w:hanging="360"/>
+      </w:pPr>
+    </w:lvl>
+    <w:lvl w:ilvl="8" w:tplc="0409001B" w:tentative="1">
+      <w:start w:val="1"/>
+      <w:numFmt w:val="lowerRoman"/>
+      <w:lvlText w:val="%9."/>
+      <w:lvlJc w:val="right"/>
+      <w:pPr>
+        <w:ind w:left="6480" w:hanging="180"/>
+      </w:pPr>
+    </w:lvl>
+  </w:abstractNum>
   <w:num w:numId="1">
     <w:abstractNumId w:val="2"/>
   </w:num>
   <w:num w:numId="2">
-    <w:abstractNumId w:val="4"/>
+    <w:abstractNumId w:val="6"/>
   </w:num>
   <w:num w:numId="3">
-    <w:abstractNumId w:val="3"/>
+    <w:abstractNumId w:val="5"/>
   </w:num>
   <w:num w:numId="4">
     <w:abstractNumId w:val="1"/>
   </w:num>
   <w:num w:numId="5">
     <w:abstractNumId w:val="0"/>
+  </w:num>
+  <w:num w:numId="6">
+    <w:abstractNumId w:val="3"/>
+  </w:num>
+  <w:num w:numId="7">
+    <w:abstractNumId w:val="7"/>
+  </w:num>
+  <w:num w:numId="8">
+    <w:abstractNumId w:val="4"/>
   </w:num>
 </w:numbering>
 </file>
@@ -2170,6 +6645,26 @@
       <w:color w:val="2E74B5" w:themeColor="accent1" w:themeShade="BF"/>
     </w:rPr>
   </w:style>
+  <w:style w:type="paragraph" w:styleId="Heading5">
+    <w:name w:val="heading 5"/>
+    <w:basedOn w:val="Normal"/>
+    <w:next w:val="Normal"/>
+    <w:link w:val="Heading5Char"/>
+    <w:uiPriority w:val="9"/>
+    <w:unhideWhenUsed/>
+    <w:qFormat/>
+    <w:rsid w:val="00EC514B"/>
+    <w:pPr>
+      <w:keepNext/>
+      <w:keepLines/>
+      <w:spacing w:before="40" w:after="0"/>
+      <w:outlineLvl w:val="4"/>
+    </w:pPr>
+    <w:rPr>
+      <w:rFonts w:asciiTheme="majorHAnsi" w:eastAsiaTheme="majorEastAsia" w:hAnsiTheme="majorHAnsi" w:cstheme="majorBidi"/>
+      <w:color w:val="2E74B5" w:themeColor="accent1" w:themeShade="BF"/>
+    </w:rPr>
+  </w:style>
   <w:style w:type="character" w:default="1" w:styleId="DefaultParagraphFont">
     <w:name w:val="Default Paragraph Font"/>
     <w:uiPriority w:val="1"/>
@@ -2317,6 +6812,70 @@
     <w:name w:val="highlight"/>
     <w:basedOn w:val="DefaultParagraphFont"/>
     <w:rsid w:val="002176E0"/>
+  </w:style>
+  <w:style w:type="table" w:styleId="TableGrid">
+    <w:name w:val="Table Grid"/>
+    <w:basedOn w:val="TableNormal"/>
+    <w:uiPriority w:val="39"/>
+    <w:rsid w:val="00332CAD"/>
+    <w:pPr>
+      <w:spacing w:after="0" w:line="240" w:lineRule="auto"/>
+    </w:pPr>
+    <w:tblPr>
+      <w:tblBorders>
+        <w:top w:val="single" w:sz="4" w:space="0" w:color="auto"/>
+        <w:left w:val="single" w:sz="4" w:space="0" w:color="auto"/>
+        <w:bottom w:val="single" w:sz="4" w:space="0" w:color="auto"/>
+        <w:right w:val="single" w:sz="4" w:space="0" w:color="auto"/>
+        <w:insideH w:val="single" w:sz="4" w:space="0" w:color="auto"/>
+        <w:insideV w:val="single" w:sz="4" w:space="0" w:color="auto"/>
+      </w:tblBorders>
+    </w:tblPr>
+  </w:style>
+  <w:style w:type="paragraph" w:styleId="Title">
+    <w:name w:val="Title"/>
+    <w:basedOn w:val="Normal"/>
+    <w:next w:val="Normal"/>
+    <w:link w:val="TitleChar"/>
+    <w:uiPriority w:val="10"/>
+    <w:qFormat/>
+    <w:rsid w:val="00BE0E74"/>
+    <w:pPr>
+      <w:spacing w:after="0" w:line="240" w:lineRule="auto"/>
+      <w:contextualSpacing/>
+    </w:pPr>
+    <w:rPr>
+      <w:rFonts w:asciiTheme="majorHAnsi" w:eastAsiaTheme="majorEastAsia" w:hAnsiTheme="majorHAnsi" w:cstheme="majorBidi"/>
+      <w:spacing w:val="-10"/>
+      <w:kern w:val="28"/>
+      <w:sz w:val="56"/>
+      <w:szCs w:val="56"/>
+    </w:rPr>
+  </w:style>
+  <w:style w:type="character" w:customStyle="1" w:styleId="TitleChar">
+    <w:name w:val="Title Char"/>
+    <w:basedOn w:val="DefaultParagraphFont"/>
+    <w:link w:val="Title"/>
+    <w:uiPriority w:val="10"/>
+    <w:rsid w:val="00BE0E74"/>
+    <w:rPr>
+      <w:rFonts w:asciiTheme="majorHAnsi" w:eastAsiaTheme="majorEastAsia" w:hAnsiTheme="majorHAnsi" w:cstheme="majorBidi"/>
+      <w:spacing w:val="-10"/>
+      <w:kern w:val="28"/>
+      <w:sz w:val="56"/>
+      <w:szCs w:val="56"/>
+    </w:rPr>
+  </w:style>
+  <w:style w:type="character" w:customStyle="1" w:styleId="Heading5Char">
+    <w:name w:val="Heading 5 Char"/>
+    <w:basedOn w:val="DefaultParagraphFont"/>
+    <w:link w:val="Heading5"/>
+    <w:uiPriority w:val="9"/>
+    <w:rsid w:val="00EC514B"/>
+    <w:rPr>
+      <w:rFonts w:asciiTheme="majorHAnsi" w:eastAsiaTheme="majorEastAsia" w:hAnsiTheme="majorHAnsi" w:cstheme="majorBidi"/>
+      <w:color w:val="2E74B5" w:themeColor="accent1" w:themeShade="BF"/>
+    </w:rPr>
   </w:style>
 </w:styles>
 </file>

</xml_diff>

<commit_message>
Add FAS place holder for sliding window protocol
</commit_message>
<xml_diff>
--- a/docs/DOGE FAS.docx
+++ b/docs/DOGE FAS.docx
@@ -96,8 +96,6 @@
           <w:numId w:val="8"/>
         </w:numPr>
       </w:pPr>
-      <w:bookmarkStart w:id="0" w:name="_GoBack"/>
-      <w:bookmarkEnd w:id="0"/>
       <w:r>
         <w:t>ACK – Acknowledgement packet.</w:t>
       </w:r>
@@ -4011,6 +4009,8 @@
             </w:r>
           </w:p>
         </w:tc>
+        <w:bookmarkStart w:id="0" w:name="_GoBack"/>
+        <w:bookmarkEnd w:id="0"/>
       </w:tr>
     </w:tbl>
     <w:p/>
@@ -4494,6 +4494,71 @@
         <w:pStyle w:val="Heading2"/>
       </w:pPr>
       <w:r>
+        <w:t>Sliding Window Protocol</w:t>
+      </w:r>
+    </w:p>
+    <w:p>
+      <w:pPr>
+        <w:pStyle w:val="Heading4"/>
+      </w:pPr>
+      <w:r>
+        <w:t>Notes</w:t>
+      </w:r>
+    </w:p>
+    <w:p>
+      <w:pPr>
+        <w:pStyle w:val="ListParagraph"/>
+        <w:numPr>
+          <w:ilvl w:val="0"/>
+          <w:numId w:val="10"/>
+        </w:numPr>
+      </w:pPr>
+      <w:r>
+        <w:t>The sliding window protocol is used in the DOGE data link layer for reliable data transmission.</w:t>
+      </w:r>
+    </w:p>
+    <w:p>
+      <w:pPr>
+        <w:pStyle w:val="ListParagraph"/>
+        <w:numPr>
+          <w:ilvl w:val="0"/>
+          <w:numId w:val="10"/>
+        </w:numPr>
+      </w:pPr>
+      <w:r>
+        <w:t>The window size used for the sliding windows is 1. This is due to the low amount of memory on the MSP430 that restricts the size of windows.</w:t>
+      </w:r>
+    </w:p>
+    <w:p>
+      <w:pPr>
+        <w:pStyle w:val="Heading4"/>
+      </w:pPr>
+      <w:r>
+        <w:t>Requirements</w:t>
+      </w:r>
+    </w:p>
+    <w:p>
+      <w:pPr>
+        <w:pStyle w:val="ListParagraph"/>
+        <w:numPr>
+          <w:ilvl w:val="0"/>
+          <w:numId w:val="9"/>
+        </w:numPr>
+      </w:pPr>
+      <w:r>
+        <w:t>The sliding window protocol shall provide a method for the network layer to send and receive reliable data transmissions.</w:t>
+      </w:r>
+    </w:p>
+    <w:p>
+      <w:pPr>
+        <w:pStyle w:val="Heading2"/>
+      </w:pPr>
+    </w:p>
+    <w:p>
+      <w:pPr>
+        <w:pStyle w:val="Heading2"/>
+      </w:pPr>
+      <w:r>
         <w:t>Neighbor Protocol</w:t>
       </w:r>
     </w:p>
@@ -4514,10 +4579,7 @@
         </w:numPr>
       </w:pPr>
       <w:r>
-        <w:t xml:space="preserve">Signaling broadcast packets do </w:t>
-      </w:r>
-      <w:r>
-        <w:t>not require ACKs. A node responds to a signaling broadcast packet with a unicast signaling packet.</w:t>
+        <w:t>The neighbor protocol is used in the DOGE data link layer for neighbor discovery.</w:t>
       </w:r>
     </w:p>
     <w:p>
@@ -4529,13 +4591,10 @@
         </w:numPr>
       </w:pPr>
       <w:r>
-        <w:rPr>
-          <w:i/>
-        </w:rPr>
-        <w:t>tsb</w:t>
-      </w:r>
-      <w:r>
-        <w:t xml:space="preserve"> = signaling broadcast period</w:t>
+        <w:t xml:space="preserve">Signaling broadcast packets do </w:t>
+      </w:r>
+      <w:r>
+        <w:t>not require ACKs. A node responds to a signaling broadcast packet with a unicast signaling packet.</w:t>
       </w:r>
     </w:p>
     <w:p>
@@ -4550,10 +4609,10 @@
         <w:rPr>
           <w:i/>
         </w:rPr>
-        <w:t>tsr</w:t>
-      </w:r>
-      <w:r>
-        <w:t xml:space="preserve"> = signaling receiving period</w:t>
+        <w:t>tsb</w:t>
+      </w:r>
+      <w:r>
+        <w:t xml:space="preserve"> = signaling broadcast period</w:t>
       </w:r>
     </w:p>
     <w:p>
@@ -4568,6 +4627,24 @@
         <w:rPr>
           <w:i/>
         </w:rPr>
+        <w:t>tsr</w:t>
+      </w:r>
+      <w:r>
+        <w:t xml:space="preserve"> = signaling receiving period</w:t>
+      </w:r>
+    </w:p>
+    <w:p>
+      <w:pPr>
+        <w:pStyle w:val="ListParagraph"/>
+        <w:numPr>
+          <w:ilvl w:val="0"/>
+          <w:numId w:val="4"/>
+        </w:numPr>
+      </w:pPr>
+      <w:r>
+        <w:rPr>
+          <w:i/>
+        </w:rPr>
         <w:t>tsleep</w:t>
       </w:r>
       <w:r>
@@ -4648,6 +4725,7 @@
         </w:numPr>
       </w:pPr>
       <w:r>
+        <w:lastRenderedPageBreak/>
         <w:t>Check the signaling node's id for neighbor table inclusion</w:t>
       </w:r>
       <w:r>
@@ -4734,7 +4812,6 @@
         <w:pStyle w:val="Heading2"/>
       </w:pPr>
       <w:r>
-        <w:lastRenderedPageBreak/>
         <w:t>MAC</w:t>
       </w:r>
       <w:r>
@@ -4764,21 +4841,10 @@
         </w:numPr>
       </w:pPr>
       <w:r>
-        <w:rPr>
-          <w:i/>
-        </w:rPr>
-        <w:t>tr</w:t>
-      </w:r>
-      <w:r>
-        <w:t xml:space="preserve"> = acknowledgement receiving period</w:t>
-      </w:r>
-    </w:p>
-    <w:p>
-      <w:pPr>
-        <w:pStyle w:val="Heading4"/>
-      </w:pPr>
-      <w:r>
-        <w:t>Requirements</w:t>
+        <w:t>The DOGE MAC Protocol based on ALOHA is used in the da</w:t>
+      </w:r>
+      <w:r>
+        <w:t>ta link layer for channel access control.</w:t>
       </w:r>
     </w:p>
     <w:p>
@@ -4790,6 +4856,32 @@
         </w:numPr>
       </w:pPr>
       <w:r>
+        <w:rPr>
+          <w:i/>
+        </w:rPr>
+        <w:t>tr</w:t>
+      </w:r>
+      <w:r>
+        <w:t xml:space="preserve"> = acknowledgement receiving period</w:t>
+      </w:r>
+    </w:p>
+    <w:p>
+      <w:pPr>
+        <w:pStyle w:val="Heading4"/>
+      </w:pPr>
+      <w:r>
+        <w:t>Requirements</w:t>
+      </w:r>
+    </w:p>
+    <w:p>
+      <w:pPr>
+        <w:pStyle w:val="ListParagraph"/>
+        <w:numPr>
+          <w:ilvl w:val="0"/>
+          <w:numId w:val="1"/>
+        </w:numPr>
+      </w:pPr>
+      <w:r>
         <w:t xml:space="preserve">When </w:t>
       </w:r>
       <w:r>
@@ -5252,6 +5344,7 @@
         </w:numPr>
       </w:pPr>
       <w:r>
+        <w:lastRenderedPageBreak/>
         <w:t xml:space="preserve">Calculate the </w:t>
       </w:r>
       <w:r>
@@ -5420,7 +5513,6 @@
         </w:numPr>
       </w:pPr>
       <w:r>
-        <w:lastRenderedPageBreak/>
         <w:t>After assigning new contention periods, a node shall s</w:t>
       </w:r>
       <w:r>
@@ -5704,6 +5796,95 @@
 <file path=word/numbering.xml><?xml version="1.0" encoding="utf-8"?>
 <w:numbering xmlns:wpc="http://schemas.microsoft.com/office/word/2010/wordprocessingCanvas" xmlns:mc="http://schemas.openxmlformats.org/markup-compatibility/2006" xmlns:o="urn:schemas-microsoft-com:office:office" xmlns:r="http://schemas.openxmlformats.org/officeDocument/2006/relationships" xmlns:m="http://schemas.openxmlformats.org/officeDocument/2006/math" xmlns:v="urn:schemas-microsoft-com:vml" xmlns:wp14="http://schemas.microsoft.com/office/word/2010/wordprocessingDrawing" xmlns:wp="http://schemas.openxmlformats.org/drawingml/2006/wordprocessingDrawing" xmlns:w10="urn:schemas-microsoft-com:office:word" xmlns:w="http://schemas.openxmlformats.org/wordprocessingml/2006/main" xmlns:w14="http://schemas.microsoft.com/office/word/2010/wordml" xmlns:w15="http://schemas.microsoft.com/office/word/2012/wordml" xmlns:wpg="http://schemas.microsoft.com/office/word/2010/wordprocessingGroup" xmlns:wpi="http://schemas.microsoft.com/office/word/2010/wordprocessingInk" xmlns:wne="http://schemas.microsoft.com/office/word/2006/wordml" xmlns:wps="http://schemas.microsoft.com/office/word/2010/wordprocessingShape" mc:Ignorable="w14 w15 wp14">
   <w:abstractNum w:abstractNumId="0">
+    <w:nsid w:val="0413699B"/>
+    <w:multiLevelType w:val="hybridMultilevel"/>
+    <w:tmpl w:val="3574032C"/>
+    <w:lvl w:ilvl="0" w:tplc="0409000F">
+      <w:start w:val="1"/>
+      <w:numFmt w:val="decimal"/>
+      <w:lvlText w:val="%1."/>
+      <w:lvlJc w:val="left"/>
+      <w:pPr>
+        <w:ind w:left="720" w:hanging="360"/>
+      </w:pPr>
+      <w:rPr>
+        <w:rFonts w:hint="default"/>
+      </w:rPr>
+    </w:lvl>
+    <w:lvl w:ilvl="1" w:tplc="04090019" w:tentative="1">
+      <w:start w:val="1"/>
+      <w:numFmt w:val="lowerLetter"/>
+      <w:lvlText w:val="%2."/>
+      <w:lvlJc w:val="left"/>
+      <w:pPr>
+        <w:ind w:left="1440" w:hanging="360"/>
+      </w:pPr>
+    </w:lvl>
+    <w:lvl w:ilvl="2" w:tplc="0409001B" w:tentative="1">
+      <w:start w:val="1"/>
+      <w:numFmt w:val="lowerRoman"/>
+      <w:lvlText w:val="%3."/>
+      <w:lvlJc w:val="right"/>
+      <w:pPr>
+        <w:ind w:left="2160" w:hanging="180"/>
+      </w:pPr>
+    </w:lvl>
+    <w:lvl w:ilvl="3" w:tplc="0409000F" w:tentative="1">
+      <w:start w:val="1"/>
+      <w:numFmt w:val="decimal"/>
+      <w:lvlText w:val="%4."/>
+      <w:lvlJc w:val="left"/>
+      <w:pPr>
+        <w:ind w:left="2880" w:hanging="360"/>
+      </w:pPr>
+    </w:lvl>
+    <w:lvl w:ilvl="4" w:tplc="04090019" w:tentative="1">
+      <w:start w:val="1"/>
+      <w:numFmt w:val="lowerLetter"/>
+      <w:lvlText w:val="%5."/>
+      <w:lvlJc w:val="left"/>
+      <w:pPr>
+        <w:ind w:left="3600" w:hanging="360"/>
+      </w:pPr>
+    </w:lvl>
+    <w:lvl w:ilvl="5" w:tplc="0409001B" w:tentative="1">
+      <w:start w:val="1"/>
+      <w:numFmt w:val="lowerRoman"/>
+      <w:lvlText w:val="%6."/>
+      <w:lvlJc w:val="right"/>
+      <w:pPr>
+        <w:ind w:left="4320" w:hanging="180"/>
+      </w:pPr>
+    </w:lvl>
+    <w:lvl w:ilvl="6" w:tplc="0409000F" w:tentative="1">
+      <w:start w:val="1"/>
+      <w:numFmt w:val="decimal"/>
+      <w:lvlText w:val="%7."/>
+      <w:lvlJc w:val="left"/>
+      <w:pPr>
+        <w:ind w:left="5040" w:hanging="360"/>
+      </w:pPr>
+    </w:lvl>
+    <w:lvl w:ilvl="7" w:tplc="04090019" w:tentative="1">
+      <w:start w:val="1"/>
+      <w:numFmt w:val="lowerLetter"/>
+      <w:lvlText w:val="%8."/>
+      <w:lvlJc w:val="left"/>
+      <w:pPr>
+        <w:ind w:left="5760" w:hanging="360"/>
+      </w:pPr>
+    </w:lvl>
+    <w:lvl w:ilvl="8" w:tplc="0409001B" w:tentative="1">
+      <w:start w:val="1"/>
+      <w:numFmt w:val="lowerRoman"/>
+      <w:lvlText w:val="%9."/>
+      <w:lvlJc w:val="right"/>
+      <w:pPr>
+        <w:ind w:left="6480" w:hanging="180"/>
+      </w:pPr>
+    </w:lvl>
+  </w:abstractNum>
+  <w:abstractNum w:abstractNumId="1">
     <w:nsid w:val="0E0166A6"/>
     <w:multiLevelType w:val="hybridMultilevel"/>
     <w:tmpl w:val="AED81258"/>
@@ -5789,7 +5970,7 @@
       </w:pPr>
     </w:lvl>
   </w:abstractNum>
-  <w:abstractNum w:abstractNumId="1">
+  <w:abstractNum w:abstractNumId="2">
     <w:nsid w:val="111E7270"/>
     <w:multiLevelType w:val="hybridMultilevel"/>
     <w:tmpl w:val="042C8094"/>
@@ -5878,7 +6059,7 @@
       </w:pPr>
     </w:lvl>
   </w:abstractNum>
-  <w:abstractNum w:abstractNumId="2">
+  <w:abstractNum w:abstractNumId="3">
     <w:nsid w:val="178A3EBF"/>
     <w:multiLevelType w:val="hybridMultilevel"/>
     <w:tmpl w:val="AED81258"/>
@@ -5964,7 +6145,7 @@
       </w:pPr>
     </w:lvl>
   </w:abstractNum>
-  <w:abstractNum w:abstractNumId="3">
+  <w:abstractNum w:abstractNumId="4">
     <w:nsid w:val="1EBE1DBA"/>
     <w:multiLevelType w:val="hybridMultilevel"/>
     <w:tmpl w:val="13A4BAB2"/>
@@ -6053,7 +6234,7 @@
       </w:pPr>
     </w:lvl>
   </w:abstractNum>
-  <w:abstractNum w:abstractNumId="4">
+  <w:abstractNum w:abstractNumId="5">
     <w:nsid w:val="4657428F"/>
     <w:multiLevelType w:val="hybridMultilevel"/>
     <w:tmpl w:val="5600A876"/>
@@ -6166,7 +6347,7 @@
       </w:rPr>
     </w:lvl>
   </w:abstractNum>
-  <w:abstractNum w:abstractNumId="5">
+  <w:abstractNum w:abstractNumId="6">
     <w:nsid w:val="498C310C"/>
     <w:multiLevelType w:val="hybridMultilevel"/>
     <w:tmpl w:val="727A4B12"/>
@@ -6255,7 +6436,7 @@
       </w:pPr>
     </w:lvl>
   </w:abstractNum>
-  <w:abstractNum w:abstractNumId="6">
+  <w:abstractNum w:abstractNumId="7">
     <w:nsid w:val="4FAE0DD3"/>
     <w:multiLevelType w:val="hybridMultilevel"/>
     <w:tmpl w:val="C620602E"/>
@@ -6344,7 +6525,7 @@
       </w:pPr>
     </w:lvl>
   </w:abstractNum>
-  <w:abstractNum w:abstractNumId="7">
+  <w:abstractNum w:abstractNumId="8">
     <w:nsid w:val="6360344C"/>
     <w:multiLevelType w:val="hybridMultilevel"/>
     <w:tmpl w:val="ED580AE0"/>
@@ -6433,29 +6614,124 @@
       </w:pPr>
     </w:lvl>
   </w:abstractNum>
+  <w:abstractNum w:abstractNumId="9">
+    <w:nsid w:val="705247E6"/>
+    <w:multiLevelType w:val="hybridMultilevel"/>
+    <w:tmpl w:val="A84CF244"/>
+    <w:lvl w:ilvl="0" w:tplc="0409000F">
+      <w:start w:val="1"/>
+      <w:numFmt w:val="decimal"/>
+      <w:lvlText w:val="%1."/>
+      <w:lvlJc w:val="left"/>
+      <w:pPr>
+        <w:ind w:left="720" w:hanging="360"/>
+      </w:pPr>
+      <w:rPr>
+        <w:rFonts w:hint="default"/>
+      </w:rPr>
+    </w:lvl>
+    <w:lvl w:ilvl="1" w:tplc="04090019" w:tentative="1">
+      <w:start w:val="1"/>
+      <w:numFmt w:val="lowerLetter"/>
+      <w:lvlText w:val="%2."/>
+      <w:lvlJc w:val="left"/>
+      <w:pPr>
+        <w:ind w:left="1440" w:hanging="360"/>
+      </w:pPr>
+    </w:lvl>
+    <w:lvl w:ilvl="2" w:tplc="0409001B" w:tentative="1">
+      <w:start w:val="1"/>
+      <w:numFmt w:val="lowerRoman"/>
+      <w:lvlText w:val="%3."/>
+      <w:lvlJc w:val="right"/>
+      <w:pPr>
+        <w:ind w:left="2160" w:hanging="180"/>
+      </w:pPr>
+    </w:lvl>
+    <w:lvl w:ilvl="3" w:tplc="0409000F" w:tentative="1">
+      <w:start w:val="1"/>
+      <w:numFmt w:val="decimal"/>
+      <w:lvlText w:val="%4."/>
+      <w:lvlJc w:val="left"/>
+      <w:pPr>
+        <w:ind w:left="2880" w:hanging="360"/>
+      </w:pPr>
+    </w:lvl>
+    <w:lvl w:ilvl="4" w:tplc="04090019" w:tentative="1">
+      <w:start w:val="1"/>
+      <w:numFmt w:val="lowerLetter"/>
+      <w:lvlText w:val="%5."/>
+      <w:lvlJc w:val="left"/>
+      <w:pPr>
+        <w:ind w:left="3600" w:hanging="360"/>
+      </w:pPr>
+    </w:lvl>
+    <w:lvl w:ilvl="5" w:tplc="0409001B" w:tentative="1">
+      <w:start w:val="1"/>
+      <w:numFmt w:val="lowerRoman"/>
+      <w:lvlText w:val="%6."/>
+      <w:lvlJc w:val="right"/>
+      <w:pPr>
+        <w:ind w:left="4320" w:hanging="180"/>
+      </w:pPr>
+    </w:lvl>
+    <w:lvl w:ilvl="6" w:tplc="0409000F" w:tentative="1">
+      <w:start w:val="1"/>
+      <w:numFmt w:val="decimal"/>
+      <w:lvlText w:val="%7."/>
+      <w:lvlJc w:val="left"/>
+      <w:pPr>
+        <w:ind w:left="5040" w:hanging="360"/>
+      </w:pPr>
+    </w:lvl>
+    <w:lvl w:ilvl="7" w:tplc="04090019" w:tentative="1">
+      <w:start w:val="1"/>
+      <w:numFmt w:val="lowerLetter"/>
+      <w:lvlText w:val="%8."/>
+      <w:lvlJc w:val="left"/>
+      <w:pPr>
+        <w:ind w:left="5760" w:hanging="360"/>
+      </w:pPr>
+    </w:lvl>
+    <w:lvl w:ilvl="8" w:tplc="0409001B" w:tentative="1">
+      <w:start w:val="1"/>
+      <w:numFmt w:val="lowerRoman"/>
+      <w:lvlText w:val="%9."/>
+      <w:lvlJc w:val="right"/>
+      <w:pPr>
+        <w:ind w:left="6480" w:hanging="180"/>
+      </w:pPr>
+    </w:lvl>
+  </w:abstractNum>
   <w:num w:numId="1">
+    <w:abstractNumId w:val="3"/>
+  </w:num>
+  <w:num w:numId="2">
+    <w:abstractNumId w:val="7"/>
+  </w:num>
+  <w:num w:numId="3">
+    <w:abstractNumId w:val="6"/>
+  </w:num>
+  <w:num w:numId="4">
     <w:abstractNumId w:val="2"/>
   </w:num>
-  <w:num w:numId="2">
-    <w:abstractNumId w:val="6"/>
+  <w:num w:numId="5">
+    <w:abstractNumId w:val="1"/>
   </w:num>
-  <w:num w:numId="3">
+  <w:num w:numId="6">
+    <w:abstractNumId w:val="4"/>
+  </w:num>
+  <w:num w:numId="7">
+    <w:abstractNumId w:val="8"/>
+  </w:num>
+  <w:num w:numId="8">
     <w:abstractNumId w:val="5"/>
   </w:num>
-  <w:num w:numId="4">
-    <w:abstractNumId w:val="1"/>
+  <w:num w:numId="9">
+    <w:abstractNumId w:val="9"/>
   </w:num>
-  <w:num w:numId="5">
+  <w:num w:numId="10">
     <w:abstractNumId w:val="0"/>
-  </w:num>
-  <w:num w:numId="6">
-    <w:abstractNumId w:val="3"/>
-  </w:num>
-  <w:num w:numId="7">
-    <w:abstractNumId w:val="7"/>
-  </w:num>
-  <w:num w:numId="8">
-    <w:abstractNumId w:val="4"/>
   </w:num>
 </w:numbering>
 </file>

</xml_diff>

<commit_message>
Added application layer packets to FAS
</commit_message>
<xml_diff>
--- a/docs/DOGE FAS.docx
+++ b/docs/DOGE FAS.docx
@@ -31,6 +31,36 @@
     </w:p>
     <w:p>
       <w:pPr>
+        <w:pStyle w:val="ListParagraph"/>
+        <w:numPr>
+          <w:ilvl w:val="0"/>
+          <w:numId w:val="11"/>
+        </w:numPr>
+      </w:pPr>
+      <w:r>
+        <w:t>Should READ REG NACK send back a</w:t>
+      </w:r>
+      <w:r>
+        <w:t>n</w:t>
+      </w:r>
+      <w:r>
+        <w:t xml:space="preserve"> address for the invalid range?</w:t>
+      </w:r>
+    </w:p>
+    <w:p>
+      <w:pPr>
+        <w:pStyle w:val="ListParagraph"/>
+        <w:numPr>
+          <w:ilvl w:val="0"/>
+          <w:numId w:val="11"/>
+        </w:numPr>
+      </w:pPr>
+      <w:r>
+        <w:t>Should WRITE REG NACK send back an address for the invalid range?</w:t>
+      </w:r>
+    </w:p>
+    <w:p>
+      <w:pPr>
         <w:pStyle w:val="Heading1"/>
       </w:pPr>
       <w:r>
@@ -64,6 +94,15 @@
       <w:pPr>
         <w:pStyle w:val="Heading3"/>
       </w:pPr>
+      <w:r>
+        <w:t xml:space="preserve">Data </w:t>
+      </w:r>
+      <w:r>
+        <w:t xml:space="preserve">Link </w:t>
+      </w:r>
+      <w:r>
+        <w:t xml:space="preserve">Layer </w:t>
+      </w:r>
       <w:r>
         <w:t>Packets</w:t>
       </w:r>
@@ -564,12 +603,7 @@
         <w:pStyle w:val="NoSpacing"/>
       </w:pPr>
       <w:r>
-        <w:t xml:space="preserve">TYPE = </w:t>
-      </w:r>
-      <w:bookmarkStart w:id="0" w:name="_GoBack"/>
-      <w:bookmarkEnd w:id="0"/>
-      <w:r>
-        <w:t>RAW PACKET</w:t>
+        <w:t>TYPE = RAW PACKET</w:t>
       </w:r>
     </w:p>
     <w:p>
@@ -1336,6 +1370,7 @@
               <w:pStyle w:val="NoSpacing"/>
             </w:pPr>
             <w:r>
+              <w:lastRenderedPageBreak/>
               <w:t>Name</w:t>
             </w:r>
           </w:p>
@@ -3680,6 +3715,7 @@
         <w:pStyle w:val="NoSpacing"/>
       </w:pPr>
       <w:r>
+        <w:lastRenderedPageBreak/>
         <w:t>ACK = FALSE</w:t>
       </w:r>
     </w:p>
@@ -3845,7 +3881,6 @@
           </w:tcPr>
           <w:p>
             <w:r>
-              <w:lastRenderedPageBreak/>
               <w:t>Name</w:t>
             </w:r>
           </w:p>
@@ -4863,6 +4898,1336 @@
     </w:p>
     <w:p>
       <w:pPr>
+        <w:pStyle w:val="Heading3"/>
+      </w:pPr>
+      <w:r>
+        <w:t xml:space="preserve">Application </w:t>
+      </w:r>
+      <w:r>
+        <w:t xml:space="preserve">Layer </w:t>
+      </w:r>
+      <w:r>
+        <w:t>Packets</w:t>
+      </w:r>
+    </w:p>
+    <w:p>
+      <w:pPr>
+        <w:pStyle w:val="Heading4"/>
+      </w:pPr>
+      <w:r>
+        <w:t>Command Packets</w:t>
+      </w:r>
+    </w:p>
+    <w:p>
+      <w:pPr>
+        <w:pStyle w:val="Heading5"/>
+      </w:pPr>
+      <w:r>
+        <w:t>Read Register Command</w:t>
+      </w:r>
+    </w:p>
+    <w:p>
+      <w:pPr>
+        <w:pStyle w:val="NoSpacing"/>
+      </w:pPr>
+      <w:r>
+        <w:t>CMD = READ REG</w:t>
+      </w:r>
+    </w:p>
+    <w:tbl>
+      <w:tblPr>
+        <w:tblStyle w:val="TableGrid"/>
+        <w:tblW w:w="0" w:type="auto"/>
+        <w:tblLook w:val="04A0" w:firstRow="1" w:lastRow="0" w:firstColumn="1" w:lastColumn="0" w:noHBand="0" w:noVBand="1"/>
+      </w:tblPr>
+      <w:tblGrid>
+        <w:gridCol w:w="1024"/>
+        <w:gridCol w:w="657"/>
+        <w:gridCol w:w="1044"/>
+      </w:tblGrid>
+      <w:tr>
+        <w:tc>
+          <w:tcPr>
+            <w:tcW w:w="0" w:type="auto"/>
+          </w:tcPr>
+          <w:p>
+            <w:r>
+              <w:t>Size(bits)</w:t>
+            </w:r>
+          </w:p>
+        </w:tc>
+        <w:tc>
+          <w:tcPr>
+            <w:tcW w:w="0" w:type="auto"/>
+          </w:tcPr>
+          <w:p>
+            <w:pPr>
+              <w:pStyle w:val="NoSpacing"/>
+            </w:pPr>
+            <w:r>
+              <w:t>8</w:t>
+            </w:r>
+          </w:p>
+        </w:tc>
+        <w:tc>
+          <w:tcPr>
+            <w:tcW w:w="0" w:type="auto"/>
+          </w:tcPr>
+          <w:p>
+            <w:pPr>
+              <w:pStyle w:val="NoSpacing"/>
+            </w:pPr>
+            <w:r>
+              <w:t xml:space="preserve"> 8</w:t>
+            </w:r>
+          </w:p>
+        </w:tc>
+      </w:tr>
+      <w:tr>
+        <w:tc>
+          <w:tcPr>
+            <w:tcW w:w="0" w:type="auto"/>
+          </w:tcPr>
+          <w:p>
+            <w:r>
+              <w:t>Name</w:t>
+            </w:r>
+          </w:p>
+        </w:tc>
+        <w:tc>
+          <w:tcPr>
+            <w:tcW w:w="0" w:type="auto"/>
+          </w:tcPr>
+          <w:p>
+            <w:pPr>
+              <w:pStyle w:val="NoSpacing"/>
+            </w:pPr>
+            <w:r>
+              <w:t>CMD</w:t>
+            </w:r>
+          </w:p>
+        </w:tc>
+        <w:tc>
+          <w:tcPr>
+            <w:tcW w:w="0" w:type="auto"/>
+          </w:tcPr>
+          <w:p>
+            <w:pPr>
+              <w:pStyle w:val="NoSpacing"/>
+            </w:pPr>
+            <w:r>
+              <w:t>ADDRESS</w:t>
+            </w:r>
+          </w:p>
+        </w:tc>
+      </w:tr>
+    </w:tbl>
+    <w:p>
+      <w:pPr>
+        <w:pStyle w:val="NoSpacing"/>
+      </w:pPr>
+    </w:p>
+    <w:p>
+      <w:pPr>
+        <w:pStyle w:val="Heading5"/>
+      </w:pPr>
+      <w:r>
+        <w:t>Read Register Response</w:t>
+      </w:r>
+      <w:r>
+        <w:t>s</w:t>
+      </w:r>
+    </w:p>
+    <w:p>
+      <w:pPr>
+        <w:pStyle w:val="NoSpacing"/>
+      </w:pPr>
+      <w:r>
+        <w:t>CMD = ACK</w:t>
+      </w:r>
+    </w:p>
+    <w:tbl>
+      <w:tblPr>
+        <w:tblStyle w:val="TableGrid"/>
+        <w:tblW w:w="0" w:type="auto"/>
+        <w:tblLook w:val="04A0" w:firstRow="1" w:lastRow="0" w:firstColumn="1" w:lastColumn="0" w:noHBand="0" w:noVBand="1"/>
+      </w:tblPr>
+      <w:tblGrid>
+        <w:gridCol w:w="1024"/>
+        <w:gridCol w:w="657"/>
+        <w:gridCol w:w="1044"/>
+        <w:gridCol w:w="714"/>
+      </w:tblGrid>
+      <w:tr>
+        <w:tc>
+          <w:tcPr>
+            <w:tcW w:w="0" w:type="auto"/>
+          </w:tcPr>
+          <w:p>
+            <w:pPr>
+              <w:pStyle w:val="NoSpacing"/>
+            </w:pPr>
+            <w:r>
+              <w:t>Size(bits)</w:t>
+            </w:r>
+          </w:p>
+        </w:tc>
+        <w:tc>
+          <w:tcPr>
+            <w:tcW w:w="0" w:type="auto"/>
+          </w:tcPr>
+          <w:p>
+            <w:pPr>
+              <w:pStyle w:val="NoSpacing"/>
+            </w:pPr>
+            <w:r>
+              <w:t>8</w:t>
+            </w:r>
+          </w:p>
+        </w:tc>
+        <w:tc>
+          <w:tcPr>
+            <w:tcW w:w="0" w:type="auto"/>
+          </w:tcPr>
+          <w:p>
+            <w:pPr>
+              <w:pStyle w:val="NoSpacing"/>
+            </w:pPr>
+            <w:r>
+              <w:t>8</w:t>
+            </w:r>
+          </w:p>
+        </w:tc>
+        <w:tc>
+          <w:tcPr>
+            <w:tcW w:w="0" w:type="auto"/>
+          </w:tcPr>
+          <w:p>
+            <w:pPr>
+              <w:pStyle w:val="NoSpacing"/>
+            </w:pPr>
+            <w:r>
+              <w:t>8</w:t>
+            </w:r>
+          </w:p>
+        </w:tc>
+      </w:tr>
+      <w:tr>
+        <w:tc>
+          <w:tcPr>
+            <w:tcW w:w="0" w:type="auto"/>
+          </w:tcPr>
+          <w:p>
+            <w:pPr>
+              <w:pStyle w:val="NoSpacing"/>
+            </w:pPr>
+            <w:r>
+              <w:t>Name</w:t>
+            </w:r>
+          </w:p>
+        </w:tc>
+        <w:tc>
+          <w:tcPr>
+            <w:tcW w:w="0" w:type="auto"/>
+          </w:tcPr>
+          <w:p>
+            <w:pPr>
+              <w:pStyle w:val="NoSpacing"/>
+            </w:pPr>
+            <w:r>
+              <w:t>CMD</w:t>
+            </w:r>
+          </w:p>
+        </w:tc>
+        <w:tc>
+          <w:tcPr>
+            <w:tcW w:w="0" w:type="auto"/>
+          </w:tcPr>
+          <w:p>
+            <w:pPr>
+              <w:pStyle w:val="NoSpacing"/>
+            </w:pPr>
+            <w:r>
+              <w:t>ADDRESS</w:t>
+            </w:r>
+          </w:p>
+        </w:tc>
+        <w:tc>
+          <w:tcPr>
+            <w:tcW w:w="0" w:type="auto"/>
+          </w:tcPr>
+          <w:p>
+            <w:pPr>
+              <w:pStyle w:val="NoSpacing"/>
+            </w:pPr>
+            <w:r>
+              <w:t>DATA</w:t>
+            </w:r>
+          </w:p>
+        </w:tc>
+      </w:tr>
+    </w:tbl>
+    <w:p>
+      <w:pPr>
+        <w:pStyle w:val="NoSpacing"/>
+      </w:pPr>
+    </w:p>
+    <w:p>
+      <w:pPr>
+        <w:pStyle w:val="NoSpacing"/>
+      </w:pPr>
+      <w:r>
+        <w:t>CMD = NACK</w:t>
+      </w:r>
+    </w:p>
+    <w:p>
+      <w:pPr>
+        <w:pStyle w:val="NoSpacing"/>
+      </w:pPr>
+      <w:r>
+        <w:t>ADDRESS = 0</w:t>
+      </w:r>
+    </w:p>
+    <w:p>
+      <w:pPr>
+        <w:pStyle w:val="NoSpacing"/>
+      </w:pPr>
+      <w:r>
+        <w:t>DATA = ERROR (ERROR RANGE)</w:t>
+      </w:r>
+    </w:p>
+    <w:tbl>
+      <w:tblPr>
+        <w:tblStyle w:val="TableGrid"/>
+        <w:tblW w:w="0" w:type="auto"/>
+        <w:tblLook w:val="04A0" w:firstRow="1" w:lastRow="0" w:firstColumn="1" w:lastColumn="0" w:noHBand="0" w:noVBand="1"/>
+      </w:tblPr>
+      <w:tblGrid>
+        <w:gridCol w:w="1024"/>
+        <w:gridCol w:w="657"/>
+        <w:gridCol w:w="1044"/>
+        <w:gridCol w:w="714"/>
+      </w:tblGrid>
+      <w:tr>
+        <w:tc>
+          <w:tcPr>
+            <w:tcW w:w="0" w:type="auto"/>
+          </w:tcPr>
+          <w:p>
+            <w:pPr>
+              <w:pStyle w:val="NoSpacing"/>
+            </w:pPr>
+            <w:r>
+              <w:t>Size(bits)</w:t>
+            </w:r>
+          </w:p>
+        </w:tc>
+        <w:tc>
+          <w:tcPr>
+            <w:tcW w:w="0" w:type="auto"/>
+          </w:tcPr>
+          <w:p>
+            <w:pPr>
+              <w:pStyle w:val="NoSpacing"/>
+            </w:pPr>
+            <w:r>
+              <w:t>8</w:t>
+            </w:r>
+          </w:p>
+        </w:tc>
+        <w:tc>
+          <w:tcPr>
+            <w:tcW w:w="0" w:type="auto"/>
+          </w:tcPr>
+          <w:p>
+            <w:pPr>
+              <w:pStyle w:val="NoSpacing"/>
+            </w:pPr>
+            <w:r>
+              <w:t>8</w:t>
+            </w:r>
+          </w:p>
+        </w:tc>
+        <w:tc>
+          <w:tcPr>
+            <w:tcW w:w="0" w:type="auto"/>
+          </w:tcPr>
+          <w:p>
+            <w:pPr>
+              <w:pStyle w:val="NoSpacing"/>
+            </w:pPr>
+            <w:r>
+              <w:t>8</w:t>
+            </w:r>
+          </w:p>
+        </w:tc>
+      </w:tr>
+      <w:tr>
+        <w:tc>
+          <w:tcPr>
+            <w:tcW w:w="0" w:type="auto"/>
+          </w:tcPr>
+          <w:p>
+            <w:pPr>
+              <w:pStyle w:val="NoSpacing"/>
+            </w:pPr>
+            <w:r>
+              <w:t>Name</w:t>
+            </w:r>
+          </w:p>
+        </w:tc>
+        <w:tc>
+          <w:tcPr>
+            <w:tcW w:w="0" w:type="auto"/>
+          </w:tcPr>
+          <w:p>
+            <w:pPr>
+              <w:pStyle w:val="NoSpacing"/>
+            </w:pPr>
+            <w:r>
+              <w:t>CMD</w:t>
+            </w:r>
+          </w:p>
+        </w:tc>
+        <w:tc>
+          <w:tcPr>
+            <w:tcW w:w="0" w:type="auto"/>
+          </w:tcPr>
+          <w:p>
+            <w:pPr>
+              <w:pStyle w:val="NoSpacing"/>
+            </w:pPr>
+            <w:r>
+              <w:t>ADDRESS</w:t>
+            </w:r>
+          </w:p>
+        </w:tc>
+        <w:tc>
+          <w:tcPr>
+            <w:tcW w:w="0" w:type="auto"/>
+          </w:tcPr>
+          <w:p>
+            <w:pPr>
+              <w:pStyle w:val="NoSpacing"/>
+            </w:pPr>
+            <w:r>
+              <w:t>DATA</w:t>
+            </w:r>
+          </w:p>
+        </w:tc>
+      </w:tr>
+    </w:tbl>
+    <w:p>
+      <w:pPr>
+        <w:pStyle w:val="NoSpacing"/>
+      </w:pPr>
+    </w:p>
+    <w:p>
+      <w:pPr>
+        <w:pStyle w:val="Heading5"/>
+      </w:pPr>
+      <w:r>
+        <w:t>Write Register Command</w:t>
+      </w:r>
+    </w:p>
+    <w:p>
+      <w:pPr>
+        <w:pStyle w:val="NoSpacing"/>
+      </w:pPr>
+      <w:r>
+        <w:t>CMD = WRITE REG</w:t>
+      </w:r>
+    </w:p>
+    <w:tbl>
+      <w:tblPr>
+        <w:tblStyle w:val="TableGrid"/>
+        <w:tblW w:w="0" w:type="auto"/>
+        <w:tblLook w:val="04A0" w:firstRow="1" w:lastRow="0" w:firstColumn="1" w:lastColumn="0" w:noHBand="0" w:noVBand="1"/>
+      </w:tblPr>
+      <w:tblGrid>
+        <w:gridCol w:w="1024"/>
+        <w:gridCol w:w="657"/>
+        <w:gridCol w:w="1044"/>
+        <w:gridCol w:w="714"/>
+      </w:tblGrid>
+      <w:tr>
+        <w:tc>
+          <w:tcPr>
+            <w:tcW w:w="0" w:type="auto"/>
+          </w:tcPr>
+          <w:p>
+            <w:r>
+              <w:t>Size(bits)</w:t>
+            </w:r>
+          </w:p>
+        </w:tc>
+        <w:tc>
+          <w:tcPr>
+            <w:tcW w:w="0" w:type="auto"/>
+          </w:tcPr>
+          <w:p>
+            <w:pPr>
+              <w:pStyle w:val="NoSpacing"/>
+            </w:pPr>
+            <w:r>
+              <w:t>8</w:t>
+            </w:r>
+          </w:p>
+        </w:tc>
+        <w:tc>
+          <w:tcPr>
+            <w:tcW w:w="0" w:type="auto"/>
+          </w:tcPr>
+          <w:p>
+            <w:pPr>
+              <w:pStyle w:val="NoSpacing"/>
+            </w:pPr>
+            <w:r>
+              <w:t xml:space="preserve"> 8</w:t>
+            </w:r>
+          </w:p>
+        </w:tc>
+        <w:tc>
+          <w:tcPr>
+            <w:tcW w:w="0" w:type="auto"/>
+          </w:tcPr>
+          <w:p>
+            <w:pPr>
+              <w:pStyle w:val="NoSpacing"/>
+            </w:pPr>
+            <w:r>
+              <w:t>8</w:t>
+            </w:r>
+          </w:p>
+        </w:tc>
+      </w:tr>
+      <w:tr>
+        <w:tc>
+          <w:tcPr>
+            <w:tcW w:w="0" w:type="auto"/>
+          </w:tcPr>
+          <w:p>
+            <w:r>
+              <w:t>Name</w:t>
+            </w:r>
+          </w:p>
+        </w:tc>
+        <w:tc>
+          <w:tcPr>
+            <w:tcW w:w="0" w:type="auto"/>
+          </w:tcPr>
+          <w:p>
+            <w:pPr>
+              <w:pStyle w:val="NoSpacing"/>
+            </w:pPr>
+            <w:r>
+              <w:t>CMD</w:t>
+            </w:r>
+          </w:p>
+        </w:tc>
+        <w:tc>
+          <w:tcPr>
+            <w:tcW w:w="0" w:type="auto"/>
+          </w:tcPr>
+          <w:p>
+            <w:pPr>
+              <w:pStyle w:val="NoSpacing"/>
+            </w:pPr>
+            <w:r>
+              <w:t>ADDRESS</w:t>
+            </w:r>
+          </w:p>
+        </w:tc>
+        <w:tc>
+          <w:tcPr>
+            <w:tcW w:w="0" w:type="auto"/>
+          </w:tcPr>
+          <w:p>
+            <w:pPr>
+              <w:pStyle w:val="NoSpacing"/>
+            </w:pPr>
+            <w:r>
+              <w:t>DATA</w:t>
+            </w:r>
+          </w:p>
+        </w:tc>
+      </w:tr>
+    </w:tbl>
+    <w:p>
+      <w:pPr>
+        <w:pStyle w:val="NoSpacing"/>
+      </w:pPr>
+    </w:p>
+    <w:p>
+      <w:pPr>
+        <w:pStyle w:val="Heading5"/>
+      </w:pPr>
+      <w:r>
+        <w:lastRenderedPageBreak/>
+        <w:t>Write Register Response</w:t>
+      </w:r>
+      <w:r>
+        <w:t>s</w:t>
+      </w:r>
+    </w:p>
+    <w:p>
+      <w:pPr>
+        <w:pStyle w:val="NoSpacing"/>
+      </w:pPr>
+      <w:r>
+        <w:t>CMD = ACK</w:t>
+      </w:r>
+    </w:p>
+    <w:tbl>
+      <w:tblPr>
+        <w:tblStyle w:val="TableGrid"/>
+        <w:tblW w:w="0" w:type="auto"/>
+        <w:tblLook w:val="04A0" w:firstRow="1" w:lastRow="0" w:firstColumn="1" w:lastColumn="0" w:noHBand="0" w:noVBand="1"/>
+      </w:tblPr>
+      <w:tblGrid>
+        <w:gridCol w:w="1024"/>
+        <w:gridCol w:w="657"/>
+        <w:gridCol w:w="1044"/>
+        <w:gridCol w:w="714"/>
+      </w:tblGrid>
+      <w:tr>
+        <w:tc>
+          <w:tcPr>
+            <w:tcW w:w="0" w:type="auto"/>
+          </w:tcPr>
+          <w:p>
+            <w:pPr>
+              <w:pStyle w:val="NoSpacing"/>
+            </w:pPr>
+            <w:r>
+              <w:t>Size(bits)</w:t>
+            </w:r>
+          </w:p>
+        </w:tc>
+        <w:tc>
+          <w:tcPr>
+            <w:tcW w:w="0" w:type="auto"/>
+          </w:tcPr>
+          <w:p>
+            <w:pPr>
+              <w:pStyle w:val="NoSpacing"/>
+            </w:pPr>
+            <w:r>
+              <w:t>8</w:t>
+            </w:r>
+          </w:p>
+        </w:tc>
+        <w:tc>
+          <w:tcPr>
+            <w:tcW w:w="0" w:type="auto"/>
+          </w:tcPr>
+          <w:p>
+            <w:pPr>
+              <w:pStyle w:val="NoSpacing"/>
+            </w:pPr>
+            <w:r>
+              <w:t>8</w:t>
+            </w:r>
+          </w:p>
+        </w:tc>
+        <w:tc>
+          <w:tcPr>
+            <w:tcW w:w="0" w:type="auto"/>
+          </w:tcPr>
+          <w:p>
+            <w:pPr>
+              <w:pStyle w:val="NoSpacing"/>
+            </w:pPr>
+            <w:r>
+              <w:t>8</w:t>
+            </w:r>
+          </w:p>
+        </w:tc>
+      </w:tr>
+      <w:tr>
+        <w:tc>
+          <w:tcPr>
+            <w:tcW w:w="0" w:type="auto"/>
+          </w:tcPr>
+          <w:p>
+            <w:pPr>
+              <w:pStyle w:val="NoSpacing"/>
+            </w:pPr>
+            <w:r>
+              <w:t>Name</w:t>
+            </w:r>
+          </w:p>
+        </w:tc>
+        <w:tc>
+          <w:tcPr>
+            <w:tcW w:w="0" w:type="auto"/>
+          </w:tcPr>
+          <w:p>
+            <w:pPr>
+              <w:pStyle w:val="NoSpacing"/>
+            </w:pPr>
+            <w:r>
+              <w:t>CMD</w:t>
+            </w:r>
+          </w:p>
+        </w:tc>
+        <w:tc>
+          <w:tcPr>
+            <w:tcW w:w="0" w:type="auto"/>
+          </w:tcPr>
+          <w:p>
+            <w:pPr>
+              <w:pStyle w:val="NoSpacing"/>
+            </w:pPr>
+            <w:r>
+              <w:t>ADDRESS</w:t>
+            </w:r>
+          </w:p>
+        </w:tc>
+        <w:tc>
+          <w:tcPr>
+            <w:tcW w:w="0" w:type="auto"/>
+          </w:tcPr>
+          <w:p>
+            <w:pPr>
+              <w:pStyle w:val="NoSpacing"/>
+            </w:pPr>
+            <w:r>
+              <w:t>DATA</w:t>
+            </w:r>
+          </w:p>
+        </w:tc>
+      </w:tr>
+    </w:tbl>
+    <w:p>
+      <w:pPr>
+        <w:pStyle w:val="NoSpacing"/>
+      </w:pPr>
+    </w:p>
+    <w:p>
+      <w:pPr>
+        <w:pStyle w:val="NoSpacing"/>
+      </w:pPr>
+      <w:r>
+        <w:t>CMD = NACK</w:t>
+      </w:r>
+    </w:p>
+    <w:p>
+      <w:pPr>
+        <w:pStyle w:val="NoSpacing"/>
+      </w:pPr>
+      <w:r>
+        <w:t>ADDRESS = 0</w:t>
+      </w:r>
+    </w:p>
+    <w:p>
+      <w:pPr>
+        <w:pStyle w:val="NoSpacing"/>
+      </w:pPr>
+      <w:r>
+        <w:t>DATA = ERROR (ERROR RANGE)</w:t>
+      </w:r>
+    </w:p>
+    <w:tbl>
+      <w:tblPr>
+        <w:tblStyle w:val="TableGrid"/>
+        <w:tblW w:w="0" w:type="auto"/>
+        <w:tblLook w:val="04A0" w:firstRow="1" w:lastRow="0" w:firstColumn="1" w:lastColumn="0" w:noHBand="0" w:noVBand="1"/>
+      </w:tblPr>
+      <w:tblGrid>
+        <w:gridCol w:w="1024"/>
+        <w:gridCol w:w="657"/>
+        <w:gridCol w:w="1044"/>
+        <w:gridCol w:w="714"/>
+      </w:tblGrid>
+      <w:tr>
+        <w:tc>
+          <w:tcPr>
+            <w:tcW w:w="0" w:type="auto"/>
+          </w:tcPr>
+          <w:p>
+            <w:pPr>
+              <w:pStyle w:val="NoSpacing"/>
+            </w:pPr>
+            <w:r>
+              <w:t>Size(bits)</w:t>
+            </w:r>
+          </w:p>
+        </w:tc>
+        <w:tc>
+          <w:tcPr>
+            <w:tcW w:w="0" w:type="auto"/>
+          </w:tcPr>
+          <w:p>
+            <w:pPr>
+              <w:pStyle w:val="NoSpacing"/>
+            </w:pPr>
+            <w:r>
+              <w:t>8</w:t>
+            </w:r>
+          </w:p>
+        </w:tc>
+        <w:tc>
+          <w:tcPr>
+            <w:tcW w:w="0" w:type="auto"/>
+          </w:tcPr>
+          <w:p>
+            <w:pPr>
+              <w:pStyle w:val="NoSpacing"/>
+            </w:pPr>
+            <w:r>
+              <w:t>8</w:t>
+            </w:r>
+          </w:p>
+        </w:tc>
+        <w:tc>
+          <w:tcPr>
+            <w:tcW w:w="0" w:type="auto"/>
+          </w:tcPr>
+          <w:p>
+            <w:pPr>
+              <w:pStyle w:val="NoSpacing"/>
+            </w:pPr>
+            <w:r>
+              <w:t>8</w:t>
+            </w:r>
+          </w:p>
+        </w:tc>
+      </w:tr>
+      <w:tr>
+        <w:tc>
+          <w:tcPr>
+            <w:tcW w:w="0" w:type="auto"/>
+          </w:tcPr>
+          <w:p>
+            <w:pPr>
+              <w:pStyle w:val="NoSpacing"/>
+            </w:pPr>
+            <w:r>
+              <w:t>Name</w:t>
+            </w:r>
+          </w:p>
+        </w:tc>
+        <w:tc>
+          <w:tcPr>
+            <w:tcW w:w="0" w:type="auto"/>
+          </w:tcPr>
+          <w:p>
+            <w:pPr>
+              <w:pStyle w:val="NoSpacing"/>
+            </w:pPr>
+            <w:r>
+              <w:t>CMD</w:t>
+            </w:r>
+          </w:p>
+        </w:tc>
+        <w:tc>
+          <w:tcPr>
+            <w:tcW w:w="0" w:type="auto"/>
+          </w:tcPr>
+          <w:p>
+            <w:pPr>
+              <w:pStyle w:val="NoSpacing"/>
+            </w:pPr>
+            <w:r>
+              <w:t>ADDRESS</w:t>
+            </w:r>
+          </w:p>
+        </w:tc>
+        <w:tc>
+          <w:tcPr>
+            <w:tcW w:w="0" w:type="auto"/>
+          </w:tcPr>
+          <w:p>
+            <w:pPr>
+              <w:pStyle w:val="NoSpacing"/>
+            </w:pPr>
+            <w:r>
+              <w:t>DATA</w:t>
+            </w:r>
+          </w:p>
+        </w:tc>
+      </w:tr>
+    </w:tbl>
+    <w:p>
+      <w:pPr>
+        <w:pStyle w:val="NoSpacing"/>
+      </w:pPr>
+    </w:p>
+    <w:p>
+      <w:pPr>
+        <w:pStyle w:val="Heading5"/>
+      </w:pPr>
+      <w:r>
+        <w:t>No operation (NOP) Command</w:t>
+      </w:r>
+    </w:p>
+    <w:p>
+      <w:pPr>
+        <w:pStyle w:val="NoSpacing"/>
+      </w:pPr>
+      <w:r>
+        <w:t>CMD = NOP</w:t>
+      </w:r>
+    </w:p>
+    <w:tbl>
+      <w:tblPr>
+        <w:tblStyle w:val="TableGrid"/>
+        <w:tblW w:w="0" w:type="auto"/>
+        <w:tblLook w:val="04A0" w:firstRow="1" w:lastRow="0" w:firstColumn="1" w:lastColumn="0" w:noHBand="0" w:noVBand="1"/>
+      </w:tblPr>
+      <w:tblGrid>
+        <w:gridCol w:w="1024"/>
+        <w:gridCol w:w="657"/>
+      </w:tblGrid>
+      <w:tr>
+        <w:tc>
+          <w:tcPr>
+            <w:tcW w:w="0" w:type="auto"/>
+          </w:tcPr>
+          <w:p>
+            <w:pPr>
+              <w:pStyle w:val="NoSpacing"/>
+            </w:pPr>
+            <w:r>
+              <w:t>Size(bits)</w:t>
+            </w:r>
+          </w:p>
+        </w:tc>
+        <w:tc>
+          <w:tcPr>
+            <w:tcW w:w="0" w:type="auto"/>
+          </w:tcPr>
+          <w:p>
+            <w:pPr>
+              <w:pStyle w:val="NoSpacing"/>
+            </w:pPr>
+            <w:r>
+              <w:t>8</w:t>
+            </w:r>
+          </w:p>
+        </w:tc>
+      </w:tr>
+      <w:tr>
+        <w:tc>
+          <w:tcPr>
+            <w:tcW w:w="0" w:type="auto"/>
+          </w:tcPr>
+          <w:p>
+            <w:pPr>
+              <w:pStyle w:val="NoSpacing"/>
+            </w:pPr>
+            <w:r>
+              <w:t>Name</w:t>
+            </w:r>
+          </w:p>
+        </w:tc>
+        <w:tc>
+          <w:tcPr>
+            <w:tcW w:w="0" w:type="auto"/>
+          </w:tcPr>
+          <w:p>
+            <w:pPr>
+              <w:pStyle w:val="NoSpacing"/>
+            </w:pPr>
+            <w:r>
+              <w:t>CMD</w:t>
+            </w:r>
+          </w:p>
+        </w:tc>
+      </w:tr>
+    </w:tbl>
+    <w:p>
+      <w:r>
+        <w:br/>
+        <w:t>No Responses</w:t>
+      </w:r>
+    </w:p>
+    <w:p>
+      <w:pPr>
+        <w:pStyle w:val="Heading5"/>
+      </w:pPr>
+      <w:r>
+        <w:t>Unknown Command</w:t>
+      </w:r>
+    </w:p>
+    <w:p>
+      <w:pPr>
+        <w:pStyle w:val="NoSpacing"/>
+      </w:pPr>
+      <w:r>
+        <w:t>Packet contains an unimplemented command. Full application packet fields shown below.</w:t>
+      </w:r>
+    </w:p>
+    <w:p>
+      <w:pPr>
+        <w:pStyle w:val="NoSpacing"/>
+      </w:pPr>
+      <w:r>
+        <w:t>CMD = UNKNOWN</w:t>
+      </w:r>
+    </w:p>
+    <w:tbl>
+      <w:tblPr>
+        <w:tblStyle w:val="TableGrid"/>
+        <w:tblW w:w="0" w:type="auto"/>
+        <w:tblLook w:val="04A0" w:firstRow="1" w:lastRow="0" w:firstColumn="1" w:lastColumn="0" w:noHBand="0" w:noVBand="1"/>
+      </w:tblPr>
+      <w:tblGrid>
+        <w:gridCol w:w="1024"/>
+        <w:gridCol w:w="657"/>
+        <w:gridCol w:w="1044"/>
+        <w:gridCol w:w="714"/>
+        <w:gridCol w:w="1526"/>
+        <w:gridCol w:w="1065"/>
+        <w:gridCol w:w="1139"/>
+      </w:tblGrid>
+      <w:tr>
+        <w:tc>
+          <w:tcPr>
+            <w:tcW w:w="0" w:type="auto"/>
+          </w:tcPr>
+          <w:p>
+            <w:r>
+              <w:t>Size(bits)</w:t>
+            </w:r>
+          </w:p>
+        </w:tc>
+        <w:tc>
+          <w:tcPr>
+            <w:tcW w:w="0" w:type="auto"/>
+          </w:tcPr>
+          <w:p>
+            <w:pPr>
+              <w:pStyle w:val="NoSpacing"/>
+            </w:pPr>
+            <w:r>
+              <w:t>8</w:t>
+            </w:r>
+          </w:p>
+        </w:tc>
+        <w:tc>
+          <w:tcPr>
+            <w:tcW w:w="0" w:type="auto"/>
+          </w:tcPr>
+          <w:p>
+            <w:pPr>
+              <w:pStyle w:val="NoSpacing"/>
+            </w:pPr>
+            <w:r>
+              <w:t xml:space="preserve"> 8</w:t>
+            </w:r>
+          </w:p>
+        </w:tc>
+        <w:tc>
+          <w:tcPr>
+            <w:tcW w:w="0" w:type="auto"/>
+          </w:tcPr>
+          <w:p>
+            <w:pPr>
+              <w:pStyle w:val="NoSpacing"/>
+            </w:pPr>
+            <w:r>
+              <w:t>8</w:t>
+            </w:r>
+          </w:p>
+        </w:tc>
+        <w:tc>
+          <w:tcPr>
+            <w:tcW w:w="0" w:type="auto"/>
+          </w:tcPr>
+          <w:p>
+            <w:pPr>
+              <w:pStyle w:val="NoSpacing"/>
+            </w:pPr>
+            <w:r>
+              <w:t>8</w:t>
+            </w:r>
+          </w:p>
+        </w:tc>
+        <w:tc>
+          <w:tcPr>
+            <w:tcW w:w="0" w:type="auto"/>
+          </w:tcPr>
+          <w:p>
+            <w:pPr>
+              <w:pStyle w:val="NoSpacing"/>
+            </w:pPr>
+            <w:r>
+              <w:t>128</w:t>
+            </w:r>
+          </w:p>
+        </w:tc>
+        <w:tc>
+          <w:tcPr>
+            <w:tcW w:w="0" w:type="auto"/>
+          </w:tcPr>
+          <w:p>
+            <w:pPr>
+              <w:pStyle w:val="NoSpacing"/>
+            </w:pPr>
+            <w:r>
+              <w:t>16</w:t>
+            </w:r>
+          </w:p>
+        </w:tc>
+      </w:tr>
+      <w:tr>
+        <w:tc>
+          <w:tcPr>
+            <w:tcW w:w="0" w:type="auto"/>
+          </w:tcPr>
+          <w:p>
+            <w:r>
+              <w:t>Name</w:t>
+            </w:r>
+          </w:p>
+        </w:tc>
+        <w:tc>
+          <w:tcPr>
+            <w:tcW w:w="0" w:type="auto"/>
+          </w:tcPr>
+          <w:p>
+            <w:pPr>
+              <w:pStyle w:val="NoSpacing"/>
+            </w:pPr>
+            <w:r>
+              <w:t>CMD</w:t>
+            </w:r>
+          </w:p>
+        </w:tc>
+        <w:tc>
+          <w:tcPr>
+            <w:tcW w:w="0" w:type="auto"/>
+          </w:tcPr>
+          <w:p>
+            <w:pPr>
+              <w:pStyle w:val="NoSpacing"/>
+            </w:pPr>
+            <w:r>
+              <w:t>ADDRESS</w:t>
+            </w:r>
+          </w:p>
+        </w:tc>
+        <w:tc>
+          <w:tcPr>
+            <w:tcW w:w="0" w:type="auto"/>
+          </w:tcPr>
+          <w:p>
+            <w:pPr>
+              <w:pStyle w:val="NoSpacing"/>
+            </w:pPr>
+            <w:r>
+              <w:t>DATA</w:t>
+            </w:r>
+          </w:p>
+        </w:tc>
+        <w:tc>
+          <w:tcPr>
+            <w:tcW w:w="0" w:type="auto"/>
+          </w:tcPr>
+          <w:p>
+            <w:pPr>
+              <w:pStyle w:val="NoSpacing"/>
+            </w:pPr>
+            <w:r>
+              <w:t>BYTE NUMBER</w:t>
+            </w:r>
+          </w:p>
+        </w:tc>
+        <w:tc>
+          <w:tcPr>
+            <w:tcW w:w="0" w:type="auto"/>
+          </w:tcPr>
+          <w:p>
+            <w:pPr>
+              <w:pStyle w:val="NoSpacing"/>
+            </w:pPr>
+            <w:r>
+              <w:t>PAYLOAD</w:t>
+            </w:r>
+          </w:p>
+        </w:tc>
+        <w:tc>
+          <w:tcPr>
+            <w:tcW w:w="0" w:type="auto"/>
+          </w:tcPr>
+          <w:p>
+            <w:pPr>
+              <w:pStyle w:val="NoSpacing"/>
+            </w:pPr>
+            <w:r>
+              <w:t>RESERVED</w:t>
+            </w:r>
+          </w:p>
+        </w:tc>
+      </w:tr>
+    </w:tbl>
+    <w:p/>
+    <w:p>
+      <w:pPr>
+        <w:pStyle w:val="Heading5"/>
+      </w:pPr>
+      <w:r>
+        <w:t>Unknown Command Responses</w:t>
+      </w:r>
+    </w:p>
+    <w:p>
+      <w:pPr>
+        <w:pStyle w:val="NoSpacing"/>
+      </w:pPr>
+      <w:r>
+        <w:t>CMD = NACK</w:t>
+      </w:r>
+      <w:bookmarkStart w:id="0" w:name="_GoBack"/>
+      <w:bookmarkEnd w:id="0"/>
+    </w:p>
+    <w:p>
+      <w:pPr>
+        <w:pStyle w:val="NoSpacing"/>
+      </w:pPr>
+      <w:r>
+        <w:t>ADDRESS = 0</w:t>
+      </w:r>
+    </w:p>
+    <w:p>
+      <w:pPr>
+        <w:pStyle w:val="NoSpacing"/>
+      </w:pPr>
+      <w:r>
+        <w:t xml:space="preserve">DATA = ERROR (ERROR </w:t>
+      </w:r>
+      <w:r>
+        <w:t>COMMAND</w:t>
+      </w:r>
+      <w:r>
+        <w:t>)</w:t>
+      </w:r>
+    </w:p>
+    <w:tbl>
+      <w:tblPr>
+        <w:tblStyle w:val="TableGrid"/>
+        <w:tblW w:w="0" w:type="auto"/>
+        <w:tblLook w:val="04A0" w:firstRow="1" w:lastRow="0" w:firstColumn="1" w:lastColumn="0" w:noHBand="0" w:noVBand="1"/>
+      </w:tblPr>
+      <w:tblGrid>
+        <w:gridCol w:w="1024"/>
+        <w:gridCol w:w="657"/>
+        <w:gridCol w:w="1044"/>
+        <w:gridCol w:w="714"/>
+      </w:tblGrid>
+      <w:tr>
+        <w:tc>
+          <w:tcPr>
+            <w:tcW w:w="0" w:type="auto"/>
+          </w:tcPr>
+          <w:p>
+            <w:pPr>
+              <w:pStyle w:val="NoSpacing"/>
+            </w:pPr>
+            <w:r>
+              <w:t>Size(bits)</w:t>
+            </w:r>
+          </w:p>
+        </w:tc>
+        <w:tc>
+          <w:tcPr>
+            <w:tcW w:w="0" w:type="auto"/>
+          </w:tcPr>
+          <w:p>
+            <w:pPr>
+              <w:pStyle w:val="NoSpacing"/>
+            </w:pPr>
+            <w:r>
+              <w:t>8</w:t>
+            </w:r>
+          </w:p>
+        </w:tc>
+        <w:tc>
+          <w:tcPr>
+            <w:tcW w:w="0" w:type="auto"/>
+          </w:tcPr>
+          <w:p>
+            <w:pPr>
+              <w:pStyle w:val="NoSpacing"/>
+            </w:pPr>
+            <w:r>
+              <w:t>8</w:t>
+            </w:r>
+          </w:p>
+        </w:tc>
+        <w:tc>
+          <w:tcPr>
+            <w:tcW w:w="0" w:type="auto"/>
+          </w:tcPr>
+          <w:p>
+            <w:pPr>
+              <w:pStyle w:val="NoSpacing"/>
+            </w:pPr>
+            <w:r>
+              <w:t>8</w:t>
+            </w:r>
+          </w:p>
+        </w:tc>
+      </w:tr>
+      <w:tr>
+        <w:tc>
+          <w:tcPr>
+            <w:tcW w:w="0" w:type="auto"/>
+          </w:tcPr>
+          <w:p>
+            <w:pPr>
+              <w:pStyle w:val="NoSpacing"/>
+            </w:pPr>
+            <w:r>
+              <w:t>Name</w:t>
+            </w:r>
+          </w:p>
+        </w:tc>
+        <w:tc>
+          <w:tcPr>
+            <w:tcW w:w="0" w:type="auto"/>
+          </w:tcPr>
+          <w:p>
+            <w:pPr>
+              <w:pStyle w:val="NoSpacing"/>
+            </w:pPr>
+            <w:r>
+              <w:t>CMD</w:t>
+            </w:r>
+          </w:p>
+        </w:tc>
+        <w:tc>
+          <w:tcPr>
+            <w:tcW w:w="0" w:type="auto"/>
+          </w:tcPr>
+          <w:p>
+            <w:pPr>
+              <w:pStyle w:val="NoSpacing"/>
+            </w:pPr>
+            <w:r>
+              <w:t>ADDRESS</w:t>
+            </w:r>
+          </w:p>
+        </w:tc>
+        <w:tc>
+          <w:tcPr>
+            <w:tcW w:w="0" w:type="auto"/>
+          </w:tcPr>
+          <w:p>
+            <w:pPr>
+              <w:pStyle w:val="NoSpacing"/>
+            </w:pPr>
+            <w:r>
+              <w:t>DATA</w:t>
+            </w:r>
+          </w:p>
+        </w:tc>
+      </w:tr>
+    </w:tbl>
+    <w:p/>
+    <w:p>
+      <w:pPr>
         <w:pStyle w:val="Heading2"/>
       </w:pPr>
       <w:r>
@@ -4963,6 +6328,7 @@
         </w:numPr>
       </w:pPr>
       <w:r>
+        <w:lastRenderedPageBreak/>
         <w:t xml:space="preserve">Signaling broadcast packets do </w:t>
       </w:r>
       <w:r>
@@ -5097,7 +6463,6 @@
         </w:numPr>
       </w:pPr>
       <w:r>
-        <w:lastRenderedPageBreak/>
         <w:t>Check the signaling node's id for neighbor table inclusion</w:t>
       </w:r>
       <w:r>
@@ -5479,6 +6844,7 @@
         </w:numPr>
       </w:pPr>
       <w:r>
+        <w:lastRenderedPageBreak/>
         <w:t xml:space="preserve">If an </w:t>
       </w:r>
       <w:r>
@@ -5716,7 +7082,6 @@
         </w:numPr>
       </w:pPr>
       <w:r>
-        <w:lastRenderedPageBreak/>
         <w:t xml:space="preserve">Calculate the </w:t>
       </w:r>
       <w:r>
@@ -6027,6 +7392,7 @@
         </w:numPr>
       </w:pPr>
       <w:r>
+        <w:lastRenderedPageBreak/>
         <w:t>If the rx packet queue is not full, the radio driver shall</w:t>
       </w:r>
       <w:r>
@@ -6168,6 +7534,95 @@
 <file path=word/numbering.xml><?xml version="1.0" encoding="utf-8"?>
 <w:numbering xmlns:wpc="http://schemas.microsoft.com/office/word/2010/wordprocessingCanvas" xmlns:mc="http://schemas.openxmlformats.org/markup-compatibility/2006" xmlns:o="urn:schemas-microsoft-com:office:office" xmlns:r="http://schemas.openxmlformats.org/officeDocument/2006/relationships" xmlns:m="http://schemas.openxmlformats.org/officeDocument/2006/math" xmlns:v="urn:schemas-microsoft-com:vml" xmlns:wp14="http://schemas.microsoft.com/office/word/2010/wordprocessingDrawing" xmlns:wp="http://schemas.openxmlformats.org/drawingml/2006/wordprocessingDrawing" xmlns:w10="urn:schemas-microsoft-com:office:word" xmlns:w="http://schemas.openxmlformats.org/wordprocessingml/2006/main" xmlns:w14="http://schemas.microsoft.com/office/word/2010/wordml" xmlns:w15="http://schemas.microsoft.com/office/word/2012/wordml" xmlns:wpg="http://schemas.microsoft.com/office/word/2010/wordprocessingGroup" xmlns:wpi="http://schemas.microsoft.com/office/word/2010/wordprocessingInk" xmlns:wne="http://schemas.microsoft.com/office/word/2006/wordml" xmlns:wps="http://schemas.microsoft.com/office/word/2010/wordprocessingShape" mc:Ignorable="w14 w15 wp14">
   <w:abstractNum w:abstractNumId="0">
+    <w:nsid w:val="032E33B9"/>
+    <w:multiLevelType w:val="hybridMultilevel"/>
+    <w:tmpl w:val="EB3C08DE"/>
+    <w:lvl w:ilvl="0" w:tplc="0409000F">
+      <w:start w:val="1"/>
+      <w:numFmt w:val="decimal"/>
+      <w:lvlText w:val="%1."/>
+      <w:lvlJc w:val="left"/>
+      <w:pPr>
+        <w:ind w:left="720" w:hanging="360"/>
+      </w:pPr>
+      <w:rPr>
+        <w:rFonts w:hint="default"/>
+      </w:rPr>
+    </w:lvl>
+    <w:lvl w:ilvl="1" w:tplc="04090019" w:tentative="1">
+      <w:start w:val="1"/>
+      <w:numFmt w:val="lowerLetter"/>
+      <w:lvlText w:val="%2."/>
+      <w:lvlJc w:val="left"/>
+      <w:pPr>
+        <w:ind w:left="1440" w:hanging="360"/>
+      </w:pPr>
+    </w:lvl>
+    <w:lvl w:ilvl="2" w:tplc="0409001B" w:tentative="1">
+      <w:start w:val="1"/>
+      <w:numFmt w:val="lowerRoman"/>
+      <w:lvlText w:val="%3."/>
+      <w:lvlJc w:val="right"/>
+      <w:pPr>
+        <w:ind w:left="2160" w:hanging="180"/>
+      </w:pPr>
+    </w:lvl>
+    <w:lvl w:ilvl="3" w:tplc="0409000F" w:tentative="1">
+      <w:start w:val="1"/>
+      <w:numFmt w:val="decimal"/>
+      <w:lvlText w:val="%4."/>
+      <w:lvlJc w:val="left"/>
+      <w:pPr>
+        <w:ind w:left="2880" w:hanging="360"/>
+      </w:pPr>
+    </w:lvl>
+    <w:lvl w:ilvl="4" w:tplc="04090019" w:tentative="1">
+      <w:start w:val="1"/>
+      <w:numFmt w:val="lowerLetter"/>
+      <w:lvlText w:val="%5."/>
+      <w:lvlJc w:val="left"/>
+      <w:pPr>
+        <w:ind w:left="3600" w:hanging="360"/>
+      </w:pPr>
+    </w:lvl>
+    <w:lvl w:ilvl="5" w:tplc="0409001B" w:tentative="1">
+      <w:start w:val="1"/>
+      <w:numFmt w:val="lowerRoman"/>
+      <w:lvlText w:val="%6."/>
+      <w:lvlJc w:val="right"/>
+      <w:pPr>
+        <w:ind w:left="4320" w:hanging="180"/>
+      </w:pPr>
+    </w:lvl>
+    <w:lvl w:ilvl="6" w:tplc="0409000F" w:tentative="1">
+      <w:start w:val="1"/>
+      <w:numFmt w:val="decimal"/>
+      <w:lvlText w:val="%7."/>
+      <w:lvlJc w:val="left"/>
+      <w:pPr>
+        <w:ind w:left="5040" w:hanging="360"/>
+      </w:pPr>
+    </w:lvl>
+    <w:lvl w:ilvl="7" w:tplc="04090019" w:tentative="1">
+      <w:start w:val="1"/>
+      <w:numFmt w:val="lowerLetter"/>
+      <w:lvlText w:val="%8."/>
+      <w:lvlJc w:val="left"/>
+      <w:pPr>
+        <w:ind w:left="5760" w:hanging="360"/>
+      </w:pPr>
+    </w:lvl>
+    <w:lvl w:ilvl="8" w:tplc="0409001B" w:tentative="1">
+      <w:start w:val="1"/>
+      <w:numFmt w:val="lowerRoman"/>
+      <w:lvlText w:val="%9."/>
+      <w:lvlJc w:val="right"/>
+      <w:pPr>
+        <w:ind w:left="6480" w:hanging="180"/>
+      </w:pPr>
+    </w:lvl>
+  </w:abstractNum>
+  <w:abstractNum w:abstractNumId="1">
     <w:nsid w:val="0413699B"/>
     <w:multiLevelType w:val="hybridMultilevel"/>
     <w:tmpl w:val="3574032C"/>
@@ -6256,7 +7711,7 @@
       </w:pPr>
     </w:lvl>
   </w:abstractNum>
-  <w:abstractNum w:abstractNumId="1">
+  <w:abstractNum w:abstractNumId="2">
     <w:nsid w:val="0E0166A6"/>
     <w:multiLevelType w:val="hybridMultilevel"/>
     <w:tmpl w:val="AED81258"/>
@@ -6342,7 +7797,7 @@
       </w:pPr>
     </w:lvl>
   </w:abstractNum>
-  <w:abstractNum w:abstractNumId="2">
+  <w:abstractNum w:abstractNumId="3">
     <w:nsid w:val="111E7270"/>
     <w:multiLevelType w:val="hybridMultilevel"/>
     <w:tmpl w:val="042C8094"/>
@@ -6431,7 +7886,7 @@
       </w:pPr>
     </w:lvl>
   </w:abstractNum>
-  <w:abstractNum w:abstractNumId="3">
+  <w:abstractNum w:abstractNumId="4">
     <w:nsid w:val="178A3EBF"/>
     <w:multiLevelType w:val="hybridMultilevel"/>
     <w:tmpl w:val="AED81258"/>
@@ -6517,7 +7972,7 @@
       </w:pPr>
     </w:lvl>
   </w:abstractNum>
-  <w:abstractNum w:abstractNumId="4">
+  <w:abstractNum w:abstractNumId="5">
     <w:nsid w:val="1EBE1DBA"/>
     <w:multiLevelType w:val="hybridMultilevel"/>
     <w:tmpl w:val="13A4BAB2"/>
@@ -6606,7 +8061,7 @@
       </w:pPr>
     </w:lvl>
   </w:abstractNum>
-  <w:abstractNum w:abstractNumId="5">
+  <w:abstractNum w:abstractNumId="6">
     <w:nsid w:val="4657428F"/>
     <w:multiLevelType w:val="hybridMultilevel"/>
     <w:tmpl w:val="5600A876"/>
@@ -6719,7 +8174,7 @@
       </w:rPr>
     </w:lvl>
   </w:abstractNum>
-  <w:abstractNum w:abstractNumId="6">
+  <w:abstractNum w:abstractNumId="7">
     <w:nsid w:val="498C310C"/>
     <w:multiLevelType w:val="hybridMultilevel"/>
     <w:tmpl w:val="727A4B12"/>
@@ -6808,7 +8263,7 @@
       </w:pPr>
     </w:lvl>
   </w:abstractNum>
-  <w:abstractNum w:abstractNumId="7">
+  <w:abstractNum w:abstractNumId="8">
     <w:nsid w:val="4FAE0DD3"/>
     <w:multiLevelType w:val="hybridMultilevel"/>
     <w:tmpl w:val="C620602E"/>
@@ -6897,7 +8352,7 @@
       </w:pPr>
     </w:lvl>
   </w:abstractNum>
-  <w:abstractNum w:abstractNumId="8">
+  <w:abstractNum w:abstractNumId="9">
     <w:nsid w:val="6360344C"/>
     <w:multiLevelType w:val="hybridMultilevel"/>
     <w:tmpl w:val="ED580AE0"/>
@@ -6986,7 +8441,7 @@
       </w:pPr>
     </w:lvl>
   </w:abstractNum>
-  <w:abstractNum w:abstractNumId="9">
+  <w:abstractNum w:abstractNumId="10">
     <w:nsid w:val="705247E6"/>
     <w:multiLevelType w:val="hybridMultilevel"/>
     <w:tmpl w:val="A84CF244"/>
@@ -7076,33 +8531,36 @@
     </w:lvl>
   </w:abstractNum>
   <w:num w:numId="1">
+    <w:abstractNumId w:val="4"/>
+  </w:num>
+  <w:num w:numId="2">
+    <w:abstractNumId w:val="8"/>
+  </w:num>
+  <w:num w:numId="3">
+    <w:abstractNumId w:val="7"/>
+  </w:num>
+  <w:num w:numId="4">
     <w:abstractNumId w:val="3"/>
   </w:num>
-  <w:num w:numId="2">
-    <w:abstractNumId w:val="7"/>
+  <w:num w:numId="5">
+    <w:abstractNumId w:val="2"/>
   </w:num>
-  <w:num w:numId="3">
+  <w:num w:numId="6">
+    <w:abstractNumId w:val="5"/>
+  </w:num>
+  <w:num w:numId="7">
+    <w:abstractNumId w:val="9"/>
+  </w:num>
+  <w:num w:numId="8">
     <w:abstractNumId w:val="6"/>
   </w:num>
-  <w:num w:numId="4">
-    <w:abstractNumId w:val="2"/>
+  <w:num w:numId="9">
+    <w:abstractNumId w:val="10"/>
   </w:num>
-  <w:num w:numId="5">
+  <w:num w:numId="10">
     <w:abstractNumId w:val="1"/>
   </w:num>
-  <w:num w:numId="6">
-    <w:abstractNumId w:val="4"/>
-  </w:num>
-  <w:num w:numId="7">
-    <w:abstractNumId w:val="8"/>
-  </w:num>
-  <w:num w:numId="8">
-    <w:abstractNumId w:val="5"/>
-  </w:num>
-  <w:num w:numId="9">
-    <w:abstractNumId w:val="9"/>
-  </w:num>
-  <w:num w:numId="10">
+  <w:num w:numId="11">
     <w:abstractNumId w:val="0"/>
   </w:num>
 </w:numbering>
@@ -7609,6 +9067,26 @@
       <w:color w:val="2E74B5" w:themeColor="accent1" w:themeShade="BF"/>
     </w:rPr>
   </w:style>
+  <w:style w:type="paragraph" w:styleId="Heading6">
+    <w:name w:val="heading 6"/>
+    <w:basedOn w:val="Normal"/>
+    <w:next w:val="Normal"/>
+    <w:link w:val="Heading6Char"/>
+    <w:uiPriority w:val="9"/>
+    <w:unhideWhenUsed/>
+    <w:qFormat/>
+    <w:rsid w:val="008C1C5B"/>
+    <w:pPr>
+      <w:keepNext/>
+      <w:keepLines/>
+      <w:spacing w:before="40" w:after="0"/>
+      <w:outlineLvl w:val="5"/>
+    </w:pPr>
+    <w:rPr>
+      <w:rFonts w:asciiTheme="majorHAnsi" w:eastAsiaTheme="majorEastAsia" w:hAnsiTheme="majorHAnsi" w:cstheme="majorBidi"/>
+      <w:color w:val="1F4D78" w:themeColor="accent1" w:themeShade="7F"/>
+    </w:rPr>
+  </w:style>
   <w:style w:type="character" w:default="1" w:styleId="DefaultParagraphFont">
     <w:name w:val="Default Paragraph Font"/>
     <w:uiPriority w:val="1"/>
@@ -7819,6 +9297,17 @@
     <w:rPr>
       <w:rFonts w:asciiTheme="majorHAnsi" w:eastAsiaTheme="majorEastAsia" w:hAnsiTheme="majorHAnsi" w:cstheme="majorBidi"/>
       <w:color w:val="2E74B5" w:themeColor="accent1" w:themeShade="BF"/>
+    </w:rPr>
+  </w:style>
+  <w:style w:type="character" w:customStyle="1" w:styleId="Heading6Char">
+    <w:name w:val="Heading 6 Char"/>
+    <w:basedOn w:val="DefaultParagraphFont"/>
+    <w:link w:val="Heading6"/>
+    <w:uiPriority w:val="9"/>
+    <w:rsid w:val="008C1C5B"/>
+    <w:rPr>
+      <w:rFonts w:asciiTheme="majorHAnsi" w:eastAsiaTheme="majorEastAsia" w:hAnsiTheme="majorHAnsi" w:cstheme="majorBidi"/>
+      <w:color w:val="1F4D78" w:themeColor="accent1" w:themeShade="7F"/>
     </w:rPr>
   </w:style>
 </w:styles>

</xml_diff>

<commit_message>
Add Raw Packet Error type to distinguish raw packet application layer acknowledgments from link layer ones
</commit_message>
<xml_diff>
--- a/docs/DOGE FAS.docx
+++ b/docs/DOGE FAS.docx
@@ -172,7 +172,12 @@
         </w:numPr>
       </w:pPr>
       <w:r>
-        <w:t>SH SRC – Single Hop source.</w:t>
+        <w:t xml:space="preserve">SH </w:t>
+      </w:r>
+      <w:bookmarkStart w:id="0" w:name="_GoBack"/>
+      <w:bookmarkEnd w:id="0"/>
+      <w:r>
+        <w:t>SRC – Single Hop source.</w:t>
       </w:r>
     </w:p>
     <w:p>
@@ -311,9 +316,39 @@
     </w:p>
     <w:p>
       <w:pPr>
+        <w:pStyle w:val="Heading5"/>
+      </w:pPr>
+      <w:r>
+        <w:t>Description</w:t>
+      </w:r>
+    </w:p>
+    <w:p>
+      <w:pPr>
         <w:pStyle w:val="NoSpacing"/>
       </w:pPr>
       <w:r>
+        <w:t xml:space="preserve">Raw packets </w:t>
+      </w:r>
+      <w:r>
+        <w:t xml:space="preserve">are variable sized packets used </w:t>
+      </w:r>
+      <w:r>
+        <w:t xml:space="preserve">by the </w:t>
+      </w:r>
+      <w:r>
+        <w:t>application layer.</w:t>
+      </w:r>
+    </w:p>
+    <w:p>
+      <w:pPr>
+        <w:pStyle w:val="NoSpacing"/>
+      </w:pPr>
+    </w:p>
+    <w:p>
+      <w:pPr>
+        <w:pStyle w:val="NoSpacing"/>
+      </w:pPr>
+      <w:r>
         <w:t xml:space="preserve">TYPE = </w:t>
       </w:r>
       <w:r>
@@ -328,7 +363,13 @@
         <w:pStyle w:val="NoSpacing"/>
       </w:pPr>
       <w:r>
-        <w:t>ACK = FALSE</w:t>
+        <w:t xml:space="preserve">ACK = </w:t>
+      </w:r>
+      <w:r>
+        <w:t>TRUE/</w:t>
+      </w:r>
+      <w:r>
+        <w:t>FALSE</w:t>
       </w:r>
     </w:p>
     <w:tbl>
@@ -713,10 +754,42 @@
     </w:p>
     <w:p>
       <w:pPr>
+        <w:pStyle w:val="Heading4"/>
+      </w:pPr>
+      <w:r>
+        <w:t>Raw Packet Error</w:t>
+      </w:r>
+    </w:p>
+    <w:p>
+      <w:pPr>
+        <w:pStyle w:val="Heading5"/>
+      </w:pPr>
+      <w:r>
+        <w:t>Description</w:t>
+      </w:r>
+    </w:p>
+    <w:p>
+      <w:pPr>
         <w:pStyle w:val="NoSpacing"/>
       </w:pPr>
       <w:r>
+        <w:t>Raw Packet Errors are used by the link layer for error reporting.</w:t>
+      </w:r>
+    </w:p>
+    <w:p>
+      <w:pPr>
+        <w:pStyle w:val="NoSpacing"/>
+      </w:pPr>
+    </w:p>
+    <w:p>
+      <w:pPr>
+        <w:pStyle w:val="NoSpacing"/>
+      </w:pPr>
+      <w:r>
         <w:t>TYPE = RAW PACKET</w:t>
+      </w:r>
+      <w:r>
+        <w:t xml:space="preserve"> ERROR</w:t>
       </w:r>
     </w:p>
     <w:p>
@@ -757,6 +830,7 @@
               <w:pStyle w:val="NoSpacing"/>
             </w:pPr>
             <w:r>
+              <w:lastRenderedPageBreak/>
               <w:t>Size(bits)</w:t>
             </w:r>
           </w:p>
@@ -1287,7 +1361,6 @@
               <w:pStyle w:val="NoSpacing"/>
             </w:pPr>
             <w:r>
-              <w:lastRenderedPageBreak/>
               <w:t>Name</w:t>
             </w:r>
           </w:p>
@@ -1648,8 +1721,6 @@
             <w:pPr>
               <w:pStyle w:val="NoSpacing"/>
             </w:pPr>
-            <w:bookmarkStart w:id="0" w:name="_GoBack"/>
-            <w:bookmarkEnd w:id="0"/>
             <w:r>
               <w:t>ACK</w:t>
             </w:r>
@@ -3335,6 +3406,7 @@
           </w:tcPr>
           <w:p>
             <w:r>
+              <w:lastRenderedPageBreak/>
               <w:t>Size(bits)</w:t>
             </w:r>
           </w:p>
@@ -3884,7 +3956,6 @@
               <w:pStyle w:val="NoSpacing"/>
             </w:pPr>
             <w:r>
-              <w:lastRenderedPageBreak/>
               <w:t>Name</w:t>
             </w:r>
           </w:p>
@@ -5844,6 +5915,7 @@
         <w:pStyle w:val="Heading3"/>
       </w:pPr>
       <w:r>
+        <w:lastRenderedPageBreak/>
         <w:t xml:space="preserve">Application </w:t>
       </w:r>
       <w:r>
@@ -6065,7 +6137,6 @@
               <w:pStyle w:val="NoSpacing"/>
             </w:pPr>
             <w:r>
-              <w:lastRenderedPageBreak/>
               <w:t>Name</w:t>
             </w:r>
           </w:p>
@@ -6922,6 +6993,7 @@
           </w:tcPr>
           <w:p>
             <w:r>
+              <w:lastRenderedPageBreak/>
               <w:t>Name</w:t>
             </w:r>
           </w:p>
@@ -7166,7 +7238,6 @@
         <w:pStyle w:val="Heading2"/>
       </w:pPr>
       <w:r>
-        <w:lastRenderedPageBreak/>
         <w:t>Sliding Window Protocol</w:t>
       </w:r>
     </w:p>
@@ -7226,11 +7297,6 @@
       <w:pPr>
         <w:pStyle w:val="Heading2"/>
       </w:pPr>
-    </w:p>
-    <w:p>
-      <w:pPr>
-        <w:pStyle w:val="Heading2"/>
-      </w:pPr>
       <w:r>
         <w:t>Neighbor Protocol</w:t>
       </w:r>
@@ -7476,6 +7542,7 @@
         </w:numPr>
       </w:pPr>
       <w:r>
+        <w:lastRenderedPageBreak/>
         <w:t>If the number of received unicast signaling packets is zero, the node shall sleep for 'tp' seconds, and then reattempt the signaling broadcast sequence.</w:t>
       </w:r>
     </w:p>
@@ -7542,7 +7609,6 @@
         <w:pStyle w:val="Heading4"/>
       </w:pPr>
       <w:r>
-        <w:lastRenderedPageBreak/>
         <w:t>Requirements</w:t>
       </w:r>
     </w:p>
@@ -8164,6 +8230,7 @@
         </w:numPr>
       </w:pPr>
       <w:r>
+        <w:lastRenderedPageBreak/>
         <w:t xml:space="preserve">If the current contention period is greater than zero and less than the max contention period, the node </w:t>
       </w:r>
       <w:r>
@@ -8208,7 +8275,6 @@
         <w:pStyle w:val="Heading2"/>
       </w:pPr>
       <w:r>
-        <w:lastRenderedPageBreak/>
         <w:t>Radio Driver</w:t>
       </w:r>
     </w:p>
@@ -10022,6 +10088,28 @@
       <w:color w:val="1F4D78" w:themeColor="accent1" w:themeShade="7F"/>
     </w:rPr>
   </w:style>
+  <w:style w:type="paragraph" w:styleId="Heading7">
+    <w:name w:val="heading 7"/>
+    <w:basedOn w:val="Normal"/>
+    <w:next w:val="Normal"/>
+    <w:link w:val="Heading7Char"/>
+    <w:uiPriority w:val="9"/>
+    <w:unhideWhenUsed/>
+    <w:qFormat/>
+    <w:rsid w:val="002E3F28"/>
+    <w:pPr>
+      <w:keepNext/>
+      <w:keepLines/>
+      <w:spacing w:before="40" w:after="0"/>
+      <w:outlineLvl w:val="6"/>
+    </w:pPr>
+    <w:rPr>
+      <w:rFonts w:asciiTheme="majorHAnsi" w:eastAsiaTheme="majorEastAsia" w:hAnsiTheme="majorHAnsi" w:cstheme="majorBidi"/>
+      <w:i/>
+      <w:iCs/>
+      <w:color w:val="1F4D78" w:themeColor="accent1" w:themeShade="7F"/>
+    </w:rPr>
+  </w:style>
   <w:style w:type="character" w:default="1" w:styleId="DefaultParagraphFont">
     <w:name w:val="Default Paragraph Font"/>
     <w:uiPriority w:val="1"/>
@@ -10242,6 +10330,19 @@
     <w:rsid w:val="008C1C5B"/>
     <w:rPr>
       <w:rFonts w:asciiTheme="majorHAnsi" w:eastAsiaTheme="majorEastAsia" w:hAnsiTheme="majorHAnsi" w:cstheme="majorBidi"/>
+      <w:color w:val="1F4D78" w:themeColor="accent1" w:themeShade="7F"/>
+    </w:rPr>
+  </w:style>
+  <w:style w:type="character" w:customStyle="1" w:styleId="Heading7Char">
+    <w:name w:val="Heading 7 Char"/>
+    <w:basedOn w:val="DefaultParagraphFont"/>
+    <w:link w:val="Heading7"/>
+    <w:uiPriority w:val="9"/>
+    <w:rsid w:val="002E3F28"/>
+    <w:rPr>
+      <w:rFonts w:asciiTheme="majorHAnsi" w:eastAsiaTheme="majorEastAsia" w:hAnsiTheme="majorHAnsi" w:cstheme="majorBidi"/>
+      <w:i/>
+      <w:iCs/>
       <w:color w:val="1F4D78" w:themeColor="accent1" w:themeShade="7F"/>
     </w:rPr>
   </w:style>

</xml_diff>

<commit_message>
Remove raw packet error packet types and add link layer packets to FAS
</commit_message>
<xml_diff>
--- a/docs/DOGE FAS.docx
+++ b/docs/DOGE FAS.docx
@@ -172,12 +172,7 @@
         </w:numPr>
       </w:pPr>
       <w:r>
-        <w:t xml:space="preserve">SH </w:t>
-      </w:r>
-      <w:bookmarkStart w:id="0" w:name="_GoBack"/>
-      <w:bookmarkEnd w:id="0"/>
-      <w:r>
-        <w:t>SRC – Single Hop source.</w:t>
+        <w:t>SH SRC – Single Hop source.</w:t>
       </w:r>
     </w:p>
     <w:p>
@@ -757,405 +752,6 @@
         <w:pStyle w:val="Heading4"/>
       </w:pPr>
       <w:r>
-        <w:t>Raw Packet Error</w:t>
-      </w:r>
-    </w:p>
-    <w:p>
-      <w:pPr>
-        <w:pStyle w:val="Heading5"/>
-      </w:pPr>
-      <w:r>
-        <w:t>Description</w:t>
-      </w:r>
-    </w:p>
-    <w:p>
-      <w:pPr>
-        <w:pStyle w:val="NoSpacing"/>
-      </w:pPr>
-      <w:r>
-        <w:t>Raw Packet Errors are used by the link layer for error reporting.</w:t>
-      </w:r>
-    </w:p>
-    <w:p>
-      <w:pPr>
-        <w:pStyle w:val="NoSpacing"/>
-      </w:pPr>
-    </w:p>
-    <w:p>
-      <w:pPr>
-        <w:pStyle w:val="NoSpacing"/>
-      </w:pPr>
-      <w:r>
-        <w:t>TYPE = RAW PACKET</w:t>
-      </w:r>
-      <w:r>
-        <w:t xml:space="preserve"> ERROR</w:t>
-      </w:r>
-    </w:p>
-    <w:p>
-      <w:pPr>
-        <w:pStyle w:val="NoSpacing"/>
-      </w:pPr>
-      <w:r>
-        <w:t>ACK = TRUE</w:t>
-      </w:r>
-    </w:p>
-    <w:tbl>
-      <w:tblPr>
-        <w:tblStyle w:val="TableGrid"/>
-        <w:tblW w:w="0" w:type="auto"/>
-        <w:tblLook w:val="04A0" w:firstRow="1" w:lastRow="0" w:firstColumn="1" w:lastColumn="0" w:noHBand="0" w:noVBand="1"/>
-      </w:tblPr>
-      <w:tblGrid>
-        <w:gridCol w:w="1024"/>
-        <w:gridCol w:w="575"/>
-        <w:gridCol w:w="652"/>
-        <w:gridCol w:w="904"/>
-        <w:gridCol w:w="570"/>
-        <w:gridCol w:w="554"/>
-        <w:gridCol w:w="560"/>
-        <w:gridCol w:w="842"/>
-        <w:gridCol w:w="848"/>
-        <w:gridCol w:w="523"/>
-        <w:gridCol w:w="571"/>
-        <w:gridCol w:w="1383"/>
-      </w:tblGrid>
-      <w:tr>
-        <w:tc>
-          <w:tcPr>
-            <w:tcW w:w="0" w:type="auto"/>
-          </w:tcPr>
-          <w:p>
-            <w:pPr>
-              <w:pStyle w:val="NoSpacing"/>
-            </w:pPr>
-            <w:r>
-              <w:lastRenderedPageBreak/>
-              <w:t>Size(bits)</w:t>
-            </w:r>
-          </w:p>
-        </w:tc>
-        <w:tc>
-          <w:tcPr>
-            <w:tcW w:w="0" w:type="auto"/>
-          </w:tcPr>
-          <w:p>
-            <w:pPr>
-              <w:pStyle w:val="NoSpacing"/>
-            </w:pPr>
-            <w:r>
-              <w:t>1</w:t>
-            </w:r>
-          </w:p>
-        </w:tc>
-        <w:tc>
-          <w:tcPr>
-            <w:tcW w:w="0" w:type="auto"/>
-          </w:tcPr>
-          <w:p>
-            <w:pPr>
-              <w:pStyle w:val="NoSpacing"/>
-            </w:pPr>
-            <w:r>
-              <w:t>7</w:t>
-            </w:r>
-          </w:p>
-        </w:tc>
-        <w:tc>
-          <w:tcPr>
-            <w:tcW w:w="0" w:type="auto"/>
-          </w:tcPr>
-          <w:p>
-            <w:pPr>
-              <w:pStyle w:val="NoSpacing"/>
-            </w:pPr>
-            <w:r>
-              <w:t xml:space="preserve"> 4</w:t>
-            </w:r>
-          </w:p>
-        </w:tc>
-        <w:tc>
-          <w:tcPr>
-            <w:tcW w:w="0" w:type="auto"/>
-          </w:tcPr>
-          <w:p>
-            <w:pPr>
-              <w:pStyle w:val="NoSpacing"/>
-            </w:pPr>
-            <w:r>
-              <w:t>4</w:t>
-            </w:r>
-          </w:p>
-        </w:tc>
-        <w:tc>
-          <w:tcPr>
-            <w:tcW w:w="0" w:type="auto"/>
-          </w:tcPr>
-          <w:p>
-            <w:pPr>
-              <w:pStyle w:val="NoSpacing"/>
-            </w:pPr>
-            <w:r>
-              <w:t>16</w:t>
-            </w:r>
-          </w:p>
-        </w:tc>
-        <w:tc>
-          <w:tcPr>
-            <w:tcW w:w="0" w:type="auto"/>
-          </w:tcPr>
-          <w:p>
-            <w:pPr>
-              <w:pStyle w:val="NoSpacing"/>
-            </w:pPr>
-            <w:r>
-              <w:t>16</w:t>
-            </w:r>
-          </w:p>
-        </w:tc>
-        <w:tc>
-          <w:tcPr>
-            <w:tcW w:w="0" w:type="auto"/>
-          </w:tcPr>
-          <w:p>
-            <w:pPr>
-              <w:pStyle w:val="NoSpacing"/>
-            </w:pPr>
-            <w:r>
-              <w:t>16</w:t>
-            </w:r>
-          </w:p>
-        </w:tc>
-        <w:tc>
-          <w:tcPr>
-            <w:tcW w:w="0" w:type="auto"/>
-          </w:tcPr>
-          <w:p>
-            <w:pPr>
-              <w:pStyle w:val="NoSpacing"/>
-            </w:pPr>
-            <w:r>
-              <w:t>16</w:t>
-            </w:r>
-          </w:p>
-        </w:tc>
-        <w:tc>
-          <w:tcPr>
-            <w:tcW w:w="0" w:type="auto"/>
-          </w:tcPr>
-          <w:p>
-            <w:pPr>
-              <w:pStyle w:val="NoSpacing"/>
-            </w:pPr>
-            <w:r>
-              <w:t>8</w:t>
-            </w:r>
-          </w:p>
-        </w:tc>
-        <w:tc>
-          <w:tcPr>
-            <w:tcW w:w="0" w:type="auto"/>
-          </w:tcPr>
-          <w:p>
-            <w:pPr>
-              <w:pStyle w:val="NoSpacing"/>
-            </w:pPr>
-            <w:r>
-              <w:t>8</w:t>
-            </w:r>
-          </w:p>
-        </w:tc>
-        <w:tc>
-          <w:tcPr>
-            <w:tcW w:w="0" w:type="auto"/>
-          </w:tcPr>
-          <w:p>
-            <w:pPr>
-              <w:pStyle w:val="NoSpacing"/>
-            </w:pPr>
-            <w:r>
-              <w:t>8</w:t>
-            </w:r>
-          </w:p>
-        </w:tc>
-      </w:tr>
-      <w:tr>
-        <w:tc>
-          <w:tcPr>
-            <w:tcW w:w="0" w:type="auto"/>
-          </w:tcPr>
-          <w:p>
-            <w:pPr>
-              <w:pStyle w:val="NoSpacing"/>
-            </w:pPr>
-            <w:r>
-              <w:t>Name</w:t>
-            </w:r>
-          </w:p>
-        </w:tc>
-        <w:tc>
-          <w:tcPr>
-            <w:tcW w:w="0" w:type="auto"/>
-          </w:tcPr>
-          <w:p>
-            <w:pPr>
-              <w:pStyle w:val="NoSpacing"/>
-            </w:pPr>
-            <w:r>
-              <w:t>ACK</w:t>
-            </w:r>
-          </w:p>
-        </w:tc>
-        <w:tc>
-          <w:tcPr>
-            <w:tcW w:w="0" w:type="auto"/>
-          </w:tcPr>
-          <w:p>
-            <w:pPr>
-              <w:pStyle w:val="NoSpacing"/>
-            </w:pPr>
-            <w:r>
-              <w:t>TYPE</w:t>
-            </w:r>
-          </w:p>
-        </w:tc>
-        <w:tc>
-          <w:tcPr>
-            <w:tcW w:w="0" w:type="auto"/>
-          </w:tcPr>
-          <w:p>
-            <w:pPr>
-              <w:pStyle w:val="NoSpacing"/>
-            </w:pPr>
-            <w:r>
-              <w:t>PACKET</w:t>
-            </w:r>
-          </w:p>
-          <w:p>
-            <w:pPr>
-              <w:pStyle w:val="NoSpacing"/>
-            </w:pPr>
-            <w:r>
-              <w:t>ID</w:t>
-            </w:r>
-          </w:p>
-        </w:tc>
-        <w:tc>
-          <w:tcPr>
-            <w:tcW w:w="0" w:type="auto"/>
-          </w:tcPr>
-          <w:p>
-            <w:pPr>
-              <w:pStyle w:val="NoSpacing"/>
-            </w:pPr>
-            <w:r>
-              <w:t>RTA</w:t>
-            </w:r>
-          </w:p>
-        </w:tc>
-        <w:tc>
-          <w:tcPr>
-            <w:tcW w:w="0" w:type="auto"/>
-          </w:tcPr>
-          <w:p>
-            <w:pPr>
-              <w:pStyle w:val="NoSpacing"/>
-            </w:pPr>
-            <w:r>
-              <w:t>SRC</w:t>
-            </w:r>
-          </w:p>
-        </w:tc>
-        <w:tc>
-          <w:tcPr>
-            <w:tcW w:w="0" w:type="auto"/>
-          </w:tcPr>
-          <w:p>
-            <w:pPr>
-              <w:pStyle w:val="NoSpacing"/>
-            </w:pPr>
-            <w:r>
-              <w:t>DST</w:t>
-            </w:r>
-          </w:p>
-        </w:tc>
-        <w:tc>
-          <w:tcPr>
-            <w:tcW w:w="0" w:type="auto"/>
-          </w:tcPr>
-          <w:p>
-            <w:pPr>
-              <w:pStyle w:val="NoSpacing"/>
-            </w:pPr>
-            <w:r>
-              <w:t>SH SRC</w:t>
-            </w:r>
-          </w:p>
-        </w:tc>
-        <w:tc>
-          <w:tcPr>
-            <w:tcW w:w="0" w:type="auto"/>
-          </w:tcPr>
-          <w:p>
-            <w:pPr>
-              <w:pStyle w:val="NoSpacing"/>
-            </w:pPr>
-            <w:r>
-              <w:t>SH DST</w:t>
-            </w:r>
-          </w:p>
-        </w:tc>
-        <w:tc>
-          <w:tcPr>
-            <w:tcW w:w="0" w:type="auto"/>
-          </w:tcPr>
-          <w:p>
-            <w:pPr>
-              <w:pStyle w:val="NoSpacing"/>
-            </w:pPr>
-            <w:r>
-              <w:t>TTL</w:t>
-            </w:r>
-          </w:p>
-        </w:tc>
-        <w:tc>
-          <w:tcPr>
-            <w:tcW w:w="0" w:type="auto"/>
-          </w:tcPr>
-          <w:p>
-            <w:pPr>
-              <w:pStyle w:val="NoSpacing"/>
-            </w:pPr>
-            <w:r>
-              <w:t>CRC</w:t>
-            </w:r>
-          </w:p>
-        </w:tc>
-        <w:tc>
-          <w:tcPr>
-            <w:tcW w:w="0" w:type="auto"/>
-          </w:tcPr>
-          <w:p>
-            <w:pPr>
-              <w:pStyle w:val="NoSpacing"/>
-            </w:pPr>
-            <w:r>
-              <w:t>ERROR CODE</w:t>
-            </w:r>
-          </w:p>
-        </w:tc>
-      </w:tr>
-    </w:tbl>
-    <w:p>
-      <w:pPr>
-        <w:pStyle w:val="NoSpacing"/>
-      </w:pPr>
-    </w:p>
-    <w:p>
-      <w:pPr>
-        <w:pStyle w:val="Heading4"/>
-      </w:pPr>
-      <w:r>
         <w:t>Signaling</w:t>
       </w:r>
       <w:r>
@@ -1515,6 +1111,7 @@
         <w:pStyle w:val="NoSpacing"/>
       </w:pPr>
       <w:r>
+        <w:lastRenderedPageBreak/>
         <w:t xml:space="preserve">TYPE = SIGNALING </w:t>
       </w:r>
       <w:r>
@@ -3406,7 +3003,6 @@
           </w:tcPr>
           <w:p>
             <w:r>
-              <w:lastRenderedPageBreak/>
               <w:t>Size(bits)</w:t>
             </w:r>
           </w:p>
@@ -4128,6 +3724,7 @@
         <w:pStyle w:val="NoSpacing"/>
       </w:pPr>
       <w:r>
+        <w:lastRenderedPageBreak/>
         <w:t>TYPE = BULK DATA WRITE REQUEST</w:t>
       </w:r>
     </w:p>
@@ -5905,6 +5502,414 @@
         </w:tc>
       </w:tr>
     </w:tbl>
+    <w:p>
+      <w:pPr>
+        <w:pStyle w:val="NoSpacing"/>
+      </w:pPr>
+    </w:p>
+    <w:p>
+      <w:pPr>
+        <w:pStyle w:val="Heading4"/>
+      </w:pPr>
+      <w:r>
+        <w:t>Link Layer Packet</w:t>
+      </w:r>
+    </w:p>
+    <w:p>
+      <w:pPr>
+        <w:pStyle w:val="Heading5"/>
+      </w:pPr>
+      <w:r>
+        <w:t>Description</w:t>
+      </w:r>
+    </w:p>
+    <w:p>
+      <w:pPr>
+        <w:pStyle w:val="NoSpacing"/>
+      </w:pPr>
+      <w:r>
+        <w:t>Link Layer Packets are used by the link layer for error reporting and</w:t>
+      </w:r>
+      <w:r>
+        <w:t xml:space="preserve"> establishing reliable channels between nodes</w:t>
+      </w:r>
+      <w:r>
+        <w:t>.</w:t>
+      </w:r>
+      <w:bookmarkStart w:id="0" w:name="_GoBack"/>
+      <w:bookmarkEnd w:id="0"/>
+    </w:p>
+    <w:p>
+      <w:pPr>
+        <w:pStyle w:val="NoSpacing"/>
+      </w:pPr>
+    </w:p>
+    <w:p>
+      <w:pPr>
+        <w:pStyle w:val="NoSpacing"/>
+      </w:pPr>
+      <w:r>
+        <w:t>TYPE = Link Layer Packet</w:t>
+      </w:r>
+    </w:p>
+    <w:p>
+      <w:pPr>
+        <w:pStyle w:val="NoSpacing"/>
+      </w:pPr>
+      <w:r>
+        <w:t>ACK = TRUE/FALSE</w:t>
+      </w:r>
+    </w:p>
+    <w:tbl>
+      <w:tblPr>
+        <w:tblStyle w:val="TableGrid"/>
+        <w:tblW w:w="0" w:type="auto"/>
+        <w:tblLook w:val="04A0" w:firstRow="1" w:lastRow="0" w:firstColumn="1" w:lastColumn="0" w:noHBand="0" w:noVBand="1"/>
+      </w:tblPr>
+      <w:tblGrid>
+        <w:gridCol w:w="1024"/>
+        <w:gridCol w:w="575"/>
+        <w:gridCol w:w="652"/>
+        <w:gridCol w:w="904"/>
+        <w:gridCol w:w="570"/>
+        <w:gridCol w:w="554"/>
+        <w:gridCol w:w="560"/>
+        <w:gridCol w:w="842"/>
+        <w:gridCol w:w="848"/>
+        <w:gridCol w:w="523"/>
+        <w:gridCol w:w="571"/>
+        <w:gridCol w:w="1383"/>
+      </w:tblGrid>
+      <w:tr>
+        <w:tc>
+          <w:tcPr>
+            <w:tcW w:w="0" w:type="auto"/>
+          </w:tcPr>
+          <w:p>
+            <w:pPr>
+              <w:pStyle w:val="NoSpacing"/>
+            </w:pPr>
+            <w:r>
+              <w:t>Size(bits)</w:t>
+            </w:r>
+          </w:p>
+        </w:tc>
+        <w:tc>
+          <w:tcPr>
+            <w:tcW w:w="0" w:type="auto"/>
+          </w:tcPr>
+          <w:p>
+            <w:pPr>
+              <w:pStyle w:val="NoSpacing"/>
+            </w:pPr>
+            <w:r>
+              <w:t>1</w:t>
+            </w:r>
+          </w:p>
+        </w:tc>
+        <w:tc>
+          <w:tcPr>
+            <w:tcW w:w="0" w:type="auto"/>
+          </w:tcPr>
+          <w:p>
+            <w:pPr>
+              <w:pStyle w:val="NoSpacing"/>
+            </w:pPr>
+            <w:r>
+              <w:t>7</w:t>
+            </w:r>
+          </w:p>
+        </w:tc>
+        <w:tc>
+          <w:tcPr>
+            <w:tcW w:w="0" w:type="auto"/>
+          </w:tcPr>
+          <w:p>
+            <w:pPr>
+              <w:pStyle w:val="NoSpacing"/>
+            </w:pPr>
+            <w:r>
+              <w:t xml:space="preserve"> 4</w:t>
+            </w:r>
+          </w:p>
+        </w:tc>
+        <w:tc>
+          <w:tcPr>
+            <w:tcW w:w="0" w:type="auto"/>
+          </w:tcPr>
+          <w:p>
+            <w:pPr>
+              <w:pStyle w:val="NoSpacing"/>
+            </w:pPr>
+            <w:r>
+              <w:t>4</w:t>
+            </w:r>
+          </w:p>
+        </w:tc>
+        <w:tc>
+          <w:tcPr>
+            <w:tcW w:w="0" w:type="auto"/>
+          </w:tcPr>
+          <w:p>
+            <w:pPr>
+              <w:pStyle w:val="NoSpacing"/>
+            </w:pPr>
+            <w:r>
+              <w:t>16</w:t>
+            </w:r>
+          </w:p>
+        </w:tc>
+        <w:tc>
+          <w:tcPr>
+            <w:tcW w:w="0" w:type="auto"/>
+          </w:tcPr>
+          <w:p>
+            <w:pPr>
+              <w:pStyle w:val="NoSpacing"/>
+            </w:pPr>
+            <w:r>
+              <w:t>16</w:t>
+            </w:r>
+          </w:p>
+        </w:tc>
+        <w:tc>
+          <w:tcPr>
+            <w:tcW w:w="0" w:type="auto"/>
+          </w:tcPr>
+          <w:p>
+            <w:pPr>
+              <w:pStyle w:val="NoSpacing"/>
+            </w:pPr>
+            <w:r>
+              <w:t>16</w:t>
+            </w:r>
+          </w:p>
+        </w:tc>
+        <w:tc>
+          <w:tcPr>
+            <w:tcW w:w="0" w:type="auto"/>
+          </w:tcPr>
+          <w:p>
+            <w:pPr>
+              <w:pStyle w:val="NoSpacing"/>
+            </w:pPr>
+            <w:r>
+              <w:t>16</w:t>
+            </w:r>
+          </w:p>
+        </w:tc>
+        <w:tc>
+          <w:tcPr>
+            <w:tcW w:w="0" w:type="auto"/>
+          </w:tcPr>
+          <w:p>
+            <w:pPr>
+              <w:pStyle w:val="NoSpacing"/>
+            </w:pPr>
+            <w:r>
+              <w:t>8</w:t>
+            </w:r>
+          </w:p>
+        </w:tc>
+        <w:tc>
+          <w:tcPr>
+            <w:tcW w:w="0" w:type="auto"/>
+          </w:tcPr>
+          <w:p>
+            <w:pPr>
+              <w:pStyle w:val="NoSpacing"/>
+            </w:pPr>
+            <w:r>
+              <w:t>8</w:t>
+            </w:r>
+          </w:p>
+        </w:tc>
+        <w:tc>
+          <w:tcPr>
+            <w:tcW w:w="0" w:type="auto"/>
+          </w:tcPr>
+          <w:p>
+            <w:pPr>
+              <w:pStyle w:val="NoSpacing"/>
+            </w:pPr>
+            <w:r>
+              <w:t>8</w:t>
+            </w:r>
+          </w:p>
+        </w:tc>
+      </w:tr>
+      <w:tr>
+        <w:tc>
+          <w:tcPr>
+            <w:tcW w:w="0" w:type="auto"/>
+          </w:tcPr>
+          <w:p>
+            <w:pPr>
+              <w:pStyle w:val="NoSpacing"/>
+            </w:pPr>
+            <w:r>
+              <w:t>Name</w:t>
+            </w:r>
+          </w:p>
+        </w:tc>
+        <w:tc>
+          <w:tcPr>
+            <w:tcW w:w="0" w:type="auto"/>
+          </w:tcPr>
+          <w:p>
+            <w:pPr>
+              <w:pStyle w:val="NoSpacing"/>
+            </w:pPr>
+            <w:r>
+              <w:t>ACK</w:t>
+            </w:r>
+          </w:p>
+        </w:tc>
+        <w:tc>
+          <w:tcPr>
+            <w:tcW w:w="0" w:type="auto"/>
+          </w:tcPr>
+          <w:p>
+            <w:pPr>
+              <w:pStyle w:val="NoSpacing"/>
+            </w:pPr>
+            <w:r>
+              <w:t>TYPE</w:t>
+            </w:r>
+          </w:p>
+        </w:tc>
+        <w:tc>
+          <w:tcPr>
+            <w:tcW w:w="0" w:type="auto"/>
+          </w:tcPr>
+          <w:p>
+            <w:pPr>
+              <w:pStyle w:val="NoSpacing"/>
+            </w:pPr>
+            <w:r>
+              <w:t>PACKET</w:t>
+            </w:r>
+          </w:p>
+          <w:p>
+            <w:pPr>
+              <w:pStyle w:val="NoSpacing"/>
+            </w:pPr>
+            <w:r>
+              <w:t>ID</w:t>
+            </w:r>
+          </w:p>
+        </w:tc>
+        <w:tc>
+          <w:tcPr>
+            <w:tcW w:w="0" w:type="auto"/>
+          </w:tcPr>
+          <w:p>
+            <w:pPr>
+              <w:pStyle w:val="NoSpacing"/>
+            </w:pPr>
+            <w:r>
+              <w:t>RTA</w:t>
+            </w:r>
+          </w:p>
+        </w:tc>
+        <w:tc>
+          <w:tcPr>
+            <w:tcW w:w="0" w:type="auto"/>
+          </w:tcPr>
+          <w:p>
+            <w:pPr>
+              <w:pStyle w:val="NoSpacing"/>
+            </w:pPr>
+            <w:r>
+              <w:t>SRC</w:t>
+            </w:r>
+          </w:p>
+        </w:tc>
+        <w:tc>
+          <w:tcPr>
+            <w:tcW w:w="0" w:type="auto"/>
+          </w:tcPr>
+          <w:p>
+            <w:pPr>
+              <w:pStyle w:val="NoSpacing"/>
+            </w:pPr>
+            <w:r>
+              <w:t>DST</w:t>
+            </w:r>
+          </w:p>
+        </w:tc>
+        <w:tc>
+          <w:tcPr>
+            <w:tcW w:w="0" w:type="auto"/>
+          </w:tcPr>
+          <w:p>
+            <w:pPr>
+              <w:pStyle w:val="NoSpacing"/>
+            </w:pPr>
+            <w:r>
+              <w:t>SH SRC</w:t>
+            </w:r>
+          </w:p>
+        </w:tc>
+        <w:tc>
+          <w:tcPr>
+            <w:tcW w:w="0" w:type="auto"/>
+          </w:tcPr>
+          <w:p>
+            <w:pPr>
+              <w:pStyle w:val="NoSpacing"/>
+            </w:pPr>
+            <w:r>
+              <w:t>SH DST</w:t>
+            </w:r>
+          </w:p>
+        </w:tc>
+        <w:tc>
+          <w:tcPr>
+            <w:tcW w:w="0" w:type="auto"/>
+          </w:tcPr>
+          <w:p>
+            <w:pPr>
+              <w:pStyle w:val="NoSpacing"/>
+            </w:pPr>
+            <w:r>
+              <w:t>TTL</w:t>
+            </w:r>
+          </w:p>
+        </w:tc>
+        <w:tc>
+          <w:tcPr>
+            <w:tcW w:w="0" w:type="auto"/>
+          </w:tcPr>
+          <w:p>
+            <w:pPr>
+              <w:pStyle w:val="NoSpacing"/>
+            </w:pPr>
+            <w:r>
+              <w:t>CRC</w:t>
+            </w:r>
+          </w:p>
+        </w:tc>
+        <w:tc>
+          <w:tcPr>
+            <w:tcW w:w="0" w:type="auto"/>
+          </w:tcPr>
+          <w:p>
+            <w:pPr>
+              <w:pStyle w:val="NoSpacing"/>
+            </w:pPr>
+            <w:r>
+              <w:t>ERROR CODE</w:t>
+            </w:r>
+          </w:p>
+        </w:tc>
+      </w:tr>
+    </w:tbl>
+    <w:p>
+      <w:pPr>
+        <w:pStyle w:val="NoSpacing"/>
+      </w:pPr>
+    </w:p>
     <w:p>
       <w:pPr>
         <w:pStyle w:val="NoSpacing"/>

</xml_diff>

<commit_message>
Add FAS application packet types for reading and writing memory
</commit_message>
<xml_diff>
--- a/docs/DOGE FAS.docx
+++ b/docs/DOGE FAS.docx
@@ -5536,8 +5536,6 @@
       <w:r>
         <w:t>.</w:t>
       </w:r>
-      <w:bookmarkStart w:id="0" w:name="_GoBack"/>
-      <w:bookmarkEnd w:id="0"/>
     </w:p>
     <w:p>
       <w:pPr>
@@ -7237,6 +7235,897 @@
         </w:tc>
       </w:tr>
     </w:tbl>
+    <w:p>
+      <w:pPr>
+        <w:pStyle w:val="NoSpacing"/>
+      </w:pPr>
+    </w:p>
+    <w:p>
+      <w:pPr>
+        <w:pStyle w:val="Heading5"/>
+      </w:pPr>
+      <w:r>
+        <w:t>Read Memory Command</w:t>
+      </w:r>
+    </w:p>
+    <w:p>
+      <w:pPr>
+        <w:pStyle w:val="NoSpacing"/>
+      </w:pPr>
+      <w:r>
+        <w:t>CMD = READ MEM</w:t>
+      </w:r>
+    </w:p>
+    <w:tbl>
+      <w:tblPr>
+        <w:tblStyle w:val="TableGrid"/>
+        <w:tblW w:w="0" w:type="auto"/>
+        <w:tblLook w:val="04A0" w:firstRow="1" w:lastRow="0" w:firstColumn="1" w:lastColumn="0" w:noHBand="0" w:noVBand="1"/>
+      </w:tblPr>
+      <w:tblGrid>
+        <w:gridCol w:w="1024"/>
+        <w:gridCol w:w="657"/>
+        <w:gridCol w:w="1044"/>
+        <w:gridCol w:w="2129"/>
+      </w:tblGrid>
+      <w:tr>
+        <w:tc>
+          <w:tcPr>
+            <w:tcW w:w="0" w:type="auto"/>
+          </w:tcPr>
+          <w:p>
+            <w:r>
+              <w:t>Size(bits)</w:t>
+            </w:r>
+          </w:p>
+        </w:tc>
+        <w:tc>
+          <w:tcPr>
+            <w:tcW w:w="0" w:type="auto"/>
+          </w:tcPr>
+          <w:p>
+            <w:pPr>
+              <w:pStyle w:val="NoSpacing"/>
+            </w:pPr>
+            <w:r>
+              <w:t>8</w:t>
+            </w:r>
+          </w:p>
+        </w:tc>
+        <w:tc>
+          <w:tcPr>
+            <w:tcW w:w="0" w:type="auto"/>
+          </w:tcPr>
+          <w:p>
+            <w:pPr>
+              <w:pStyle w:val="NoSpacing"/>
+            </w:pPr>
+            <w:r>
+              <w:t xml:space="preserve"> 8</w:t>
+            </w:r>
+          </w:p>
+        </w:tc>
+        <w:tc>
+          <w:tcPr>
+            <w:tcW w:w="0" w:type="auto"/>
+          </w:tcPr>
+          <w:p>
+            <w:pPr>
+              <w:pStyle w:val="NoSpacing"/>
+            </w:pPr>
+            <w:r>
+              <w:t>8</w:t>
+            </w:r>
+          </w:p>
+        </w:tc>
+      </w:tr>
+      <w:tr>
+        <w:tc>
+          <w:tcPr>
+            <w:tcW w:w="0" w:type="auto"/>
+          </w:tcPr>
+          <w:p>
+            <w:r>
+              <w:t>Name</w:t>
+            </w:r>
+          </w:p>
+        </w:tc>
+        <w:tc>
+          <w:tcPr>
+            <w:tcW w:w="0" w:type="auto"/>
+          </w:tcPr>
+          <w:p>
+            <w:pPr>
+              <w:pStyle w:val="NoSpacing"/>
+            </w:pPr>
+            <w:r>
+              <w:t>CMD</w:t>
+            </w:r>
+          </w:p>
+        </w:tc>
+        <w:tc>
+          <w:tcPr>
+            <w:tcW w:w="0" w:type="auto"/>
+          </w:tcPr>
+          <w:p>
+            <w:pPr>
+              <w:pStyle w:val="NoSpacing"/>
+            </w:pPr>
+            <w:r>
+              <w:t>ADDRESS</w:t>
+            </w:r>
+          </w:p>
+        </w:tc>
+        <w:tc>
+          <w:tcPr>
+            <w:tcW w:w="0" w:type="auto"/>
+          </w:tcPr>
+          <w:p>
+            <w:pPr>
+              <w:pStyle w:val="NoSpacing"/>
+            </w:pPr>
+            <w:r>
+              <w:t>DATA = SIZE</w:t>
+            </w:r>
+            <w:r>
+              <w:t xml:space="preserve"> IN BYTES</w:t>
+            </w:r>
+          </w:p>
+        </w:tc>
+      </w:tr>
+    </w:tbl>
+    <w:p>
+      <w:pPr>
+        <w:pStyle w:val="NoSpacing"/>
+      </w:pPr>
+    </w:p>
+    <w:p>
+      <w:pPr>
+        <w:pStyle w:val="Heading5"/>
+      </w:pPr>
+      <w:r>
+        <w:t>Read Memory Responses</w:t>
+      </w:r>
+    </w:p>
+    <w:p>
+      <w:pPr>
+        <w:pStyle w:val="NoSpacing"/>
+      </w:pPr>
+      <w:r>
+        <w:t>CMD = READ MEM ACK</w:t>
+      </w:r>
+    </w:p>
+    <w:tbl>
+      <w:tblPr>
+        <w:tblStyle w:val="TableGrid"/>
+        <w:tblW w:w="0" w:type="auto"/>
+        <w:tblLook w:val="04A0" w:firstRow="1" w:lastRow="0" w:firstColumn="1" w:lastColumn="0" w:noHBand="0" w:noVBand="1"/>
+      </w:tblPr>
+      <w:tblGrid>
+        <w:gridCol w:w="1024"/>
+        <w:gridCol w:w="657"/>
+        <w:gridCol w:w="1044"/>
+        <w:gridCol w:w="2496"/>
+      </w:tblGrid>
+      <w:tr>
+        <w:tc>
+          <w:tcPr>
+            <w:tcW w:w="0" w:type="auto"/>
+          </w:tcPr>
+          <w:p>
+            <w:pPr>
+              <w:pStyle w:val="NoSpacing"/>
+            </w:pPr>
+            <w:r>
+              <w:t>Size(bits)</w:t>
+            </w:r>
+          </w:p>
+        </w:tc>
+        <w:tc>
+          <w:tcPr>
+            <w:tcW w:w="0" w:type="auto"/>
+          </w:tcPr>
+          <w:p>
+            <w:pPr>
+              <w:pStyle w:val="NoSpacing"/>
+            </w:pPr>
+            <w:r>
+              <w:t>8</w:t>
+            </w:r>
+          </w:p>
+        </w:tc>
+        <w:tc>
+          <w:tcPr>
+            <w:tcW w:w="0" w:type="auto"/>
+          </w:tcPr>
+          <w:p>
+            <w:pPr>
+              <w:pStyle w:val="NoSpacing"/>
+            </w:pPr>
+            <w:r>
+              <w:t>8</w:t>
+            </w:r>
+          </w:p>
+        </w:tc>
+        <w:tc>
+          <w:tcPr>
+            <w:tcW w:w="0" w:type="auto"/>
+          </w:tcPr>
+          <w:p>
+            <w:pPr>
+              <w:pStyle w:val="NoSpacing"/>
+            </w:pPr>
+            <w:r>
+              <w:t xml:space="preserve">Variable size from 8 to 96 </w:t>
+            </w:r>
+          </w:p>
+        </w:tc>
+      </w:tr>
+      <w:tr>
+        <w:tc>
+          <w:tcPr>
+            <w:tcW w:w="0" w:type="auto"/>
+          </w:tcPr>
+          <w:p>
+            <w:pPr>
+              <w:pStyle w:val="NoSpacing"/>
+            </w:pPr>
+            <w:r>
+              <w:t>Name</w:t>
+            </w:r>
+          </w:p>
+        </w:tc>
+        <w:tc>
+          <w:tcPr>
+            <w:tcW w:w="0" w:type="auto"/>
+          </w:tcPr>
+          <w:p>
+            <w:pPr>
+              <w:pStyle w:val="NoSpacing"/>
+            </w:pPr>
+            <w:r>
+              <w:t>CMD</w:t>
+            </w:r>
+          </w:p>
+        </w:tc>
+        <w:tc>
+          <w:tcPr>
+            <w:tcW w:w="0" w:type="auto"/>
+          </w:tcPr>
+          <w:p>
+            <w:pPr>
+              <w:pStyle w:val="NoSpacing"/>
+            </w:pPr>
+            <w:r>
+              <w:t>ADDRESS</w:t>
+            </w:r>
+          </w:p>
+        </w:tc>
+        <w:tc>
+          <w:tcPr>
+            <w:tcW w:w="0" w:type="auto"/>
+          </w:tcPr>
+          <w:p>
+            <w:pPr>
+              <w:pStyle w:val="NoSpacing"/>
+            </w:pPr>
+            <w:r>
+              <w:t>DATA</w:t>
+            </w:r>
+          </w:p>
+        </w:tc>
+      </w:tr>
+    </w:tbl>
+    <w:p>
+      <w:pPr>
+        <w:pStyle w:val="NoSpacing"/>
+      </w:pPr>
+    </w:p>
+    <w:p>
+      <w:pPr>
+        <w:pStyle w:val="NoSpacing"/>
+      </w:pPr>
+      <w:r>
+        <w:t>CMD = NACK</w:t>
+      </w:r>
+    </w:p>
+    <w:p>
+      <w:pPr>
+        <w:pStyle w:val="NoSpacing"/>
+      </w:pPr>
+      <w:r>
+        <w:t>ADDRESS = 0</w:t>
+      </w:r>
+    </w:p>
+    <w:p>
+      <w:pPr>
+        <w:pStyle w:val="NoSpacing"/>
+      </w:pPr>
+      <w:r>
+        <w:t>DATA = ERROR (ERROR RANGE)</w:t>
+      </w:r>
+    </w:p>
+    <w:tbl>
+      <w:tblPr>
+        <w:tblStyle w:val="TableGrid"/>
+        <w:tblW w:w="0" w:type="auto"/>
+        <w:tblLook w:val="04A0" w:firstRow="1" w:lastRow="0" w:firstColumn="1" w:lastColumn="0" w:noHBand="0" w:noVBand="1"/>
+      </w:tblPr>
+      <w:tblGrid>
+        <w:gridCol w:w="1024"/>
+        <w:gridCol w:w="657"/>
+        <w:gridCol w:w="1044"/>
+        <w:gridCol w:w="714"/>
+      </w:tblGrid>
+      <w:tr>
+        <w:tc>
+          <w:tcPr>
+            <w:tcW w:w="0" w:type="auto"/>
+          </w:tcPr>
+          <w:p>
+            <w:pPr>
+              <w:pStyle w:val="NoSpacing"/>
+            </w:pPr>
+            <w:r>
+              <w:t>Size(bits)</w:t>
+            </w:r>
+          </w:p>
+        </w:tc>
+        <w:tc>
+          <w:tcPr>
+            <w:tcW w:w="0" w:type="auto"/>
+          </w:tcPr>
+          <w:p>
+            <w:pPr>
+              <w:pStyle w:val="NoSpacing"/>
+            </w:pPr>
+            <w:r>
+              <w:t>8</w:t>
+            </w:r>
+          </w:p>
+        </w:tc>
+        <w:tc>
+          <w:tcPr>
+            <w:tcW w:w="0" w:type="auto"/>
+          </w:tcPr>
+          <w:p>
+            <w:pPr>
+              <w:pStyle w:val="NoSpacing"/>
+            </w:pPr>
+            <w:r>
+              <w:t>8</w:t>
+            </w:r>
+          </w:p>
+        </w:tc>
+        <w:tc>
+          <w:tcPr>
+            <w:tcW w:w="0" w:type="auto"/>
+          </w:tcPr>
+          <w:p>
+            <w:pPr>
+              <w:pStyle w:val="NoSpacing"/>
+            </w:pPr>
+            <w:r>
+              <w:t>8</w:t>
+            </w:r>
+          </w:p>
+        </w:tc>
+      </w:tr>
+      <w:tr>
+        <w:tc>
+          <w:tcPr>
+            <w:tcW w:w="0" w:type="auto"/>
+          </w:tcPr>
+          <w:p>
+            <w:pPr>
+              <w:pStyle w:val="NoSpacing"/>
+            </w:pPr>
+            <w:r>
+              <w:t>Name</w:t>
+            </w:r>
+          </w:p>
+        </w:tc>
+        <w:tc>
+          <w:tcPr>
+            <w:tcW w:w="0" w:type="auto"/>
+          </w:tcPr>
+          <w:p>
+            <w:pPr>
+              <w:pStyle w:val="NoSpacing"/>
+            </w:pPr>
+            <w:r>
+              <w:t>CMD</w:t>
+            </w:r>
+          </w:p>
+        </w:tc>
+        <w:tc>
+          <w:tcPr>
+            <w:tcW w:w="0" w:type="auto"/>
+          </w:tcPr>
+          <w:p>
+            <w:pPr>
+              <w:pStyle w:val="NoSpacing"/>
+            </w:pPr>
+            <w:r>
+              <w:t>ADDRESS</w:t>
+            </w:r>
+          </w:p>
+        </w:tc>
+        <w:tc>
+          <w:tcPr>
+            <w:tcW w:w="0" w:type="auto"/>
+          </w:tcPr>
+          <w:p>
+            <w:pPr>
+              <w:pStyle w:val="NoSpacing"/>
+            </w:pPr>
+            <w:r>
+              <w:t>DATA</w:t>
+            </w:r>
+          </w:p>
+        </w:tc>
+      </w:tr>
+    </w:tbl>
+    <w:p>
+      <w:pPr>
+        <w:pStyle w:val="NoSpacing"/>
+      </w:pPr>
+    </w:p>
+    <w:p>
+      <w:pPr>
+        <w:pStyle w:val="Heading5"/>
+      </w:pPr>
+      <w:r>
+        <w:t>Write Memory Command</w:t>
+      </w:r>
+    </w:p>
+    <w:p>
+      <w:pPr>
+        <w:pStyle w:val="NoSpacing"/>
+      </w:pPr>
+      <w:r>
+        <w:t>CMD = WRITE MEM</w:t>
+      </w:r>
+    </w:p>
+    <w:tbl>
+      <w:tblPr>
+        <w:tblStyle w:val="TableGrid"/>
+        <w:tblW w:w="0" w:type="auto"/>
+        <w:tblLook w:val="04A0" w:firstRow="1" w:lastRow="0" w:firstColumn="1" w:lastColumn="0" w:noHBand="0" w:noVBand="1"/>
+      </w:tblPr>
+      <w:tblGrid>
+        <w:gridCol w:w="1024"/>
+        <w:gridCol w:w="657"/>
+        <w:gridCol w:w="1044"/>
+        <w:gridCol w:w="2129"/>
+        <w:gridCol w:w="2496"/>
+      </w:tblGrid>
+      <w:tr>
+        <w:tc>
+          <w:tcPr>
+            <w:tcW w:w="0" w:type="auto"/>
+          </w:tcPr>
+          <w:p>
+            <w:r>
+              <w:t>Size(bits)</w:t>
+            </w:r>
+          </w:p>
+        </w:tc>
+        <w:tc>
+          <w:tcPr>
+            <w:tcW w:w="0" w:type="auto"/>
+          </w:tcPr>
+          <w:p>
+            <w:pPr>
+              <w:pStyle w:val="NoSpacing"/>
+            </w:pPr>
+            <w:r>
+              <w:t>8</w:t>
+            </w:r>
+          </w:p>
+        </w:tc>
+        <w:tc>
+          <w:tcPr>
+            <w:tcW w:w="0" w:type="auto"/>
+          </w:tcPr>
+          <w:p>
+            <w:pPr>
+              <w:pStyle w:val="NoSpacing"/>
+            </w:pPr>
+            <w:r>
+              <w:t xml:space="preserve"> 8</w:t>
+            </w:r>
+          </w:p>
+        </w:tc>
+        <w:tc>
+          <w:tcPr>
+            <w:tcW w:w="0" w:type="auto"/>
+          </w:tcPr>
+          <w:p>
+            <w:pPr>
+              <w:pStyle w:val="NoSpacing"/>
+            </w:pPr>
+            <w:r>
+              <w:t>8</w:t>
+            </w:r>
+          </w:p>
+        </w:tc>
+        <w:tc>
+          <w:tcPr>
+            <w:tcW w:w="0" w:type="auto"/>
+          </w:tcPr>
+          <w:p>
+            <w:pPr>
+              <w:pStyle w:val="NoSpacing"/>
+            </w:pPr>
+            <w:r>
+              <w:t>Variable size from 8 to 96</w:t>
+            </w:r>
+          </w:p>
+        </w:tc>
+      </w:tr>
+      <w:tr>
+        <w:tc>
+          <w:tcPr>
+            <w:tcW w:w="0" w:type="auto"/>
+          </w:tcPr>
+          <w:p>
+            <w:r>
+              <w:t>Name</w:t>
+            </w:r>
+          </w:p>
+        </w:tc>
+        <w:tc>
+          <w:tcPr>
+            <w:tcW w:w="0" w:type="auto"/>
+          </w:tcPr>
+          <w:p>
+            <w:pPr>
+              <w:pStyle w:val="NoSpacing"/>
+            </w:pPr>
+            <w:r>
+              <w:t>CMD</w:t>
+            </w:r>
+          </w:p>
+        </w:tc>
+        <w:tc>
+          <w:tcPr>
+            <w:tcW w:w="0" w:type="auto"/>
+          </w:tcPr>
+          <w:p>
+            <w:pPr>
+              <w:pStyle w:val="NoSpacing"/>
+            </w:pPr>
+            <w:r>
+              <w:t>ADDRESS</w:t>
+            </w:r>
+          </w:p>
+        </w:tc>
+        <w:tc>
+          <w:tcPr>
+            <w:tcW w:w="0" w:type="auto"/>
+          </w:tcPr>
+          <w:p>
+            <w:pPr>
+              <w:pStyle w:val="NoSpacing"/>
+            </w:pPr>
+            <w:r>
+              <w:t>DATA = SIZE IN BYTES</w:t>
+            </w:r>
+          </w:p>
+        </w:tc>
+        <w:tc>
+          <w:tcPr>
+            <w:tcW w:w="0" w:type="auto"/>
+          </w:tcPr>
+          <w:p>
+            <w:pPr>
+              <w:pStyle w:val="NoSpacing"/>
+            </w:pPr>
+            <w:r>
+              <w:t>DATA</w:t>
+            </w:r>
+          </w:p>
+        </w:tc>
+      </w:tr>
+    </w:tbl>
+    <w:p>
+      <w:pPr>
+        <w:pStyle w:val="NoSpacing"/>
+      </w:pPr>
+    </w:p>
+    <w:p>
+      <w:pPr>
+        <w:pStyle w:val="Heading5"/>
+      </w:pPr>
+      <w:r>
+        <w:t>Write Memory Responses</w:t>
+      </w:r>
+    </w:p>
+    <w:p>
+      <w:pPr>
+        <w:pStyle w:val="NoSpacing"/>
+      </w:pPr>
+      <w:r>
+        <w:t>CMD = WRITE MEM ACK</w:t>
+      </w:r>
+    </w:p>
+    <w:tbl>
+      <w:tblPr>
+        <w:tblStyle w:val="TableGrid"/>
+        <w:tblW w:w="0" w:type="auto"/>
+        <w:tblLook w:val="04A0" w:firstRow="1" w:lastRow="0" w:firstColumn="1" w:lastColumn="0" w:noHBand="0" w:noVBand="1"/>
+      </w:tblPr>
+      <w:tblGrid>
+        <w:gridCol w:w="1024"/>
+        <w:gridCol w:w="657"/>
+        <w:gridCol w:w="1044"/>
+        <w:gridCol w:w="714"/>
+      </w:tblGrid>
+      <w:tr>
+        <w:tc>
+          <w:tcPr>
+            <w:tcW w:w="0" w:type="auto"/>
+          </w:tcPr>
+          <w:p>
+            <w:pPr>
+              <w:pStyle w:val="NoSpacing"/>
+            </w:pPr>
+            <w:r>
+              <w:t>Size(bits)</w:t>
+            </w:r>
+          </w:p>
+        </w:tc>
+        <w:tc>
+          <w:tcPr>
+            <w:tcW w:w="0" w:type="auto"/>
+          </w:tcPr>
+          <w:p>
+            <w:pPr>
+              <w:pStyle w:val="NoSpacing"/>
+            </w:pPr>
+            <w:r>
+              <w:t>8</w:t>
+            </w:r>
+          </w:p>
+        </w:tc>
+        <w:tc>
+          <w:tcPr>
+            <w:tcW w:w="0" w:type="auto"/>
+          </w:tcPr>
+          <w:p>
+            <w:pPr>
+              <w:pStyle w:val="NoSpacing"/>
+            </w:pPr>
+            <w:r>
+              <w:t>8</w:t>
+            </w:r>
+          </w:p>
+        </w:tc>
+        <w:tc>
+          <w:tcPr>
+            <w:tcW w:w="0" w:type="auto"/>
+          </w:tcPr>
+          <w:p>
+            <w:pPr>
+              <w:pStyle w:val="NoSpacing"/>
+            </w:pPr>
+            <w:r>
+              <w:t>8</w:t>
+            </w:r>
+          </w:p>
+        </w:tc>
+      </w:tr>
+      <w:tr>
+        <w:tc>
+          <w:tcPr>
+            <w:tcW w:w="0" w:type="auto"/>
+          </w:tcPr>
+          <w:p>
+            <w:pPr>
+              <w:pStyle w:val="NoSpacing"/>
+            </w:pPr>
+            <w:r>
+              <w:t>Name</w:t>
+            </w:r>
+          </w:p>
+        </w:tc>
+        <w:tc>
+          <w:tcPr>
+            <w:tcW w:w="0" w:type="auto"/>
+          </w:tcPr>
+          <w:p>
+            <w:pPr>
+              <w:pStyle w:val="NoSpacing"/>
+            </w:pPr>
+            <w:r>
+              <w:t>CMD</w:t>
+            </w:r>
+          </w:p>
+        </w:tc>
+        <w:tc>
+          <w:tcPr>
+            <w:tcW w:w="0" w:type="auto"/>
+          </w:tcPr>
+          <w:p>
+            <w:pPr>
+              <w:pStyle w:val="NoSpacing"/>
+            </w:pPr>
+            <w:r>
+              <w:t>ADDRESS</w:t>
+            </w:r>
+          </w:p>
+        </w:tc>
+        <w:tc>
+          <w:tcPr>
+            <w:tcW w:w="0" w:type="auto"/>
+          </w:tcPr>
+          <w:p>
+            <w:pPr>
+              <w:pStyle w:val="NoSpacing"/>
+            </w:pPr>
+            <w:r>
+              <w:t>DATA</w:t>
+            </w:r>
+          </w:p>
+        </w:tc>
+      </w:tr>
+    </w:tbl>
+    <w:p>
+      <w:pPr>
+        <w:pStyle w:val="NoSpacing"/>
+      </w:pPr>
+    </w:p>
+    <w:p>
+      <w:pPr>
+        <w:pStyle w:val="NoSpacing"/>
+      </w:pPr>
+      <w:r>
+        <w:t>CMD = NACK</w:t>
+      </w:r>
+    </w:p>
+    <w:p>
+      <w:pPr>
+        <w:pStyle w:val="NoSpacing"/>
+      </w:pPr>
+      <w:r>
+        <w:t>ADDRESS = 0</w:t>
+      </w:r>
+    </w:p>
+    <w:p>
+      <w:pPr>
+        <w:pStyle w:val="NoSpacing"/>
+      </w:pPr>
+      <w:r>
+        <w:t>DATA = ERROR (ERROR RANGE)</w:t>
+      </w:r>
+    </w:p>
+    <w:tbl>
+      <w:tblPr>
+        <w:tblStyle w:val="TableGrid"/>
+        <w:tblW w:w="0" w:type="auto"/>
+        <w:tblLook w:val="04A0" w:firstRow="1" w:lastRow="0" w:firstColumn="1" w:lastColumn="0" w:noHBand="0" w:noVBand="1"/>
+      </w:tblPr>
+      <w:tblGrid>
+        <w:gridCol w:w="1024"/>
+        <w:gridCol w:w="657"/>
+        <w:gridCol w:w="1044"/>
+        <w:gridCol w:w="714"/>
+      </w:tblGrid>
+      <w:tr>
+        <w:tc>
+          <w:tcPr>
+            <w:tcW w:w="0" w:type="auto"/>
+          </w:tcPr>
+          <w:p>
+            <w:pPr>
+              <w:pStyle w:val="NoSpacing"/>
+            </w:pPr>
+            <w:r>
+              <w:t>Size(bits)</w:t>
+            </w:r>
+          </w:p>
+        </w:tc>
+        <w:tc>
+          <w:tcPr>
+            <w:tcW w:w="0" w:type="auto"/>
+          </w:tcPr>
+          <w:p>
+            <w:pPr>
+              <w:pStyle w:val="NoSpacing"/>
+            </w:pPr>
+            <w:r>
+              <w:t>8</w:t>
+            </w:r>
+          </w:p>
+        </w:tc>
+        <w:tc>
+          <w:tcPr>
+            <w:tcW w:w="0" w:type="auto"/>
+          </w:tcPr>
+          <w:p>
+            <w:pPr>
+              <w:pStyle w:val="NoSpacing"/>
+            </w:pPr>
+            <w:r>
+              <w:t>8</w:t>
+            </w:r>
+          </w:p>
+        </w:tc>
+        <w:tc>
+          <w:tcPr>
+            <w:tcW w:w="0" w:type="auto"/>
+          </w:tcPr>
+          <w:p>
+            <w:pPr>
+              <w:pStyle w:val="NoSpacing"/>
+            </w:pPr>
+            <w:r>
+              <w:t>8</w:t>
+            </w:r>
+          </w:p>
+        </w:tc>
+      </w:tr>
+      <w:tr>
+        <w:tc>
+          <w:tcPr>
+            <w:tcW w:w="0" w:type="auto"/>
+          </w:tcPr>
+          <w:p>
+            <w:pPr>
+              <w:pStyle w:val="NoSpacing"/>
+            </w:pPr>
+            <w:r>
+              <w:t>Name</w:t>
+            </w:r>
+          </w:p>
+        </w:tc>
+        <w:tc>
+          <w:tcPr>
+            <w:tcW w:w="0" w:type="auto"/>
+          </w:tcPr>
+          <w:p>
+            <w:pPr>
+              <w:pStyle w:val="NoSpacing"/>
+            </w:pPr>
+            <w:r>
+              <w:t>CMD</w:t>
+            </w:r>
+          </w:p>
+        </w:tc>
+        <w:tc>
+          <w:tcPr>
+            <w:tcW w:w="0" w:type="auto"/>
+          </w:tcPr>
+          <w:p>
+            <w:pPr>
+              <w:pStyle w:val="NoSpacing"/>
+            </w:pPr>
+            <w:r>
+              <w:t>ADDRESS</w:t>
+            </w:r>
+          </w:p>
+        </w:tc>
+        <w:tc>
+          <w:tcPr>
+            <w:tcW w:w="0" w:type="auto"/>
+          </w:tcPr>
+          <w:p>
+            <w:pPr>
+              <w:pStyle w:val="NoSpacing"/>
+            </w:pPr>
+            <w:r>
+              <w:t>D</w:t>
+            </w:r>
+            <w:bookmarkStart w:id="0" w:name="_GoBack"/>
+            <w:bookmarkEnd w:id="0"/>
+            <w:r>
+              <w:t>ATA</w:t>
+            </w:r>
+          </w:p>
+        </w:tc>
+      </w:tr>
+    </w:tbl>
     <w:p/>
     <w:p>
       <w:pPr>
@@ -7275,6 +8164,7 @@
         </w:numPr>
       </w:pPr>
       <w:r>
+        <w:lastRenderedPageBreak/>
         <w:t>The window size used for the sliding windows is 1. This is due to the low amount of memory on the MSP430 that restricts the size of windows.</w:t>
       </w:r>
     </w:p>
@@ -7547,7 +8437,6 @@
         </w:numPr>
       </w:pPr>
       <w:r>
-        <w:lastRenderedPageBreak/>
         <w:t>If the number of received unicast signaling packets is zero, the node shall sleep for 'tp' seconds, and then reattempt the signaling broadcast sequence.</w:t>
       </w:r>
     </w:p>
@@ -7728,6 +8617,7 @@
         </w:numPr>
       </w:pPr>
       <w:r>
+        <w:lastRenderedPageBreak/>
         <w:t>Remove the signaling broadcast packet</w:t>
       </w:r>
       <w:r>
@@ -8235,7 +9125,6 @@
         </w:numPr>
       </w:pPr>
       <w:r>
-        <w:lastRenderedPageBreak/>
         <w:t xml:space="preserve">If the current contention period is greater than zero and less than the max contention period, the node </w:t>
       </w:r>
       <w:r>
@@ -8354,6 +9243,7 @@
         </w:numPr>
       </w:pPr>
       <w:r>
+        <w:lastRenderedPageBreak/>
         <w:t>If the packet id of the new RF transceiver packet exists within the rx packet queue, the radio driver shall increment the “packet received counter” within the correspondin</w:t>
       </w:r>
       <w:r>

</xml_diff>

<commit_message>
Update FAS read/write register application layer return packets
</commit_message>
<xml_diff>
--- a/docs/DOGE FAS.docx
+++ b/docs/DOGE FAS.docx
@@ -18,49 +18,6 @@
     </w:p>
     <w:p>
       <w:pPr>
-        <w:pStyle w:val="Heading2"/>
-      </w:pPr>
-    </w:p>
-    <w:p>
-      <w:pPr>
-        <w:pStyle w:val="Heading2"/>
-      </w:pPr>
-      <w:r>
-        <w:t>Opens</w:t>
-      </w:r>
-    </w:p>
-    <w:p>
-      <w:pPr>
-        <w:pStyle w:val="ListParagraph"/>
-        <w:numPr>
-          <w:ilvl w:val="0"/>
-          <w:numId w:val="11"/>
-        </w:numPr>
-      </w:pPr>
-      <w:r>
-        <w:t>Should READ REG NACK send back a</w:t>
-      </w:r>
-      <w:r>
-        <w:t>n</w:t>
-      </w:r>
-      <w:r>
-        <w:t xml:space="preserve"> address for the invalid range?</w:t>
-      </w:r>
-    </w:p>
-    <w:p>
-      <w:pPr>
-        <w:pStyle w:val="ListParagraph"/>
-        <w:numPr>
-          <w:ilvl w:val="0"/>
-          <w:numId w:val="11"/>
-        </w:numPr>
-      </w:pPr>
-      <w:r>
-        <w:t>Should WRITE REG NACK send back an address for the invalid range?</w:t>
-      </w:r>
-    </w:p>
-    <w:p>
-      <w:pPr>
         <w:pStyle w:val="Heading1"/>
       </w:pPr>
       <w:r>
@@ -93,6 +50,9 @@
     <w:p>
       <w:pPr>
         <w:pStyle w:val="Heading3"/>
+        <w:tabs>
+          <w:tab w:val="left" w:pos="3384"/>
+        </w:tabs>
       </w:pPr>
       <w:r>
         <w:t xml:space="preserve">Data </w:t>
@@ -105,6 +65,9 @@
       </w:r>
       <w:r>
         <w:t>Packets</w:t>
+      </w:r>
+      <w:r>
+        <w:tab/>
       </w:r>
     </w:p>
     <w:p>
@@ -1111,7 +1074,6 @@
         <w:pStyle w:val="NoSpacing"/>
       </w:pPr>
       <w:r>
-        <w:lastRenderedPageBreak/>
         <w:t xml:space="preserve">TYPE = SIGNALING </w:t>
       </w:r>
       <w:r>
@@ -3724,7 +3686,6 @@
         <w:pStyle w:val="NoSpacing"/>
       </w:pPr>
       <w:r>
-        <w:lastRenderedPageBreak/>
         <w:t>TYPE = BULK DATA WRITE REQUEST</w:t>
       </w:r>
     </w:p>
@@ -5918,7 +5879,6 @@
         <w:pStyle w:val="Heading3"/>
       </w:pPr>
       <w:r>
-        <w:lastRenderedPageBreak/>
         <w:t xml:space="preserve">Application </w:t>
       </w:r>
       <w:r>
@@ -6203,7 +6163,13 @@
         <w:pStyle w:val="NoSpacing"/>
       </w:pPr>
       <w:r>
-        <w:t>ADDRESS = 0</w:t>
+        <w:t xml:space="preserve">ADDRESS = </w:t>
+      </w:r>
+      <w:r>
+        <w:t>ERROR</w:t>
+      </w:r>
+      <w:r>
+        <w:t xml:space="preserve"> ADDRESS</w:t>
       </w:r>
     </w:p>
     <w:p>
@@ -6634,7 +6600,7 @@
         <w:pStyle w:val="NoSpacing"/>
       </w:pPr>
       <w:r>
-        <w:t>ADDRESS = 0</w:t>
+        <w:t>ADDRESS = ERROR ADDRESS</w:t>
       </w:r>
     </w:p>
     <w:p>
@@ -6643,6 +6609,14 @@
       </w:pPr>
       <w:r>
         <w:t>DATA = ERROR (ERROR RANGE)</w:t>
+      </w:r>
+      <w:r>
+        <w:t>,</w:t>
+      </w:r>
+      <w:bookmarkStart w:id="0" w:name="_GoBack"/>
+      <w:bookmarkEnd w:id="0"/>
+      <w:r>
+        <w:t xml:space="preserve"> ERROR (READ ONLY REG)</w:t>
       </w:r>
     </w:p>
     <w:tbl>
@@ -6996,7 +6970,6 @@
           </w:tcPr>
           <w:p>
             <w:r>
-              <w:lastRenderedPageBreak/>
               <w:t>Name</w:t>
             </w:r>
           </w:p>
@@ -7136,6 +7109,7 @@
               <w:pStyle w:val="NoSpacing"/>
             </w:pPr>
             <w:r>
+              <w:lastRenderedPageBreak/>
               <w:t>Size(bits)</w:t>
             </w:r>
           </w:p>
@@ -8115,12 +8089,7 @@
               <w:pStyle w:val="NoSpacing"/>
             </w:pPr>
             <w:r>
-              <w:t>D</w:t>
-            </w:r>
-            <w:bookmarkStart w:id="0" w:name="_GoBack"/>
-            <w:bookmarkEnd w:id="0"/>
-            <w:r>
-              <w:t>ATA</w:t>
+              <w:t>DATA</w:t>
             </w:r>
           </w:p>
         </w:tc>
@@ -8164,7 +8133,6 @@
         </w:numPr>
       </w:pPr>
       <w:r>
-        <w:lastRenderedPageBreak/>
         <w:t>The window size used for the sliding windows is 1. This is due to the low amount of memory on the MSP430 that restricts the size of windows.</w:t>
       </w:r>
     </w:p>
@@ -8193,6 +8161,7 @@
         <w:pStyle w:val="Heading2"/>
       </w:pPr>
       <w:r>
+        <w:lastRenderedPageBreak/>
         <w:t>Neighbor Protocol</w:t>
       </w:r>
     </w:p>
@@ -8617,7 +8586,6 @@
         </w:numPr>
       </w:pPr>
       <w:r>
-        <w:lastRenderedPageBreak/>
         <w:t>Remove the signaling broadcast packet</w:t>
       </w:r>
       <w:r>
@@ -8714,6 +8682,7 @@
         </w:numPr>
       </w:pPr>
       <w:r>
+        <w:lastRenderedPageBreak/>
         <w:t xml:space="preserve">During an acknowledgement </w:t>
       </w:r>
       <w:r>
@@ -9243,7 +9212,6 @@
         </w:numPr>
       </w:pPr>
       <w:r>
-        <w:lastRenderedPageBreak/>
         <w:t>If the packet id of the new RF transceiver packet exists within the rx packet queue, the radio driver shall increment the “packet received counter” within the correspondin</w:t>
       </w:r>
       <w:r>
@@ -9277,6 +9245,7 @@
         </w:numPr>
       </w:pPr>
       <w:r>
+        <w:lastRenderedPageBreak/>
         <w:t>If the rx packet queue is full, the radio driver shall drop the RF transceiver packet.</w:t>
       </w:r>
     </w:p>
@@ -9429,7 +9398,7 @@
 
 <file path=word/numbering.xml><?xml version="1.0" encoding="utf-8"?>
 <w:numbering xmlns:wpc="http://schemas.microsoft.com/office/word/2010/wordprocessingCanvas" xmlns:mc="http://schemas.openxmlformats.org/markup-compatibility/2006" xmlns:o="urn:schemas-microsoft-com:office:office" xmlns:r="http://schemas.openxmlformats.org/officeDocument/2006/relationships" xmlns:m="http://schemas.openxmlformats.org/officeDocument/2006/math" xmlns:v="urn:schemas-microsoft-com:vml" xmlns:wp14="http://schemas.microsoft.com/office/word/2010/wordprocessingDrawing" xmlns:wp="http://schemas.openxmlformats.org/drawingml/2006/wordprocessingDrawing" xmlns:w10="urn:schemas-microsoft-com:office:word" xmlns:w="http://schemas.openxmlformats.org/wordprocessingml/2006/main" xmlns:w14="http://schemas.microsoft.com/office/word/2010/wordml" xmlns:w15="http://schemas.microsoft.com/office/word/2012/wordml" xmlns:wpg="http://schemas.microsoft.com/office/word/2010/wordprocessingGroup" xmlns:wpi="http://schemas.microsoft.com/office/word/2010/wordprocessingInk" xmlns:wne="http://schemas.microsoft.com/office/word/2006/wordml" xmlns:wps="http://schemas.microsoft.com/office/word/2010/wordprocessingShape" mc:Ignorable="w14 w15 wp14">
-  <w:abstractNum w:abstractNumId="0">
+  <w:abstractNum w:abstractNumId="0" w15:restartNumberingAfterBreak="0">
     <w:nsid w:val="032E33B9"/>
     <w:multiLevelType w:val="hybridMultilevel"/>
     <w:tmpl w:val="EB3C08DE"/>
@@ -9518,7 +9487,7 @@
       </w:pPr>
     </w:lvl>
   </w:abstractNum>
-  <w:abstractNum w:abstractNumId="1">
+  <w:abstractNum w:abstractNumId="1" w15:restartNumberingAfterBreak="0">
     <w:nsid w:val="0413699B"/>
     <w:multiLevelType w:val="hybridMultilevel"/>
     <w:tmpl w:val="3574032C"/>
@@ -9607,7 +9576,7 @@
       </w:pPr>
     </w:lvl>
   </w:abstractNum>
-  <w:abstractNum w:abstractNumId="2">
+  <w:abstractNum w:abstractNumId="2" w15:restartNumberingAfterBreak="0">
     <w:nsid w:val="0E0166A6"/>
     <w:multiLevelType w:val="hybridMultilevel"/>
     <w:tmpl w:val="AED81258"/>
@@ -9693,7 +9662,7 @@
       </w:pPr>
     </w:lvl>
   </w:abstractNum>
-  <w:abstractNum w:abstractNumId="3">
+  <w:abstractNum w:abstractNumId="3" w15:restartNumberingAfterBreak="0">
     <w:nsid w:val="111E7270"/>
     <w:multiLevelType w:val="hybridMultilevel"/>
     <w:tmpl w:val="042C8094"/>
@@ -9782,7 +9751,7 @@
       </w:pPr>
     </w:lvl>
   </w:abstractNum>
-  <w:abstractNum w:abstractNumId="4">
+  <w:abstractNum w:abstractNumId="4" w15:restartNumberingAfterBreak="0">
     <w:nsid w:val="178A3EBF"/>
     <w:multiLevelType w:val="hybridMultilevel"/>
     <w:tmpl w:val="AED81258"/>
@@ -9868,7 +9837,7 @@
       </w:pPr>
     </w:lvl>
   </w:abstractNum>
-  <w:abstractNum w:abstractNumId="5">
+  <w:abstractNum w:abstractNumId="5" w15:restartNumberingAfterBreak="0">
     <w:nsid w:val="1EBE1DBA"/>
     <w:multiLevelType w:val="hybridMultilevel"/>
     <w:tmpl w:val="13A4BAB2"/>
@@ -9957,7 +9926,7 @@
       </w:pPr>
     </w:lvl>
   </w:abstractNum>
-  <w:abstractNum w:abstractNumId="6">
+  <w:abstractNum w:abstractNumId="6" w15:restartNumberingAfterBreak="0">
     <w:nsid w:val="4657428F"/>
     <w:multiLevelType w:val="hybridMultilevel"/>
     <w:tmpl w:val="5600A876"/>
@@ -10070,7 +10039,7 @@
       </w:rPr>
     </w:lvl>
   </w:abstractNum>
-  <w:abstractNum w:abstractNumId="7">
+  <w:abstractNum w:abstractNumId="7" w15:restartNumberingAfterBreak="0">
     <w:nsid w:val="498C310C"/>
     <w:multiLevelType w:val="hybridMultilevel"/>
     <w:tmpl w:val="727A4B12"/>
@@ -10159,7 +10128,7 @@
       </w:pPr>
     </w:lvl>
   </w:abstractNum>
-  <w:abstractNum w:abstractNumId="8">
+  <w:abstractNum w:abstractNumId="8" w15:restartNumberingAfterBreak="0">
     <w:nsid w:val="4FAE0DD3"/>
     <w:multiLevelType w:val="hybridMultilevel"/>
     <w:tmpl w:val="C620602E"/>
@@ -10248,7 +10217,7 @@
       </w:pPr>
     </w:lvl>
   </w:abstractNum>
-  <w:abstractNum w:abstractNumId="9">
+  <w:abstractNum w:abstractNumId="9" w15:restartNumberingAfterBreak="0">
     <w:nsid w:val="6360344C"/>
     <w:multiLevelType w:val="hybridMultilevel"/>
     <w:tmpl w:val="ED580AE0"/>
@@ -10337,7 +10306,7 @@
       </w:pPr>
     </w:lvl>
   </w:abstractNum>
-  <w:abstractNum w:abstractNumId="10">
+  <w:abstractNum w:abstractNumId="10" w15:restartNumberingAfterBreak="0">
     <w:nsid w:val="705247E6"/>
     <w:multiLevelType w:val="hybridMultilevel"/>
     <w:tmpl w:val="A84CF244"/>

</xml_diff>

<commit_message>
Updated FAS Networking Rules/Messaging sections
</commit_message>
<xml_diff>
--- a/docs/DOGE FAS.docx
+++ b/docs/DOGE FAS.docx
@@ -21,30 +21,13 @@
         <w:pStyle w:val="Heading1"/>
       </w:pPr>
       <w:r>
-        <w:t>Network</w:t>
-      </w:r>
-      <w:r>
-        <w:t>ing</w:t>
-      </w:r>
-      <w:r>
-        <w:t xml:space="preserve"> Protocol</w:t>
-      </w:r>
-      <w:r>
-        <w:t>s</w:t>
-      </w:r>
-    </w:p>
-    <w:p>
-      <w:r>
-        <w:t xml:space="preserve">The DOGE networking protocols are a “Neighbor Protocol” for neighbor discovery, a MAC ALOHA protocol for data transmission on </w:t>
-      </w:r>
-      <w:r>
-        <w:t xml:space="preserve">a </w:t>
-      </w:r>
-      <w:r>
-        <w:t xml:space="preserve">shared </w:t>
-      </w:r>
-      <w:r>
-        <w:t>wireless channel, and a “sliding window protocol” for reliable data transmission.</w:t>
+        <w:t>Messaging</w:t>
+      </w:r>
+      <w:r>
+        <w:t xml:space="preserve"> </w:t>
+      </w:r>
+      <w:r>
+        <w:t>Protocols</w:t>
       </w:r>
     </w:p>
     <w:p>
@@ -1435,6 +1418,7 @@
         <w:pStyle w:val="NoSpacing"/>
       </w:pPr>
       <w:r>
+        <w:lastRenderedPageBreak/>
         <w:t>ACK = TRUE</w:t>
       </w:r>
     </w:p>
@@ -4056,6 +4040,7 @@
         <w:pStyle w:val="NoSpacing"/>
       </w:pPr>
       <w:r>
+        <w:lastRenderedPageBreak/>
         <w:t>ACK = FALSE</w:t>
       </w:r>
     </w:p>
@@ -6046,6 +6031,7 @@
               <w:pStyle w:val="NoSpacing"/>
             </w:pPr>
             <w:r>
+              <w:lastRenderedPageBreak/>
               <w:t>Size(bits)</w:t>
             </w:r>
           </w:p>
@@ -6611,12 +6597,7 @@
         <w:t>DATA = ERROR (ERROR RANGE)</w:t>
       </w:r>
       <w:r>
-        <w:t>,</w:t>
-      </w:r>
-      <w:bookmarkStart w:id="0" w:name="_GoBack"/>
-      <w:bookmarkEnd w:id="0"/>
-      <w:r>
-        <w:t xml:space="preserve"> ERROR (READ ONLY REG)</w:t>
+        <w:t>, ERROR (READ ONLY REG)</w:t>
       </w:r>
     </w:p>
     <w:tbl>
@@ -7109,7 +7090,6 @@
               <w:pStyle w:val="NoSpacing"/>
             </w:pPr>
             <w:r>
-              <w:lastRenderedPageBreak/>
               <w:t>Size(bits)</w:t>
             </w:r>
           </w:p>
@@ -7219,6 +7199,7 @@
         <w:pStyle w:val="Heading5"/>
       </w:pPr>
       <w:r>
+        <w:lastRenderedPageBreak/>
         <w:t>Read Memory Command</w:t>
       </w:r>
     </w:p>
@@ -8095,7 +8076,19 @@
         </w:tc>
       </w:tr>
     </w:tbl>
-    <w:p/>
+    <w:p>
+      <w:pPr>
+        <w:pStyle w:val="Heading1"/>
+      </w:pPr>
+      <w:r>
+        <w:t>Networking Protocols</w:t>
+      </w:r>
+    </w:p>
+    <w:p>
+      <w:r>
+        <w:t>The DOGE networking protocols are a “Neighbor Protocol” for neighbor discovery, a MAC ALOHA protocol for data transmission on a shared wireless channel, and a “sliding window protocol” for reliable data transmission.</w:t>
+      </w:r>
+    </w:p>
     <w:p>
       <w:pPr>
         <w:pStyle w:val="Heading2"/>
@@ -8480,7 +8473,7 @@
         <w:pStyle w:val="ListParagraph"/>
         <w:numPr>
           <w:ilvl w:val="0"/>
-          <w:numId w:val="1"/>
+          <w:numId w:val="12"/>
         </w:numPr>
       </w:pPr>
       <w:r>
@@ -8540,7 +8533,7 @@
         <w:pStyle w:val="ListParagraph"/>
         <w:numPr>
           <w:ilvl w:val="1"/>
-          <w:numId w:val="1"/>
+          <w:numId w:val="12"/>
         </w:numPr>
       </w:pPr>
       <w:r>
@@ -8564,7 +8557,7 @@
         <w:pStyle w:val="ListParagraph"/>
         <w:numPr>
           <w:ilvl w:val="2"/>
-          <w:numId w:val="1"/>
+          <w:numId w:val="12"/>
         </w:numPr>
       </w:pPr>
       <w:r>
@@ -8582,7 +8575,7 @@
         <w:pStyle w:val="ListParagraph"/>
         <w:numPr>
           <w:ilvl w:val="2"/>
-          <w:numId w:val="1"/>
+          <w:numId w:val="12"/>
         </w:numPr>
       </w:pPr>
       <w:r>
@@ -8597,7 +8590,7 @@
         <w:pStyle w:val="ListParagraph"/>
         <w:numPr>
           <w:ilvl w:val="1"/>
-          <w:numId w:val="1"/>
+          <w:numId w:val="12"/>
         </w:numPr>
       </w:pPr>
       <w:r>
@@ -8621,7 +8614,7 @@
         <w:pStyle w:val="ListParagraph"/>
         <w:numPr>
           <w:ilvl w:val="2"/>
-          <w:numId w:val="1"/>
+          <w:numId w:val="12"/>
         </w:numPr>
       </w:pPr>
       <w:r>
@@ -8639,7 +8632,7 @@
         <w:pStyle w:val="ListParagraph"/>
         <w:numPr>
           <w:ilvl w:val="2"/>
-          <w:numId w:val="1"/>
+          <w:numId w:val="12"/>
         </w:numPr>
       </w:pPr>
       <w:r>
@@ -8651,7 +8644,7 @@
         <w:pStyle w:val="ListParagraph"/>
         <w:numPr>
           <w:ilvl w:val="2"/>
-          <w:numId w:val="1"/>
+          <w:numId w:val="12"/>
         </w:numPr>
       </w:pPr>
       <w:r>
@@ -8678,7 +8671,7 @@
         <w:pStyle w:val="ListParagraph"/>
         <w:numPr>
           <w:ilvl w:val="0"/>
-          <w:numId w:val="1"/>
+          <w:numId w:val="12"/>
         </w:numPr>
       </w:pPr>
       <w:r>
@@ -8706,7 +8699,7 @@
         <w:pStyle w:val="ListParagraph"/>
         <w:numPr>
           <w:ilvl w:val="1"/>
-          <w:numId w:val="1"/>
+          <w:numId w:val="12"/>
         </w:numPr>
       </w:pPr>
       <w:r>
@@ -8727,7 +8720,7 @@
         <w:pStyle w:val="ListParagraph"/>
         <w:numPr>
           <w:ilvl w:val="0"/>
-          <w:numId w:val="1"/>
+          <w:numId w:val="12"/>
         </w:numPr>
       </w:pPr>
       <w:r>
@@ -8742,7 +8735,7 @@
         <w:pStyle w:val="ListParagraph"/>
         <w:numPr>
           <w:ilvl w:val="1"/>
-          <w:numId w:val="1"/>
+          <w:numId w:val="12"/>
         </w:numPr>
       </w:pPr>
       <w:r>
@@ -8763,7 +8756,7 @@
         <w:pStyle w:val="ListParagraph"/>
         <w:numPr>
           <w:ilvl w:val="2"/>
-          <w:numId w:val="1"/>
+          <w:numId w:val="12"/>
         </w:numPr>
       </w:pPr>
       <w:r>
@@ -8817,7 +8810,7 @@
         <w:pStyle w:val="ListParagraph"/>
         <w:numPr>
           <w:ilvl w:val="2"/>
-          <w:numId w:val="1"/>
+          <w:numId w:val="12"/>
         </w:numPr>
       </w:pPr>
       <w:r>
@@ -8847,7 +8840,7 @@
         <w:pStyle w:val="ListParagraph"/>
         <w:numPr>
           <w:ilvl w:val="2"/>
-          <w:numId w:val="1"/>
+          <w:numId w:val="12"/>
         </w:numPr>
       </w:pPr>
       <w:r>
@@ -8865,7 +8858,7 @@
         <w:pStyle w:val="ListParagraph"/>
         <w:numPr>
           <w:ilvl w:val="2"/>
-          <w:numId w:val="1"/>
+          <w:numId w:val="12"/>
         </w:numPr>
       </w:pPr>
       <w:r>
@@ -8886,7 +8879,7 @@
         <w:pStyle w:val="ListParagraph"/>
         <w:numPr>
           <w:ilvl w:val="1"/>
-          <w:numId w:val="1"/>
+          <w:numId w:val="12"/>
         </w:numPr>
       </w:pPr>
       <w:r>
@@ -8910,7 +8903,7 @@
         <w:pStyle w:val="ListParagraph"/>
         <w:numPr>
           <w:ilvl w:val="2"/>
-          <w:numId w:val="1"/>
+          <w:numId w:val="12"/>
         </w:numPr>
       </w:pPr>
       <w:r>
@@ -8943,7 +8936,7 @@
         <w:pStyle w:val="ListParagraph"/>
         <w:numPr>
           <w:ilvl w:val="3"/>
-          <w:numId w:val="1"/>
+          <w:numId w:val="12"/>
         </w:numPr>
       </w:pPr>
       <w:r>
@@ -9000,7 +8993,7 @@
         <w:pStyle w:val="ListParagraph"/>
         <w:numPr>
           <w:ilvl w:val="3"/>
-          <w:numId w:val="1"/>
+          <w:numId w:val="12"/>
         </w:numPr>
       </w:pPr>
       <w:r>
@@ -9024,7 +9017,7 @@
         <w:pStyle w:val="ListParagraph"/>
         <w:numPr>
           <w:ilvl w:val="3"/>
-          <w:numId w:val="1"/>
+          <w:numId w:val="12"/>
         </w:numPr>
       </w:pPr>
       <w:r>
@@ -9048,7 +9041,7 @@
         <w:pStyle w:val="ListParagraph"/>
         <w:numPr>
           <w:ilvl w:val="3"/>
-          <w:numId w:val="1"/>
+          <w:numId w:val="12"/>
         </w:numPr>
       </w:pPr>
       <w:r>
@@ -9072,7 +9065,7 @@
         <w:pStyle w:val="ListParagraph"/>
         <w:numPr>
           <w:ilvl w:val="2"/>
-          <w:numId w:val="1"/>
+          <w:numId w:val="12"/>
         </w:numPr>
       </w:pPr>
       <w:r>
@@ -9090,7 +9083,7 @@
         <w:pStyle w:val="ListParagraph"/>
         <w:numPr>
           <w:ilvl w:val="2"/>
-          <w:numId w:val="1"/>
+          <w:numId w:val="12"/>
         </w:numPr>
       </w:pPr>
       <w:r>
@@ -9111,7 +9104,7 @@
         <w:pStyle w:val="ListParagraph"/>
         <w:numPr>
           <w:ilvl w:val="2"/>
-          <w:numId w:val="1"/>
+          <w:numId w:val="12"/>
         </w:numPr>
       </w:pPr>
       <w:r>
@@ -9335,6 +9328,610 @@
       <w:r>
         <w:t>.</w:t>
       </w:r>
+    </w:p>
+    <w:p>
+      <w:pPr>
+        <w:pStyle w:val="Heading1"/>
+      </w:pPr>
+      <w:r>
+        <w:t>Networking</w:t>
+      </w:r>
+      <w:r>
+        <w:t xml:space="preserve"> </w:t>
+      </w:r>
+      <w:r>
+        <w:t>Rules</w:t>
+      </w:r>
+    </w:p>
+    <w:p>
+      <w:r>
+        <w:t xml:space="preserve">DOGE </w:t>
+      </w:r>
+      <w:r>
+        <w:t>networking rules for routing and forwarding packets</w:t>
+      </w:r>
+      <w:r>
+        <w:t xml:space="preserve"> </w:t>
+      </w:r>
+      <w:r>
+        <w:t xml:space="preserve">are </w:t>
+      </w:r>
+      <w:r>
+        <w:t>contained</w:t>
+      </w:r>
+      <w:r>
+        <w:t xml:space="preserve"> </w:t>
+      </w:r>
+      <w:r>
+        <w:t>within n</w:t>
+      </w:r>
+      <w:r>
+        <w:t>etwork table</w:t>
+      </w:r>
+      <w:r>
+        <w:t xml:space="preserve">s stored in individual nodes. </w:t>
+      </w:r>
+    </w:p>
+    <w:p>
+      <w:pPr>
+        <w:pStyle w:val="Heading2"/>
+      </w:pPr>
+      <w:r>
+        <w:t>Network Table</w:t>
+      </w:r>
+    </w:p>
+    <w:p>
+      <w:pPr>
+        <w:pStyle w:val="NoSpacing"/>
+      </w:pPr>
+      <w:r>
+        <w:t>A node’s network table is split between two tables of adjustable size: a neighbor table and a routing table. The neighbor table is used to forward packets to</w:t>
+      </w:r>
+      <w:r>
+        <w:t xml:space="preserve"> single hop neighbors, while </w:t>
+      </w:r>
+      <w:r>
+        <w:t>the routing table is used to route packets to multi-hop neighbors. The entries for these two tables are described in the sections below.</w:t>
+      </w:r>
+    </w:p>
+    <w:p>
+      <w:pPr>
+        <w:pStyle w:val="Heading2"/>
+      </w:pPr>
+      <w:r>
+        <w:t>Neighbor Table Entries</w:t>
+      </w:r>
+    </w:p>
+    <w:p>
+      <w:r>
+        <w:t>A node’s neighbor table entry contains a single hop neighbor’s Node ID, Radio ID, and Network ID, as well as an estimate of the link quality to that single hop neighbor. The neighbor table fields are</w:t>
+      </w:r>
+      <w:r>
+        <w:t xml:space="preserve"> packed into a 32 bit structure</w:t>
+      </w:r>
+      <w:r>
+        <w:t xml:space="preserve"> as shown below.  </w:t>
+      </w:r>
+    </w:p>
+    <w:tbl>
+      <w:tblPr>
+        <w:tblStyle w:val="TableGrid"/>
+        <w:tblW w:w="0" w:type="auto"/>
+        <w:tblLook w:val="04A0" w:firstRow="1" w:lastRow="0" w:firstColumn="1" w:lastColumn="0" w:noHBand="0" w:noVBand="1"/>
+      </w:tblPr>
+      <w:tblGrid>
+        <w:gridCol w:w="1917"/>
+        <w:gridCol w:w="1024"/>
+      </w:tblGrid>
+      <w:tr>
+        <w:tc>
+          <w:tcPr>
+            <w:tcW w:w="0" w:type="auto"/>
+          </w:tcPr>
+          <w:p>
+            <w:r>
+              <w:t>Field</w:t>
+            </w:r>
+          </w:p>
+        </w:tc>
+        <w:tc>
+          <w:tcPr>
+            <w:tcW w:w="0" w:type="auto"/>
+          </w:tcPr>
+          <w:p>
+            <w:r>
+              <w:t>Size(bits)</w:t>
+            </w:r>
+          </w:p>
+        </w:tc>
+      </w:tr>
+      <w:tr>
+        <w:tc>
+          <w:tcPr>
+            <w:tcW w:w="0" w:type="auto"/>
+          </w:tcPr>
+          <w:p>
+            <w:r>
+              <w:t>Single hop Node ID</w:t>
+            </w:r>
+          </w:p>
+        </w:tc>
+        <w:tc>
+          <w:tcPr>
+            <w:tcW w:w="0" w:type="auto"/>
+          </w:tcPr>
+          <w:p>
+            <w:r>
+              <w:t>16</w:t>
+            </w:r>
+          </w:p>
+        </w:tc>
+      </w:tr>
+      <w:tr>
+        <w:tc>
+          <w:tcPr>
+            <w:tcW w:w="0" w:type="auto"/>
+          </w:tcPr>
+          <w:p>
+            <w:r>
+              <w:t>Single hop LQE</w:t>
+            </w:r>
+          </w:p>
+        </w:tc>
+        <w:tc>
+          <w:tcPr>
+            <w:tcW w:w="0" w:type="auto"/>
+          </w:tcPr>
+          <w:p>
+            <w:r>
+              <w:t>12</w:t>
+            </w:r>
+          </w:p>
+        </w:tc>
+      </w:tr>
+      <w:tr>
+        <w:tc>
+          <w:tcPr>
+            <w:tcW w:w="0" w:type="auto"/>
+          </w:tcPr>
+          <w:p>
+            <w:r>
+              <w:t xml:space="preserve">Radio ID </w:t>
+            </w:r>
+          </w:p>
+        </w:tc>
+        <w:tc>
+          <w:tcPr>
+            <w:tcW w:w="0" w:type="auto"/>
+          </w:tcPr>
+          <w:p>
+            <w:r>
+              <w:t>2</w:t>
+            </w:r>
+          </w:p>
+        </w:tc>
+      </w:tr>
+      <w:tr>
+        <w:tc>
+          <w:tcPr>
+            <w:tcW w:w="0" w:type="auto"/>
+          </w:tcPr>
+          <w:p>
+            <w:r>
+              <w:t>Neighbor ID</w:t>
+            </w:r>
+          </w:p>
+        </w:tc>
+        <w:tc>
+          <w:tcPr>
+            <w:tcW w:w="0" w:type="auto"/>
+          </w:tcPr>
+          <w:p>
+            <w:r>
+              <w:t>2</w:t>
+            </w:r>
+          </w:p>
+        </w:tc>
+      </w:tr>
+    </w:tbl>
+    <w:p>
+      <w:pPr>
+        <w:pStyle w:val="Heading2"/>
+      </w:pPr>
+      <w:r>
+        <w:t>Routing Table Entries</w:t>
+      </w:r>
+    </w:p>
+    <w:p>
+      <w:r>
+        <w:t>A node’s r</w:t>
+      </w:r>
+      <w:r>
+        <w:t>outing t</w:t>
+      </w:r>
+      <w:r>
+        <w:t xml:space="preserve">able contains </w:t>
+      </w:r>
+      <w:r>
+        <w:t>a</w:t>
+      </w:r>
+      <w:r>
+        <w:t xml:space="preserve"> multi-hop neighbor’s </w:t>
+      </w:r>
+      <w:r>
+        <w:t xml:space="preserve">Node ID, </w:t>
+      </w:r>
+      <w:r>
+        <w:t>a n</w:t>
+      </w:r>
+      <w:r>
+        <w:t xml:space="preserve">eighbor table index pointing to the neighbor for </w:t>
+      </w:r>
+      <w:r>
+        <w:t>forward</w:t>
+      </w:r>
+      <w:r>
+        <w:t>ing</w:t>
+      </w:r>
+      <w:r>
+        <w:t xml:space="preserve"> single-hop packets, and a </w:t>
+      </w:r>
+      <w:r>
+        <w:t>multi-hop Link Quality Estimation</w:t>
+      </w:r>
+      <w:r>
+        <w:t>.</w:t>
+      </w:r>
+      <w:r>
+        <w:t xml:space="preserve"> </w:t>
+      </w:r>
+      <w:r>
+        <w:t xml:space="preserve">The routing table fields are packed into a 32 bit structure as shown below.  </w:t>
+      </w:r>
+    </w:p>
+    <w:tbl>
+      <w:tblPr>
+        <w:tblStyle w:val="TableGrid"/>
+        <w:tblW w:w="0" w:type="auto"/>
+        <w:tblLook w:val="04A0" w:firstRow="1" w:lastRow="0" w:firstColumn="1" w:lastColumn="0" w:noHBand="0" w:noVBand="1"/>
+      </w:tblPr>
+      <w:tblGrid>
+        <w:gridCol w:w="1865"/>
+        <w:gridCol w:w="1024"/>
+      </w:tblGrid>
+      <w:tr>
+        <w:tc>
+          <w:tcPr>
+            <w:tcW w:w="0" w:type="auto"/>
+          </w:tcPr>
+          <w:p>
+            <w:r>
+              <w:t>Field</w:t>
+            </w:r>
+          </w:p>
+        </w:tc>
+        <w:tc>
+          <w:tcPr>
+            <w:tcW w:w="0" w:type="auto"/>
+          </w:tcPr>
+          <w:p>
+            <w:r>
+              <w:t>Size(bits)</w:t>
+            </w:r>
+          </w:p>
+        </w:tc>
+      </w:tr>
+      <w:tr>
+        <w:tc>
+          <w:tcPr>
+            <w:tcW w:w="0" w:type="auto"/>
+          </w:tcPr>
+          <w:p>
+            <w:r>
+              <w:t>Multi hop Node ID</w:t>
+            </w:r>
+          </w:p>
+        </w:tc>
+        <w:tc>
+          <w:tcPr>
+            <w:tcW w:w="0" w:type="auto"/>
+          </w:tcPr>
+          <w:p>
+            <w:r>
+              <w:t>16</w:t>
+            </w:r>
+          </w:p>
+        </w:tc>
+      </w:tr>
+      <w:tr>
+        <w:tc>
+          <w:tcPr>
+            <w:tcW w:w="0" w:type="auto"/>
+          </w:tcPr>
+          <w:p>
+            <w:r>
+              <w:t>Single hop LQE</w:t>
+            </w:r>
+          </w:p>
+        </w:tc>
+        <w:tc>
+          <w:tcPr>
+            <w:tcW w:w="0" w:type="auto"/>
+          </w:tcPr>
+          <w:p>
+            <w:r>
+              <w:t>12</w:t>
+            </w:r>
+          </w:p>
+        </w:tc>
+      </w:tr>
+      <w:tr>
+        <w:tc>
+          <w:tcPr>
+            <w:tcW w:w="0" w:type="auto"/>
+          </w:tcPr>
+          <w:p>
+            <w:r>
+              <w:t xml:space="preserve">Radio ID </w:t>
+            </w:r>
+          </w:p>
+        </w:tc>
+        <w:tc>
+          <w:tcPr>
+            <w:tcW w:w="0" w:type="auto"/>
+          </w:tcPr>
+          <w:p>
+            <w:r>
+              <w:t>2</w:t>
+            </w:r>
+          </w:p>
+        </w:tc>
+      </w:tr>
+      <w:tr>
+        <w:tc>
+          <w:tcPr>
+            <w:tcW w:w="0" w:type="auto"/>
+          </w:tcPr>
+          <w:p>
+            <w:r>
+              <w:t>Neighbor ID</w:t>
+            </w:r>
+          </w:p>
+        </w:tc>
+        <w:tc>
+          <w:tcPr>
+            <w:tcW w:w="0" w:type="auto"/>
+          </w:tcPr>
+          <w:p>
+            <w:r>
+              <w:t>2</w:t>
+            </w:r>
+          </w:p>
+        </w:tc>
+      </w:tr>
+    </w:tbl>
+    <w:p>
+      <w:pPr>
+        <w:pStyle w:val="Heading2"/>
+      </w:pPr>
+      <w:r>
+        <w:t>Reserved LQEs</w:t>
+      </w:r>
+    </w:p>
+    <w:p>
+      <w:r>
+        <w:t xml:space="preserve">There are 2 reserved LQE values </w:t>
+      </w:r>
+      <w:r>
+        <w:t>for entries in the neighbor table</w:t>
+      </w:r>
+      <w:r>
+        <w:t xml:space="preserve">. </w:t>
+      </w:r>
+    </w:p>
+    <w:tbl>
+      <w:tblPr>
+        <w:tblStyle w:val="TableGrid"/>
+        <w:tblW w:w="0" w:type="auto"/>
+        <w:tblLook w:val="04A0" w:firstRow="1" w:lastRow="0" w:firstColumn="1" w:lastColumn="0" w:noHBand="0" w:noVBand="1"/>
+      </w:tblPr>
+      <w:tblGrid>
+        <w:gridCol w:w="1135"/>
+        <w:gridCol w:w="722"/>
+        <w:gridCol w:w="7493"/>
+      </w:tblGrid>
+      <w:tr>
+        <w:tc>
+          <w:tcPr>
+            <w:tcW w:w="0" w:type="auto"/>
+          </w:tcPr>
+          <w:p>
+            <w:r>
+              <w:t>Name</w:t>
+            </w:r>
+          </w:p>
+        </w:tc>
+        <w:tc>
+          <w:tcPr>
+            <w:tcW w:w="0" w:type="auto"/>
+          </w:tcPr>
+          <w:p>
+            <w:r>
+              <w:t>Value</w:t>
+            </w:r>
+          </w:p>
+        </w:tc>
+        <w:tc>
+          <w:tcPr>
+            <w:tcW w:w="0" w:type="auto"/>
+          </w:tcPr>
+          <w:p>
+            <w:r>
+              <w:t>Description</w:t>
+            </w:r>
+          </w:p>
+        </w:tc>
+      </w:tr>
+      <w:tr>
+        <w:tc>
+          <w:tcPr>
+            <w:tcW w:w="0" w:type="auto"/>
+          </w:tcPr>
+          <w:p>
+            <w:r>
+              <w:lastRenderedPageBreak/>
+              <w:t>MASKED LQE</w:t>
+            </w:r>
+          </w:p>
+        </w:tc>
+        <w:tc>
+          <w:tcPr>
+            <w:tcW w:w="0" w:type="auto"/>
+          </w:tcPr>
+          <w:p>
+            <w:r>
+              <w:t>0x00</w:t>
+            </w:r>
+          </w:p>
+        </w:tc>
+        <w:tc>
+          <w:tcPr>
+            <w:tcW w:w="0" w:type="auto"/>
+          </w:tcPr>
+          <w:p>
+            <w:r>
+              <w:t>Blocks routing and forwarding rules from using the neighbor table entry. In other words, it “masks” the edge to the single hop neighbor.</w:t>
+            </w:r>
+          </w:p>
+        </w:tc>
+      </w:tr>
+      <w:tr>
+        <w:tc>
+          <w:tcPr>
+            <w:tcW w:w="0" w:type="auto"/>
+          </w:tcPr>
+          <w:p>
+            <w:r>
+              <w:t>PERFECT LQE</w:t>
+            </w:r>
+          </w:p>
+        </w:tc>
+        <w:tc>
+          <w:tcPr>
+            <w:tcW w:w="0" w:type="auto"/>
+          </w:tcPr>
+          <w:p>
+            <w:r>
+              <w:t>0xFF</w:t>
+            </w:r>
+          </w:p>
+        </w:tc>
+        <w:tc>
+          <w:tcPr>
+            <w:tcW w:w="0" w:type="auto"/>
+          </w:tcPr>
+          <w:p>
+            <w:r>
+              <w:t>Forces</w:t>
+            </w:r>
+            <w:r>
+              <w:t xml:space="preserve"> routing</w:t>
+            </w:r>
+            <w:r>
+              <w:t xml:space="preserve"> and forwarding rules to use this entry for sending traffic to </w:t>
+            </w:r>
+            <w:r>
+              <w:t>a</w:t>
+            </w:r>
+            <w:r>
+              <w:t xml:space="preserve"> single hop neighbor</w:t>
+            </w:r>
+            <w:r>
+              <w:t xml:space="preserve">. </w:t>
+            </w:r>
+            <w:r>
+              <w:t xml:space="preserve">The network </w:t>
+            </w:r>
+            <w:r>
+              <w:t>LQE update logic</w:t>
+            </w:r>
+            <w:r>
+              <w:t xml:space="preserve"> will never set a perfect LQE value. </w:t>
+            </w:r>
+            <w:r>
+              <w:t>This can only be done explicitly by a user.</w:t>
+            </w:r>
+          </w:p>
+        </w:tc>
+      </w:tr>
+      <w:tr>
+        <w:tc>
+          <w:tcPr>
+            <w:tcW w:w="0" w:type="auto"/>
+          </w:tcPr>
+          <w:p>
+            <w:r>
+              <w:t>MAX LQE</w:t>
+            </w:r>
+          </w:p>
+        </w:tc>
+        <w:tc>
+          <w:tcPr>
+            <w:tcW w:w="0" w:type="auto"/>
+          </w:tcPr>
+          <w:p>
+            <w:r>
+              <w:t>0xFE</w:t>
+            </w:r>
+          </w:p>
+        </w:tc>
+        <w:tc>
+          <w:tcPr>
+            <w:tcW w:w="0" w:type="auto"/>
+          </w:tcPr>
+          <w:p>
+            <w:r>
+              <w:t xml:space="preserve">Maximum value set by the network LQE update logic. </w:t>
+            </w:r>
+          </w:p>
+        </w:tc>
+      </w:tr>
+      <w:tr>
+        <w:tc>
+          <w:tcPr>
+            <w:tcW w:w="0" w:type="auto"/>
+          </w:tcPr>
+          <w:p>
+            <w:r>
+              <w:t>MIN LQE</w:t>
+            </w:r>
+          </w:p>
+        </w:tc>
+        <w:tc>
+          <w:tcPr>
+            <w:tcW w:w="0" w:type="auto"/>
+          </w:tcPr>
+          <w:p>
+            <w:r>
+              <w:t>0x01</w:t>
+            </w:r>
+          </w:p>
+        </w:tc>
+        <w:tc>
+          <w:tcPr>
+            <w:tcW w:w="0" w:type="auto"/>
+          </w:tcPr>
+          <w:p>
+            <w:r>
+              <w:t xml:space="preserve">Minimum value set by the network LQE update logic. </w:t>
+            </w:r>
+          </w:p>
+        </w:tc>
+      </w:tr>
+    </w:tbl>
+    <w:p>
+      <w:bookmarkStart w:id="0" w:name="_GoBack"/>
+      <w:bookmarkEnd w:id="0"/>
     </w:p>
     <w:sectPr>
       <w:pgSz w:w="12240" w:h="15840"/>
@@ -9399,6 +9996,92 @@
 <file path=word/numbering.xml><?xml version="1.0" encoding="utf-8"?>
 <w:numbering xmlns:wpc="http://schemas.microsoft.com/office/word/2010/wordprocessingCanvas" xmlns:mc="http://schemas.openxmlformats.org/markup-compatibility/2006" xmlns:o="urn:schemas-microsoft-com:office:office" xmlns:r="http://schemas.openxmlformats.org/officeDocument/2006/relationships" xmlns:m="http://schemas.openxmlformats.org/officeDocument/2006/math" xmlns:v="urn:schemas-microsoft-com:vml" xmlns:wp14="http://schemas.microsoft.com/office/word/2010/wordprocessingDrawing" xmlns:wp="http://schemas.openxmlformats.org/drawingml/2006/wordprocessingDrawing" xmlns:w10="urn:schemas-microsoft-com:office:word" xmlns:w="http://schemas.openxmlformats.org/wordprocessingml/2006/main" xmlns:w14="http://schemas.microsoft.com/office/word/2010/wordml" xmlns:w15="http://schemas.microsoft.com/office/word/2012/wordml" xmlns:wpg="http://schemas.microsoft.com/office/word/2010/wordprocessingGroup" xmlns:wpi="http://schemas.microsoft.com/office/word/2010/wordprocessingInk" xmlns:wne="http://schemas.microsoft.com/office/word/2006/wordml" xmlns:wps="http://schemas.microsoft.com/office/word/2010/wordprocessingShape" mc:Ignorable="w14 w15 wp14">
   <w:abstractNum w:abstractNumId="0" w15:restartNumberingAfterBreak="0">
+    <w:nsid w:val="01D92064"/>
+    <w:multiLevelType w:val="hybridMultilevel"/>
+    <w:tmpl w:val="AED81258"/>
+    <w:lvl w:ilvl="0" w:tplc="0409000F">
+      <w:start w:val="1"/>
+      <w:numFmt w:val="decimal"/>
+      <w:lvlText w:val="%1."/>
+      <w:lvlJc w:val="left"/>
+      <w:pPr>
+        <w:ind w:left="720" w:hanging="360"/>
+      </w:pPr>
+    </w:lvl>
+    <w:lvl w:ilvl="1" w:tplc="04090019">
+      <w:start w:val="1"/>
+      <w:numFmt w:val="lowerLetter"/>
+      <w:lvlText w:val="%2."/>
+      <w:lvlJc w:val="left"/>
+      <w:pPr>
+        <w:ind w:left="1440" w:hanging="360"/>
+      </w:pPr>
+    </w:lvl>
+    <w:lvl w:ilvl="2" w:tplc="0409001B">
+      <w:start w:val="1"/>
+      <w:numFmt w:val="lowerRoman"/>
+      <w:lvlText w:val="%3."/>
+      <w:lvlJc w:val="right"/>
+      <w:pPr>
+        <w:ind w:left="2160" w:hanging="180"/>
+      </w:pPr>
+    </w:lvl>
+    <w:lvl w:ilvl="3" w:tplc="0409000F">
+      <w:start w:val="1"/>
+      <w:numFmt w:val="decimal"/>
+      <w:lvlText w:val="%4."/>
+      <w:lvlJc w:val="left"/>
+      <w:pPr>
+        <w:ind w:left="2880" w:hanging="360"/>
+      </w:pPr>
+    </w:lvl>
+    <w:lvl w:ilvl="4" w:tplc="04090019" w:tentative="1">
+      <w:start w:val="1"/>
+      <w:numFmt w:val="lowerLetter"/>
+      <w:lvlText w:val="%5."/>
+      <w:lvlJc w:val="left"/>
+      <w:pPr>
+        <w:ind w:left="3600" w:hanging="360"/>
+      </w:pPr>
+    </w:lvl>
+    <w:lvl w:ilvl="5" w:tplc="0409001B" w:tentative="1">
+      <w:start w:val="1"/>
+      <w:numFmt w:val="lowerRoman"/>
+      <w:lvlText w:val="%6."/>
+      <w:lvlJc w:val="right"/>
+      <w:pPr>
+        <w:ind w:left="4320" w:hanging="180"/>
+      </w:pPr>
+    </w:lvl>
+    <w:lvl w:ilvl="6" w:tplc="0409000F" w:tentative="1">
+      <w:start w:val="1"/>
+      <w:numFmt w:val="decimal"/>
+      <w:lvlText w:val="%7."/>
+      <w:lvlJc w:val="left"/>
+      <w:pPr>
+        <w:ind w:left="5040" w:hanging="360"/>
+      </w:pPr>
+    </w:lvl>
+    <w:lvl w:ilvl="7" w:tplc="04090019" w:tentative="1">
+      <w:start w:val="1"/>
+      <w:numFmt w:val="lowerLetter"/>
+      <w:lvlText w:val="%8."/>
+      <w:lvlJc w:val="left"/>
+      <w:pPr>
+        <w:ind w:left="5760" w:hanging="360"/>
+      </w:pPr>
+    </w:lvl>
+    <w:lvl w:ilvl="8" w:tplc="0409001B" w:tentative="1">
+      <w:start w:val="1"/>
+      <w:numFmt w:val="lowerRoman"/>
+      <w:lvlText w:val="%9."/>
+      <w:lvlJc w:val="right"/>
+      <w:pPr>
+        <w:ind w:left="6480" w:hanging="180"/>
+      </w:pPr>
+    </w:lvl>
+  </w:abstractNum>
+  <w:abstractNum w:abstractNumId="1" w15:restartNumberingAfterBreak="0">
     <w:nsid w:val="032E33B9"/>
     <w:multiLevelType w:val="hybridMultilevel"/>
     <w:tmpl w:val="EB3C08DE"/>
@@ -9487,7 +10170,7 @@
       </w:pPr>
     </w:lvl>
   </w:abstractNum>
-  <w:abstractNum w:abstractNumId="1" w15:restartNumberingAfterBreak="0">
+  <w:abstractNum w:abstractNumId="2" w15:restartNumberingAfterBreak="0">
     <w:nsid w:val="0413699B"/>
     <w:multiLevelType w:val="hybridMultilevel"/>
     <w:tmpl w:val="3574032C"/>
@@ -9576,7 +10259,7 @@
       </w:pPr>
     </w:lvl>
   </w:abstractNum>
-  <w:abstractNum w:abstractNumId="2" w15:restartNumberingAfterBreak="0">
+  <w:abstractNum w:abstractNumId="3" w15:restartNumberingAfterBreak="0">
     <w:nsid w:val="0E0166A6"/>
     <w:multiLevelType w:val="hybridMultilevel"/>
     <w:tmpl w:val="AED81258"/>
@@ -9662,7 +10345,7 @@
       </w:pPr>
     </w:lvl>
   </w:abstractNum>
-  <w:abstractNum w:abstractNumId="3" w15:restartNumberingAfterBreak="0">
+  <w:abstractNum w:abstractNumId="4" w15:restartNumberingAfterBreak="0">
     <w:nsid w:val="111E7270"/>
     <w:multiLevelType w:val="hybridMultilevel"/>
     <w:tmpl w:val="042C8094"/>
@@ -9751,7 +10434,7 @@
       </w:pPr>
     </w:lvl>
   </w:abstractNum>
-  <w:abstractNum w:abstractNumId="4" w15:restartNumberingAfterBreak="0">
+  <w:abstractNum w:abstractNumId="5" w15:restartNumberingAfterBreak="0">
     <w:nsid w:val="178A3EBF"/>
     <w:multiLevelType w:val="hybridMultilevel"/>
     <w:tmpl w:val="AED81258"/>
@@ -9837,7 +10520,7 @@
       </w:pPr>
     </w:lvl>
   </w:abstractNum>
-  <w:abstractNum w:abstractNumId="5" w15:restartNumberingAfterBreak="0">
+  <w:abstractNum w:abstractNumId="6" w15:restartNumberingAfterBreak="0">
     <w:nsid w:val="1EBE1DBA"/>
     <w:multiLevelType w:val="hybridMultilevel"/>
     <w:tmpl w:val="13A4BAB2"/>
@@ -9926,7 +10609,7 @@
       </w:pPr>
     </w:lvl>
   </w:abstractNum>
-  <w:abstractNum w:abstractNumId="6" w15:restartNumberingAfterBreak="0">
+  <w:abstractNum w:abstractNumId="7" w15:restartNumberingAfterBreak="0">
     <w:nsid w:val="4657428F"/>
     <w:multiLevelType w:val="hybridMultilevel"/>
     <w:tmpl w:val="5600A876"/>
@@ -10039,7 +10722,7 @@
       </w:rPr>
     </w:lvl>
   </w:abstractNum>
-  <w:abstractNum w:abstractNumId="7" w15:restartNumberingAfterBreak="0">
+  <w:abstractNum w:abstractNumId="8" w15:restartNumberingAfterBreak="0">
     <w:nsid w:val="498C310C"/>
     <w:multiLevelType w:val="hybridMultilevel"/>
     <w:tmpl w:val="727A4B12"/>
@@ -10128,7 +10811,7 @@
       </w:pPr>
     </w:lvl>
   </w:abstractNum>
-  <w:abstractNum w:abstractNumId="8" w15:restartNumberingAfterBreak="0">
+  <w:abstractNum w:abstractNumId="9" w15:restartNumberingAfterBreak="0">
     <w:nsid w:val="4FAE0DD3"/>
     <w:multiLevelType w:val="hybridMultilevel"/>
     <w:tmpl w:val="C620602E"/>
@@ -10217,7 +10900,7 @@
       </w:pPr>
     </w:lvl>
   </w:abstractNum>
-  <w:abstractNum w:abstractNumId="9" w15:restartNumberingAfterBreak="0">
+  <w:abstractNum w:abstractNumId="10" w15:restartNumberingAfterBreak="0">
     <w:nsid w:val="6360344C"/>
     <w:multiLevelType w:val="hybridMultilevel"/>
     <w:tmpl w:val="ED580AE0"/>
@@ -10306,7 +10989,7 @@
       </w:pPr>
     </w:lvl>
   </w:abstractNum>
-  <w:abstractNum w:abstractNumId="10" w15:restartNumberingAfterBreak="0">
+  <w:abstractNum w:abstractNumId="11" w15:restartNumberingAfterBreak="0">
     <w:nsid w:val="705247E6"/>
     <w:multiLevelType w:val="hybridMultilevel"/>
     <w:tmpl w:val="A84CF244"/>
@@ -10396,36 +11079,39 @@
     </w:lvl>
   </w:abstractNum>
   <w:num w:numId="1">
+    <w:abstractNumId w:val="5"/>
+  </w:num>
+  <w:num w:numId="2">
+    <w:abstractNumId w:val="9"/>
+  </w:num>
+  <w:num w:numId="3">
+    <w:abstractNumId w:val="8"/>
+  </w:num>
+  <w:num w:numId="4">
     <w:abstractNumId w:val="4"/>
   </w:num>
-  <w:num w:numId="2">
-    <w:abstractNumId w:val="8"/>
+  <w:num w:numId="5">
+    <w:abstractNumId w:val="3"/>
   </w:num>
-  <w:num w:numId="3">
+  <w:num w:numId="6">
+    <w:abstractNumId w:val="6"/>
+  </w:num>
+  <w:num w:numId="7">
+    <w:abstractNumId w:val="10"/>
+  </w:num>
+  <w:num w:numId="8">
     <w:abstractNumId w:val="7"/>
   </w:num>
-  <w:num w:numId="4">
-    <w:abstractNumId w:val="3"/>
+  <w:num w:numId="9">
+    <w:abstractNumId w:val="11"/>
   </w:num>
-  <w:num w:numId="5">
+  <w:num w:numId="10">
     <w:abstractNumId w:val="2"/>
   </w:num>
-  <w:num w:numId="6">
-    <w:abstractNumId w:val="5"/>
-  </w:num>
-  <w:num w:numId="7">
-    <w:abstractNumId w:val="9"/>
-  </w:num>
-  <w:num w:numId="8">
-    <w:abstractNumId w:val="6"/>
-  </w:num>
-  <w:num w:numId="9">
-    <w:abstractNumId w:val="10"/>
-  </w:num>
-  <w:num w:numId="10">
+  <w:num w:numId="11">
     <w:abstractNumId w:val="1"/>
   </w:num>
-  <w:num w:numId="11">
+  <w:num w:numId="12">
     <w:abstractNumId w:val="0"/>
   </w:num>
 </w:numbering>
@@ -11210,6 +11896,91 @@
       <w:color w:val="1F4D78" w:themeColor="accent1" w:themeShade="7F"/>
     </w:rPr>
   </w:style>
+  <w:style w:type="paragraph" w:styleId="HTMLPreformatted">
+    <w:name w:val="HTML Preformatted"/>
+    <w:basedOn w:val="Normal"/>
+    <w:link w:val="HTMLPreformattedChar"/>
+    <w:uiPriority w:val="99"/>
+    <w:semiHidden/>
+    <w:unhideWhenUsed/>
+    <w:rsid w:val="00032781"/>
+    <w:pPr>
+      <w:shd w:val="clear" w:color="auto" w:fill="FFFFFF"/>
+      <w:tabs>
+        <w:tab w:val="left" w:pos="916"/>
+        <w:tab w:val="left" w:pos="1832"/>
+        <w:tab w:val="left" w:pos="2748"/>
+        <w:tab w:val="left" w:pos="3664"/>
+        <w:tab w:val="left" w:pos="4580"/>
+        <w:tab w:val="left" w:pos="5496"/>
+        <w:tab w:val="left" w:pos="6412"/>
+        <w:tab w:val="left" w:pos="7328"/>
+        <w:tab w:val="left" w:pos="8244"/>
+        <w:tab w:val="left" w:pos="9160"/>
+        <w:tab w:val="left" w:pos="10076"/>
+        <w:tab w:val="left" w:pos="10992"/>
+        <w:tab w:val="left" w:pos="11908"/>
+        <w:tab w:val="left" w:pos="12824"/>
+        <w:tab w:val="left" w:pos="13740"/>
+        <w:tab w:val="left" w:pos="14656"/>
+      </w:tabs>
+      <w:spacing w:after="0" w:line="240" w:lineRule="auto"/>
+    </w:pPr>
+    <w:rPr>
+      <w:rFonts w:ascii="Courier New" w:eastAsia="Times New Roman" w:hAnsi="Courier New" w:cs="Courier New"/>
+      <w:color w:val="323232"/>
+      <w:sz w:val="20"/>
+      <w:szCs w:val="20"/>
+    </w:rPr>
+  </w:style>
+  <w:style w:type="character" w:customStyle="1" w:styleId="HTMLPreformattedChar">
+    <w:name w:val="HTML Preformatted Char"/>
+    <w:basedOn w:val="DefaultParagraphFont"/>
+    <w:link w:val="HTMLPreformatted"/>
+    <w:uiPriority w:val="99"/>
+    <w:semiHidden/>
+    <w:rsid w:val="00032781"/>
+    <w:rPr>
+      <w:rFonts w:ascii="Courier New" w:eastAsia="Times New Roman" w:hAnsi="Courier New" w:cs="Courier New"/>
+      <w:color w:val="323232"/>
+      <w:sz w:val="20"/>
+      <w:szCs w:val="20"/>
+      <w:shd w:val="clear" w:color="auto" w:fill="FFFFFF"/>
+    </w:rPr>
+  </w:style>
+  <w:style w:type="character" w:customStyle="1" w:styleId="linenr1">
+    <w:name w:val="linenr1"/>
+    <w:basedOn w:val="DefaultParagraphFont"/>
+    <w:rsid w:val="00032781"/>
+    <w:rPr>
+      <w:color w:val="969696"/>
+      <w:shd w:val="clear" w:color="auto" w:fill="F0F0F0"/>
+    </w:rPr>
+  </w:style>
+  <w:style w:type="character" w:customStyle="1" w:styleId="type1">
+    <w:name w:val="type1"/>
+    <w:basedOn w:val="DefaultParagraphFont"/>
+    <w:rsid w:val="00032781"/>
+    <w:rPr>
+      <w:color w:val="A00050"/>
+    </w:rPr>
+  </w:style>
+  <w:style w:type="character" w:customStyle="1" w:styleId="comment1">
+    <w:name w:val="comment1"/>
+    <w:basedOn w:val="DefaultParagraphFont"/>
+    <w:rsid w:val="00032781"/>
+    <w:rPr>
+      <w:color w:val="969696"/>
+    </w:rPr>
+  </w:style>
+  <w:style w:type="character" w:customStyle="1" w:styleId="constant1">
+    <w:name w:val="constant1"/>
+    <w:basedOn w:val="DefaultParagraphFont"/>
+    <w:rsid w:val="00032781"/>
+    <w:rPr>
+      <w:color w:val="1094A0"/>
+    </w:rPr>
+  </w:style>
 </w:styles>
 </file>
 

</xml_diff>

<commit_message>
Add user application packets to the FAS
</commit_message>
<xml_diff>
--- a/docs/DOGE FAS.docx
+++ b/docs/DOGE FAS.docx
@@ -56,9 +56,15 @@
     <w:p>
       <w:pPr>
         <w:pStyle w:val="Heading4"/>
+        <w:tabs>
+          <w:tab w:val="left" w:pos="1932"/>
+        </w:tabs>
       </w:pPr>
       <w:r>
         <w:t>Definitions</w:t>
+      </w:r>
+      <w:r>
+        <w:tab/>
       </w:r>
     </w:p>
     <w:p>
@@ -8078,9 +8084,250 @@
     </w:tbl>
     <w:p>
       <w:pPr>
+        <w:pStyle w:val="NoSpacing"/>
+      </w:pPr>
+    </w:p>
+    <w:p>
+      <w:pPr>
+        <w:pStyle w:val="Heading5"/>
+      </w:pPr>
+      <w:r>
+        <w:t>User Application Command</w:t>
+      </w:r>
+    </w:p>
+    <w:p>
+      <w:pPr>
+        <w:pStyle w:val="NoSpacing"/>
+      </w:pPr>
+      <w:r>
+        <w:t>CMD = USER APP</w:t>
+      </w:r>
+    </w:p>
+    <w:tbl>
+      <w:tblPr>
+        <w:tblStyle w:val="TableGrid"/>
+        <w:tblW w:w="0" w:type="auto"/>
+        <w:tblLook w:val="04A0" w:firstRow="1" w:lastRow="0" w:firstColumn="1" w:lastColumn="0" w:noHBand="0" w:noVBand="1"/>
+      </w:tblPr>
+      <w:tblGrid>
+        <w:gridCol w:w="1024"/>
+        <w:gridCol w:w="657"/>
+        <w:gridCol w:w="2608"/>
+      </w:tblGrid>
+      <w:tr>
+        <w:tc>
+          <w:tcPr>
+            <w:tcW w:w="0" w:type="auto"/>
+          </w:tcPr>
+          <w:p>
+            <w:r>
+              <w:t>Size(bits)</w:t>
+            </w:r>
+          </w:p>
+        </w:tc>
+        <w:tc>
+          <w:tcPr>
+            <w:tcW w:w="0" w:type="auto"/>
+          </w:tcPr>
+          <w:p>
+            <w:pPr>
+              <w:pStyle w:val="NoSpacing"/>
+            </w:pPr>
+            <w:r>
+              <w:t>8</w:t>
+            </w:r>
+          </w:p>
+        </w:tc>
+        <w:tc>
+          <w:tcPr>
+            <w:tcW w:w="0" w:type="auto"/>
+          </w:tcPr>
+          <w:p>
+            <w:pPr>
+              <w:pStyle w:val="NoSpacing"/>
+            </w:pPr>
+            <w:r>
+              <w:t>Variable size from 8 to 112</w:t>
+            </w:r>
+          </w:p>
+        </w:tc>
+      </w:tr>
+      <w:tr>
+        <w:tc>
+          <w:tcPr>
+            <w:tcW w:w="0" w:type="auto"/>
+          </w:tcPr>
+          <w:p>
+            <w:r>
+              <w:t>Name</w:t>
+            </w:r>
+          </w:p>
+        </w:tc>
+        <w:tc>
+          <w:tcPr>
+            <w:tcW w:w="0" w:type="auto"/>
+          </w:tcPr>
+          <w:p>
+            <w:pPr>
+              <w:pStyle w:val="NoSpacing"/>
+            </w:pPr>
+            <w:r>
+              <w:t>CMD</w:t>
+            </w:r>
+          </w:p>
+        </w:tc>
+        <w:tc>
+          <w:tcPr>
+            <w:tcW w:w="0" w:type="auto"/>
+          </w:tcPr>
+          <w:p>
+            <w:pPr>
+              <w:pStyle w:val="NoSpacing"/>
+            </w:pPr>
+            <w:r>
+              <w:t>USER DEFINED</w:t>
+            </w:r>
+          </w:p>
+        </w:tc>
+      </w:tr>
+    </w:tbl>
+    <w:p>
+      <w:pPr>
+        <w:pStyle w:val="NoSpacing"/>
+      </w:pPr>
+    </w:p>
+    <w:p>
+      <w:pPr>
+        <w:pStyle w:val="Heading5"/>
+      </w:pPr>
+      <w:r>
+        <w:t>User Application Re</w:t>
+      </w:r>
+      <w:r>
+        <w:t>sponses</w:t>
+      </w:r>
+    </w:p>
+    <w:p>
+      <w:pPr>
+        <w:pStyle w:val="NoSpacing"/>
+      </w:pPr>
+      <w:r>
+        <w:t>CMD = USER APP ACK</w:t>
+      </w:r>
+    </w:p>
+    <w:tbl>
+      <w:tblPr>
+        <w:tblStyle w:val="TableGrid"/>
+        <w:tblW w:w="0" w:type="auto"/>
+        <w:tblLook w:val="04A0" w:firstRow="1" w:lastRow="0" w:firstColumn="1" w:lastColumn="0" w:noHBand="0" w:noVBand="1"/>
+      </w:tblPr>
+      <w:tblGrid>
+        <w:gridCol w:w="1024"/>
+        <w:gridCol w:w="657"/>
+        <w:gridCol w:w="2608"/>
+      </w:tblGrid>
+      <w:tr>
+        <w:tc>
+          <w:tcPr>
+            <w:tcW w:w="0" w:type="auto"/>
+          </w:tcPr>
+          <w:p>
+            <w:pPr>
+              <w:pStyle w:val="NoSpacing"/>
+            </w:pPr>
+            <w:r>
+              <w:t>Size(bits)</w:t>
+            </w:r>
+          </w:p>
+        </w:tc>
+        <w:tc>
+          <w:tcPr>
+            <w:tcW w:w="0" w:type="auto"/>
+          </w:tcPr>
+          <w:p>
+            <w:pPr>
+              <w:pStyle w:val="NoSpacing"/>
+            </w:pPr>
+            <w:r>
+              <w:t>8</w:t>
+            </w:r>
+          </w:p>
+        </w:tc>
+        <w:tc>
+          <w:tcPr>
+            <w:tcW w:w="0" w:type="auto"/>
+          </w:tcPr>
+          <w:p>
+            <w:pPr>
+              <w:pStyle w:val="NoSpacing"/>
+            </w:pPr>
+            <w:r>
+              <w:t xml:space="preserve">Variable size from </w:t>
+            </w:r>
+            <w:r>
+              <w:t>0</w:t>
+            </w:r>
+            <w:r>
+              <w:t xml:space="preserve"> to 112 </w:t>
+            </w:r>
+          </w:p>
+        </w:tc>
+      </w:tr>
+      <w:tr>
+        <w:tc>
+          <w:tcPr>
+            <w:tcW w:w="0" w:type="auto"/>
+          </w:tcPr>
+          <w:p>
+            <w:pPr>
+              <w:pStyle w:val="NoSpacing"/>
+            </w:pPr>
+            <w:r>
+              <w:t>Name</w:t>
+            </w:r>
+          </w:p>
+        </w:tc>
+        <w:tc>
+          <w:tcPr>
+            <w:tcW w:w="0" w:type="auto"/>
+          </w:tcPr>
+          <w:p>
+            <w:pPr>
+              <w:pStyle w:val="NoSpacing"/>
+            </w:pPr>
+            <w:r>
+              <w:t>CMD</w:t>
+            </w:r>
+          </w:p>
+        </w:tc>
+        <w:tc>
+          <w:tcPr>
+            <w:tcW w:w="0" w:type="auto"/>
+          </w:tcPr>
+          <w:p>
+            <w:pPr>
+              <w:pStyle w:val="NoSpacing"/>
+            </w:pPr>
+            <w:r>
+              <w:t>USER DEFINED</w:t>
+            </w:r>
+            <w:bookmarkStart w:id="0" w:name="_GoBack"/>
+            <w:bookmarkEnd w:id="0"/>
+          </w:p>
+        </w:tc>
+      </w:tr>
+    </w:tbl>
+    <w:p>
+      <w:pPr>
+        <w:pStyle w:val="NoSpacing"/>
+      </w:pPr>
+    </w:p>
+    <w:p>
+      <w:pPr>
         <w:pStyle w:val="Heading1"/>
       </w:pPr>
       <w:r>
+        <w:lastRenderedPageBreak/>
         <w:t>Networking Protocols</w:t>
       </w:r>
     </w:p>
@@ -8154,7 +8401,6 @@
         <w:pStyle w:val="Heading2"/>
       </w:pPr>
       <w:r>
-        <w:lastRenderedPageBreak/>
         <w:t>Neighbor Protocol</w:t>
       </w:r>
     </w:p>
@@ -8407,6 +8653,7 @@
         <w:pStyle w:val="Heading2"/>
       </w:pPr>
       <w:r>
+        <w:lastRenderedPageBreak/>
         <w:t>MAC</w:t>
       </w:r>
       <w:r>
@@ -8675,7 +8922,6 @@
         </w:numPr>
       </w:pPr>
       <w:r>
-        <w:lastRenderedPageBreak/>
         <w:t xml:space="preserve">During an acknowledgement </w:t>
       </w:r>
       <w:r>
@@ -9108,6 +9354,7 @@
         </w:numPr>
       </w:pPr>
       <w:r>
+        <w:lastRenderedPageBreak/>
         <w:t>After assigning new contention periods, a node shall s</w:t>
       </w:r>
       <w:r>
@@ -9238,7 +9485,6 @@
         </w:numPr>
       </w:pPr>
       <w:r>
-        <w:lastRenderedPageBreak/>
         <w:t>If the rx packet queue is full, the radio driver shall drop the RF transceiver packet.</w:t>
       </w:r>
     </w:p>
@@ -9452,6 +9698,7 @@
           </w:tcPr>
           <w:p>
             <w:r>
+              <w:lastRenderedPageBreak/>
               <w:t>Single hop Node ID</w:t>
             </w:r>
           </w:p>
@@ -9779,7 +10026,6 @@
           </w:tcPr>
           <w:p>
             <w:r>
-              <w:lastRenderedPageBreak/>
               <w:t>MASKED LQE</w:t>
             </w:r>
           </w:p>
@@ -9832,22 +10078,13 @@
           </w:tcPr>
           <w:p>
             <w:r>
-              <w:t>Forces</w:t>
-            </w:r>
-            <w:r>
-              <w:t xml:space="preserve"> routing</w:t>
-            </w:r>
-            <w:r>
-              <w:t xml:space="preserve"> and forwarding rules to use this entry for sending traffic to </w:t>
+              <w:t xml:space="preserve">Forces routing and forwarding rules to use this entry for sending traffic to </w:t>
             </w:r>
             <w:r>
               <w:t>a</w:t>
             </w:r>
             <w:r>
-              <w:t xml:space="preserve"> single hop neighbor</w:t>
-            </w:r>
-            <w:r>
-              <w:t xml:space="preserve">. </w:t>
+              <w:t xml:space="preserve"> single hop neighbor. </w:t>
             </w:r>
             <w:r>
               <w:t xml:space="preserve">The network </w:t>
@@ -9929,10 +10166,7 @@
         </w:tc>
       </w:tr>
     </w:tbl>
-    <w:p>
-      <w:bookmarkStart w:id="0" w:name="_GoBack"/>
-      <w:bookmarkEnd w:id="0"/>
-    </w:p>
+    <w:p/>
     <w:sectPr>
       <w:pgSz w:w="12240" w:h="15840"/>
       <w:pgMar w:top="1440" w:right="1440" w:bottom="1440" w:left="1440" w:header="720" w:footer="720" w:gutter="0"/>

</xml_diff>